<commit_message>
updated Harry's parts of BCDE321AssDoc.docx
</commit_message>
<xml_diff>
--- a/BCDE321AssDoc.docx
+++ b/BCDE321AssDoc.docx
@@ -86,16 +86,25 @@
     </w:p>
     <w:p/>
     <w:p>
+      <w:pPr>
+        <w:jc w:val="center"/>
+      </w:pPr>
       <w:r>
         <w:t>Students:</w:t>
       </w:r>
     </w:p>
     <w:p>
+      <w:pPr>
+        <w:jc w:val="center"/>
+      </w:pPr>
       <w:r>
         <w:t>Matthew Gordon</w:t>
       </w:r>
     </w:p>
     <w:p>
+      <w:pPr>
+        <w:jc w:val="center"/>
+      </w:pPr>
       <w:r>
         <w:t xml:space="preserve">John </w:t>
       </w:r>
@@ -106,6 +115,9 @@
       <w:proofErr w:type="spellEnd"/>
     </w:p>
     <w:p>
+      <w:pPr>
+        <w:jc w:val="center"/>
+      </w:pPr>
       <w:r>
         <w:t>Harry Lo</w:t>
       </w:r>
@@ -113,6 +125,13 @@
     <w:p/>
     <w:sdt>
       <w:sdtPr>
+        <w:rPr>
+          <w:rFonts w:asciiTheme="minorHAnsi" w:eastAsiaTheme="minorEastAsia" w:hAnsiTheme="minorHAnsi" w:cstheme="minorBidi"/>
+          <w:color w:val="auto"/>
+          <w:sz w:val="22"/>
+          <w:szCs w:val="22"/>
+          <w:lang w:val="en-NZ" w:eastAsia="zh-CN"/>
+        </w:rPr>
         <w:id w:val="-155227022"/>
         <w:docPartObj>
           <w:docPartGallery w:val="Table of Contents"/>
@@ -121,14 +140,9 @@
       </w:sdtPr>
       <w:sdtEndPr>
         <w:rPr>
-          <w:rFonts w:asciiTheme="minorHAnsi" w:eastAsiaTheme="minorEastAsia" w:hAnsiTheme="minorHAnsi" w:cstheme="minorBidi"/>
           <w:b/>
           <w:bCs/>
           <w:noProof/>
-          <w:color w:val="auto"/>
-          <w:sz w:val="22"/>
-          <w:szCs w:val="22"/>
-          <w:lang w:val="en-NZ" w:eastAsia="zh-CN"/>
         </w:rPr>
       </w:sdtEndPr>
       <w:sdtContent>
@@ -596,34 +610,31 @@
       <w:bookmarkEnd w:id="0"/>
     </w:p>
     <w:p/>
-    <w:p>
-      <w:bookmarkStart w:id="1" w:name="_GoBack"/>
+    <w:p/>
+    <w:p>
+      <w:pPr>
+        <w:pStyle w:val="Heading1"/>
+      </w:pPr>
+      <w:bookmarkStart w:id="1" w:name="_Toc35772026"/>
+      <w:r>
+        <w:t xml:space="preserve">Lists of </w:t>
+      </w:r>
+      <w:r>
+        <w:t>Matthew</w:t>
+      </w:r>
+      <w:r>
+        <w:t xml:space="preserve">’s </w:t>
+      </w:r>
+      <w:r>
+        <w:t xml:space="preserve">own </w:t>
+      </w:r>
+      <w:r>
+        <w:t>work</w:t>
+      </w:r>
+      <w:r>
+        <w:t>, self-reflection on robustness, and self-reflection on the completeness and implement</w:t>
+      </w:r>
       <w:bookmarkEnd w:id="1"/>
-    </w:p>
-    <w:p>
-      <w:pPr>
-        <w:pStyle w:val="Heading1"/>
-      </w:pPr>
-      <w:bookmarkStart w:id="2" w:name="_Toc35772026"/>
-      <w:r>
-        <w:t xml:space="preserve">Lists of </w:t>
-      </w:r>
-      <w:r>
-        <w:t>Matthew</w:t>
-      </w:r>
-      <w:r>
-        <w:t xml:space="preserve">’s </w:t>
-      </w:r>
-      <w:r>
-        <w:t xml:space="preserve">own </w:t>
-      </w:r>
-      <w:r>
-        <w:t>work</w:t>
-      </w:r>
-      <w:r>
-        <w:t>, self-reflection on robustness, and self-reflection on the completeness and implement</w:t>
-      </w:r>
-      <w:bookmarkEnd w:id="2"/>
     </w:p>
     <w:p/>
     <w:p/>
@@ -631,7 +642,7 @@
       <w:pPr>
         <w:pStyle w:val="Heading1"/>
       </w:pPr>
-      <w:bookmarkStart w:id="3" w:name="_Toc35772027"/>
+      <w:bookmarkStart w:id="2" w:name="_Toc35772027"/>
       <w:r>
         <w:lastRenderedPageBreak/>
         <w:t xml:space="preserve">List of John’s </w:t>
@@ -639,7 +650,7 @@
       <w:r>
         <w:t>own work, self-reflection on robustness, and self-reflection on the completeness and implement</w:t>
       </w:r>
-      <w:bookmarkEnd w:id="3"/>
+      <w:bookmarkEnd w:id="2"/>
     </w:p>
     <w:p/>
     <w:p/>
@@ -647,14 +658,14 @@
       <w:pPr>
         <w:pStyle w:val="Heading1"/>
       </w:pPr>
-      <w:bookmarkStart w:id="4" w:name="_Toc35772028"/>
+      <w:bookmarkStart w:id="3" w:name="_Toc35772028"/>
       <w:r>
         <w:t xml:space="preserve">List of Harry’s </w:t>
       </w:r>
       <w:r>
         <w:t>own work, self-reflection on robustness, and self-reflection on the completeness and implement</w:t>
       </w:r>
-      <w:bookmarkEnd w:id="4"/>
+      <w:bookmarkEnd w:id="3"/>
     </w:p>
     <w:p/>
     <w:p>
@@ -2324,7 +2335,7 @@
           <w:numId w:val="2"/>
         </w:numPr>
       </w:pPr>
-      <w:bookmarkStart w:id="5" w:name="_Hlk35686082"/>
+      <w:bookmarkStart w:id="4" w:name="_Hlk35686082"/>
       <w:r>
         <w:t>Complete and well implemented</w:t>
       </w:r>
@@ -2395,7 +2406,7 @@
         <w:t>.</w:t>
       </w:r>
     </w:p>
-    <w:bookmarkEnd w:id="5"/>
+    <w:bookmarkEnd w:id="4"/>
     <w:p>
       <w:pPr>
         <w:pStyle w:val="ListParagraph"/>
@@ -2643,7 +2654,7 @@
         </w:numPr>
         <w:ind w:left="1170"/>
       </w:pPr>
-      <w:bookmarkStart w:id="6" w:name="_Hlk35704603"/>
+      <w:bookmarkStart w:id="5" w:name="_Hlk35704603"/>
       <w:r>
         <w:t xml:space="preserve">Both aforementioned </w:t>
       </w:r>
@@ -2706,7 +2717,7 @@
         <w:t xml:space="preserve"> which checks if the file exists or not and if there is error or not. My program will tell the users if file does not exist in current directory or there are errors as shown in the codes at item 5.1 above.</w:t>
       </w:r>
     </w:p>
-    <w:bookmarkEnd w:id="6"/>
+    <w:bookmarkEnd w:id="5"/>
     <w:p>
       <w:pPr>
         <w:pStyle w:val="ListParagraph"/>
@@ -3852,39 +3863,2028 @@
         <w:t>Used by peers</w:t>
       </w:r>
     </w:p>
+    <w:p>
+      <w:pPr>
+        <w:pStyle w:val="ListParagraph"/>
+        <w:numPr>
+          <w:ilvl w:val="0"/>
+          <w:numId w:val="3"/>
+        </w:numPr>
+        <w:ind w:left="1170"/>
+      </w:pPr>
+      <w:r>
+        <w:t>I have provided exception handling in different parts of the codes. Few examples only (not all) are given below:</w:t>
+      </w:r>
+    </w:p>
+    <w:p>
+      <w:pPr>
+        <w:pStyle w:val="ListParagraph"/>
+        <w:numPr>
+          <w:ilvl w:val="1"/>
+          <w:numId w:val="3"/>
+        </w:numPr>
+      </w:pPr>
+      <w:r>
+        <w:t>def run(</w:t>
+      </w:r>
+      <w:proofErr w:type="spellStart"/>
+      <w:r>
+        <w:t>args</w:t>
+      </w:r>
+      <w:proofErr w:type="spellEnd"/>
+      <w:r>
+        <w:t>):</w:t>
+      </w:r>
+      <w:r>
+        <w:t xml:space="preserve"> function in </w:t>
+      </w:r>
+      <w:proofErr w:type="spellStart"/>
+      <w:r>
+        <w:t>class_dia_cli.py</w:t>
+      </w:r>
+      <w:proofErr w:type="spellEnd"/>
+      <w:r>
+        <w:t xml:space="preserve"> as shown below:</w:t>
+      </w:r>
+    </w:p>
+    <w:p>
+      <w:pPr>
+        <w:ind w:left="1530"/>
+      </w:pPr>
+      <w:r>
+        <w:rPr>
+          <w:noProof/>
+        </w:rPr>
+        <w:drawing>
+          <wp:inline distT="0" distB="0" distL="0" distR="0" wp14:anchorId="505FB55A" wp14:editId="02BD11FE">
+            <wp:extent cx="4591050" cy="1847850"/>
+            <wp:effectExtent l="0" t="0" r="0" b="0"/>
+            <wp:docPr id="11" name="Picture 11"/>
+            <wp:cNvGraphicFramePr>
+              <a:graphicFrameLocks xmlns:a="http://schemas.openxmlformats.org/drawingml/2006/main" noChangeAspect="1"/>
+            </wp:cNvGraphicFramePr>
+            <a:graphic xmlns:a="http://schemas.openxmlformats.org/drawingml/2006/main">
+              <a:graphicData uri="http://schemas.openxmlformats.org/drawingml/2006/picture">
+                <pic:pic xmlns:pic="http://schemas.openxmlformats.org/drawingml/2006/picture">
+                  <pic:nvPicPr>
+                    <pic:cNvPr id="1" name=""/>
+                    <pic:cNvPicPr/>
+                  </pic:nvPicPr>
+                  <pic:blipFill>
+                    <a:blip r:embed="rId24"/>
+                    <a:stretch>
+                      <a:fillRect/>
+                    </a:stretch>
+                  </pic:blipFill>
+                  <pic:spPr>
+                    <a:xfrm>
+                      <a:off x="0" y="0"/>
+                      <a:ext cx="4591050" cy="1847850"/>
+                    </a:xfrm>
+                    <a:prstGeom prst="rect">
+                      <a:avLst/>
+                    </a:prstGeom>
+                  </pic:spPr>
+                </pic:pic>
+              </a:graphicData>
+            </a:graphic>
+          </wp:inline>
+        </w:drawing>
+      </w:r>
+    </w:p>
+    <w:p>
+      <w:pPr>
+        <w:pStyle w:val="ListParagraph"/>
+        <w:numPr>
+          <w:ilvl w:val="1"/>
+          <w:numId w:val="3"/>
+        </w:numPr>
+      </w:pPr>
+      <w:r>
+        <w:t xml:space="preserve">def </w:t>
+      </w:r>
+      <w:proofErr w:type="spellStart"/>
+      <w:r>
+        <w:t>read_</w:t>
+      </w:r>
+      <w:proofErr w:type="gramStart"/>
+      <w:r>
+        <w:t>file</w:t>
+      </w:r>
+      <w:proofErr w:type="spellEnd"/>
+      <w:r>
+        <w:t>(</w:t>
+      </w:r>
+      <w:proofErr w:type="gramEnd"/>
+      <w:r>
+        <w:t xml:space="preserve">self, </w:t>
+      </w:r>
+      <w:proofErr w:type="spellStart"/>
+      <w:r>
+        <w:t>file_name</w:t>
+      </w:r>
+      <w:proofErr w:type="spellEnd"/>
+      <w:r>
+        <w:t>):</w:t>
+      </w:r>
+      <w:r>
+        <w:t xml:space="preserve"> function in </w:t>
+      </w:r>
+      <w:proofErr w:type="spellStart"/>
+      <w:r>
+        <w:t>file_to_data.py</w:t>
+      </w:r>
+      <w:proofErr w:type="spellEnd"/>
+      <w:r>
+        <w:t xml:space="preserve"> as shown below:</w:t>
+      </w:r>
+    </w:p>
+    <w:p>
+      <w:pPr>
+        <w:ind w:left="1530"/>
+      </w:pPr>
+      <w:r>
+        <w:rPr>
+          <w:noProof/>
+        </w:rPr>
+        <w:drawing>
+          <wp:inline distT="0" distB="0" distL="0" distR="0" wp14:anchorId="2A67FE03" wp14:editId="72889088">
+            <wp:extent cx="5136087" cy="2304012"/>
+            <wp:effectExtent l="0" t="0" r="7620" b="1270"/>
+            <wp:docPr id="13" name="Picture 13"/>
+            <wp:cNvGraphicFramePr>
+              <a:graphicFrameLocks xmlns:a="http://schemas.openxmlformats.org/drawingml/2006/main" noChangeAspect="1"/>
+            </wp:cNvGraphicFramePr>
+            <a:graphic xmlns:a="http://schemas.openxmlformats.org/drawingml/2006/main">
+              <a:graphicData uri="http://schemas.openxmlformats.org/drawingml/2006/picture">
+                <pic:pic xmlns:pic="http://schemas.openxmlformats.org/drawingml/2006/picture">
+                  <pic:nvPicPr>
+                    <pic:cNvPr id="1" name=""/>
+                    <pic:cNvPicPr/>
+                  </pic:nvPicPr>
+                  <pic:blipFill>
+                    <a:blip r:embed="rId25"/>
+                    <a:stretch>
+                      <a:fillRect/>
+                    </a:stretch>
+                  </pic:blipFill>
+                  <pic:spPr>
+                    <a:xfrm>
+                      <a:off x="0" y="0"/>
+                      <a:ext cx="5162191" cy="2315722"/>
+                    </a:xfrm>
+                    <a:prstGeom prst="rect">
+                      <a:avLst/>
+                    </a:prstGeom>
+                  </pic:spPr>
+                </pic:pic>
+              </a:graphicData>
+            </a:graphic>
+          </wp:inline>
+        </w:drawing>
+      </w:r>
+    </w:p>
+    <w:p>
+      <w:pPr>
+        <w:pStyle w:val="ListParagraph"/>
+        <w:numPr>
+          <w:ilvl w:val="1"/>
+          <w:numId w:val="3"/>
+        </w:numPr>
+      </w:pPr>
+      <w:r>
+        <w:t xml:space="preserve">def </w:t>
+      </w:r>
+      <w:proofErr w:type="spellStart"/>
+      <w:r>
+        <w:t>do_pyr_class_</w:t>
+      </w:r>
+      <w:proofErr w:type="gramStart"/>
+      <w:r>
+        <w:t>diagram</w:t>
+      </w:r>
+      <w:proofErr w:type="spellEnd"/>
+      <w:r>
+        <w:t>(</w:t>
+      </w:r>
+      <w:proofErr w:type="gramEnd"/>
+      <w:r>
+        <w:t xml:space="preserve">self, </w:t>
+      </w:r>
+      <w:proofErr w:type="spellStart"/>
+      <w:r>
+        <w:t>file_names</w:t>
+      </w:r>
+      <w:proofErr w:type="spellEnd"/>
+      <w:r>
+        <w:t>):</w:t>
+      </w:r>
+      <w:r>
+        <w:t>:</w:t>
+      </w:r>
+      <w:r>
+        <w:t xml:space="preserve"> function in </w:t>
+      </w:r>
+      <w:proofErr w:type="spellStart"/>
+      <w:r>
+        <w:t>my_cli.py</w:t>
+      </w:r>
+      <w:proofErr w:type="spellEnd"/>
+      <w:r>
+        <w:t xml:space="preserve"> as shown below:</w:t>
+      </w:r>
+    </w:p>
+    <w:p>
+      <w:pPr>
+        <w:ind w:left="1530"/>
+      </w:pPr>
+      <w:r>
+        <w:rPr>
+          <w:noProof/>
+        </w:rPr>
+        <w:drawing>
+          <wp:inline distT="0" distB="0" distL="0" distR="0" wp14:anchorId="7C1DA145" wp14:editId="17C0DB9D">
+            <wp:extent cx="4668254" cy="2770127"/>
+            <wp:effectExtent l="0" t="0" r="0" b="0"/>
+            <wp:docPr id="15" name="Picture 15"/>
+            <wp:cNvGraphicFramePr>
+              <a:graphicFrameLocks xmlns:a="http://schemas.openxmlformats.org/drawingml/2006/main" noChangeAspect="1"/>
+            </wp:cNvGraphicFramePr>
+            <a:graphic xmlns:a="http://schemas.openxmlformats.org/drawingml/2006/main">
+              <a:graphicData uri="http://schemas.openxmlformats.org/drawingml/2006/picture">
+                <pic:pic xmlns:pic="http://schemas.openxmlformats.org/drawingml/2006/picture">
+                  <pic:nvPicPr>
+                    <pic:cNvPr id="1" name=""/>
+                    <pic:cNvPicPr/>
+                  </pic:nvPicPr>
+                  <pic:blipFill>
+                    <a:blip r:embed="rId26"/>
+                    <a:stretch>
+                      <a:fillRect/>
+                    </a:stretch>
+                  </pic:blipFill>
+                  <pic:spPr>
+                    <a:xfrm>
+                      <a:off x="0" y="0"/>
+                      <a:ext cx="4675917" cy="2774674"/>
+                    </a:xfrm>
+                    <a:prstGeom prst="rect">
+                      <a:avLst/>
+                    </a:prstGeom>
+                  </pic:spPr>
+                </pic:pic>
+              </a:graphicData>
+            </a:graphic>
+          </wp:inline>
+        </w:drawing>
+      </w:r>
+    </w:p>
+    <w:p>
+      <w:pPr>
+        <w:pStyle w:val="ListParagraph"/>
+        <w:numPr>
+          <w:ilvl w:val="1"/>
+          <w:numId w:val="3"/>
+        </w:numPr>
+      </w:pPr>
+      <w:r>
+        <w:t xml:space="preserve">def </w:t>
+      </w:r>
+      <w:proofErr w:type="spellStart"/>
+      <w:r>
+        <w:t>do_</w:t>
+      </w:r>
+      <w:r>
+        <w:t>read_source_</w:t>
+      </w:r>
+      <w:proofErr w:type="gramStart"/>
+      <w:r>
+        <w:t>file</w:t>
+      </w:r>
+      <w:proofErr w:type="spellEnd"/>
+      <w:r>
+        <w:t>(</w:t>
+      </w:r>
+      <w:proofErr w:type="gramEnd"/>
+      <w:r>
+        <w:t xml:space="preserve">self, </w:t>
+      </w:r>
+      <w:proofErr w:type="spellStart"/>
+      <w:r>
+        <w:t>file_names</w:t>
+      </w:r>
+      <w:proofErr w:type="spellEnd"/>
+      <w:r>
+        <w:t>)</w:t>
+      </w:r>
+      <w:r>
+        <w:t>:</w:t>
+      </w:r>
+      <w:r>
+        <w:t xml:space="preserve"> function in </w:t>
+      </w:r>
+      <w:proofErr w:type="spellStart"/>
+      <w:r>
+        <w:t>my_cli.py</w:t>
+      </w:r>
+      <w:proofErr w:type="spellEnd"/>
+      <w:r>
+        <w:t xml:space="preserve"> as shown below:</w:t>
+      </w:r>
+    </w:p>
+    <w:p>
+      <w:pPr>
+        <w:ind w:left="1530"/>
+      </w:pPr>
+      <w:r>
+        <w:rPr>
+          <w:noProof/>
+        </w:rPr>
+        <w:drawing>
+          <wp:inline distT="0" distB="0" distL="0" distR="0" wp14:anchorId="5CB5E023" wp14:editId="48649135">
+            <wp:extent cx="5178617" cy="2231866"/>
+            <wp:effectExtent l="0" t="0" r="3175" b="0"/>
+            <wp:docPr id="21" name="Picture 21"/>
+            <wp:cNvGraphicFramePr>
+              <a:graphicFrameLocks xmlns:a="http://schemas.openxmlformats.org/drawingml/2006/main" noChangeAspect="1"/>
+            </wp:cNvGraphicFramePr>
+            <a:graphic xmlns:a="http://schemas.openxmlformats.org/drawingml/2006/main">
+              <a:graphicData uri="http://schemas.openxmlformats.org/drawingml/2006/picture">
+                <pic:pic xmlns:pic="http://schemas.openxmlformats.org/drawingml/2006/picture">
+                  <pic:nvPicPr>
+                    <pic:cNvPr id="1" name=""/>
+                    <pic:cNvPicPr/>
+                  </pic:nvPicPr>
+                  <pic:blipFill>
+                    <a:blip r:embed="rId27"/>
+                    <a:stretch>
+                      <a:fillRect/>
+                    </a:stretch>
+                  </pic:blipFill>
+                  <pic:spPr>
+                    <a:xfrm>
+                      <a:off x="0" y="0"/>
+                      <a:ext cx="5187051" cy="2235501"/>
+                    </a:xfrm>
+                    <a:prstGeom prst="rect">
+                      <a:avLst/>
+                    </a:prstGeom>
+                  </pic:spPr>
+                </pic:pic>
+              </a:graphicData>
+            </a:graphic>
+          </wp:inline>
+        </w:drawing>
+      </w:r>
+    </w:p>
+    <w:p>
+      <w:pPr>
+        <w:pStyle w:val="ListParagraph"/>
+        <w:numPr>
+          <w:ilvl w:val="1"/>
+          <w:numId w:val="3"/>
+        </w:numPr>
+      </w:pPr>
+      <w:r>
+        <w:t xml:space="preserve">def </w:t>
+      </w:r>
+      <w:proofErr w:type="spellStart"/>
+      <w:r>
+        <w:t>do_validate_class_</w:t>
+      </w:r>
+      <w:proofErr w:type="gramStart"/>
+      <w:r>
+        <w:t>contents</w:t>
+      </w:r>
+      <w:proofErr w:type="spellEnd"/>
+      <w:r>
+        <w:t>(</w:t>
+      </w:r>
+      <w:proofErr w:type="gramEnd"/>
+      <w:r>
+        <w:t xml:space="preserve">self, </w:t>
+      </w:r>
+      <w:proofErr w:type="spellStart"/>
+      <w:r>
+        <w:t>file_name</w:t>
+      </w:r>
+      <w:proofErr w:type="spellEnd"/>
+      <w:r>
+        <w:t>):</w:t>
+      </w:r>
+      <w:r>
+        <w:t xml:space="preserve"> function in </w:t>
+      </w:r>
+      <w:proofErr w:type="spellStart"/>
+      <w:r>
+        <w:t>my_cli.py</w:t>
+      </w:r>
+      <w:proofErr w:type="spellEnd"/>
+      <w:r>
+        <w:t xml:space="preserve"> as shown below:</w:t>
+      </w:r>
+    </w:p>
+    <w:p>
+      <w:pPr>
+        <w:ind w:left="1530"/>
+      </w:pPr>
+      <w:r>
+        <w:rPr>
+          <w:noProof/>
+        </w:rPr>
+        <w:drawing>
+          <wp:inline distT="0" distB="0" distL="0" distR="0" wp14:anchorId="552366B5" wp14:editId="4A282065">
+            <wp:extent cx="4859640" cy="2829855"/>
+            <wp:effectExtent l="0" t="0" r="0" b="8890"/>
+            <wp:docPr id="24" name="Picture 24"/>
+            <wp:cNvGraphicFramePr>
+              <a:graphicFrameLocks xmlns:a="http://schemas.openxmlformats.org/drawingml/2006/main" noChangeAspect="1"/>
+            </wp:cNvGraphicFramePr>
+            <a:graphic xmlns:a="http://schemas.openxmlformats.org/drawingml/2006/main">
+              <a:graphicData uri="http://schemas.openxmlformats.org/drawingml/2006/picture">
+                <pic:pic xmlns:pic="http://schemas.openxmlformats.org/drawingml/2006/picture">
+                  <pic:nvPicPr>
+                    <pic:cNvPr id="1" name=""/>
+                    <pic:cNvPicPr/>
+                  </pic:nvPicPr>
+                  <pic:blipFill>
+                    <a:blip r:embed="rId28"/>
+                    <a:stretch>
+                      <a:fillRect/>
+                    </a:stretch>
+                  </pic:blipFill>
+                  <pic:spPr>
+                    <a:xfrm>
+                      <a:off x="0" y="0"/>
+                      <a:ext cx="4869350" cy="2835509"/>
+                    </a:xfrm>
+                    <a:prstGeom prst="rect">
+                      <a:avLst/>
+                    </a:prstGeom>
+                  </pic:spPr>
+                </pic:pic>
+              </a:graphicData>
+            </a:graphic>
+          </wp:inline>
+        </w:drawing>
+      </w:r>
+    </w:p>
+    <w:p>
+      <w:pPr>
+        <w:pStyle w:val="ListParagraph"/>
+        <w:numPr>
+          <w:ilvl w:val="1"/>
+          <w:numId w:val="3"/>
+        </w:numPr>
+      </w:pPr>
+      <w:r>
+        <w:t xml:space="preserve">def </w:t>
+      </w:r>
+      <w:proofErr w:type="spellStart"/>
+      <w:r>
+        <w:t>do_dot_2_</w:t>
+      </w:r>
+      <w:proofErr w:type="gramStart"/>
+      <w:r>
+        <w:t>png</w:t>
+      </w:r>
+      <w:proofErr w:type="spellEnd"/>
+      <w:r>
+        <w:t>(</w:t>
+      </w:r>
+      <w:proofErr w:type="gramEnd"/>
+      <w:r>
+        <w:t xml:space="preserve">self, </w:t>
+      </w:r>
+      <w:proofErr w:type="spellStart"/>
+      <w:r>
+        <w:t>input_dot_file_name</w:t>
+      </w:r>
+      <w:proofErr w:type="spellEnd"/>
+      <w:r>
+        <w:t>):</w:t>
+      </w:r>
+      <w:r>
+        <w:t xml:space="preserve"> function in </w:t>
+      </w:r>
+      <w:proofErr w:type="spellStart"/>
+      <w:r>
+        <w:t>my_cli.py</w:t>
+      </w:r>
+      <w:proofErr w:type="spellEnd"/>
+      <w:r>
+        <w:t xml:space="preserve"> as shown below:</w:t>
+      </w:r>
+    </w:p>
+    <w:p>
+      <w:pPr>
+        <w:ind w:left="1530"/>
+      </w:pPr>
+      <w:r>
+        <w:rPr>
+          <w:noProof/>
+        </w:rPr>
+        <w:drawing>
+          <wp:inline distT="0" distB="0" distL="0" distR="0" wp14:anchorId="006F9917" wp14:editId="5450A507">
+            <wp:extent cx="4710785" cy="2959246"/>
+            <wp:effectExtent l="0" t="0" r="0" b="0"/>
+            <wp:docPr id="25" name="Picture 25"/>
+            <wp:cNvGraphicFramePr>
+              <a:graphicFrameLocks xmlns:a="http://schemas.openxmlformats.org/drawingml/2006/main" noChangeAspect="1"/>
+            </wp:cNvGraphicFramePr>
+            <a:graphic xmlns:a="http://schemas.openxmlformats.org/drawingml/2006/main">
+              <a:graphicData uri="http://schemas.openxmlformats.org/drawingml/2006/picture">
+                <pic:pic xmlns:pic="http://schemas.openxmlformats.org/drawingml/2006/picture">
+                  <pic:nvPicPr>
+                    <pic:cNvPr id="1" name=""/>
+                    <pic:cNvPicPr/>
+                  </pic:nvPicPr>
+                  <pic:blipFill>
+                    <a:blip r:embed="rId29"/>
+                    <a:stretch>
+                      <a:fillRect/>
+                    </a:stretch>
+                  </pic:blipFill>
+                  <pic:spPr>
+                    <a:xfrm>
+                      <a:off x="0" y="0"/>
+                      <a:ext cx="4723219" cy="2967057"/>
+                    </a:xfrm>
+                    <a:prstGeom prst="rect">
+                      <a:avLst/>
+                    </a:prstGeom>
+                  </pic:spPr>
+                </pic:pic>
+              </a:graphicData>
+            </a:graphic>
+          </wp:inline>
+        </w:drawing>
+      </w:r>
+    </w:p>
+    <w:p>
+      <w:pPr>
+        <w:pStyle w:val="ListParagraph"/>
+        <w:numPr>
+          <w:ilvl w:val="1"/>
+          <w:numId w:val="2"/>
+        </w:numPr>
+        <w:ind w:left="900" w:hanging="540"/>
+      </w:pPr>
+      <w:r>
+        <w:t>Robustness</w:t>
+      </w:r>
+    </w:p>
+    <w:p>
+      <w:pPr>
+        <w:pStyle w:val="ListParagraph"/>
+        <w:numPr>
+          <w:ilvl w:val="0"/>
+          <w:numId w:val="3"/>
+        </w:numPr>
+        <w:ind w:left="1170"/>
+      </w:pPr>
+      <w:r>
+        <w:t>The aforementioned functions have exception handling which checks if there is error or not. My program will tell the users if error.</w:t>
+      </w:r>
+    </w:p>
+    <w:p>
+      <w:pPr>
+        <w:pStyle w:val="ListParagraph"/>
+        <w:numPr>
+          <w:ilvl w:val="1"/>
+          <w:numId w:val="2"/>
+        </w:numPr>
+        <w:ind w:left="900" w:hanging="540"/>
+      </w:pPr>
+      <w:r>
+        <w:t>Complete and well implemented</w:t>
+      </w:r>
+    </w:p>
+    <w:p>
+      <w:pPr>
+        <w:pStyle w:val="ListParagraph"/>
+        <w:numPr>
+          <w:ilvl w:val="0"/>
+          <w:numId w:val="3"/>
+        </w:numPr>
+        <w:ind w:left="1170"/>
+      </w:pPr>
+      <w:r>
+        <w:t>My code is pythonic. It complies with PEP 8 and is b</w:t>
+      </w:r>
+      <w:r>
+        <w:t>eautiful better than ugly</w:t>
+      </w:r>
+      <w:r>
+        <w:t>. For example:</w:t>
+      </w:r>
+    </w:p>
+    <w:p>
+      <w:pPr>
+        <w:pStyle w:val="ListParagraph"/>
+        <w:numPr>
+          <w:ilvl w:val="1"/>
+          <w:numId w:val="3"/>
+        </w:numPr>
+      </w:pPr>
+      <w:r>
+        <w:t>The code meets the n</w:t>
+      </w:r>
+      <w:r>
+        <w:t xml:space="preserve">aming </w:t>
+      </w:r>
+      <w:r>
+        <w:t>c</w:t>
+      </w:r>
+      <w:r>
+        <w:t>onvention</w:t>
+      </w:r>
+      <w:r>
+        <w:t xml:space="preserve"> of PEP 8</w:t>
+      </w:r>
+      <w:r>
+        <w:t>.</w:t>
+      </w:r>
+    </w:p>
+    <w:p>
+      <w:pPr>
+        <w:pStyle w:val="ListParagraph"/>
+        <w:numPr>
+          <w:ilvl w:val="1"/>
+          <w:numId w:val="3"/>
+        </w:numPr>
+      </w:pPr>
+      <w:r>
+        <w:t xml:space="preserve">There are either one or two blank lines between code blocks according to </w:t>
+      </w:r>
+      <w:proofErr w:type="spellStart"/>
+      <w:r>
+        <w:t>PEP8</w:t>
+      </w:r>
+      <w:proofErr w:type="spellEnd"/>
+      <w:r>
+        <w:t>.</w:t>
+      </w:r>
+    </w:p>
+    <w:p>
+      <w:pPr>
+        <w:pStyle w:val="ListParagraph"/>
+        <w:numPr>
+          <w:ilvl w:val="0"/>
+          <w:numId w:val="2"/>
+        </w:numPr>
+      </w:pPr>
+      <w:r>
+        <w:t>Amount of checking for pre- and post- conditions of methods</w:t>
+      </w:r>
+    </w:p>
+    <w:p>
+      <w:pPr>
+        <w:pStyle w:val="ListParagraph"/>
+        <w:numPr>
+          <w:ilvl w:val="1"/>
+          <w:numId w:val="2"/>
+        </w:numPr>
+        <w:ind w:left="900" w:hanging="540"/>
+      </w:pPr>
+      <w:r>
+        <w:t>Used by peers</w:t>
+      </w:r>
+      <w:r>
+        <w:t xml:space="preserve"> </w:t>
+      </w:r>
+    </w:p>
+    <w:p>
+      <w:pPr>
+        <w:pStyle w:val="ListParagraph"/>
+        <w:numPr>
+          <w:ilvl w:val="0"/>
+          <w:numId w:val="3"/>
+        </w:numPr>
+        <w:ind w:left="1170"/>
+      </w:pPr>
+      <w:r>
+        <w:t xml:space="preserve">Flies: </w:t>
+      </w:r>
+      <w:proofErr w:type="spellStart"/>
+      <w:r>
+        <w:t>file_to_data.py</w:t>
+      </w:r>
+      <w:proofErr w:type="spellEnd"/>
+      <w:r>
+        <w:t xml:space="preserve"> and </w:t>
+      </w:r>
+      <w:proofErr w:type="spellStart"/>
+      <w:r>
+        <w:t>my_cli.py</w:t>
+      </w:r>
+      <w:proofErr w:type="spellEnd"/>
+      <w:r>
+        <w:t xml:space="preserve">. </w:t>
+      </w:r>
+    </w:p>
+    <w:p>
+      <w:pPr>
+        <w:pStyle w:val="ListParagraph"/>
+        <w:numPr>
+          <w:ilvl w:val="1"/>
+          <w:numId w:val="3"/>
+        </w:numPr>
+      </w:pPr>
+      <w:r>
+        <w:t>The</w:t>
+      </w:r>
+      <w:r>
+        <w:t xml:space="preserve"> def </w:t>
+      </w:r>
+      <w:proofErr w:type="spellStart"/>
+      <w:r>
+        <w:t>read_</w:t>
+      </w:r>
+      <w:proofErr w:type="gramStart"/>
+      <w:r>
+        <w:t>file</w:t>
+      </w:r>
+      <w:proofErr w:type="spellEnd"/>
+      <w:r>
+        <w:t>(</w:t>
+      </w:r>
+      <w:proofErr w:type="gramEnd"/>
+      <w:r>
+        <w:t xml:space="preserve">self, </w:t>
+      </w:r>
+      <w:proofErr w:type="spellStart"/>
+      <w:r>
+        <w:t>file_name</w:t>
+      </w:r>
+      <w:proofErr w:type="spellEnd"/>
+      <w:r>
+        <w:t>):</w:t>
+      </w:r>
+      <w:r>
+        <w:t xml:space="preserve">  function as shown below in </w:t>
+      </w:r>
+      <w:proofErr w:type="spellStart"/>
+      <w:r>
+        <w:t>file_to_data.py</w:t>
+      </w:r>
+      <w:proofErr w:type="spellEnd"/>
+      <w:r>
+        <w:t xml:space="preserve"> has check pre-condition which checks if the required file exists in the current directory before the file is opened.</w:t>
+      </w:r>
+    </w:p>
+    <w:p>
+      <w:pPr>
+        <w:ind w:left="1710"/>
+      </w:pPr>
+      <w:r>
+        <w:rPr>
+          <w:noProof/>
+        </w:rPr>
+        <w:drawing>
+          <wp:inline distT="0" distB="0" distL="0" distR="0" wp14:anchorId="34D7D4B0" wp14:editId="57072C64">
+            <wp:extent cx="4912242" cy="2135024"/>
+            <wp:effectExtent l="0" t="0" r="3175" b="0"/>
+            <wp:docPr id="26" name="Picture 26"/>
+            <wp:cNvGraphicFramePr>
+              <a:graphicFrameLocks xmlns:a="http://schemas.openxmlformats.org/drawingml/2006/main" noChangeAspect="1"/>
+            </wp:cNvGraphicFramePr>
+            <a:graphic xmlns:a="http://schemas.openxmlformats.org/drawingml/2006/main">
+              <a:graphicData uri="http://schemas.openxmlformats.org/drawingml/2006/picture">
+                <pic:pic xmlns:pic="http://schemas.openxmlformats.org/drawingml/2006/picture">
+                  <pic:nvPicPr>
+                    <pic:cNvPr id="1" name=""/>
+                    <pic:cNvPicPr/>
+                  </pic:nvPicPr>
+                  <pic:blipFill>
+                    <a:blip r:embed="rId30"/>
+                    <a:stretch>
+                      <a:fillRect/>
+                    </a:stretch>
+                  </pic:blipFill>
+                  <pic:spPr>
+                    <a:xfrm>
+                      <a:off x="0" y="0"/>
+                      <a:ext cx="4922296" cy="2139394"/>
+                    </a:xfrm>
+                    <a:prstGeom prst="rect">
+                      <a:avLst/>
+                    </a:prstGeom>
+                  </pic:spPr>
+                </pic:pic>
+              </a:graphicData>
+            </a:graphic>
+          </wp:inline>
+        </w:drawing>
+      </w:r>
+    </w:p>
+    <w:p>
+      <w:pPr>
+        <w:pStyle w:val="ListParagraph"/>
+        <w:numPr>
+          <w:ilvl w:val="1"/>
+          <w:numId w:val="3"/>
+        </w:numPr>
+        <w:jc w:val="both"/>
+      </w:pPr>
+      <w:r>
+        <w:t>The</w:t>
+      </w:r>
+      <w:r>
+        <w:t xml:space="preserve"> def </w:t>
+      </w:r>
+      <w:proofErr w:type="spellStart"/>
+      <w:r>
+        <w:t>do_pyr_class_</w:t>
+      </w:r>
+      <w:proofErr w:type="gramStart"/>
+      <w:r>
+        <w:t>diagram</w:t>
+      </w:r>
+      <w:proofErr w:type="spellEnd"/>
+      <w:r>
+        <w:t>(</w:t>
+      </w:r>
+      <w:proofErr w:type="gramEnd"/>
+      <w:r>
+        <w:t xml:space="preserve">self, </w:t>
+      </w:r>
+      <w:proofErr w:type="spellStart"/>
+      <w:r>
+        <w:t>file_names</w:t>
+      </w:r>
+      <w:proofErr w:type="spellEnd"/>
+      <w:r>
+        <w:t>):</w:t>
+      </w:r>
+      <w:r>
+        <w:t xml:space="preserve"> function as shown below in </w:t>
+      </w:r>
+      <w:proofErr w:type="spellStart"/>
+      <w:r>
+        <w:t>my_cli.py</w:t>
+      </w:r>
+      <w:proofErr w:type="spellEnd"/>
+      <w:r>
+        <w:t xml:space="preserve"> has check both pre- and post- conditions which checks if both the required input file and the output file respectively as show below exist in the current directory before the files are opened.</w:t>
+      </w:r>
+    </w:p>
+    <w:p>
+      <w:pPr>
+        <w:ind w:left="1710"/>
+      </w:pPr>
+      <w:r>
+        <w:rPr>
+          <w:noProof/>
+        </w:rPr>
+        <w:drawing>
+          <wp:inline distT="0" distB="0" distL="0" distR="0" wp14:anchorId="493EEAF8" wp14:editId="0DC9027D">
+            <wp:extent cx="5231780" cy="4125258"/>
+            <wp:effectExtent l="0" t="0" r="6985" b="8890"/>
+            <wp:docPr id="27" name="Picture 27"/>
+            <wp:cNvGraphicFramePr>
+              <a:graphicFrameLocks xmlns:a="http://schemas.openxmlformats.org/drawingml/2006/main" noChangeAspect="1"/>
+            </wp:cNvGraphicFramePr>
+            <a:graphic xmlns:a="http://schemas.openxmlformats.org/drawingml/2006/main">
+              <a:graphicData uri="http://schemas.openxmlformats.org/drawingml/2006/picture">
+                <pic:pic xmlns:pic="http://schemas.openxmlformats.org/drawingml/2006/picture">
+                  <pic:nvPicPr>
+                    <pic:cNvPr id="1" name=""/>
+                    <pic:cNvPicPr/>
+                  </pic:nvPicPr>
+                  <pic:blipFill>
+                    <a:blip r:embed="rId31"/>
+                    <a:stretch>
+                      <a:fillRect/>
+                    </a:stretch>
+                  </pic:blipFill>
+                  <pic:spPr>
+                    <a:xfrm>
+                      <a:off x="0" y="0"/>
+                      <a:ext cx="5240247" cy="4131934"/>
+                    </a:xfrm>
+                    <a:prstGeom prst="rect">
+                      <a:avLst/>
+                    </a:prstGeom>
+                  </pic:spPr>
+                </pic:pic>
+              </a:graphicData>
+            </a:graphic>
+          </wp:inline>
+        </w:drawing>
+      </w:r>
+    </w:p>
+    <w:p>
+      <w:pPr>
+        <w:pStyle w:val="ListParagraph"/>
+        <w:numPr>
+          <w:ilvl w:val="1"/>
+          <w:numId w:val="3"/>
+        </w:numPr>
+        <w:jc w:val="both"/>
+      </w:pPr>
+      <w:r>
+        <w:t xml:space="preserve">The def </w:t>
+      </w:r>
+      <w:proofErr w:type="spellStart"/>
+      <w:r>
+        <w:t>do_read_source_</w:t>
+      </w:r>
+      <w:proofErr w:type="gramStart"/>
+      <w:r>
+        <w:t>file</w:t>
+      </w:r>
+      <w:proofErr w:type="spellEnd"/>
+      <w:r>
+        <w:t>(</w:t>
+      </w:r>
+      <w:proofErr w:type="gramEnd"/>
+      <w:r>
+        <w:t xml:space="preserve">self, </w:t>
+      </w:r>
+      <w:proofErr w:type="spellStart"/>
+      <w:r>
+        <w:t>file_name</w:t>
+      </w:r>
+      <w:proofErr w:type="spellEnd"/>
+      <w:r>
+        <w:t xml:space="preserve">):  function as shown below in </w:t>
+      </w:r>
+      <w:proofErr w:type="spellStart"/>
+      <w:r>
+        <w:t>my_cli.py</w:t>
+      </w:r>
+      <w:proofErr w:type="spellEnd"/>
+      <w:r>
+        <w:t xml:space="preserve"> </w:t>
+      </w:r>
+      <w:r>
+        <w:t>has check pre-condition which checks if the required file exists in the current directory before the file is opened.</w:t>
+      </w:r>
+    </w:p>
+    <w:p>
+      <w:pPr>
+        <w:ind w:left="1620"/>
+      </w:pPr>
+      <w:r>
+        <w:rPr>
+          <w:noProof/>
+        </w:rPr>
+        <w:drawing>
+          <wp:inline distT="0" distB="0" distL="0" distR="0" wp14:anchorId="73713971" wp14:editId="59B5A18E">
+            <wp:extent cx="5114822" cy="2408942"/>
+            <wp:effectExtent l="0" t="0" r="0" b="0"/>
+            <wp:docPr id="28" name="Picture 28"/>
+            <wp:cNvGraphicFramePr>
+              <a:graphicFrameLocks xmlns:a="http://schemas.openxmlformats.org/drawingml/2006/main" noChangeAspect="1"/>
+            </wp:cNvGraphicFramePr>
+            <a:graphic xmlns:a="http://schemas.openxmlformats.org/drawingml/2006/main">
+              <a:graphicData uri="http://schemas.openxmlformats.org/drawingml/2006/picture">
+                <pic:pic xmlns:pic="http://schemas.openxmlformats.org/drawingml/2006/picture">
+                  <pic:nvPicPr>
+                    <pic:cNvPr id="1" name=""/>
+                    <pic:cNvPicPr/>
+                  </pic:nvPicPr>
+                  <pic:blipFill>
+                    <a:blip r:embed="rId32"/>
+                    <a:stretch>
+                      <a:fillRect/>
+                    </a:stretch>
+                  </pic:blipFill>
+                  <pic:spPr>
+                    <a:xfrm>
+                      <a:off x="0" y="0"/>
+                      <a:ext cx="5132274" cy="2417161"/>
+                    </a:xfrm>
+                    <a:prstGeom prst="rect">
+                      <a:avLst/>
+                    </a:prstGeom>
+                  </pic:spPr>
+                </pic:pic>
+              </a:graphicData>
+            </a:graphic>
+          </wp:inline>
+        </w:drawing>
+      </w:r>
+    </w:p>
+    <w:p>
+      <w:pPr>
+        <w:pStyle w:val="ListParagraph"/>
+        <w:numPr>
+          <w:ilvl w:val="1"/>
+          <w:numId w:val="3"/>
+        </w:numPr>
+        <w:jc w:val="both"/>
+      </w:pPr>
+      <w:r>
+        <w:t xml:space="preserve">The </w:t>
+      </w:r>
+      <w:r>
+        <w:t xml:space="preserve">def </w:t>
+      </w:r>
+      <w:proofErr w:type="spellStart"/>
+      <w:r>
+        <w:t>do_validate_class_</w:t>
+      </w:r>
+      <w:proofErr w:type="gramStart"/>
+      <w:r>
+        <w:t>contents</w:t>
+      </w:r>
+      <w:proofErr w:type="spellEnd"/>
+      <w:r>
+        <w:t>(</w:t>
+      </w:r>
+      <w:proofErr w:type="gramEnd"/>
+      <w:r>
+        <w:t xml:space="preserve">self, </w:t>
+      </w:r>
+      <w:proofErr w:type="spellStart"/>
+      <w:r>
+        <w:t>file_name</w:t>
+      </w:r>
+      <w:proofErr w:type="spellEnd"/>
+      <w:r>
+        <w:t>):</w:t>
+      </w:r>
+      <w:r>
+        <w:t xml:space="preserve"> </w:t>
+      </w:r>
+      <w:r>
+        <w:t xml:space="preserve">function as shown below in </w:t>
+      </w:r>
+      <w:proofErr w:type="spellStart"/>
+      <w:r>
+        <w:t>my_cli.py</w:t>
+      </w:r>
+      <w:proofErr w:type="spellEnd"/>
+      <w:r>
+        <w:t xml:space="preserve"> </w:t>
+      </w:r>
+      <w:r>
+        <w:t>has check pre-condition which checks if the required file exists in the current directory before the file is opened.</w:t>
+      </w:r>
+    </w:p>
+    <w:p>
+      <w:pPr>
+        <w:ind w:left="1620"/>
+        <w:jc w:val="both"/>
+      </w:pPr>
+      <w:r>
+        <w:rPr>
+          <w:noProof/>
+        </w:rPr>
+        <w:drawing>
+          <wp:inline distT="0" distB="0" distL="0" distR="0" wp14:anchorId="2803A804" wp14:editId="2F517CB8">
+            <wp:extent cx="4880905" cy="2722730"/>
+            <wp:effectExtent l="0" t="0" r="0" b="1905"/>
+            <wp:docPr id="29" name="Picture 29"/>
+            <wp:cNvGraphicFramePr>
+              <a:graphicFrameLocks xmlns:a="http://schemas.openxmlformats.org/drawingml/2006/main" noChangeAspect="1"/>
+            </wp:cNvGraphicFramePr>
+            <a:graphic xmlns:a="http://schemas.openxmlformats.org/drawingml/2006/main">
+              <a:graphicData uri="http://schemas.openxmlformats.org/drawingml/2006/picture">
+                <pic:pic xmlns:pic="http://schemas.openxmlformats.org/drawingml/2006/picture">
+                  <pic:nvPicPr>
+                    <pic:cNvPr id="1" name=""/>
+                    <pic:cNvPicPr/>
+                  </pic:nvPicPr>
+                  <pic:blipFill>
+                    <a:blip r:embed="rId33"/>
+                    <a:stretch>
+                      <a:fillRect/>
+                    </a:stretch>
+                  </pic:blipFill>
+                  <pic:spPr>
+                    <a:xfrm>
+                      <a:off x="0" y="0"/>
+                      <a:ext cx="4897103" cy="2731766"/>
+                    </a:xfrm>
+                    <a:prstGeom prst="rect">
+                      <a:avLst/>
+                    </a:prstGeom>
+                  </pic:spPr>
+                </pic:pic>
+              </a:graphicData>
+            </a:graphic>
+          </wp:inline>
+        </w:drawing>
+      </w:r>
+    </w:p>
+    <w:p>
+      <w:pPr>
+        <w:pStyle w:val="ListParagraph"/>
+        <w:numPr>
+          <w:ilvl w:val="1"/>
+          <w:numId w:val="3"/>
+        </w:numPr>
+      </w:pPr>
+      <w:r>
+        <w:t xml:space="preserve">The def </w:t>
+      </w:r>
+      <w:proofErr w:type="spellStart"/>
+      <w:r>
+        <w:t>do_dot_2_png</w:t>
+      </w:r>
+      <w:proofErr w:type="spellEnd"/>
+      <w:r>
+        <w:t xml:space="preserve">(self, </w:t>
+      </w:r>
+      <w:proofErr w:type="spellStart"/>
+      <w:r>
+        <w:t>input_dot_file_name</w:t>
+      </w:r>
+      <w:proofErr w:type="spellEnd"/>
+      <w:r>
+        <w:t>):</w:t>
+      </w:r>
+      <w:r>
+        <w:t xml:space="preserve"> </w:t>
+      </w:r>
+      <w:r>
+        <w:t xml:space="preserve">function as shown below in </w:t>
+      </w:r>
+      <w:proofErr w:type="spellStart"/>
+      <w:r>
+        <w:t>my_cli.py</w:t>
+      </w:r>
+      <w:proofErr w:type="spellEnd"/>
+      <w:r>
+        <w:t xml:space="preserve"> has check both pre- and post- conditions which checks if both the required input file and the output file respectively as show below exist in the current directory before the files are opened.</w:t>
+      </w:r>
+    </w:p>
+    <w:p>
+      <w:pPr>
+        <w:ind w:left="1620"/>
+      </w:pPr>
+      <w:r>
+        <w:rPr>
+          <w:noProof/>
+        </w:rPr>
+        <w:drawing>
+          <wp:inline distT="0" distB="0" distL="0" distR="0" wp14:anchorId="642A5B75" wp14:editId="480395AF">
+            <wp:extent cx="5125454" cy="3277656"/>
+            <wp:effectExtent l="0" t="0" r="0" b="0"/>
+            <wp:docPr id="30" name="Picture 30"/>
+            <wp:cNvGraphicFramePr>
+              <a:graphicFrameLocks xmlns:a="http://schemas.openxmlformats.org/drawingml/2006/main" noChangeAspect="1"/>
+            </wp:cNvGraphicFramePr>
+            <a:graphic xmlns:a="http://schemas.openxmlformats.org/drawingml/2006/main">
+              <a:graphicData uri="http://schemas.openxmlformats.org/drawingml/2006/picture">
+                <pic:pic xmlns:pic="http://schemas.openxmlformats.org/drawingml/2006/picture">
+                  <pic:nvPicPr>
+                    <pic:cNvPr id="1" name=""/>
+                    <pic:cNvPicPr/>
+                  </pic:nvPicPr>
+                  <pic:blipFill>
+                    <a:blip r:embed="rId34"/>
+                    <a:stretch>
+                      <a:fillRect/>
+                    </a:stretch>
+                  </pic:blipFill>
+                  <pic:spPr>
+                    <a:xfrm>
+                      <a:off x="0" y="0"/>
+                      <a:ext cx="5147270" cy="3291607"/>
+                    </a:xfrm>
+                    <a:prstGeom prst="rect">
+                      <a:avLst/>
+                    </a:prstGeom>
+                  </pic:spPr>
+                </pic:pic>
+              </a:graphicData>
+            </a:graphic>
+          </wp:inline>
+        </w:drawing>
+      </w:r>
+    </w:p>
+    <w:p>
+      <w:pPr>
+        <w:pStyle w:val="ListParagraph"/>
+        <w:numPr>
+          <w:ilvl w:val="1"/>
+          <w:numId w:val="2"/>
+        </w:numPr>
+        <w:ind w:left="900" w:hanging="540"/>
+      </w:pPr>
+      <w:r>
+        <w:t>Robustness</w:t>
+      </w:r>
+    </w:p>
+    <w:p>
+      <w:pPr>
+        <w:pStyle w:val="ListParagraph"/>
+        <w:numPr>
+          <w:ilvl w:val="0"/>
+          <w:numId w:val="3"/>
+        </w:numPr>
+        <w:ind w:left="1170"/>
+      </w:pPr>
+      <w:r>
+        <w:t xml:space="preserve">The </w:t>
+      </w:r>
+      <w:proofErr w:type="spellStart"/>
+      <w:proofErr w:type="gramStart"/>
+      <w:r>
+        <w:t>path.exists</w:t>
+      </w:r>
+      <w:proofErr w:type="spellEnd"/>
+      <w:proofErr w:type="gramEnd"/>
+      <w:r>
+        <w:t>(</w:t>
+      </w:r>
+      <w:r>
+        <w:t>) function in the</w:t>
+      </w:r>
+      <w:r>
+        <w:t xml:space="preserve"> </w:t>
+      </w:r>
+      <w:r>
+        <w:t>aforementioned codes is for both pre- and post- conditions (for input file and output file respectively) which checks if the file is in current file directory or not. My program will tell the users if the current directory does not have the file.</w:t>
+      </w:r>
+    </w:p>
+    <w:p>
+      <w:pPr>
+        <w:pStyle w:val="ListParagraph"/>
+        <w:numPr>
+          <w:ilvl w:val="1"/>
+          <w:numId w:val="2"/>
+        </w:numPr>
+        <w:ind w:left="900" w:hanging="540"/>
+      </w:pPr>
+      <w:r>
+        <w:t>Complete and well implemented</w:t>
+      </w:r>
+    </w:p>
+    <w:p>
+      <w:pPr>
+        <w:pStyle w:val="ListParagraph"/>
+        <w:numPr>
+          <w:ilvl w:val="0"/>
+          <w:numId w:val="3"/>
+        </w:numPr>
+        <w:ind w:left="1170"/>
+      </w:pPr>
+      <w:r>
+        <w:t>My code is pythonic. It complies with PEP 8 and is b</w:t>
+      </w:r>
+      <w:r>
+        <w:t>eautiful better than ugly</w:t>
+      </w:r>
+      <w:r>
+        <w:t>. For example:</w:t>
+      </w:r>
+    </w:p>
+    <w:p>
+      <w:pPr>
+        <w:pStyle w:val="ListParagraph"/>
+        <w:numPr>
+          <w:ilvl w:val="1"/>
+          <w:numId w:val="3"/>
+        </w:numPr>
+      </w:pPr>
+      <w:r>
+        <w:t>The code meets the n</w:t>
+      </w:r>
+      <w:r>
+        <w:t xml:space="preserve">aming </w:t>
+      </w:r>
+      <w:r>
+        <w:t>c</w:t>
+      </w:r>
+      <w:r>
+        <w:t>onvention</w:t>
+      </w:r>
+      <w:r>
+        <w:t xml:space="preserve"> of PEP 8</w:t>
+      </w:r>
+      <w:r>
+        <w:t>.</w:t>
+      </w:r>
+    </w:p>
+    <w:p>
+      <w:pPr>
+        <w:pStyle w:val="ListParagraph"/>
+        <w:numPr>
+          <w:ilvl w:val="1"/>
+          <w:numId w:val="3"/>
+        </w:numPr>
+      </w:pPr>
+      <w:r>
+        <w:t xml:space="preserve">There are either one or two blank lines between code blocks according to </w:t>
+      </w:r>
+      <w:proofErr w:type="spellStart"/>
+      <w:r>
+        <w:t>PEP8</w:t>
+      </w:r>
+      <w:proofErr w:type="spellEnd"/>
+      <w:r>
+        <w:t>.</w:t>
+      </w:r>
+    </w:p>
+    <w:p>
+      <w:pPr>
+        <w:pStyle w:val="ListParagraph"/>
+        <w:numPr>
+          <w:ilvl w:val="0"/>
+          <w:numId w:val="2"/>
+        </w:numPr>
+      </w:pPr>
+      <w:r>
+        <w:t xml:space="preserve">Provide </w:t>
+      </w:r>
+      <w:proofErr w:type="spellStart"/>
+      <w:r>
+        <w:t>doctests</w:t>
+      </w:r>
+      <w:proofErr w:type="spellEnd"/>
+    </w:p>
+    <w:p>
+      <w:pPr>
+        <w:pStyle w:val="ListParagraph"/>
+        <w:numPr>
+          <w:ilvl w:val="0"/>
+          <w:numId w:val="3"/>
+        </w:numPr>
+      </w:pPr>
+      <w:r>
+        <w:t xml:space="preserve">None </w:t>
+      </w:r>
+    </w:p>
+    <w:p>
+      <w:pPr>
+        <w:pStyle w:val="ListParagraph"/>
+        <w:numPr>
+          <w:ilvl w:val="0"/>
+          <w:numId w:val="2"/>
+        </w:numPr>
+      </w:pPr>
+      <w:r>
+        <w:t xml:space="preserve">Provide </w:t>
+      </w:r>
+      <w:proofErr w:type="spellStart"/>
+      <w:r>
+        <w:t>unittests</w:t>
+      </w:r>
+      <w:proofErr w:type="spellEnd"/>
+    </w:p>
+    <w:p>
+      <w:pPr>
+        <w:pStyle w:val="ListParagraph"/>
+        <w:numPr>
+          <w:ilvl w:val="0"/>
+          <w:numId w:val="3"/>
+        </w:numPr>
+      </w:pPr>
+      <w:r>
+        <w:t xml:space="preserve">None </w:t>
+      </w:r>
+    </w:p>
+    <w:p>
+      <w:pPr>
+        <w:pStyle w:val="ListParagraph"/>
+        <w:numPr>
+          <w:ilvl w:val="0"/>
+          <w:numId w:val="2"/>
+        </w:numPr>
+      </w:pPr>
+      <w:r>
+        <w:t>Pretty print, i.e., displaying data in chart / diagram, e.g., bar chart, pie chart, UML diagram, etc.</w:t>
+      </w:r>
+    </w:p>
+    <w:p>
+      <w:pPr>
+        <w:pStyle w:val="ListParagraph"/>
+        <w:numPr>
+          <w:ilvl w:val="1"/>
+          <w:numId w:val="2"/>
+        </w:numPr>
+        <w:ind w:left="900" w:hanging="540"/>
+      </w:pPr>
+      <w:r>
+        <w:t>Used by peers</w:t>
+      </w:r>
+      <w:r>
+        <w:t xml:space="preserve"> </w:t>
+      </w:r>
+    </w:p>
+    <w:p>
+      <w:pPr>
+        <w:pStyle w:val="ListParagraph"/>
+        <w:numPr>
+          <w:ilvl w:val="0"/>
+          <w:numId w:val="3"/>
+        </w:numPr>
+        <w:ind w:left="1170"/>
+      </w:pPr>
+      <w:r>
+        <w:t xml:space="preserve">File: </w:t>
+      </w:r>
+      <w:proofErr w:type="spellStart"/>
+      <w:r>
+        <w:t>my_cli.py</w:t>
+      </w:r>
+      <w:proofErr w:type="spellEnd"/>
+    </w:p>
+    <w:p>
+      <w:pPr>
+        <w:pStyle w:val="ListParagraph"/>
+        <w:numPr>
+          <w:ilvl w:val="1"/>
+          <w:numId w:val="3"/>
+        </w:numPr>
+      </w:pPr>
+      <w:r>
+        <w:t xml:space="preserve">The </w:t>
+      </w:r>
+      <w:r>
+        <w:t xml:space="preserve">def </w:t>
+      </w:r>
+      <w:proofErr w:type="spellStart"/>
+      <w:r>
+        <w:t>do_pyr_class_</w:t>
+      </w:r>
+      <w:proofErr w:type="gramStart"/>
+      <w:r>
+        <w:t>diagram</w:t>
+      </w:r>
+      <w:proofErr w:type="spellEnd"/>
+      <w:r>
+        <w:t>(</w:t>
+      </w:r>
+      <w:proofErr w:type="gramEnd"/>
+      <w:r>
+        <w:t xml:space="preserve">self, </w:t>
+      </w:r>
+      <w:proofErr w:type="spellStart"/>
+      <w:r>
+        <w:t>file_names</w:t>
+      </w:r>
+      <w:proofErr w:type="spellEnd"/>
+      <w:r>
+        <w:t>):</w:t>
+      </w:r>
+      <w:r>
+        <w:t xml:space="preserve"> function can display a class diagram based on a python file as shown below:</w:t>
+      </w:r>
+    </w:p>
+    <w:p>
+      <w:pPr>
+        <w:ind w:left="1620"/>
+      </w:pPr>
+      <w:r>
+        <w:rPr>
+          <w:noProof/>
+        </w:rPr>
+        <w:drawing>
+          <wp:inline distT="0" distB="0" distL="0" distR="0" wp14:anchorId="4C922FEB" wp14:editId="1F451FF1">
+            <wp:extent cx="4698556" cy="3675660"/>
+            <wp:effectExtent l="0" t="0" r="6985" b="1270"/>
+            <wp:docPr id="32" name="Picture 32"/>
+            <wp:cNvGraphicFramePr>
+              <a:graphicFrameLocks xmlns:a="http://schemas.openxmlformats.org/drawingml/2006/main" noChangeAspect="1"/>
+            </wp:cNvGraphicFramePr>
+            <a:graphic xmlns:a="http://schemas.openxmlformats.org/drawingml/2006/main">
+              <a:graphicData uri="http://schemas.openxmlformats.org/drawingml/2006/picture">
+                <pic:pic xmlns:pic="http://schemas.openxmlformats.org/drawingml/2006/picture">
+                  <pic:nvPicPr>
+                    <pic:cNvPr id="1" name=""/>
+                    <pic:cNvPicPr/>
+                  </pic:nvPicPr>
+                  <pic:blipFill>
+                    <a:blip r:embed="rId35"/>
+                    <a:stretch>
+                      <a:fillRect/>
+                    </a:stretch>
+                  </pic:blipFill>
+                  <pic:spPr>
+                    <a:xfrm>
+                      <a:off x="0" y="0"/>
+                      <a:ext cx="4725324" cy="3696601"/>
+                    </a:xfrm>
+                    <a:prstGeom prst="rect">
+                      <a:avLst/>
+                    </a:prstGeom>
+                  </pic:spPr>
+                </pic:pic>
+              </a:graphicData>
+            </a:graphic>
+          </wp:inline>
+        </w:drawing>
+      </w:r>
+    </w:p>
+    <w:p>
+      <w:pPr>
+        <w:ind w:left="1620"/>
+      </w:pPr>
+      <w:r>
+        <w:rPr>
+          <w:noProof/>
+        </w:rPr>
+        <w:drawing>
+          <wp:inline distT="0" distB="0" distL="0" distR="0" wp14:anchorId="39E724A9" wp14:editId="73764580">
+            <wp:extent cx="4700727" cy="2812312"/>
+            <wp:effectExtent l="0" t="0" r="5080" b="7620"/>
+            <wp:docPr id="33" name="Picture 33"/>
+            <wp:cNvGraphicFramePr>
+              <a:graphicFrameLocks xmlns:a="http://schemas.openxmlformats.org/drawingml/2006/main" noChangeAspect="1"/>
+            </wp:cNvGraphicFramePr>
+            <a:graphic xmlns:a="http://schemas.openxmlformats.org/drawingml/2006/main">
+              <a:graphicData uri="http://schemas.openxmlformats.org/drawingml/2006/picture">
+                <pic:pic xmlns:pic="http://schemas.openxmlformats.org/drawingml/2006/picture">
+                  <pic:nvPicPr>
+                    <pic:cNvPr id="1" name=""/>
+                    <pic:cNvPicPr/>
+                  </pic:nvPicPr>
+                  <pic:blipFill>
+                    <a:blip r:embed="rId36"/>
+                    <a:stretch>
+                      <a:fillRect/>
+                    </a:stretch>
+                  </pic:blipFill>
+                  <pic:spPr>
+                    <a:xfrm>
+                      <a:off x="0" y="0"/>
+                      <a:ext cx="4723627" cy="2826013"/>
+                    </a:xfrm>
+                    <a:prstGeom prst="rect">
+                      <a:avLst/>
+                    </a:prstGeom>
+                  </pic:spPr>
+                </pic:pic>
+              </a:graphicData>
+            </a:graphic>
+          </wp:inline>
+        </w:drawing>
+      </w:r>
+    </w:p>
+    <w:p>
+      <w:pPr>
+        <w:pStyle w:val="ListParagraph"/>
+        <w:numPr>
+          <w:ilvl w:val="0"/>
+          <w:numId w:val="3"/>
+        </w:numPr>
+        <w:ind w:left="1170"/>
+      </w:pPr>
+      <w:r>
+        <w:t xml:space="preserve">The def </w:t>
+      </w:r>
+      <w:proofErr w:type="spellStart"/>
+      <w:r>
+        <w:t>do_validate_class_</w:t>
+      </w:r>
+      <w:proofErr w:type="gramStart"/>
+      <w:r>
+        <w:t>contents</w:t>
+      </w:r>
+      <w:proofErr w:type="spellEnd"/>
+      <w:r>
+        <w:t>(</w:t>
+      </w:r>
+      <w:proofErr w:type="gramEnd"/>
+      <w:r>
+        <w:t xml:space="preserve">self, </w:t>
+      </w:r>
+      <w:proofErr w:type="spellStart"/>
+      <w:r>
+        <w:t>file_name</w:t>
+      </w:r>
+      <w:proofErr w:type="spellEnd"/>
+      <w:r>
+        <w:t>):</w:t>
+      </w:r>
+      <w:r>
+        <w:t xml:space="preserve"> </w:t>
+      </w:r>
+      <w:r>
+        <w:t xml:space="preserve">function can display a </w:t>
+      </w:r>
+      <w:r>
+        <w:t xml:space="preserve">bar </w:t>
+      </w:r>
+      <w:r>
+        <w:t xml:space="preserve">diagram </w:t>
+      </w:r>
+      <w:r>
+        <w:t xml:space="preserve">to show the total numbers of classes and functions in the input python file </w:t>
+      </w:r>
+      <w:r>
+        <w:t>as shown below:</w:t>
+      </w:r>
+    </w:p>
+    <w:p>
+      <w:pPr>
+        <w:ind w:left="1530"/>
+      </w:pPr>
+      <w:r>
+        <w:rPr>
+          <w:noProof/>
+        </w:rPr>
+        <w:drawing>
+          <wp:inline distT="0" distB="0" distL="0" distR="0" wp14:anchorId="1B55451A" wp14:editId="3148A4D4">
+            <wp:extent cx="5189250" cy="3048814"/>
+            <wp:effectExtent l="0" t="0" r="0" b="0"/>
+            <wp:docPr id="34" name="Picture 34"/>
+            <wp:cNvGraphicFramePr>
+              <a:graphicFrameLocks xmlns:a="http://schemas.openxmlformats.org/drawingml/2006/main" noChangeAspect="1"/>
+            </wp:cNvGraphicFramePr>
+            <a:graphic xmlns:a="http://schemas.openxmlformats.org/drawingml/2006/main">
+              <a:graphicData uri="http://schemas.openxmlformats.org/drawingml/2006/picture">
+                <pic:pic xmlns:pic="http://schemas.openxmlformats.org/drawingml/2006/picture">
+                  <pic:nvPicPr>
+                    <pic:cNvPr id="1" name=""/>
+                    <pic:cNvPicPr/>
+                  </pic:nvPicPr>
+                  <pic:blipFill>
+                    <a:blip r:embed="rId37"/>
+                    <a:stretch>
+                      <a:fillRect/>
+                    </a:stretch>
+                  </pic:blipFill>
+                  <pic:spPr>
+                    <a:xfrm>
+                      <a:off x="0" y="0"/>
+                      <a:ext cx="5196164" cy="3052876"/>
+                    </a:xfrm>
+                    <a:prstGeom prst="rect">
+                      <a:avLst/>
+                    </a:prstGeom>
+                  </pic:spPr>
+                </pic:pic>
+              </a:graphicData>
+            </a:graphic>
+          </wp:inline>
+        </w:drawing>
+      </w:r>
+    </w:p>
+    <w:p>
+      <w:pPr>
+        <w:ind w:left="1530"/>
+      </w:pPr>
+      <w:r>
+        <w:rPr>
+          <w:noProof/>
+        </w:rPr>
+        <w:drawing>
+          <wp:inline distT="0" distB="0" distL="0" distR="0" wp14:anchorId="4AE81D33" wp14:editId="45B5129B">
+            <wp:extent cx="4976599" cy="3530375"/>
+            <wp:effectExtent l="0" t="0" r="0" b="0"/>
+            <wp:docPr id="35" name="Picture 35"/>
+            <wp:cNvGraphicFramePr>
+              <a:graphicFrameLocks xmlns:a="http://schemas.openxmlformats.org/drawingml/2006/main" noChangeAspect="1"/>
+            </wp:cNvGraphicFramePr>
+            <a:graphic xmlns:a="http://schemas.openxmlformats.org/drawingml/2006/main">
+              <a:graphicData uri="http://schemas.openxmlformats.org/drawingml/2006/picture">
+                <pic:pic xmlns:pic="http://schemas.openxmlformats.org/drawingml/2006/picture">
+                  <pic:nvPicPr>
+                    <pic:cNvPr id="1" name=""/>
+                    <pic:cNvPicPr/>
+                  </pic:nvPicPr>
+                  <pic:blipFill>
+                    <a:blip r:embed="rId38"/>
+                    <a:stretch>
+                      <a:fillRect/>
+                    </a:stretch>
+                  </pic:blipFill>
+                  <pic:spPr>
+                    <a:xfrm>
+                      <a:off x="0" y="0"/>
+                      <a:ext cx="4995538" cy="3543811"/>
+                    </a:xfrm>
+                    <a:prstGeom prst="rect">
+                      <a:avLst/>
+                    </a:prstGeom>
+                  </pic:spPr>
+                </pic:pic>
+              </a:graphicData>
+            </a:graphic>
+          </wp:inline>
+        </w:drawing>
+      </w:r>
+    </w:p>
+    <w:p>
+      <w:pPr>
+        <w:pStyle w:val="ListParagraph"/>
+        <w:numPr>
+          <w:ilvl w:val="1"/>
+          <w:numId w:val="3"/>
+        </w:numPr>
+      </w:pPr>
+      <w:r>
+        <w:t xml:space="preserve">The </w:t>
+      </w:r>
+      <w:r>
+        <w:t xml:space="preserve">def </w:t>
+      </w:r>
+      <w:proofErr w:type="spellStart"/>
+      <w:r>
+        <w:t>do_dot_2_</w:t>
+      </w:r>
+      <w:proofErr w:type="gramStart"/>
+      <w:r>
+        <w:t>png</w:t>
+      </w:r>
+      <w:proofErr w:type="spellEnd"/>
+      <w:r>
+        <w:t>(</w:t>
+      </w:r>
+      <w:proofErr w:type="gramEnd"/>
+      <w:r>
+        <w:t xml:space="preserve">self, </w:t>
+      </w:r>
+      <w:proofErr w:type="spellStart"/>
+      <w:r>
+        <w:t>input_dot_file_name</w:t>
+      </w:r>
+      <w:proofErr w:type="spellEnd"/>
+      <w:r>
+        <w:t>):</w:t>
+      </w:r>
+      <w:r>
+        <w:t xml:space="preserve"> function can display a class diagram based on a dot file as shown below:</w:t>
+      </w:r>
+    </w:p>
+    <w:p>
+      <w:pPr>
+        <w:ind w:left="1530"/>
+      </w:pPr>
+      <w:r>
+        <w:rPr>
+          <w:noProof/>
+        </w:rPr>
+        <w:drawing>
+          <wp:inline distT="0" distB="0" distL="0" distR="0" wp14:anchorId="4E979F6C" wp14:editId="29CBC748">
+            <wp:extent cx="4835600" cy="2838893"/>
+            <wp:effectExtent l="0" t="0" r="3175" b="0"/>
+            <wp:docPr id="36" name="Picture 36"/>
+            <wp:cNvGraphicFramePr>
+              <a:graphicFrameLocks xmlns:a="http://schemas.openxmlformats.org/drawingml/2006/main" noChangeAspect="1"/>
+            </wp:cNvGraphicFramePr>
+            <a:graphic xmlns:a="http://schemas.openxmlformats.org/drawingml/2006/main">
+              <a:graphicData uri="http://schemas.openxmlformats.org/drawingml/2006/picture">
+                <pic:pic xmlns:pic="http://schemas.openxmlformats.org/drawingml/2006/picture">
+                  <pic:nvPicPr>
+                    <pic:cNvPr id="1" name=""/>
+                    <pic:cNvPicPr/>
+                  </pic:nvPicPr>
+                  <pic:blipFill>
+                    <a:blip r:embed="rId39"/>
+                    <a:stretch>
+                      <a:fillRect/>
+                    </a:stretch>
+                  </pic:blipFill>
+                  <pic:spPr>
+                    <a:xfrm>
+                      <a:off x="0" y="0"/>
+                      <a:ext cx="4867267" cy="2857484"/>
+                    </a:xfrm>
+                    <a:prstGeom prst="rect">
+                      <a:avLst/>
+                    </a:prstGeom>
+                  </pic:spPr>
+                </pic:pic>
+              </a:graphicData>
+            </a:graphic>
+          </wp:inline>
+        </w:drawing>
+      </w:r>
+    </w:p>
+    <w:p>
+      <w:pPr>
+        <w:ind w:left="1530"/>
+      </w:pPr>
+      <w:r>
+        <w:rPr>
+          <w:noProof/>
+        </w:rPr>
+        <w:drawing>
+          <wp:inline distT="0" distB="0" distL="0" distR="0" wp14:anchorId="09A8CEDB" wp14:editId="2C1455CA">
+            <wp:extent cx="4944701" cy="3537329"/>
+            <wp:effectExtent l="0" t="0" r="8890" b="6350"/>
+            <wp:docPr id="37" name="Picture 37"/>
+            <wp:cNvGraphicFramePr>
+              <a:graphicFrameLocks xmlns:a="http://schemas.openxmlformats.org/drawingml/2006/main" noChangeAspect="1"/>
+            </wp:cNvGraphicFramePr>
+            <a:graphic xmlns:a="http://schemas.openxmlformats.org/drawingml/2006/main">
+              <a:graphicData uri="http://schemas.openxmlformats.org/drawingml/2006/picture">
+                <pic:pic xmlns:pic="http://schemas.openxmlformats.org/drawingml/2006/picture">
+                  <pic:nvPicPr>
+                    <pic:cNvPr id="1" name=""/>
+                    <pic:cNvPicPr/>
+                  </pic:nvPicPr>
+                  <pic:blipFill>
+                    <a:blip r:embed="rId40"/>
+                    <a:stretch>
+                      <a:fillRect/>
+                    </a:stretch>
+                  </pic:blipFill>
+                  <pic:spPr>
+                    <a:xfrm>
+                      <a:off x="0" y="0"/>
+                      <a:ext cx="4951000" cy="3541835"/>
+                    </a:xfrm>
+                    <a:prstGeom prst="rect">
+                      <a:avLst/>
+                    </a:prstGeom>
+                  </pic:spPr>
+                </pic:pic>
+              </a:graphicData>
+            </a:graphic>
+          </wp:inline>
+        </w:drawing>
+      </w:r>
+    </w:p>
+    <w:p>
+      <w:pPr>
+        <w:pStyle w:val="ListParagraph"/>
+        <w:numPr>
+          <w:ilvl w:val="0"/>
+          <w:numId w:val="3"/>
+        </w:numPr>
+        <w:ind w:left="1170"/>
+      </w:pPr>
+    </w:p>
+    <w:p>
+      <w:pPr>
+        <w:pStyle w:val="ListParagraph"/>
+        <w:numPr>
+          <w:ilvl w:val="1"/>
+          <w:numId w:val="2"/>
+        </w:numPr>
+        <w:ind w:left="900" w:hanging="540"/>
+      </w:pPr>
+      <w:r>
+        <w:t>Robustness</w:t>
+      </w:r>
+    </w:p>
+    <w:p>
+      <w:pPr>
+        <w:pStyle w:val="ListParagraph"/>
+        <w:numPr>
+          <w:ilvl w:val="0"/>
+          <w:numId w:val="3"/>
+        </w:numPr>
+        <w:ind w:left="1170"/>
+      </w:pPr>
+      <w:bookmarkStart w:id="6" w:name="_Hlk35780574"/>
+      <w:bookmarkStart w:id="7" w:name="_GoBack"/>
+      <w:r>
+        <w:t xml:space="preserve">The aforementioned </w:t>
+      </w:r>
+      <w:r>
+        <w:t>functions</w:t>
+      </w:r>
+      <w:r>
+        <w:t xml:space="preserve"> </w:t>
+      </w:r>
+      <w:r>
+        <w:t>have exception handling</w:t>
+      </w:r>
+      <w:r>
+        <w:t xml:space="preserve"> which checks if the file exists or not and if there is error or not. My program will tell the users if file does not exist in current directory or there are errors as shown in the codes at item </w:t>
+      </w:r>
+      <w:r>
+        <w:t>14</w:t>
+      </w:r>
+      <w:r>
+        <w:t>.1 above.</w:t>
+      </w:r>
+    </w:p>
+    <w:bookmarkEnd w:id="6"/>
+    <w:bookmarkEnd w:id="7"/>
+    <w:p>
+      <w:pPr>
+        <w:pStyle w:val="ListParagraph"/>
+        <w:numPr>
+          <w:ilvl w:val="1"/>
+          <w:numId w:val="2"/>
+        </w:numPr>
+        <w:ind w:left="900" w:hanging="540"/>
+      </w:pPr>
+      <w:r>
+        <w:t>Complete and well implemented</w:t>
+      </w:r>
+    </w:p>
+    <w:p>
+      <w:pPr>
+        <w:pStyle w:val="ListParagraph"/>
+        <w:numPr>
+          <w:ilvl w:val="0"/>
+          <w:numId w:val="3"/>
+        </w:numPr>
+        <w:ind w:left="1170"/>
+      </w:pPr>
+      <w:r>
+        <w:t>My code is pythonic. It complies with PEP 8 and is b</w:t>
+      </w:r>
+      <w:r>
+        <w:t>eautiful better than ugly</w:t>
+      </w:r>
+      <w:r>
+        <w:t>. For example:</w:t>
+      </w:r>
+    </w:p>
+    <w:p>
+      <w:pPr>
+        <w:pStyle w:val="ListParagraph"/>
+        <w:numPr>
+          <w:ilvl w:val="1"/>
+          <w:numId w:val="3"/>
+        </w:numPr>
+      </w:pPr>
+      <w:r>
+        <w:t>The code meets the n</w:t>
+      </w:r>
+      <w:r>
+        <w:t xml:space="preserve">aming </w:t>
+      </w:r>
+      <w:r>
+        <w:t>c</w:t>
+      </w:r>
+      <w:r>
+        <w:t>onvention</w:t>
+      </w:r>
+      <w:r>
+        <w:t xml:space="preserve"> of PEP 8</w:t>
+      </w:r>
+      <w:r>
+        <w:t>.</w:t>
+      </w:r>
+    </w:p>
+    <w:p>
+      <w:pPr>
+        <w:pStyle w:val="ListParagraph"/>
+        <w:numPr>
+          <w:ilvl w:val="1"/>
+          <w:numId w:val="3"/>
+        </w:numPr>
+      </w:pPr>
+      <w:r>
+        <w:t xml:space="preserve">There are either one or two blank lines between code blocks according to </w:t>
+      </w:r>
+      <w:proofErr w:type="spellStart"/>
+      <w:r>
+        <w:t>PEP8</w:t>
+      </w:r>
+      <w:proofErr w:type="spellEnd"/>
+      <w:r>
+        <w:t>.</w:t>
+      </w:r>
+    </w:p>
+    <w:p>
+      <w:pPr>
+        <w:pStyle w:val="ListParagraph"/>
+        <w:numPr>
+          <w:ilvl w:val="0"/>
+          <w:numId w:val="2"/>
+        </w:numPr>
+      </w:pPr>
+      <w:r>
+        <w:t xml:space="preserve">Can save and read data from a </w:t>
+      </w:r>
+      <w:proofErr w:type="gramStart"/>
+      <w:r>
+        <w:t>database ,</w:t>
+      </w:r>
+      <w:proofErr w:type="gramEnd"/>
+      <w:r>
+        <w:t>e.g., from a database, e.g., SQLite, MySQL and MongoDB.</w:t>
+      </w:r>
+    </w:p>
+    <w:p>
+      <w:pPr>
+        <w:pStyle w:val="ListParagraph"/>
+        <w:numPr>
+          <w:ilvl w:val="0"/>
+          <w:numId w:val="3"/>
+        </w:numPr>
+      </w:pPr>
+      <w:r>
+        <w:t xml:space="preserve">None </w:t>
+      </w:r>
+    </w:p>
+    <w:p>
+      <w:pPr>
+        <w:pStyle w:val="ListParagraph"/>
+        <w:ind w:left="360"/>
+      </w:pPr>
+    </w:p>
     <w:p/>
     <w:p/>
     <w:p/>
     <w:p>
       <w:pPr>
-        <w:pStyle w:val="ListParagraph"/>
-        <w:numPr>
-          <w:ilvl w:val="0"/>
-          <w:numId w:val="2"/>
-        </w:numPr>
-      </w:pPr>
-      <w:proofErr w:type="spellStart"/>
-      <w:r>
-        <w:t>Hdht</w:t>
-      </w:r>
-      <w:proofErr w:type="spellEnd"/>
+        <w:pStyle w:val="Heading1"/>
+      </w:pPr>
+      <w:bookmarkStart w:id="8" w:name="_Toc35772029"/>
+      <w:r>
+        <w:t>Location of GitHub repository</w:t>
+      </w:r>
+      <w:bookmarkEnd w:id="8"/>
     </w:p>
     <w:p/>
-    <w:p/>
-    <w:p/>
-    <w:p>
-      <w:pPr>
-        <w:pStyle w:val="Heading1"/>
-      </w:pPr>
-      <w:bookmarkStart w:id="7" w:name="_Toc35772029"/>
-      <w:r>
-        <w:t>Location of GitHub repository</w:t>
-      </w:r>
-      <w:bookmarkEnd w:id="7"/>
-    </w:p>
-    <w:p/>
-    <w:p>
-      <w:hyperlink r:id="rId24" w:history="1">
+    <w:p>
+      <w:hyperlink r:id="rId41" w:history="1">
         <w:r>
           <w:rPr>
             <w:rStyle w:val="Hyperlink"/>
@@ -3944,7 +5944,7 @@
   <w:abstractNum w:abstractNumId="0" w15:restartNumberingAfterBreak="0">
     <w:nsid w:val="00E50363"/>
     <w:multiLevelType w:val="hybridMultilevel"/>
-    <w:tmpl w:val="BD76CDCC"/>
+    <w:tmpl w:val="603425CA"/>
     <w:lvl w:ilvl="0" w:tplc="14090001">
       <w:start w:val="1"/>
       <w:numFmt w:val="bullet"/>
@@ -5512,7 +7512,7 @@
 </file>
 
 <file path=customXml/itemProps1.xml><?xml version="1.0" encoding="utf-8"?>
-<ds:datastoreItem xmlns:ds="http://schemas.openxmlformats.org/officeDocument/2006/customXml" ds:itemID="{50059E5B-26E6-4873-8DDB-76F7E64A0E54}">
+<ds:datastoreItem xmlns:ds="http://schemas.openxmlformats.org/officeDocument/2006/customXml" ds:itemID="{EF099F75-6CA4-4ACE-81C6-72EB8B43BF2C}">
   <ds:schemaRefs>
     <ds:schemaRef ds:uri="http://schemas.openxmlformats.org/officeDocument/2006/bibliography"/>
   </ds:schemaRefs>

</xml_diff>

<commit_message>
updated BCDE321AssDoc.docx for recording Harry's doctests
</commit_message>
<xml_diff>
--- a/BCDE321AssDoc.docx
+++ b/BCDE321AssDoc.docx
@@ -12,7 +12,6 @@
           <w:szCs w:val="40"/>
         </w:rPr>
       </w:pPr>
-      <w:proofErr w:type="spellStart"/>
       <w:r>
         <w:rPr>
           <w:b/>
@@ -20,17 +19,7 @@
           <w:sz w:val="40"/>
           <w:szCs w:val="40"/>
         </w:rPr>
-        <w:t>BCED321</w:t>
-      </w:r>
-      <w:proofErr w:type="spellEnd"/>
-      <w:r>
-        <w:rPr>
-          <w:b/>
-          <w:bCs/>
-          <w:sz w:val="40"/>
-          <w:szCs w:val="40"/>
-        </w:rPr>
-        <w:t xml:space="preserve"> Advanced Programming</w:t>
+        <w:t>BCED321 Advanced Programming</w:t>
       </w:r>
     </w:p>
     <w:p>
@@ -106,13 +95,8 @@
         <w:jc w:val="center"/>
       </w:pPr>
       <w:r>
-        <w:t xml:space="preserve">John </w:t>
-      </w:r>
-      <w:proofErr w:type="spellStart"/>
-      <w:r>
-        <w:t>Quiamco</w:t>
-      </w:r>
-      <w:proofErr w:type="spellEnd"/>
+        <w:t>John Quiamco</w:t>
+      </w:r>
     </w:p>
     <w:p>
       <w:pPr>
@@ -704,11 +688,9 @@
       <w:r>
         <w:t xml:space="preserve">File: </w:t>
       </w:r>
-      <w:proofErr w:type="spellStart"/>
       <w:r>
         <w:t>class_dia_cli.py</w:t>
       </w:r>
-      <w:proofErr w:type="spellEnd"/>
       <w:r>
         <w:t xml:space="preserve">. </w:t>
       </w:r>
@@ -734,35 +716,19 @@
         </w:numPr>
       </w:pPr>
       <w:r>
-        <w:t>def run(</w:t>
-      </w:r>
-      <w:proofErr w:type="spellStart"/>
-      <w:r>
-        <w:t>args</w:t>
-      </w:r>
-      <w:proofErr w:type="spellEnd"/>
-      <w:r>
-        <w:t>):</w:t>
-      </w:r>
-    </w:p>
-    <w:p>
-      <w:pPr>
-        <w:pStyle w:val="ListParagraph"/>
-        <w:numPr>
-          <w:ilvl w:val="1"/>
-          <w:numId w:val="3"/>
-        </w:numPr>
-      </w:pPr>
-      <w:r>
-        <w:t xml:space="preserve">def </w:t>
-      </w:r>
-      <w:proofErr w:type="gramStart"/>
-      <w:r>
-        <w:t>main(</w:t>
-      </w:r>
-      <w:proofErr w:type="gramEnd"/>
-      <w:r>
-        <w:t>):</w:t>
+        <w:t>def run(args):</w:t>
+      </w:r>
+    </w:p>
+    <w:p>
+      <w:pPr>
+        <w:pStyle w:val="ListParagraph"/>
+        <w:numPr>
+          <w:ilvl w:val="1"/>
+          <w:numId w:val="3"/>
+        </w:numPr>
+      </w:pPr>
+      <w:r>
+        <w:t>def main():</w:t>
       </w:r>
     </w:p>
     <w:p>
@@ -788,13 +754,8 @@
       <w:r>
         <w:t>:</w:t>
       </w:r>
-      <w:proofErr w:type="gramStart"/>
-      <w:r>
-        <w:t xml:space="preserve">   (</w:t>
-      </w:r>
-      <w:proofErr w:type="gramEnd"/>
-      <w:r>
-        <w:t>note that: this is an entry point of the whole program)</w:t>
+      <w:r>
+        <w:t xml:space="preserve">   (note that: this is an entry point of the whole program)</w:t>
       </w:r>
     </w:p>
     <w:p>
@@ -1013,21 +974,8 @@
         </w:numPr>
       </w:pPr>
       <w:r>
-        <w:t xml:space="preserve">Has a line-oriented command interpreter based on </w:t>
-      </w:r>
-      <w:proofErr w:type="spellStart"/>
-      <w:r>
-        <w:t>cmd</w:t>
-      </w:r>
-      <w:proofErr w:type="spellEnd"/>
-      <w:r>
-        <w:t xml:space="preserve"> or similar </w:t>
-      </w:r>
-      <w:proofErr w:type="gramStart"/>
-      <w:r>
-        <w:t>package</w:t>
-      </w:r>
-      <w:proofErr w:type="gramEnd"/>
+        <w:t>Has a line-oriented command interpreter based on cmd or similar package</w:t>
+      </w:r>
     </w:p>
     <w:p>
       <w:pPr>
@@ -1051,13 +999,8 @@
         <w:ind w:left="1170"/>
       </w:pPr>
       <w:r>
-        <w:t xml:space="preserve">File: </w:t>
-      </w:r>
-      <w:proofErr w:type="spellStart"/>
-      <w:r>
-        <w:t>my_cli.py</w:t>
-      </w:r>
-      <w:proofErr w:type="spellEnd"/>
+        <w:t>File: my_cli.py</w:t>
+      </w:r>
       <w:r>
         <w:t>. I did the functions below:</w:t>
       </w:r>
@@ -1072,31 +1015,7 @@
         <w:ind w:left="1440"/>
       </w:pPr>
       <w:r>
-        <w:t>def __</w:t>
-      </w:r>
-      <w:proofErr w:type="spellStart"/>
-      <w:r>
-        <w:t>init</w:t>
-      </w:r>
-      <w:proofErr w:type="spellEnd"/>
-      <w:r>
-        <w:t>_</w:t>
-      </w:r>
-      <w:proofErr w:type="gramStart"/>
-      <w:r>
-        <w:t>_(</w:t>
-      </w:r>
-      <w:proofErr w:type="gramEnd"/>
-      <w:r>
-        <w:t xml:space="preserve">self, </w:t>
-      </w:r>
-      <w:proofErr w:type="spellStart"/>
-      <w:r>
-        <w:t>my_name</w:t>
-      </w:r>
-      <w:proofErr w:type="spellEnd"/>
-      <w:r>
-        <w:t>="&gt;"):</w:t>
+        <w:t>def __init__(self, my_name="&gt;"):</w:t>
       </w:r>
     </w:p>
     <w:p>
@@ -1109,31 +1028,7 @@
         <w:ind w:left="1440"/>
       </w:pPr>
       <w:r>
-        <w:t xml:space="preserve">def </w:t>
-      </w:r>
-      <w:proofErr w:type="spellStart"/>
-      <w:r>
-        <w:t>do_pyr_class_</w:t>
-      </w:r>
-      <w:proofErr w:type="gramStart"/>
-      <w:r>
-        <w:t>diagram</w:t>
-      </w:r>
-      <w:proofErr w:type="spellEnd"/>
-      <w:r>
-        <w:t>(</w:t>
-      </w:r>
-      <w:proofErr w:type="gramEnd"/>
-      <w:r>
-        <w:t xml:space="preserve">self, </w:t>
-      </w:r>
-      <w:proofErr w:type="spellStart"/>
-      <w:r>
-        <w:t>file_names</w:t>
-      </w:r>
-      <w:proofErr w:type="spellEnd"/>
-      <w:r>
-        <w:t>):</w:t>
+        <w:t>def do_pyr_class_diagram(self, file_names):</w:t>
       </w:r>
     </w:p>
     <w:p>
@@ -1146,15 +1041,7 @@
         <w:ind w:left="1440"/>
       </w:pPr>
       <w:r>
-        <w:t xml:space="preserve">def </w:t>
-      </w:r>
-      <w:proofErr w:type="spellStart"/>
-      <w:r>
-        <w:t>help_pyr_class_diagram</w:t>
-      </w:r>
-      <w:proofErr w:type="spellEnd"/>
-      <w:r>
-        <w:t>(self):</w:t>
+        <w:t>def help_pyr_class_diagram(self):</w:t>
       </w:r>
     </w:p>
     <w:p>
@@ -1201,31 +1088,7 @@
         <w:t>If the file, which user inputs into “</w:t>
       </w:r>
       <w:r>
-        <w:t xml:space="preserve">def </w:t>
-      </w:r>
-      <w:proofErr w:type="spellStart"/>
-      <w:r>
-        <w:t>do_pyr_class_</w:t>
-      </w:r>
-      <w:proofErr w:type="gramStart"/>
-      <w:r>
-        <w:t>diagram</w:t>
-      </w:r>
-      <w:proofErr w:type="spellEnd"/>
-      <w:r>
-        <w:t>(</w:t>
-      </w:r>
-      <w:proofErr w:type="gramEnd"/>
-      <w:r>
-        <w:t xml:space="preserve">self, </w:t>
-      </w:r>
-      <w:proofErr w:type="spellStart"/>
-      <w:r>
-        <w:t>file_names</w:t>
-      </w:r>
-      <w:proofErr w:type="spellEnd"/>
-      <w:r>
-        <w:t>):</w:t>
+        <w:t>def do_pyr_class_diagram(self, file_names):</w:t>
       </w:r>
       <w:r>
         <w:t xml:space="preserve">” function, does not exist, </w:t>
@@ -1240,23 +1103,7 @@
         <w:t>The i</w:t>
       </w:r>
       <w:r>
-        <w:t>nput arguments should be [</w:t>
-      </w:r>
-      <w:proofErr w:type="spellStart"/>
-      <w:r>
-        <w:t>png_file_name_suffix</w:t>
-      </w:r>
-      <w:proofErr w:type="spellEnd"/>
-      <w:r>
-        <w:t xml:space="preserve"> </w:t>
-      </w:r>
-      <w:proofErr w:type="spellStart"/>
-      <w:r>
-        <w:t>py_file_name.py</w:t>
-      </w:r>
-      <w:proofErr w:type="spellEnd"/>
-      <w:r>
-        <w:t>]. Please try again!</w:t>
+        <w:t>nput arguments should be [png_file_name_suffix py_file_name.py]. Please try again!</w:t>
       </w:r>
       <w:r>
         <w:t xml:space="preserve"> The screenshot is shown below:</w:t>
@@ -1432,15 +1279,7 @@
         </w:numPr>
       </w:pPr>
       <w:r>
-        <w:t xml:space="preserve">There are either one or two blank lines between code blocks according to </w:t>
-      </w:r>
-      <w:proofErr w:type="spellStart"/>
-      <w:r>
-        <w:t>PEP8</w:t>
-      </w:r>
-      <w:proofErr w:type="spellEnd"/>
-      <w:r>
-        <w:t>.</w:t>
+        <w:t>There are either one or two blank lines between code blocks according to PEP8.</w:t>
       </w:r>
     </w:p>
     <w:p>
@@ -1477,53 +1316,41 @@
         <w:ind w:left="1260"/>
       </w:pPr>
       <w:r>
-        <w:t xml:space="preserve">File: </w:t>
-      </w:r>
-      <w:proofErr w:type="spellStart"/>
+        <w:t>File: class_dia_cli.py</w:t>
+      </w:r>
+      <w:r>
+        <w:t xml:space="preserve"> and my_cli.py</w:t>
+      </w:r>
+      <w:r>
+        <w:t xml:space="preserve">. </w:t>
+      </w:r>
+      <w:r>
+        <w:t>Both files have the command line help</w:t>
+      </w:r>
+      <w:r>
+        <w:t xml:space="preserve"> </w:t>
+      </w:r>
+      <w:r>
+        <w:t xml:space="preserve">as shown </w:t>
+      </w:r>
+      <w:r>
+        <w:t>below:</w:t>
+      </w:r>
+    </w:p>
+    <w:p>
+      <w:pPr>
+        <w:pStyle w:val="ListParagraph"/>
+        <w:numPr>
+          <w:ilvl w:val="1"/>
+          <w:numId w:val="3"/>
+        </w:numPr>
+      </w:pPr>
+      <w:r>
+        <w:t xml:space="preserve">For </w:t>
+      </w:r>
       <w:r>
         <w:t>class_dia_cli.py</w:t>
       </w:r>
-      <w:proofErr w:type="spellEnd"/>
-      <w:r>
-        <w:t xml:space="preserve"> and </w:t>
-      </w:r>
-      <w:proofErr w:type="spellStart"/>
-      <w:r>
-        <w:t>my_cli.py</w:t>
-      </w:r>
-      <w:proofErr w:type="spellEnd"/>
-      <w:r>
-        <w:t xml:space="preserve">. </w:t>
-      </w:r>
-      <w:r>
-        <w:t>Both files have the command line help</w:t>
-      </w:r>
-      <w:r>
-        <w:t xml:space="preserve"> </w:t>
-      </w:r>
-      <w:r>
-        <w:t xml:space="preserve">as shown </w:t>
-      </w:r>
-      <w:r>
-        <w:t>below:</w:t>
-      </w:r>
-    </w:p>
-    <w:p>
-      <w:pPr>
-        <w:pStyle w:val="ListParagraph"/>
-        <w:numPr>
-          <w:ilvl w:val="1"/>
-          <w:numId w:val="3"/>
-        </w:numPr>
-      </w:pPr>
-      <w:r>
-        <w:t xml:space="preserve">For </w:t>
-      </w:r>
-      <w:proofErr w:type="spellStart"/>
-      <w:r>
-        <w:t>class_dia_cli.py</w:t>
-      </w:r>
-      <w:proofErr w:type="spellEnd"/>
       <w:r>
         <w:t>, an exampl</w:t>
       </w:r>
@@ -1588,15 +1415,7 @@
         </w:numPr>
       </w:pPr>
       <w:r>
-        <w:t xml:space="preserve">For </w:t>
-      </w:r>
-      <w:proofErr w:type="spellStart"/>
-      <w:r>
-        <w:t>my_cli.py</w:t>
-      </w:r>
-      <w:proofErr w:type="spellEnd"/>
-      <w:r>
-        <w:t xml:space="preserve">, </w:t>
+        <w:t xml:space="preserve">For my_cli.py, </w:t>
       </w:r>
       <w:r>
         <w:t>two</w:t>
@@ -1687,47 +1506,35 @@
         <w:ind w:left="1170"/>
       </w:pPr>
       <w:r>
-        <w:t xml:space="preserve">File: </w:t>
-      </w:r>
-      <w:proofErr w:type="spellStart"/>
+        <w:t>File: class_dia_cli.py</w:t>
+      </w:r>
+      <w:r>
+        <w:t xml:space="preserve"> and my_cli.py</w:t>
+      </w:r>
+      <w:r>
+        <w:t>.</w:t>
+      </w:r>
+      <w:r>
+        <w:t xml:space="preserve"> They both have </w:t>
+      </w:r>
+      <w:r>
+        <w:t xml:space="preserve">exception handling as shown below. </w:t>
+      </w:r>
+    </w:p>
+    <w:p>
+      <w:pPr>
+        <w:pStyle w:val="ListParagraph"/>
+        <w:numPr>
+          <w:ilvl w:val="1"/>
+          <w:numId w:val="3"/>
+        </w:numPr>
+      </w:pPr>
+      <w:r>
+        <w:t xml:space="preserve">For </w:t>
+      </w:r>
       <w:r>
         <w:t>class_dia_cli.py</w:t>
       </w:r>
-      <w:proofErr w:type="spellEnd"/>
-      <w:r>
-        <w:t xml:space="preserve"> and </w:t>
-      </w:r>
-      <w:proofErr w:type="spellStart"/>
-      <w:r>
-        <w:t>my_cli.py</w:t>
-      </w:r>
-      <w:proofErr w:type="spellEnd"/>
-      <w:r>
-        <w:t>.</w:t>
-      </w:r>
-      <w:r>
-        <w:t xml:space="preserve"> They both have </w:t>
-      </w:r>
-      <w:r>
-        <w:t xml:space="preserve">exception handling as shown below. </w:t>
-      </w:r>
-    </w:p>
-    <w:p>
-      <w:pPr>
-        <w:pStyle w:val="ListParagraph"/>
-        <w:numPr>
-          <w:ilvl w:val="1"/>
-          <w:numId w:val="3"/>
-        </w:numPr>
-      </w:pPr>
-      <w:r>
-        <w:t xml:space="preserve">For </w:t>
-      </w:r>
-      <w:proofErr w:type="spellStart"/>
-      <w:r>
-        <w:t>class_dia_cli.py</w:t>
-      </w:r>
-      <w:proofErr w:type="spellEnd"/>
       <w:r>
         <w:t xml:space="preserve">, my program will tell the user to use -h or </w:t>
       </w:r>
@@ -1792,18 +1599,10 @@
         </w:numPr>
       </w:pPr>
       <w:r>
-        <w:t xml:space="preserve">For </w:t>
-      </w:r>
-      <w:proofErr w:type="spellStart"/>
-      <w:r>
-        <w:t>my_</w:t>
-      </w:r>
-      <w:r>
-        <w:t>cli.py</w:t>
-      </w:r>
-      <w:proofErr w:type="spellEnd"/>
-      <w:r>
-        <w:t xml:space="preserve">, my program will tell the user that no help </w:t>
+        <w:t>For my_</w:t>
+      </w:r>
+      <w:r>
+        <w:t xml:space="preserve">cli.py, my program will tell the user that no help </w:t>
       </w:r>
       <w:r>
         <w:t>on the command which does not exist or was wrongly spelled as</w:t>
@@ -1924,15 +1723,7 @@
         </w:numPr>
       </w:pPr>
       <w:r>
-        <w:t xml:space="preserve">There are either one or two blank lines between code blocks according to </w:t>
-      </w:r>
-      <w:proofErr w:type="spellStart"/>
-      <w:r>
-        <w:t>PEP8</w:t>
-      </w:r>
-      <w:proofErr w:type="spellEnd"/>
-      <w:r>
-        <w:t>.</w:t>
+        <w:t>There are either one or two blank lines between code blocks according to PEP8.</w:t>
       </w:r>
     </w:p>
     <w:p>
@@ -1969,35 +1760,19 @@
         <w:ind w:left="1170"/>
       </w:pPr>
       <w:r>
-        <w:t xml:space="preserve">File: </w:t>
-      </w:r>
-      <w:proofErr w:type="spellStart"/>
-      <w:r>
-        <w:t>my_cli.py</w:t>
-      </w:r>
-      <w:proofErr w:type="spellEnd"/>
-      <w:r>
-        <w:t>. It can change options as shown below:</w:t>
-      </w:r>
-    </w:p>
-    <w:p>
-      <w:pPr>
-        <w:pStyle w:val="ListParagraph"/>
-        <w:numPr>
-          <w:ilvl w:val="1"/>
-          <w:numId w:val="3"/>
-        </w:numPr>
-      </w:pPr>
-      <w:r>
-        <w:t>There are three options: (</w:t>
-      </w:r>
-      <w:proofErr w:type="spellStart"/>
-      <w:r>
-        <w:t>i</w:t>
-      </w:r>
-      <w:proofErr w:type="spellEnd"/>
-      <w:r>
-        <w:t>) -h or - -help flap for help; (ii) -l flap for adding a letter at the prompt as shown below (e.g. giving -l v flag will get the prompt of &gt;&gt;v&gt;&gt;); (iii) no flap for having a &gt;&gt;&gt;&gt;&gt; prompt)</w:t>
+        <w:t>File: my_cli.py. It can change options as shown below:</w:t>
+      </w:r>
+    </w:p>
+    <w:p>
+      <w:pPr>
+        <w:pStyle w:val="ListParagraph"/>
+        <w:numPr>
+          <w:ilvl w:val="1"/>
+          <w:numId w:val="3"/>
+        </w:numPr>
+      </w:pPr>
+      <w:r>
+        <w:t>There are three options: (i) -h or - -help flap for help; (ii) -l flap for adding a letter at the prompt as shown below (e.g. giving -l v flag will get the prompt of &gt;&gt;v&gt;&gt;); (iii) no flap for having a &gt;&gt;&gt;&gt;&gt; prompt)</w:t>
       </w:r>
     </w:p>
     <w:p>
@@ -2056,11 +1831,9 @@
       <w:r>
         <w:t xml:space="preserve">For </w:t>
       </w:r>
-      <w:proofErr w:type="spellStart"/>
       <w:r>
         <w:t>my_cli.py</w:t>
       </w:r>
-      <w:proofErr w:type="spellEnd"/>
       <w:r>
         <w:t xml:space="preserve">, </w:t>
       </w:r>
@@ -2071,23 +1844,7 @@
         <w:t>n example of change commands</w:t>
       </w:r>
       <w:r>
-        <w:t xml:space="preserve"> (</w:t>
-      </w:r>
-      <w:proofErr w:type="spellStart"/>
-      <w:r>
-        <w:t>pyr_class_diagram</w:t>
-      </w:r>
-      <w:proofErr w:type="spellEnd"/>
-      <w:r>
-        <w:t xml:space="preserve"> and </w:t>
-      </w:r>
-      <w:proofErr w:type="spellStart"/>
-      <w:r>
-        <w:t>read_source_file</w:t>
-      </w:r>
-      <w:proofErr w:type="spellEnd"/>
-      <w:r>
-        <w:t xml:space="preserve"> commons)</w:t>
+        <w:t xml:space="preserve"> (pyr_class_diagram and read_source_file commons)</w:t>
       </w:r>
       <w:r>
         <w:t xml:space="preserve"> is below:</w:t>
@@ -2160,41 +1917,23 @@
         <w:ind w:left="1170"/>
       </w:pPr>
       <w:r>
-        <w:t xml:space="preserve">File: </w:t>
-      </w:r>
-      <w:proofErr w:type="spellStart"/>
+        <w:t>File: class_dia_cli.py and my_cli.py. They both have exception handling as shown below.</w:t>
+      </w:r>
+    </w:p>
+    <w:p>
+      <w:pPr>
+        <w:pStyle w:val="ListParagraph"/>
+        <w:numPr>
+          <w:ilvl w:val="1"/>
+          <w:numId w:val="3"/>
+        </w:numPr>
+      </w:pPr>
+      <w:r>
+        <w:t xml:space="preserve">For </w:t>
+      </w:r>
       <w:r>
         <w:t>class_dia_cli.py</w:t>
       </w:r>
-      <w:proofErr w:type="spellEnd"/>
-      <w:r>
-        <w:t xml:space="preserve"> and </w:t>
-      </w:r>
-      <w:proofErr w:type="spellStart"/>
-      <w:r>
-        <w:t>my_cli.py</w:t>
-      </w:r>
-      <w:proofErr w:type="spellEnd"/>
-      <w:r>
-        <w:t>. They both have exception handling as shown below.</w:t>
-      </w:r>
-    </w:p>
-    <w:p>
-      <w:pPr>
-        <w:pStyle w:val="ListParagraph"/>
-        <w:numPr>
-          <w:ilvl w:val="1"/>
-          <w:numId w:val="3"/>
-        </w:numPr>
-      </w:pPr>
-      <w:r>
-        <w:t xml:space="preserve">For </w:t>
-      </w:r>
-      <w:proofErr w:type="spellStart"/>
-      <w:r>
-        <w:t>class_dia_cli.py</w:t>
-      </w:r>
-      <w:proofErr w:type="spellEnd"/>
       <w:r>
         <w:t xml:space="preserve">, my program will tell the user what options (i.e. flags) are available if the user used a wrong option (i.e. </w:t>
       </w:r>
@@ -2259,18 +1998,10 @@
         </w:numPr>
       </w:pPr>
       <w:r>
-        <w:t xml:space="preserve">For </w:t>
-      </w:r>
-      <w:proofErr w:type="spellStart"/>
-      <w:r>
-        <w:t>my_</w:t>
-      </w:r>
-      <w:r>
-        <w:t>cli.py</w:t>
-      </w:r>
-      <w:proofErr w:type="spellEnd"/>
-      <w:r>
-        <w:t>,</w:t>
+        <w:t>For my_</w:t>
+      </w:r>
+      <w:r>
+        <w:t>cli.py,</w:t>
       </w:r>
       <w:r>
         <w:t xml:space="preserve"> my program will tell the user if the user used a wrong function</w:t>
@@ -2395,15 +2126,7 @@
         </w:numPr>
       </w:pPr>
       <w:r>
-        <w:t xml:space="preserve">There are either one or two blank lines between code blocks according to </w:t>
-      </w:r>
-      <w:proofErr w:type="spellStart"/>
-      <w:r>
-        <w:t>PEP8</w:t>
-      </w:r>
-      <w:proofErr w:type="spellEnd"/>
-      <w:r>
-        <w:t>.</w:t>
+        <w:t>There are either one or two blank lines between code blocks according to PEP8.</w:t>
       </w:r>
     </w:p>
     <w:bookmarkEnd w:id="4"/>
@@ -2431,107 +2154,19 @@
         <w:t xml:space="preserve">Data can be extracted from a python file through the </w:t>
       </w:r>
       <w:r>
-        <w:t xml:space="preserve">def </w:t>
-      </w:r>
-      <w:proofErr w:type="spellStart"/>
-      <w:r>
-        <w:t>read_</w:t>
-      </w:r>
-      <w:proofErr w:type="gramStart"/>
-      <w:r>
-        <w:t>file</w:t>
-      </w:r>
-      <w:proofErr w:type="spellEnd"/>
-      <w:r>
-        <w:t>(</w:t>
-      </w:r>
-      <w:proofErr w:type="gramEnd"/>
-      <w:r>
-        <w:t xml:space="preserve">self, </w:t>
-      </w:r>
-      <w:proofErr w:type="spellStart"/>
-      <w:r>
-        <w:t>file_name</w:t>
-      </w:r>
-      <w:proofErr w:type="spellEnd"/>
-      <w:r>
-        <w:t>):</w:t>
+        <w:t>def read_file(self, file_name):</w:t>
       </w:r>
       <w:r>
         <w:t xml:space="preserve"> function in </w:t>
       </w:r>
       <w:r>
-        <w:t xml:space="preserve">class </w:t>
-      </w:r>
-      <w:proofErr w:type="spellStart"/>
-      <w:r>
-        <w:t>FileToData</w:t>
-      </w:r>
-      <w:proofErr w:type="spellEnd"/>
-      <w:r>
-        <w:t>(</w:t>
-      </w:r>
-      <w:proofErr w:type="spellStart"/>
-      <w:r>
-        <w:t>ast.NodeVisitor</w:t>
-      </w:r>
-      <w:proofErr w:type="spellEnd"/>
-      <w:r>
-        <w:t>):</w:t>
-      </w:r>
-      <w:r>
-        <w:t xml:space="preserve"> in </w:t>
-      </w:r>
-      <w:proofErr w:type="spellStart"/>
-      <w:r>
-        <w:t>file_to_data.py</w:t>
-      </w:r>
-      <w:proofErr w:type="spellEnd"/>
-      <w:r>
-        <w:t xml:space="preserve">. This </w:t>
-      </w:r>
-      <w:proofErr w:type="spellStart"/>
-      <w:r>
-        <w:t>read_file</w:t>
-      </w:r>
-      <w:proofErr w:type="spellEnd"/>
-      <w:r>
-        <w:t xml:space="preserve"> function is used by few functions in the </w:t>
-      </w:r>
-      <w:proofErr w:type="spellStart"/>
-      <w:r>
-        <w:t>my_cli.py</w:t>
-      </w:r>
-      <w:proofErr w:type="spellEnd"/>
-      <w:r>
-        <w:t xml:space="preserve">, for example </w:t>
-      </w:r>
-      <w:r>
-        <w:t xml:space="preserve">def </w:t>
-      </w:r>
-      <w:proofErr w:type="spellStart"/>
-      <w:r>
-        <w:t>do_read_source_</w:t>
-      </w:r>
-      <w:proofErr w:type="gramStart"/>
-      <w:r>
-        <w:t>file</w:t>
-      </w:r>
-      <w:proofErr w:type="spellEnd"/>
-      <w:r>
-        <w:t>(</w:t>
-      </w:r>
-      <w:proofErr w:type="gramEnd"/>
-      <w:r>
-        <w:t xml:space="preserve">self, </w:t>
-      </w:r>
-      <w:proofErr w:type="spellStart"/>
-      <w:r>
-        <w:t>file_name</w:t>
-      </w:r>
-      <w:proofErr w:type="spellEnd"/>
-      <w:r>
-        <w:t>):</w:t>
+        <w:t>class FileToData(ast.NodeVisitor):</w:t>
+      </w:r>
+      <w:r>
+        <w:t xml:space="preserve"> in file_to_data.py. This read_file function is used by few functions in the my_cli.py, for example </w:t>
+      </w:r>
+      <w:r>
+        <w:t>def do_read_source_file(self, file_name):</w:t>
       </w:r>
       <w:r>
         <w:t>. The codes</w:t>
@@ -2659,53 +2294,13 @@
         <w:t xml:space="preserve">Both aforementioned </w:t>
       </w:r>
       <w:r>
-        <w:t xml:space="preserve">def </w:t>
-      </w:r>
-      <w:proofErr w:type="spellStart"/>
-      <w:r>
-        <w:t>read_</w:t>
-      </w:r>
-      <w:proofErr w:type="gramStart"/>
-      <w:r>
-        <w:t>file</w:t>
-      </w:r>
-      <w:proofErr w:type="spellEnd"/>
-      <w:r>
-        <w:t>(</w:t>
-      </w:r>
-      <w:proofErr w:type="gramEnd"/>
-      <w:r>
-        <w:t xml:space="preserve">self, </w:t>
-      </w:r>
-      <w:proofErr w:type="spellStart"/>
-      <w:r>
-        <w:t>file_name</w:t>
-      </w:r>
-      <w:proofErr w:type="spellEnd"/>
-      <w:r>
-        <w:t>):</w:t>
+        <w:t>def read_file(self, file_name):</w:t>
       </w:r>
       <w:r>
         <w:t xml:space="preserve"> and </w:t>
       </w:r>
       <w:r>
-        <w:t xml:space="preserve">def </w:t>
-      </w:r>
-      <w:proofErr w:type="spellStart"/>
-      <w:r>
-        <w:t>do_read_source_file</w:t>
-      </w:r>
-      <w:proofErr w:type="spellEnd"/>
-      <w:r>
-        <w:t xml:space="preserve">(self, </w:t>
-      </w:r>
-      <w:proofErr w:type="spellStart"/>
-      <w:r>
-        <w:t>file_name</w:t>
-      </w:r>
-      <w:proofErr w:type="spellEnd"/>
-      <w:r>
-        <w:t>):</w:t>
+        <w:t>def do_read_source_file(self, file_name):</w:t>
       </w:r>
       <w:r>
         <w:t xml:space="preserve"> functions </w:t>
@@ -2788,15 +2383,7 @@
         </w:numPr>
       </w:pPr>
       <w:r>
-        <w:t xml:space="preserve">There are either one or two blank lines between code blocks according to </w:t>
-      </w:r>
-      <w:proofErr w:type="spellStart"/>
-      <w:r>
-        <w:t>PEP8</w:t>
-      </w:r>
-      <w:proofErr w:type="spellEnd"/>
-      <w:r>
-        <w:t>.</w:t>
+        <w:t>There are either one or two blank lines between code blocks according to PEP8.</w:t>
       </w:r>
     </w:p>
     <w:p>
@@ -2833,45 +2420,13 @@
         <w:ind w:left="1170"/>
       </w:pPr>
       <w:r>
-        <w:t xml:space="preserve">File: </w:t>
-      </w:r>
-      <w:proofErr w:type="spellStart"/>
-      <w:r>
-        <w:t>my_cli.py</w:t>
-      </w:r>
-      <w:proofErr w:type="spellEnd"/>
-      <w:r>
-        <w:t xml:space="preserve">. </w:t>
+        <w:t xml:space="preserve">File: my_cli.py. </w:t>
       </w:r>
       <w:r>
         <w:t xml:space="preserve">The </w:t>
       </w:r>
       <w:r>
-        <w:t xml:space="preserve">def </w:t>
-      </w:r>
-      <w:proofErr w:type="spellStart"/>
-      <w:r>
-        <w:t>do_validate_class_</w:t>
-      </w:r>
-      <w:proofErr w:type="gramStart"/>
-      <w:r>
-        <w:t>contents</w:t>
-      </w:r>
-      <w:proofErr w:type="spellEnd"/>
-      <w:r>
-        <w:t>(</w:t>
-      </w:r>
-      <w:proofErr w:type="gramEnd"/>
-      <w:r>
-        <w:t xml:space="preserve">self, </w:t>
-      </w:r>
-      <w:proofErr w:type="spellStart"/>
-      <w:r>
-        <w:t>file_name</w:t>
-      </w:r>
-      <w:proofErr w:type="spellEnd"/>
-      <w:r>
-        <w:t>):</w:t>
+        <w:t>def do_validate_class_contents(self, file_name):</w:t>
       </w:r>
       <w:r>
         <w:t xml:space="preserve"> function validates class names, function names and the total numbers of them in the given python file, and display them in command lines and a graph as below:</w:t>
@@ -2992,31 +2547,7 @@
         <w:t xml:space="preserve">The </w:t>
       </w:r>
       <w:r>
-        <w:t xml:space="preserve">def </w:t>
-      </w:r>
-      <w:proofErr w:type="spellStart"/>
-      <w:r>
-        <w:t>do_validate_class_</w:t>
-      </w:r>
-      <w:proofErr w:type="gramStart"/>
-      <w:r>
-        <w:t>contents</w:t>
-      </w:r>
-      <w:proofErr w:type="spellEnd"/>
-      <w:r>
-        <w:t>(</w:t>
-      </w:r>
-      <w:proofErr w:type="gramEnd"/>
-      <w:r>
-        <w:t xml:space="preserve">self, </w:t>
-      </w:r>
-      <w:proofErr w:type="spellStart"/>
-      <w:r>
-        <w:t>file_name</w:t>
-      </w:r>
-      <w:proofErr w:type="spellEnd"/>
-      <w:r>
-        <w:t>):</w:t>
+        <w:t>def do_validate_class_contents(self, file_name):</w:t>
       </w:r>
       <w:r>
         <w:t xml:space="preserve"> function </w:t>
@@ -3031,25 +2562,7 @@
         <w:t xml:space="preserve"> exception handling which checks if the file exists or not and if there is error or not. My program will tell the users if file does not exist in current directory or there are errors as shown in the codes </w:t>
       </w:r>
       <w:r>
-        <w:t xml:space="preserve">below. There are “try” and “if </w:t>
-      </w:r>
-      <w:proofErr w:type="spellStart"/>
-      <w:proofErr w:type="gramStart"/>
-      <w:r>
-        <w:t>path.exists</w:t>
-      </w:r>
-      <w:proofErr w:type="spellEnd"/>
-      <w:proofErr w:type="gramEnd"/>
-      <w:r>
-        <w:t>(</w:t>
-      </w:r>
-      <w:proofErr w:type="spellStart"/>
-      <w:r>
-        <w:t>file_name</w:t>
-      </w:r>
-      <w:proofErr w:type="spellEnd"/>
-      <w:r>
-        <w:t>)”.</w:t>
+        <w:t>below. There are “try” and “if path.exists(file_name)”.</w:t>
       </w:r>
     </w:p>
     <w:p>
@@ -3164,15 +2677,7 @@
         </w:numPr>
       </w:pPr>
       <w:r>
-        <w:t xml:space="preserve">There are either one or two blank lines between code blocks according to </w:t>
-      </w:r>
-      <w:proofErr w:type="spellStart"/>
-      <w:r>
-        <w:t>PEP8</w:t>
-      </w:r>
-      <w:proofErr w:type="spellEnd"/>
-      <w:r>
-        <w:t>.</w:t>
+        <w:t>There are either one or two blank lines between code blocks according to PEP8.</w:t>
       </w:r>
     </w:p>
     <w:p>
@@ -3232,15 +2737,7 @@
         </w:numPr>
       </w:pPr>
       <w:r>
-        <w:t xml:space="preserve">File: </w:t>
-      </w:r>
-      <w:proofErr w:type="spellStart"/>
-      <w:r>
-        <w:t>file_to_data.py</w:t>
-      </w:r>
-      <w:proofErr w:type="spellEnd"/>
-      <w:r>
-        <w:t xml:space="preserve">. </w:t>
+        <w:t xml:space="preserve">File: file_to_data.py. </w:t>
       </w:r>
       <w:r>
         <w:t>Data can be loaded</w:t>
@@ -3249,31 +2746,7 @@
         <w:t xml:space="preserve"> from a python file through the </w:t>
       </w:r>
       <w:r>
-        <w:t xml:space="preserve">def </w:t>
-      </w:r>
-      <w:proofErr w:type="spellStart"/>
-      <w:r>
-        <w:t>read_</w:t>
-      </w:r>
-      <w:proofErr w:type="gramStart"/>
-      <w:r>
-        <w:t>file</w:t>
-      </w:r>
-      <w:proofErr w:type="spellEnd"/>
-      <w:r>
-        <w:t>(</w:t>
-      </w:r>
-      <w:proofErr w:type="gramEnd"/>
-      <w:r>
-        <w:t xml:space="preserve">self, </w:t>
-      </w:r>
-      <w:proofErr w:type="spellStart"/>
-      <w:r>
-        <w:t>file_name</w:t>
-      </w:r>
-      <w:proofErr w:type="spellEnd"/>
-      <w:r>
-        <w:t>):</w:t>
+        <w:t>def read_file(self, file_name):</w:t>
       </w:r>
       <w:r>
         <w:t xml:space="preserve"> function</w:t>
@@ -3285,106 +2758,38 @@
         <w:t xml:space="preserve"> in </w:t>
       </w:r>
       <w:r>
-        <w:t xml:space="preserve">class </w:t>
-      </w:r>
-      <w:proofErr w:type="spellStart"/>
-      <w:r>
-        <w:t>FileToData</w:t>
-      </w:r>
-      <w:proofErr w:type="spellEnd"/>
-      <w:r>
-        <w:t>(</w:t>
-      </w:r>
-      <w:proofErr w:type="spellStart"/>
-      <w:r>
-        <w:t>ast.NodeVisitor</w:t>
-      </w:r>
-      <w:proofErr w:type="spellEnd"/>
-      <w:r>
-        <w:t>):</w:t>
-      </w:r>
-      <w:r>
-        <w:t xml:space="preserve"> in </w:t>
-      </w:r>
-      <w:proofErr w:type="spellStart"/>
-      <w:r>
-        <w:t>file_to_data.py</w:t>
-      </w:r>
-      <w:proofErr w:type="spellEnd"/>
+        <w:t>class FileToData(ast.NodeVisitor):</w:t>
+      </w:r>
+      <w:r>
+        <w:t xml:space="preserve"> in file_to_data.py</w:t>
+      </w:r>
       <w:r>
         <w:t xml:space="preserve"> file</w:t>
       </w:r>
       <w:r>
         <w:t xml:space="preserve">. This read file function is used by </w:t>
       </w:r>
-      <w:proofErr w:type="spellStart"/>
-      <w:r>
-        <w:t>do_read_source_file</w:t>
-      </w:r>
-      <w:proofErr w:type="spellEnd"/>
-      <w:r>
-        <w:t xml:space="preserve">(self, </w:t>
-      </w:r>
-      <w:proofErr w:type="spellStart"/>
-      <w:r>
-        <w:t>file_name</w:t>
-      </w:r>
-      <w:proofErr w:type="spellEnd"/>
-      <w:r>
-        <w:t>):</w:t>
+      <w:r>
+        <w:t>do_read_source_file(self, file_name):</w:t>
       </w:r>
       <w:r>
         <w:t xml:space="preserve"> function, </w:t>
       </w:r>
       <w:r>
-        <w:t xml:space="preserve">def </w:t>
-      </w:r>
-      <w:proofErr w:type="spellStart"/>
-      <w:r>
-        <w:t>do_validate_class_contents</w:t>
-      </w:r>
-      <w:proofErr w:type="spellEnd"/>
-      <w:r>
-        <w:t xml:space="preserve">(self, </w:t>
-      </w:r>
-      <w:proofErr w:type="spellStart"/>
-      <w:r>
-        <w:t>file_name</w:t>
-      </w:r>
-      <w:proofErr w:type="spellEnd"/>
-      <w:r>
-        <w:t>):</w:t>
+        <w:t>def do_validate_class_contents(self, file_name):</w:t>
       </w:r>
       <w:r>
         <w:t xml:space="preserve"> function, and </w:t>
       </w:r>
       <w:r>
-        <w:t xml:space="preserve">def </w:t>
-      </w:r>
-      <w:proofErr w:type="spellStart"/>
-      <w:r>
-        <w:t>do_validate_class_contents</w:t>
-      </w:r>
-      <w:proofErr w:type="spellEnd"/>
-      <w:r>
-        <w:t xml:space="preserve">(self, </w:t>
-      </w:r>
-      <w:proofErr w:type="spellStart"/>
-      <w:r>
-        <w:t>file_name</w:t>
-      </w:r>
-      <w:proofErr w:type="spellEnd"/>
-      <w:r>
-        <w:t>):</w:t>
+        <w:t>def do_validate_class_contents(self, file_name):</w:t>
       </w:r>
       <w:r>
         <w:t xml:space="preserve"> function in </w:t>
       </w:r>
-      <w:proofErr w:type="spellStart"/>
       <w:r>
         <w:t>my_cli.py</w:t>
       </w:r>
-      <w:proofErr w:type="spellEnd"/>
       <w:r>
         <w:t xml:space="preserve"> file.</w:t>
       </w:r>
@@ -3462,31 +2867,7 @@
         <w:t xml:space="preserve"> aforementioned </w:t>
       </w:r>
       <w:r>
-        <w:t xml:space="preserve">def </w:t>
-      </w:r>
-      <w:proofErr w:type="spellStart"/>
-      <w:r>
-        <w:t>read_</w:t>
-      </w:r>
-      <w:proofErr w:type="gramStart"/>
-      <w:r>
-        <w:t>file</w:t>
-      </w:r>
-      <w:proofErr w:type="spellEnd"/>
-      <w:r>
-        <w:t>(</w:t>
-      </w:r>
-      <w:proofErr w:type="gramEnd"/>
-      <w:r>
-        <w:t xml:space="preserve">self, </w:t>
-      </w:r>
-      <w:proofErr w:type="spellStart"/>
-      <w:r>
-        <w:t>file_name</w:t>
-      </w:r>
-      <w:proofErr w:type="spellEnd"/>
-      <w:r>
-        <w:t>):</w:t>
+        <w:t>def read_file(self, file_name):</w:t>
       </w:r>
       <w:r>
         <w:t xml:space="preserve"> </w:t>
@@ -3571,15 +2952,7 @@
         </w:numPr>
       </w:pPr>
       <w:r>
-        <w:t xml:space="preserve">There are either one or two blank lines between code blocks according to </w:t>
-      </w:r>
-      <w:proofErr w:type="spellStart"/>
-      <w:r>
-        <w:t>PEP8</w:t>
-      </w:r>
-      <w:proofErr w:type="spellEnd"/>
-      <w:r>
-        <w:t>.</w:t>
+        <w:t>There are either one or two blank lines between code blocks according to PEP8.</w:t>
       </w:r>
     </w:p>
     <w:p>
@@ -3616,28 +2989,13 @@
         <w:ind w:left="1170"/>
       </w:pPr>
       <w:r>
-        <w:t xml:space="preserve">File: </w:t>
-      </w:r>
-      <w:proofErr w:type="spellStart"/>
-      <w:r>
-        <w:t>file_to_data.py</w:t>
-      </w:r>
-      <w:proofErr w:type="spellEnd"/>
-      <w:r>
-        <w:t>.</w:t>
+        <w:t>File: file_to_data.py.</w:t>
       </w:r>
       <w:r>
         <w:t xml:space="preserve"> The </w:t>
       </w:r>
-      <w:proofErr w:type="spellStart"/>
-      <w:proofErr w:type="gramStart"/>
-      <w:r>
-        <w:t>path.exists</w:t>
-      </w:r>
-      <w:proofErr w:type="spellEnd"/>
-      <w:proofErr w:type="gramEnd"/>
-      <w:r>
-        <w:t>(</w:t>
+      <w:r>
+        <w:t>path.exists(</w:t>
       </w:r>
       <w:r>
         <w:t>) function is used</w:t>
@@ -3646,23 +3004,7 @@
         <w:t xml:space="preserve"> in </w:t>
       </w:r>
       <w:r>
-        <w:t xml:space="preserve">def </w:t>
-      </w:r>
-      <w:proofErr w:type="spellStart"/>
-      <w:r>
-        <w:t>read_file</w:t>
-      </w:r>
-      <w:proofErr w:type="spellEnd"/>
-      <w:r>
-        <w:t xml:space="preserve">(self, </w:t>
-      </w:r>
-      <w:proofErr w:type="spellStart"/>
-      <w:r>
-        <w:t>file_name</w:t>
-      </w:r>
-      <w:proofErr w:type="spellEnd"/>
-      <w:r>
-        <w:t>):</w:t>
+        <w:t>def read_file(self, file_name):</w:t>
       </w:r>
       <w:r>
         <w:t xml:space="preserve"> function</w:t>
@@ -3743,15 +3085,8 @@
       <w:r>
         <w:t xml:space="preserve">The aforementioned </w:t>
       </w:r>
-      <w:proofErr w:type="spellStart"/>
-      <w:proofErr w:type="gramStart"/>
-      <w:r>
-        <w:t>path.exists</w:t>
-      </w:r>
-      <w:proofErr w:type="spellEnd"/>
-      <w:proofErr w:type="gramEnd"/>
-      <w:r>
-        <w:t>(</w:t>
+      <w:r>
+        <w:t>path.exists(</w:t>
       </w:r>
       <w:r>
         <w:t xml:space="preserve">) function is for exception handling which checks if the file is in current file directory or not. My program will tell </w:t>
@@ -3827,15 +3162,7 @@
         </w:numPr>
       </w:pPr>
       <w:r>
-        <w:t xml:space="preserve">There are either one or two blank lines between code blocks according to </w:t>
-      </w:r>
-      <w:proofErr w:type="spellStart"/>
-      <w:r>
-        <w:t>PEP8</w:t>
-      </w:r>
-      <w:proofErr w:type="spellEnd"/>
-      <w:r>
-        <w:t>.</w:t>
+        <w:t>There are either one or two blank lines between code blocks according to PEP8.</w:t>
       </w:r>
     </w:p>
     <w:p>
@@ -3885,26 +3212,10 @@
         </w:numPr>
       </w:pPr>
       <w:r>
-        <w:t>def run(</w:t>
-      </w:r>
-      <w:proofErr w:type="spellStart"/>
-      <w:r>
-        <w:t>args</w:t>
-      </w:r>
-      <w:proofErr w:type="spellEnd"/>
-      <w:r>
-        <w:t>):</w:t>
-      </w:r>
-      <w:r>
-        <w:t xml:space="preserve"> function in </w:t>
-      </w:r>
-      <w:proofErr w:type="spellStart"/>
-      <w:r>
-        <w:t>class_dia_cli.py</w:t>
-      </w:r>
-      <w:proofErr w:type="spellEnd"/>
-      <w:r>
-        <w:t xml:space="preserve"> as shown below:</w:t>
+        <w:t>def run(args):</w:t>
+      </w:r>
+      <w:r>
+        <w:t xml:space="preserve"> function in class_dia_cli.py as shown below:</w:t>
       </w:r>
     </w:p>
     <w:p>
@@ -3961,42 +3272,10 @@
         </w:numPr>
       </w:pPr>
       <w:r>
-        <w:t xml:space="preserve">def </w:t>
-      </w:r>
-      <w:proofErr w:type="spellStart"/>
-      <w:r>
-        <w:t>read_</w:t>
-      </w:r>
-      <w:proofErr w:type="gramStart"/>
-      <w:r>
-        <w:t>file</w:t>
-      </w:r>
-      <w:proofErr w:type="spellEnd"/>
-      <w:r>
-        <w:t>(</w:t>
-      </w:r>
-      <w:proofErr w:type="gramEnd"/>
-      <w:r>
-        <w:t xml:space="preserve">self, </w:t>
-      </w:r>
-      <w:proofErr w:type="spellStart"/>
-      <w:r>
-        <w:t>file_name</w:t>
-      </w:r>
-      <w:proofErr w:type="spellEnd"/>
-      <w:r>
-        <w:t>):</w:t>
-      </w:r>
-      <w:r>
-        <w:t xml:space="preserve"> function in </w:t>
-      </w:r>
-      <w:proofErr w:type="spellStart"/>
-      <w:r>
-        <w:t>file_to_data.py</w:t>
-      </w:r>
-      <w:proofErr w:type="spellEnd"/>
-      <w:r>
-        <w:t xml:space="preserve"> as shown below:</w:t>
+        <w:t>def read_file(self, file_name):</w:t>
+      </w:r>
+      <w:r>
+        <w:t xml:space="preserve"> function in file_to_data.py as shown below:</w:t>
       </w:r>
     </w:p>
     <w:p>
@@ -4053,45 +3332,13 @@
         </w:numPr>
       </w:pPr>
       <w:r>
-        <w:t xml:space="preserve">def </w:t>
-      </w:r>
-      <w:proofErr w:type="spellStart"/>
-      <w:r>
-        <w:t>do_pyr_class_</w:t>
-      </w:r>
-      <w:proofErr w:type="gramStart"/>
-      <w:r>
-        <w:t>diagram</w:t>
-      </w:r>
-      <w:proofErr w:type="spellEnd"/>
-      <w:r>
-        <w:t>(</w:t>
-      </w:r>
-      <w:proofErr w:type="gramEnd"/>
-      <w:r>
-        <w:t xml:space="preserve">self, </w:t>
-      </w:r>
-      <w:proofErr w:type="spellStart"/>
-      <w:r>
-        <w:t>file_names</w:t>
-      </w:r>
-      <w:proofErr w:type="spellEnd"/>
-      <w:r>
-        <w:t>):</w:t>
+        <w:t>def do_pyr_class_diagram(self, file_names):</w:t>
       </w:r>
       <w:r>
         <w:t>:</w:t>
       </w:r>
       <w:r>
-        <w:t xml:space="preserve"> function in </w:t>
-      </w:r>
-      <w:proofErr w:type="spellStart"/>
-      <w:r>
-        <w:t>my_cli.py</w:t>
-      </w:r>
-      <w:proofErr w:type="spellEnd"/>
-      <w:r>
-        <w:t xml:space="preserve"> as shown below:</w:t>
+        <w:t xml:space="preserve"> function in my_cli.py as shown below:</w:t>
       </w:r>
     </w:p>
     <w:p>
@@ -4148,48 +3395,19 @@
         </w:numPr>
       </w:pPr>
       <w:r>
-        <w:t xml:space="preserve">def </w:t>
-      </w:r>
-      <w:proofErr w:type="spellStart"/>
-      <w:r>
-        <w:t>do_</w:t>
-      </w:r>
-      <w:r>
-        <w:t>read_source_</w:t>
-      </w:r>
-      <w:proofErr w:type="gramStart"/>
-      <w:r>
-        <w:t>file</w:t>
-      </w:r>
-      <w:proofErr w:type="spellEnd"/>
-      <w:r>
-        <w:t>(</w:t>
-      </w:r>
-      <w:proofErr w:type="gramEnd"/>
-      <w:r>
-        <w:t xml:space="preserve">self, </w:t>
-      </w:r>
-      <w:proofErr w:type="spellStart"/>
-      <w:r>
-        <w:t>file_names</w:t>
-      </w:r>
-      <w:proofErr w:type="spellEnd"/>
-      <w:r>
-        <w:t>)</w:t>
+        <w:t>def do_</w:t>
+      </w:r>
+      <w:r>
+        <w:t>read_source_file</w:t>
+      </w:r>
+      <w:r>
+        <w:t>(self, file_names)</w:t>
       </w:r>
       <w:r>
         <w:t>:</w:t>
       </w:r>
       <w:r>
-        <w:t xml:space="preserve"> function in </w:t>
-      </w:r>
-      <w:proofErr w:type="spellStart"/>
-      <w:r>
-        <w:t>my_cli.py</w:t>
-      </w:r>
-      <w:proofErr w:type="spellEnd"/>
-      <w:r>
-        <w:t xml:space="preserve"> as shown below:</w:t>
+        <w:t xml:space="preserve"> function in my_cli.py as shown below:</w:t>
       </w:r>
     </w:p>
     <w:p>
@@ -4246,42 +3464,10 @@
         </w:numPr>
       </w:pPr>
       <w:r>
-        <w:t xml:space="preserve">def </w:t>
-      </w:r>
-      <w:proofErr w:type="spellStart"/>
-      <w:r>
-        <w:t>do_validate_class_</w:t>
-      </w:r>
-      <w:proofErr w:type="gramStart"/>
-      <w:r>
-        <w:t>contents</w:t>
-      </w:r>
-      <w:proofErr w:type="spellEnd"/>
-      <w:r>
-        <w:t>(</w:t>
-      </w:r>
-      <w:proofErr w:type="gramEnd"/>
-      <w:r>
-        <w:t xml:space="preserve">self, </w:t>
-      </w:r>
-      <w:proofErr w:type="spellStart"/>
-      <w:r>
-        <w:t>file_name</w:t>
-      </w:r>
-      <w:proofErr w:type="spellEnd"/>
-      <w:r>
-        <w:t>):</w:t>
-      </w:r>
-      <w:r>
-        <w:t xml:space="preserve"> function in </w:t>
-      </w:r>
-      <w:proofErr w:type="spellStart"/>
-      <w:r>
-        <w:t>my_cli.py</w:t>
-      </w:r>
-      <w:proofErr w:type="spellEnd"/>
-      <w:r>
-        <w:t xml:space="preserve"> as shown below:</w:t>
+        <w:t>def do_validate_class_contents(self, file_name):</w:t>
+      </w:r>
+      <w:r>
+        <w:t xml:space="preserve"> function in my_cli.py as shown below:</w:t>
       </w:r>
     </w:p>
     <w:p>
@@ -4338,42 +3524,10 @@
         </w:numPr>
       </w:pPr>
       <w:r>
-        <w:t xml:space="preserve">def </w:t>
-      </w:r>
-      <w:proofErr w:type="spellStart"/>
-      <w:r>
-        <w:t>do_dot_2_</w:t>
-      </w:r>
-      <w:proofErr w:type="gramStart"/>
-      <w:r>
-        <w:t>png</w:t>
-      </w:r>
-      <w:proofErr w:type="spellEnd"/>
-      <w:r>
-        <w:t>(</w:t>
-      </w:r>
-      <w:proofErr w:type="gramEnd"/>
-      <w:r>
-        <w:t xml:space="preserve">self, </w:t>
-      </w:r>
-      <w:proofErr w:type="spellStart"/>
-      <w:r>
-        <w:t>input_dot_file_name</w:t>
-      </w:r>
-      <w:proofErr w:type="spellEnd"/>
-      <w:r>
-        <w:t>):</w:t>
-      </w:r>
-      <w:r>
-        <w:t xml:space="preserve"> function in </w:t>
-      </w:r>
-      <w:proofErr w:type="spellStart"/>
-      <w:r>
-        <w:t>my_cli.py</w:t>
-      </w:r>
-      <w:proofErr w:type="spellEnd"/>
-      <w:r>
-        <w:t xml:space="preserve"> as shown below:</w:t>
+        <w:t>def do_dot_2_png(self, input_dot_file_name):</w:t>
+      </w:r>
+      <w:r>
+        <w:t xml:space="preserve"> function in my_cli.py as shown below:</w:t>
       </w:r>
     </w:p>
     <w:p>
@@ -4515,15 +3669,7 @@
         </w:numPr>
       </w:pPr>
       <w:r>
-        <w:t xml:space="preserve">There are either one or two blank lines between code blocks according to </w:t>
-      </w:r>
-      <w:proofErr w:type="spellStart"/>
-      <w:r>
-        <w:t>PEP8</w:t>
-      </w:r>
-      <w:proofErr w:type="spellEnd"/>
-      <w:r>
-        <w:t>.</w:t>
+        <w:t>There are either one or two blank lines between code blocks according to PEP8.</w:t>
       </w:r>
     </w:p>
     <w:p>
@@ -4564,23 +3710,7 @@
         <w:ind w:left="1170"/>
       </w:pPr>
       <w:r>
-        <w:t xml:space="preserve">Flies: </w:t>
-      </w:r>
-      <w:proofErr w:type="spellStart"/>
-      <w:r>
-        <w:t>file_to_data.py</w:t>
-      </w:r>
-      <w:proofErr w:type="spellEnd"/>
-      <w:r>
-        <w:t xml:space="preserve"> and </w:t>
-      </w:r>
-      <w:proofErr w:type="spellStart"/>
-      <w:r>
-        <w:t>my_cli.py</w:t>
-      </w:r>
-      <w:proofErr w:type="spellEnd"/>
-      <w:r>
-        <w:t xml:space="preserve">. </w:t>
+        <w:t xml:space="preserve">Flies: file_to_data.py and my_cli.py. </w:t>
       </w:r>
     </w:p>
     <w:p>
@@ -4595,42 +3725,10 @@
         <w:t>The</w:t>
       </w:r>
       <w:r>
-        <w:t xml:space="preserve"> def </w:t>
-      </w:r>
-      <w:proofErr w:type="spellStart"/>
-      <w:r>
-        <w:t>read_</w:t>
-      </w:r>
-      <w:proofErr w:type="gramStart"/>
-      <w:r>
-        <w:t>file</w:t>
-      </w:r>
-      <w:proofErr w:type="spellEnd"/>
-      <w:r>
-        <w:t>(</w:t>
-      </w:r>
-      <w:proofErr w:type="gramEnd"/>
-      <w:r>
-        <w:t xml:space="preserve">self, </w:t>
-      </w:r>
-      <w:proofErr w:type="spellStart"/>
-      <w:r>
-        <w:t>file_name</w:t>
-      </w:r>
-      <w:proofErr w:type="spellEnd"/>
-      <w:r>
-        <w:t>):</w:t>
-      </w:r>
-      <w:r>
-        <w:t xml:space="preserve">  function as shown below in </w:t>
-      </w:r>
-      <w:proofErr w:type="spellStart"/>
-      <w:r>
-        <w:t>file_to_data.py</w:t>
-      </w:r>
-      <w:proofErr w:type="spellEnd"/>
-      <w:r>
-        <w:t xml:space="preserve"> has check pre-condition which checks if the required file exists in the current directory before the file is opened.</w:t>
+        <w:t xml:space="preserve"> def read_file(self, file_name):</w:t>
+      </w:r>
+      <w:r>
+        <w:t xml:space="preserve">  function as shown below in file_to_data.py has check pre-condition which checks if the required file exists in the current directory before the file is opened.</w:t>
       </w:r>
     </w:p>
     <w:p>
@@ -4691,42 +3789,10 @@
         <w:t>The</w:t>
       </w:r>
       <w:r>
-        <w:t xml:space="preserve"> def </w:t>
-      </w:r>
-      <w:proofErr w:type="spellStart"/>
-      <w:r>
-        <w:t>do_pyr_class_</w:t>
-      </w:r>
-      <w:proofErr w:type="gramStart"/>
-      <w:r>
-        <w:t>diagram</w:t>
-      </w:r>
-      <w:proofErr w:type="spellEnd"/>
-      <w:r>
-        <w:t>(</w:t>
-      </w:r>
-      <w:proofErr w:type="gramEnd"/>
-      <w:r>
-        <w:t xml:space="preserve">self, </w:t>
-      </w:r>
-      <w:proofErr w:type="spellStart"/>
-      <w:r>
-        <w:t>file_names</w:t>
-      </w:r>
-      <w:proofErr w:type="spellEnd"/>
-      <w:r>
-        <w:t>):</w:t>
-      </w:r>
-      <w:r>
-        <w:t xml:space="preserve"> function as shown below in </w:t>
-      </w:r>
-      <w:proofErr w:type="spellStart"/>
-      <w:r>
-        <w:t>my_cli.py</w:t>
-      </w:r>
-      <w:proofErr w:type="spellEnd"/>
-      <w:r>
-        <w:t xml:space="preserve"> has check both pre- and post- conditions which checks if both the required input file and the output file respectively as show below exist in the current directory before the files are opened.</w:t>
+        <w:t xml:space="preserve"> def do_pyr_class_diagram(self, file_names):</w:t>
+      </w:r>
+      <w:r>
+        <w:t xml:space="preserve"> function as shown below in my_cli.py has check both pre- and post- conditions which checks if both the required input file and the output file respectively as show below exist in the current directory before the files are opened.</w:t>
       </w:r>
     </w:p>
     <w:p>
@@ -4784,39 +3850,10 @@
         <w:jc w:val="both"/>
       </w:pPr>
       <w:r>
-        <w:t xml:space="preserve">The def </w:t>
-      </w:r>
-      <w:proofErr w:type="spellStart"/>
-      <w:r>
-        <w:t>do_read_source_</w:t>
-      </w:r>
-      <w:proofErr w:type="gramStart"/>
-      <w:r>
-        <w:t>file</w:t>
-      </w:r>
-      <w:proofErr w:type="spellEnd"/>
-      <w:r>
-        <w:t>(</w:t>
-      </w:r>
-      <w:proofErr w:type="gramEnd"/>
-      <w:r>
-        <w:t xml:space="preserve">self, </w:t>
-      </w:r>
-      <w:proofErr w:type="spellStart"/>
-      <w:r>
-        <w:t>file_name</w:t>
-      </w:r>
-      <w:proofErr w:type="spellEnd"/>
-      <w:r>
-        <w:t xml:space="preserve">):  function as shown below in </w:t>
-      </w:r>
-      <w:proofErr w:type="spellStart"/>
-      <w:r>
-        <w:t>my_cli.py</w:t>
-      </w:r>
-      <w:proofErr w:type="spellEnd"/>
-      <w:r>
-        <w:t xml:space="preserve"> </w:t>
+        <w:t xml:space="preserve">The def do_read_source_file(self, file_name):  function as shown below in </w:t>
+      </w:r>
+      <w:r>
+        <w:t xml:space="preserve">my_cli.py </w:t>
       </w:r>
       <w:r>
         <w:t>has check pre-condition which checks if the required file exists in the current directory before the file is opened.</w:t>
@@ -4880,31 +3917,7 @@
         <w:t xml:space="preserve">The </w:t>
       </w:r>
       <w:r>
-        <w:t xml:space="preserve">def </w:t>
-      </w:r>
-      <w:proofErr w:type="spellStart"/>
-      <w:r>
-        <w:t>do_validate_class_</w:t>
-      </w:r>
-      <w:proofErr w:type="gramStart"/>
-      <w:r>
-        <w:t>contents</w:t>
-      </w:r>
-      <w:proofErr w:type="spellEnd"/>
-      <w:r>
-        <w:t>(</w:t>
-      </w:r>
-      <w:proofErr w:type="gramEnd"/>
-      <w:r>
-        <w:t xml:space="preserve">self, </w:t>
-      </w:r>
-      <w:proofErr w:type="spellStart"/>
-      <w:r>
-        <w:t>file_name</w:t>
-      </w:r>
-      <w:proofErr w:type="spellEnd"/>
-      <w:r>
-        <w:t>):</w:t>
+        <w:t>def do_validate_class_contents(self, file_name):</w:t>
       </w:r>
       <w:r>
         <w:t xml:space="preserve"> </w:t>
@@ -4912,13 +3925,8 @@
       <w:r>
         <w:t xml:space="preserve">function as shown below in </w:t>
       </w:r>
-      <w:proofErr w:type="spellStart"/>
-      <w:r>
-        <w:t>my_cli.py</w:t>
-      </w:r>
-      <w:proofErr w:type="spellEnd"/>
-      <w:r>
-        <w:t xml:space="preserve"> </w:t>
+      <w:r>
+        <w:t xml:space="preserve">my_cli.py </w:t>
       </w:r>
       <w:r>
         <w:t>has check pre-condition which checks if the required file exists in the current directory before the file is opened.</w:t>
@@ -4979,37 +3987,13 @@
         </w:numPr>
       </w:pPr>
       <w:r>
-        <w:t xml:space="preserve">The def </w:t>
-      </w:r>
-      <w:proofErr w:type="spellStart"/>
-      <w:r>
-        <w:t>do_dot_2_png</w:t>
-      </w:r>
-      <w:proofErr w:type="spellEnd"/>
-      <w:r>
-        <w:t xml:space="preserve">(self, </w:t>
-      </w:r>
-      <w:proofErr w:type="spellStart"/>
-      <w:r>
-        <w:t>input_dot_file_name</w:t>
-      </w:r>
-      <w:proofErr w:type="spellEnd"/>
-      <w:r>
-        <w:t>):</w:t>
+        <w:t>The def do_dot_2_png(self, input_dot_file_name):</w:t>
       </w:r>
       <w:r>
         <w:t xml:space="preserve"> </w:t>
       </w:r>
       <w:r>
-        <w:t xml:space="preserve">function as shown below in </w:t>
-      </w:r>
-      <w:proofErr w:type="spellStart"/>
-      <w:r>
-        <w:t>my_cli.py</w:t>
-      </w:r>
-      <w:proofErr w:type="spellEnd"/>
-      <w:r>
-        <w:t xml:space="preserve"> has check both pre- and post- conditions which checks if both the required input file and the output file respectively as show below exist in the current directory before the files are opened.</w:t>
+        <w:t>function as shown below in my_cli.py has check both pre- and post- conditions which checks if both the required input file and the output file respectively as show below exist in the current directory before the files are opened.</w:t>
       </w:r>
     </w:p>
     <w:p>
@@ -5082,15 +4066,8 @@
       <w:r>
         <w:t xml:space="preserve">The </w:t>
       </w:r>
-      <w:proofErr w:type="spellStart"/>
-      <w:proofErr w:type="gramStart"/>
-      <w:r>
-        <w:t>path.exists</w:t>
-      </w:r>
-      <w:proofErr w:type="spellEnd"/>
-      <w:proofErr w:type="gramEnd"/>
-      <w:r>
-        <w:t>(</w:t>
+      <w:r>
+        <w:t>path.exists(</w:t>
       </w:r>
       <w:r>
         <w:t>) function in the</w:t>
@@ -5170,15 +4147,7 @@
         </w:numPr>
       </w:pPr>
       <w:r>
-        <w:t xml:space="preserve">There are either one or two blank lines between code blocks according to </w:t>
-      </w:r>
-      <w:proofErr w:type="spellStart"/>
-      <w:r>
-        <w:t>PEP8</w:t>
-      </w:r>
-      <w:proofErr w:type="spellEnd"/>
-      <w:r>
-        <w:t>.</w:t>
+        <w:t>There are either one or two blank lines between code blocks according to PEP8.</w:t>
       </w:r>
     </w:p>
     <w:p>
@@ -5189,14 +4158,24 @@
           <w:numId w:val="2"/>
         </w:numPr>
       </w:pPr>
-      <w:r>
-        <w:t xml:space="preserve">Provide </w:t>
-      </w:r>
-      <w:proofErr w:type="spellStart"/>
-      <w:r>
-        <w:t>doctests</w:t>
-      </w:r>
-      <w:proofErr w:type="spellEnd"/>
+      <w:bookmarkStart w:id="6" w:name="_GoBack"/>
+      <w:bookmarkEnd w:id="6"/>
+      <w:r>
+        <w:t>Provide doctests</w:t>
+      </w:r>
+    </w:p>
+    <w:p>
+      <w:pPr>
+        <w:pStyle w:val="ListParagraph"/>
+        <w:numPr>
+          <w:ilvl w:val="1"/>
+          <w:numId w:val="2"/>
+        </w:numPr>
+        <w:ind w:left="900" w:hanging="540"/>
+      </w:pPr>
+      <w:r>
+        <w:t>Used by peers</w:t>
+      </w:r>
     </w:p>
     <w:p>
       <w:pPr>
@@ -5205,9 +4184,209 @@
           <w:ilvl w:val="0"/>
           <w:numId w:val="3"/>
         </w:numPr>
-      </w:pPr>
-      <w:r>
-        <w:t xml:space="preserve">None </w:t>
+        <w:ind w:left="1170"/>
+      </w:pPr>
+      <w:r>
+        <w:t>File: file_to_data.py</w:t>
+      </w:r>
+    </w:p>
+    <w:p>
+      <w:pPr>
+        <w:pStyle w:val="ListParagraph"/>
+        <w:numPr>
+          <w:ilvl w:val="1"/>
+          <w:numId w:val="3"/>
+        </w:numPr>
+      </w:pPr>
+      <w:r>
+        <w:t>Two doctests are shown below:</w:t>
+      </w:r>
+    </w:p>
+    <w:p>
+      <w:pPr>
+        <w:ind w:left="1800"/>
+      </w:pPr>
+      <w:r>
+        <w:rPr>
+          <w:noProof/>
+        </w:rPr>
+        <w:drawing>
+          <wp:inline distT="0" distB="0" distL="0" distR="0" wp14:anchorId="3AEA83EE" wp14:editId="51D41AA0">
+            <wp:extent cx="4359126" cy="1706270"/>
+            <wp:effectExtent l="0" t="0" r="3810" b="8255"/>
+            <wp:docPr id="31" name="Picture 31"/>
+            <wp:cNvGraphicFramePr>
+              <a:graphicFrameLocks xmlns:a="http://schemas.openxmlformats.org/drawingml/2006/main" noChangeAspect="1"/>
+            </wp:cNvGraphicFramePr>
+            <a:graphic xmlns:a="http://schemas.openxmlformats.org/drawingml/2006/main">
+              <a:graphicData uri="http://schemas.openxmlformats.org/drawingml/2006/picture">
+                <pic:pic xmlns:pic="http://schemas.openxmlformats.org/drawingml/2006/picture">
+                  <pic:nvPicPr>
+                    <pic:cNvPr id="1" name=""/>
+                    <pic:cNvPicPr/>
+                  </pic:nvPicPr>
+                  <pic:blipFill>
+                    <a:blip r:embed="rId35"/>
+                    <a:stretch>
+                      <a:fillRect/>
+                    </a:stretch>
+                  </pic:blipFill>
+                  <pic:spPr>
+                    <a:xfrm>
+                      <a:off x="0" y="0"/>
+                      <a:ext cx="4394906" cy="1720275"/>
+                    </a:xfrm>
+                    <a:prstGeom prst="rect">
+                      <a:avLst/>
+                    </a:prstGeom>
+                  </pic:spPr>
+                </pic:pic>
+              </a:graphicData>
+            </a:graphic>
+          </wp:inline>
+        </w:drawing>
+      </w:r>
+    </w:p>
+    <w:p>
+      <w:pPr>
+        <w:ind w:left="1800"/>
+      </w:pPr>
+      <w:r>
+        <w:rPr>
+          <w:noProof/>
+        </w:rPr>
+        <w:drawing>
+          <wp:inline distT="0" distB="0" distL="0" distR="0" wp14:anchorId="510E4BCF" wp14:editId="2C7F1C51">
+            <wp:extent cx="2725631" cy="1863799"/>
+            <wp:effectExtent l="0" t="0" r="0" b="3175"/>
+            <wp:docPr id="38" name="Picture 38"/>
+            <wp:cNvGraphicFramePr>
+              <a:graphicFrameLocks xmlns:a="http://schemas.openxmlformats.org/drawingml/2006/main" noChangeAspect="1"/>
+            </wp:cNvGraphicFramePr>
+            <a:graphic xmlns:a="http://schemas.openxmlformats.org/drawingml/2006/main">
+              <a:graphicData uri="http://schemas.openxmlformats.org/drawingml/2006/picture">
+                <pic:pic xmlns:pic="http://schemas.openxmlformats.org/drawingml/2006/picture">
+                  <pic:nvPicPr>
+                    <pic:cNvPr id="1" name=""/>
+                    <pic:cNvPicPr/>
+                  </pic:nvPicPr>
+                  <pic:blipFill>
+                    <a:blip r:embed="rId36"/>
+                    <a:stretch>
+                      <a:fillRect/>
+                    </a:stretch>
+                  </pic:blipFill>
+                  <pic:spPr>
+                    <a:xfrm>
+                      <a:off x="0" y="0"/>
+                      <a:ext cx="2741826" cy="1874873"/>
+                    </a:xfrm>
+                    <a:prstGeom prst="rect">
+                      <a:avLst/>
+                    </a:prstGeom>
+                  </pic:spPr>
+                </pic:pic>
+              </a:graphicData>
+            </a:graphic>
+          </wp:inline>
+        </w:drawing>
+      </w:r>
+    </w:p>
+    <w:p>
+      <w:pPr>
+        <w:pStyle w:val="ListParagraph"/>
+        <w:numPr>
+          <w:ilvl w:val="1"/>
+          <w:numId w:val="2"/>
+        </w:numPr>
+        <w:ind w:left="900" w:hanging="540"/>
+      </w:pPr>
+      <w:r>
+        <w:t>Robustness</w:t>
+      </w:r>
+    </w:p>
+    <w:p>
+      <w:pPr>
+        <w:pStyle w:val="ListParagraph"/>
+        <w:numPr>
+          <w:ilvl w:val="0"/>
+          <w:numId w:val="3"/>
+        </w:numPr>
+        <w:ind w:left="1170"/>
+      </w:pPr>
+      <w:r>
+        <w:t>All doctests were passed as shown below</w:t>
+      </w:r>
+    </w:p>
+    <w:p>
+      <w:pPr>
+        <w:ind w:left="1890"/>
+      </w:pPr>
+      <w:r>
+        <w:rPr>
+          <w:noProof/>
+        </w:rPr>
+        <w:drawing>
+          <wp:inline distT="0" distB="0" distL="0" distR="0" wp14:anchorId="236E1A48" wp14:editId="51F3013D">
+            <wp:extent cx="4236803" cy="2923422"/>
+            <wp:effectExtent l="0" t="0" r="0" b="0"/>
+            <wp:docPr id="39" name="Picture 39"/>
+            <wp:cNvGraphicFramePr>
+              <a:graphicFrameLocks xmlns:a="http://schemas.openxmlformats.org/drawingml/2006/main" noChangeAspect="1"/>
+            </wp:cNvGraphicFramePr>
+            <a:graphic xmlns:a="http://schemas.openxmlformats.org/drawingml/2006/main">
+              <a:graphicData uri="http://schemas.openxmlformats.org/drawingml/2006/picture">
+                <pic:pic xmlns:pic="http://schemas.openxmlformats.org/drawingml/2006/picture">
+                  <pic:nvPicPr>
+                    <pic:cNvPr id="1" name=""/>
+                    <pic:cNvPicPr/>
+                  </pic:nvPicPr>
+                  <pic:blipFill>
+                    <a:blip r:embed="rId37"/>
+                    <a:stretch>
+                      <a:fillRect/>
+                    </a:stretch>
+                  </pic:blipFill>
+                  <pic:spPr>
+                    <a:xfrm>
+                      <a:off x="0" y="0"/>
+                      <a:ext cx="4270207" cy="2946471"/>
+                    </a:xfrm>
+                    <a:prstGeom prst="rect">
+                      <a:avLst/>
+                    </a:prstGeom>
+                  </pic:spPr>
+                </pic:pic>
+              </a:graphicData>
+            </a:graphic>
+          </wp:inline>
+        </w:drawing>
+      </w:r>
+    </w:p>
+    <w:p>
+      <w:pPr>
+        <w:pStyle w:val="ListParagraph"/>
+        <w:numPr>
+          <w:ilvl w:val="1"/>
+          <w:numId w:val="2"/>
+        </w:numPr>
+        <w:ind w:left="900" w:hanging="540"/>
+      </w:pPr>
+      <w:r>
+        <w:t>Complete and well implemented</w:t>
+      </w:r>
+    </w:p>
+    <w:p>
+      <w:pPr>
+        <w:pStyle w:val="ListParagraph"/>
+        <w:numPr>
+          <w:ilvl w:val="0"/>
+          <w:numId w:val="3"/>
+        </w:numPr>
+        <w:ind w:left="1170"/>
+      </w:pPr>
+      <w:r>
+        <w:t>Less than 10 different doctests</w:t>
       </w:r>
     </w:p>
     <w:p>
@@ -5219,13 +4398,8 @@
         </w:numPr>
       </w:pPr>
       <w:r>
-        <w:t xml:space="preserve">Provide </w:t>
-      </w:r>
-      <w:proofErr w:type="spellStart"/>
-      <w:r>
-        <w:t>unittests</w:t>
-      </w:r>
-      <w:proofErr w:type="spellEnd"/>
+        <w:t>Provide unittests</w:t>
+      </w:r>
     </w:p>
     <w:p>
       <w:pPr>
@@ -5277,13 +4451,8 @@
         <w:ind w:left="1170"/>
       </w:pPr>
       <w:r>
-        <w:t xml:space="preserve">File: </w:t>
-      </w:r>
-      <w:proofErr w:type="spellStart"/>
-      <w:r>
-        <w:t>my_cli.py</w:t>
-      </w:r>
-      <w:proofErr w:type="spellEnd"/>
+        <w:t>File: my_cli.py</w:t>
+      </w:r>
     </w:p>
     <w:p>
       <w:pPr>
@@ -5297,31 +4466,7 @@
         <w:t xml:space="preserve">The </w:t>
       </w:r>
       <w:r>
-        <w:t xml:space="preserve">def </w:t>
-      </w:r>
-      <w:proofErr w:type="spellStart"/>
-      <w:r>
-        <w:t>do_pyr_class_</w:t>
-      </w:r>
-      <w:proofErr w:type="gramStart"/>
-      <w:r>
-        <w:t>diagram</w:t>
-      </w:r>
-      <w:proofErr w:type="spellEnd"/>
-      <w:r>
-        <w:t>(</w:t>
-      </w:r>
-      <w:proofErr w:type="gramEnd"/>
-      <w:r>
-        <w:t xml:space="preserve">self, </w:t>
-      </w:r>
-      <w:proofErr w:type="spellStart"/>
-      <w:r>
-        <w:t>file_names</w:t>
-      </w:r>
-      <w:proofErr w:type="spellEnd"/>
-      <w:r>
-        <w:t>):</w:t>
+        <w:t>def do_pyr_class_diagram(self, file_names):</w:t>
       </w:r>
       <w:r>
         <w:t xml:space="preserve"> function can display a class diagram based on a python file as shown below:</w:t>
@@ -5351,7 +4496,7 @@
                     <pic:cNvPicPr/>
                   </pic:nvPicPr>
                   <pic:blipFill>
-                    <a:blip r:embed="rId35"/>
+                    <a:blip r:embed="rId38"/>
                     <a:stretch>
                       <a:fillRect/>
                     </a:stretch>
@@ -5396,7 +4541,7 @@
                     <pic:cNvPicPr/>
                   </pic:nvPicPr>
                   <pic:blipFill>
-                    <a:blip r:embed="rId36"/>
+                    <a:blip r:embed="rId39"/>
                     <a:stretch>
                       <a:fillRect/>
                     </a:stretch>
@@ -5427,31 +4572,7 @@
         <w:ind w:left="1170"/>
       </w:pPr>
       <w:r>
-        <w:t xml:space="preserve">The def </w:t>
-      </w:r>
-      <w:proofErr w:type="spellStart"/>
-      <w:r>
-        <w:t>do_validate_class_</w:t>
-      </w:r>
-      <w:proofErr w:type="gramStart"/>
-      <w:r>
-        <w:t>contents</w:t>
-      </w:r>
-      <w:proofErr w:type="spellEnd"/>
-      <w:r>
-        <w:t>(</w:t>
-      </w:r>
-      <w:proofErr w:type="gramEnd"/>
-      <w:r>
-        <w:t xml:space="preserve">self, </w:t>
-      </w:r>
-      <w:proofErr w:type="spellStart"/>
-      <w:r>
-        <w:t>file_name</w:t>
-      </w:r>
-      <w:proofErr w:type="spellEnd"/>
-      <w:r>
-        <w:t>):</w:t>
+        <w:t>The def do_validate_class_contents(self, file_name):</w:t>
       </w:r>
       <w:r>
         <w:t xml:space="preserve"> </w:t>
@@ -5496,7 +4617,7 @@
                     <pic:cNvPicPr/>
                   </pic:nvPicPr>
                   <pic:blipFill>
-                    <a:blip r:embed="rId37"/>
+                    <a:blip r:embed="rId40"/>
                     <a:stretch>
                       <a:fillRect/>
                     </a:stretch>
@@ -5541,7 +4662,7 @@
                     <pic:cNvPicPr/>
                   </pic:nvPicPr>
                   <pic:blipFill>
-                    <a:blip r:embed="rId38"/>
+                    <a:blip r:embed="rId41"/>
                     <a:stretch>
                       <a:fillRect/>
                     </a:stretch>
@@ -5574,31 +4695,7 @@
         <w:t xml:space="preserve">The </w:t>
       </w:r>
       <w:r>
-        <w:t xml:space="preserve">def </w:t>
-      </w:r>
-      <w:proofErr w:type="spellStart"/>
-      <w:r>
-        <w:t>do_dot_2_</w:t>
-      </w:r>
-      <w:proofErr w:type="gramStart"/>
-      <w:r>
-        <w:t>png</w:t>
-      </w:r>
-      <w:proofErr w:type="spellEnd"/>
-      <w:r>
-        <w:t>(</w:t>
-      </w:r>
-      <w:proofErr w:type="gramEnd"/>
-      <w:r>
-        <w:t xml:space="preserve">self, </w:t>
-      </w:r>
-      <w:proofErr w:type="spellStart"/>
-      <w:r>
-        <w:t>input_dot_file_name</w:t>
-      </w:r>
-      <w:proofErr w:type="spellEnd"/>
-      <w:r>
-        <w:t>):</w:t>
+        <w:t>def do_dot_2_png(self, input_dot_file_name):</w:t>
       </w:r>
       <w:r>
         <w:t xml:space="preserve"> function can display a class diagram based on a dot file as shown below:</w:t>
@@ -5628,7 +4725,7 @@
                     <pic:cNvPicPr/>
                   </pic:nvPicPr>
                   <pic:blipFill>
-                    <a:blip r:embed="rId39"/>
+                    <a:blip r:embed="rId42"/>
                     <a:stretch>
                       <a:fillRect/>
                     </a:stretch>
@@ -5673,7 +4770,7 @@
                     <pic:cNvPicPr/>
                   </pic:nvPicPr>
                   <pic:blipFill>
-                    <a:blip r:embed="rId40"/>
+                    <a:blip r:embed="rId43"/>
                     <a:stretch>
                       <a:fillRect/>
                     </a:stretch>
@@ -5726,31 +4823,17 @@
         </w:numPr>
         <w:ind w:left="1170"/>
       </w:pPr>
-      <w:bookmarkStart w:id="6" w:name="_Hlk35780574"/>
-      <w:bookmarkStart w:id="7" w:name="_GoBack"/>
-      <w:r>
-        <w:t xml:space="preserve">The aforementioned </w:t>
-      </w:r>
-      <w:r>
-        <w:t>functions</w:t>
-      </w:r>
-      <w:r>
-        <w:t xml:space="preserve"> </w:t>
+      <w:bookmarkStart w:id="7" w:name="_Hlk35780574"/>
+      <w:r>
+        <w:t xml:space="preserve">The aforementioned functions </w:t>
       </w:r>
       <w:r>
         <w:t>have exception handling</w:t>
       </w:r>
       <w:r>
-        <w:t xml:space="preserve"> which checks if the file exists or not and if there is error or not. My program will tell the users if file does not exist in current directory or there are errors as shown in the codes at item </w:t>
-      </w:r>
-      <w:r>
-        <w:t>14</w:t>
-      </w:r>
-      <w:r>
-        <w:t>.1 above.</w:t>
-      </w:r>
-    </w:p>
-    <w:bookmarkEnd w:id="6"/>
+        <w:t xml:space="preserve"> which checks if the file exists or not and if there is error or not. My program will tell the users if file does not exist in current directory or there are errors as shown in the codes at item 14.1 above.</w:t>
+      </w:r>
+    </w:p>
     <w:bookmarkEnd w:id="7"/>
     <w:p>
       <w:pPr>
@@ -5820,15 +4903,7 @@
         </w:numPr>
       </w:pPr>
       <w:r>
-        <w:t xml:space="preserve">There are either one or two blank lines between code blocks according to </w:t>
-      </w:r>
-      <w:proofErr w:type="spellStart"/>
-      <w:r>
-        <w:t>PEP8</w:t>
-      </w:r>
-      <w:proofErr w:type="spellEnd"/>
-      <w:r>
-        <w:t>.</w:t>
+        <w:t>There are either one or two blank lines between code blocks according to PEP8.</w:t>
       </w:r>
     </w:p>
     <w:p>
@@ -5840,15 +4915,7 @@
         </w:numPr>
       </w:pPr>
       <w:r>
-        <w:t xml:space="preserve">Can save and read data from a </w:t>
-      </w:r>
-      <w:proofErr w:type="gramStart"/>
-      <w:r>
-        <w:t>database ,</w:t>
-      </w:r>
-      <w:proofErr w:type="gramEnd"/>
-      <w:r>
-        <w:t>e.g., from a database, e.g., SQLite, MySQL and MongoDB.</w:t>
+        <w:t>Can save and read data from a database ,e.g., from a database, e.g., SQLite, MySQL and MongoDB.</w:t>
       </w:r>
     </w:p>
     <w:p>
@@ -5884,49 +4951,13 @@
     </w:p>
     <w:p/>
     <w:p>
-      <w:hyperlink r:id="rId41" w:history="1">
+      <w:hyperlink r:id="rId44" w:history="1">
         <w:r>
           <w:rPr>
             <w:rStyle w:val="Hyperlink"/>
           </w:rPr>
-          <w:t>https://</w:t>
+          <w:t>https://github.com/harrykhlo/BCDE321Ass2</w:t>
         </w:r>
-        <w:proofErr w:type="spellStart"/>
-        <w:r>
-          <w:rPr>
-            <w:rStyle w:val="Hyperlink"/>
-          </w:rPr>
-          <w:t>github.com</w:t>
-        </w:r>
-        <w:proofErr w:type="spellEnd"/>
-        <w:r>
-          <w:rPr>
-            <w:rStyle w:val="Hyperlink"/>
-          </w:rPr>
-          <w:t>/</w:t>
-        </w:r>
-        <w:proofErr w:type="spellStart"/>
-        <w:r>
-          <w:rPr>
-            <w:rStyle w:val="Hyperlink"/>
-          </w:rPr>
-          <w:t>harrykhlo</w:t>
-        </w:r>
-        <w:proofErr w:type="spellEnd"/>
-        <w:r>
-          <w:rPr>
-            <w:rStyle w:val="Hyperlink"/>
-          </w:rPr>
-          <w:t>/</w:t>
-        </w:r>
-        <w:proofErr w:type="spellStart"/>
-        <w:r>
-          <w:rPr>
-            <w:rStyle w:val="Hyperlink"/>
-          </w:rPr>
-          <w:t>BCDE321Ass2</w:t>
-        </w:r>
-        <w:proofErr w:type="spellEnd"/>
       </w:hyperlink>
     </w:p>
     <w:sectPr>
@@ -7512,7 +6543,7 @@
 </file>
 
 <file path=customXml/itemProps1.xml><?xml version="1.0" encoding="utf-8"?>
-<ds:datastoreItem xmlns:ds="http://schemas.openxmlformats.org/officeDocument/2006/customXml" ds:itemID="{EF099F75-6CA4-4ACE-81C6-72EB8B43BF2C}">
+<ds:datastoreItem xmlns:ds="http://schemas.openxmlformats.org/officeDocument/2006/customXml" ds:itemID="{59824BF0-4933-451C-97D0-D87088AB35DC}">
   <ds:schemaRefs>
     <ds:schemaRef ds:uri="http://schemas.openxmlformats.org/officeDocument/2006/bibliography"/>
   </ds:schemaRefs>

</xml_diff>

<commit_message>
added unit tests in test_file_to_data.py and update BCDE321AssDoc.docx accordingly
</commit_message>
<xml_diff>
--- a/BCDE321AssDoc.docx
+++ b/BCDE321AssDoc.docx
@@ -12,6 +12,7 @@
           <w:szCs w:val="40"/>
         </w:rPr>
       </w:pPr>
+      <w:proofErr w:type="spellStart"/>
       <w:r>
         <w:rPr>
           <w:b/>
@@ -19,7 +20,17 @@
           <w:sz w:val="40"/>
           <w:szCs w:val="40"/>
         </w:rPr>
-        <w:t>BCED321 Advanced Programming</w:t>
+        <w:t>BCED321</w:t>
+      </w:r>
+      <w:proofErr w:type="spellEnd"/>
+      <w:r>
+        <w:rPr>
+          <w:b/>
+          <w:bCs/>
+          <w:sz w:val="40"/>
+          <w:szCs w:val="40"/>
+        </w:rPr>
+        <w:t xml:space="preserve"> Advanced Programming</w:t>
       </w:r>
     </w:p>
     <w:p>
@@ -95,8 +106,13 @@
         <w:jc w:val="center"/>
       </w:pPr>
       <w:r>
-        <w:t>John Quiamco</w:t>
-      </w:r>
+        <w:t xml:space="preserve">John </w:t>
+      </w:r>
+      <w:proofErr w:type="spellStart"/>
+      <w:r>
+        <w:t>Quiamco</w:t>
+      </w:r>
+      <w:proofErr w:type="spellEnd"/>
     </w:p>
     <w:p>
       <w:pPr>
@@ -688,9 +704,11 @@
       <w:r>
         <w:t xml:space="preserve">File: </w:t>
       </w:r>
+      <w:proofErr w:type="spellStart"/>
       <w:r>
         <w:t>class_dia_cli.py</w:t>
       </w:r>
+      <w:proofErr w:type="spellEnd"/>
       <w:r>
         <w:t xml:space="preserve">. </w:t>
       </w:r>
@@ -716,7 +734,15 @@
         </w:numPr>
       </w:pPr>
       <w:r>
-        <w:t>def run(args):</w:t>
+        <w:t>def run(</w:t>
+      </w:r>
+      <w:proofErr w:type="spellStart"/>
+      <w:r>
+        <w:t>args</w:t>
+      </w:r>
+      <w:proofErr w:type="spellEnd"/>
+      <w:r>
+        <w:t>):</w:t>
       </w:r>
     </w:p>
     <w:p>
@@ -974,7 +1000,15 @@
         </w:numPr>
       </w:pPr>
       <w:r>
-        <w:t>Has a line-oriented command interpreter based on cmd or similar package</w:t>
+        <w:t xml:space="preserve">Has a line-oriented command interpreter based on </w:t>
+      </w:r>
+      <w:proofErr w:type="spellStart"/>
+      <w:r>
+        <w:t>cmd</w:t>
+      </w:r>
+      <w:proofErr w:type="spellEnd"/>
+      <w:r>
+        <w:t xml:space="preserve"> or similar package</w:t>
       </w:r>
     </w:p>
     <w:p>
@@ -999,8 +1033,13 @@
         <w:ind w:left="1170"/>
       </w:pPr>
       <w:r>
-        <w:t>File: my_cli.py</w:t>
-      </w:r>
+        <w:t xml:space="preserve">File: </w:t>
+      </w:r>
+      <w:proofErr w:type="spellStart"/>
+      <w:r>
+        <w:t>my_cli.py</w:t>
+      </w:r>
+      <w:proofErr w:type="spellEnd"/>
       <w:r>
         <w:t>. I did the functions below:</w:t>
       </w:r>
@@ -1015,7 +1054,23 @@
         <w:ind w:left="1440"/>
       </w:pPr>
       <w:r>
-        <w:t>def __init__(self, my_name="&gt;"):</w:t>
+        <w:t>def __</w:t>
+      </w:r>
+      <w:proofErr w:type="spellStart"/>
+      <w:r>
+        <w:t>init</w:t>
+      </w:r>
+      <w:proofErr w:type="spellEnd"/>
+      <w:r>
+        <w:t xml:space="preserve">__(self, </w:t>
+      </w:r>
+      <w:proofErr w:type="spellStart"/>
+      <w:r>
+        <w:t>my_name</w:t>
+      </w:r>
+      <w:proofErr w:type="spellEnd"/>
+      <w:r>
+        <w:t>="&gt;"):</w:t>
       </w:r>
     </w:p>
     <w:p>
@@ -1028,7 +1083,23 @@
         <w:ind w:left="1440"/>
       </w:pPr>
       <w:r>
-        <w:t>def do_pyr_class_diagram(self, file_names):</w:t>
+        <w:t xml:space="preserve">def </w:t>
+      </w:r>
+      <w:proofErr w:type="spellStart"/>
+      <w:r>
+        <w:t>do_pyr_class_diagram</w:t>
+      </w:r>
+      <w:proofErr w:type="spellEnd"/>
+      <w:r>
+        <w:t xml:space="preserve">(self, </w:t>
+      </w:r>
+      <w:proofErr w:type="spellStart"/>
+      <w:r>
+        <w:t>file_names</w:t>
+      </w:r>
+      <w:proofErr w:type="spellEnd"/>
+      <w:r>
+        <w:t>):</w:t>
       </w:r>
     </w:p>
     <w:p>
@@ -1041,7 +1112,15 @@
         <w:ind w:left="1440"/>
       </w:pPr>
       <w:r>
-        <w:t>def help_pyr_class_diagram(self):</w:t>
+        <w:t xml:space="preserve">def </w:t>
+      </w:r>
+      <w:proofErr w:type="spellStart"/>
+      <w:r>
+        <w:t>help_pyr_class_diagram</w:t>
+      </w:r>
+      <w:proofErr w:type="spellEnd"/>
+      <w:r>
+        <w:t>(self):</w:t>
       </w:r>
     </w:p>
     <w:p>
@@ -1088,7 +1167,23 @@
         <w:t>If the file, which user inputs into “</w:t>
       </w:r>
       <w:r>
-        <w:t>def do_pyr_class_diagram(self, file_names):</w:t>
+        <w:t xml:space="preserve">def </w:t>
+      </w:r>
+      <w:proofErr w:type="spellStart"/>
+      <w:r>
+        <w:t>do_pyr_class_diagram</w:t>
+      </w:r>
+      <w:proofErr w:type="spellEnd"/>
+      <w:r>
+        <w:t xml:space="preserve">(self, </w:t>
+      </w:r>
+      <w:proofErr w:type="spellStart"/>
+      <w:r>
+        <w:t>file_names</w:t>
+      </w:r>
+      <w:proofErr w:type="spellEnd"/>
+      <w:r>
+        <w:t>):</w:t>
       </w:r>
       <w:r>
         <w:t xml:space="preserve">” function, does not exist, </w:t>
@@ -1103,7 +1198,23 @@
         <w:t>The i</w:t>
       </w:r>
       <w:r>
-        <w:t>nput arguments should be [png_file_name_suffix py_file_name.py]. Please try again!</w:t>
+        <w:t>nput arguments should be [</w:t>
+      </w:r>
+      <w:proofErr w:type="spellStart"/>
+      <w:r>
+        <w:t>png_file_name_suffix</w:t>
+      </w:r>
+      <w:proofErr w:type="spellEnd"/>
+      <w:r>
+        <w:t xml:space="preserve"> </w:t>
+      </w:r>
+      <w:proofErr w:type="spellStart"/>
+      <w:r>
+        <w:t>py_file_name.py</w:t>
+      </w:r>
+      <w:proofErr w:type="spellEnd"/>
+      <w:r>
+        <w:t>]. Please try again!</w:t>
       </w:r>
       <w:r>
         <w:t xml:space="preserve"> The screenshot is shown below:</w:t>
@@ -1279,7 +1390,15 @@
         </w:numPr>
       </w:pPr>
       <w:r>
-        <w:t>There are either one or two blank lines between code blocks according to PEP8.</w:t>
+        <w:t xml:space="preserve">There are either one or two blank lines between code blocks according to </w:t>
+      </w:r>
+      <w:proofErr w:type="spellStart"/>
+      <w:r>
+        <w:t>PEP8</w:t>
+      </w:r>
+      <w:proofErr w:type="spellEnd"/>
+      <w:r>
+        <w:t>.</w:t>
       </w:r>
     </w:p>
     <w:p>
@@ -1316,11 +1435,21 @@
         <w:ind w:left="1260"/>
       </w:pPr>
       <w:r>
-        <w:t>File: class_dia_cli.py</w:t>
-      </w:r>
-      <w:r>
-        <w:t xml:space="preserve"> and my_cli.py</w:t>
-      </w:r>
+        <w:t xml:space="preserve">File: </w:t>
+      </w:r>
+      <w:proofErr w:type="spellStart"/>
+      <w:r>
+        <w:t>class_dia_cli.py</w:t>
+      </w:r>
+      <w:proofErr w:type="spellEnd"/>
+      <w:r>
+        <w:t xml:space="preserve"> and </w:t>
+      </w:r>
+      <w:proofErr w:type="spellStart"/>
+      <w:r>
+        <w:t>my_cli.py</w:t>
+      </w:r>
+      <w:proofErr w:type="spellEnd"/>
       <w:r>
         <w:t xml:space="preserve">. </w:t>
       </w:r>
@@ -1348,9 +1477,11 @@
       <w:r>
         <w:t xml:space="preserve">For </w:t>
       </w:r>
+      <w:proofErr w:type="spellStart"/>
       <w:r>
         <w:t>class_dia_cli.py</w:t>
       </w:r>
+      <w:proofErr w:type="spellEnd"/>
       <w:r>
         <w:t>, an exampl</w:t>
       </w:r>
@@ -1415,7 +1546,15 @@
         </w:numPr>
       </w:pPr>
       <w:r>
-        <w:t xml:space="preserve">For my_cli.py, </w:t>
+        <w:t xml:space="preserve">For </w:t>
+      </w:r>
+      <w:proofErr w:type="spellStart"/>
+      <w:r>
+        <w:t>my_cli.py</w:t>
+      </w:r>
+      <w:proofErr w:type="spellEnd"/>
+      <w:r>
+        <w:t xml:space="preserve">, </w:t>
       </w:r>
       <w:r>
         <w:t>two</w:t>
@@ -1506,11 +1645,21 @@
         <w:ind w:left="1170"/>
       </w:pPr>
       <w:r>
-        <w:t>File: class_dia_cli.py</w:t>
-      </w:r>
-      <w:r>
-        <w:t xml:space="preserve"> and my_cli.py</w:t>
-      </w:r>
+        <w:t xml:space="preserve">File: </w:t>
+      </w:r>
+      <w:proofErr w:type="spellStart"/>
+      <w:r>
+        <w:t>class_dia_cli.py</w:t>
+      </w:r>
+      <w:proofErr w:type="spellEnd"/>
+      <w:r>
+        <w:t xml:space="preserve"> and </w:t>
+      </w:r>
+      <w:proofErr w:type="spellStart"/>
+      <w:r>
+        <w:t>my_cli.py</w:t>
+      </w:r>
+      <w:proofErr w:type="spellEnd"/>
       <w:r>
         <w:t>.</w:t>
       </w:r>
@@ -1532,9 +1681,11 @@
       <w:r>
         <w:t xml:space="preserve">For </w:t>
       </w:r>
+      <w:proofErr w:type="spellStart"/>
       <w:r>
         <w:t>class_dia_cli.py</w:t>
       </w:r>
+      <w:proofErr w:type="spellEnd"/>
       <w:r>
         <w:t xml:space="preserve">, my program will tell the user to use -h or </w:t>
       </w:r>
@@ -1599,10 +1750,18 @@
         </w:numPr>
       </w:pPr>
       <w:r>
-        <w:t>For my_</w:t>
-      </w:r>
-      <w:r>
-        <w:t xml:space="preserve">cli.py, my program will tell the user that no help </w:t>
+        <w:t xml:space="preserve">For </w:t>
+      </w:r>
+      <w:proofErr w:type="spellStart"/>
+      <w:r>
+        <w:t>my_</w:t>
+      </w:r>
+      <w:r>
+        <w:t>cli.py</w:t>
+      </w:r>
+      <w:proofErr w:type="spellEnd"/>
+      <w:r>
+        <w:t xml:space="preserve">, my program will tell the user that no help </w:t>
       </w:r>
       <w:r>
         <w:t>on the command which does not exist or was wrongly spelled as</w:t>
@@ -1723,7 +1882,15 @@
         </w:numPr>
       </w:pPr>
       <w:r>
-        <w:t>There are either one or two blank lines between code blocks according to PEP8.</w:t>
+        <w:t xml:space="preserve">There are either one or two blank lines between code blocks according to </w:t>
+      </w:r>
+      <w:proofErr w:type="spellStart"/>
+      <w:r>
+        <w:t>PEP8</w:t>
+      </w:r>
+      <w:proofErr w:type="spellEnd"/>
+      <w:r>
+        <w:t>.</w:t>
       </w:r>
     </w:p>
     <w:p>
@@ -1760,19 +1927,35 @@
         <w:ind w:left="1170"/>
       </w:pPr>
       <w:r>
-        <w:t>File: my_cli.py. It can change options as shown below:</w:t>
-      </w:r>
-    </w:p>
-    <w:p>
-      <w:pPr>
-        <w:pStyle w:val="ListParagraph"/>
-        <w:numPr>
-          <w:ilvl w:val="1"/>
-          <w:numId w:val="3"/>
-        </w:numPr>
-      </w:pPr>
-      <w:r>
-        <w:t>There are three options: (i) -h or - -help flap for help; (ii) -l flap for adding a letter at the prompt as shown below (e.g. giving -l v flag will get the prompt of &gt;&gt;v&gt;&gt;); (iii) no flap for having a &gt;&gt;&gt;&gt;&gt; prompt)</w:t>
+        <w:t xml:space="preserve">File: </w:t>
+      </w:r>
+      <w:proofErr w:type="spellStart"/>
+      <w:r>
+        <w:t>my_cli.py</w:t>
+      </w:r>
+      <w:proofErr w:type="spellEnd"/>
+      <w:r>
+        <w:t>. It can change options as shown below:</w:t>
+      </w:r>
+    </w:p>
+    <w:p>
+      <w:pPr>
+        <w:pStyle w:val="ListParagraph"/>
+        <w:numPr>
+          <w:ilvl w:val="1"/>
+          <w:numId w:val="3"/>
+        </w:numPr>
+      </w:pPr>
+      <w:r>
+        <w:t>There are three options: (</w:t>
+      </w:r>
+      <w:proofErr w:type="spellStart"/>
+      <w:r>
+        <w:t>i</w:t>
+      </w:r>
+      <w:proofErr w:type="spellEnd"/>
+      <w:r>
+        <w:t>) -h or - -help flap for help; (ii) -l flap for adding a letter at the prompt as shown below (e.g. giving -l v flag will get the prompt of &gt;&gt;v&gt;&gt;); (iii) no flap for having a &gt;&gt;&gt;&gt;&gt; prompt)</w:t>
       </w:r>
     </w:p>
     <w:p>
@@ -1831,9 +2014,11 @@
       <w:r>
         <w:t xml:space="preserve">For </w:t>
       </w:r>
+      <w:proofErr w:type="spellStart"/>
       <w:r>
         <w:t>my_cli.py</w:t>
       </w:r>
+      <w:proofErr w:type="spellEnd"/>
       <w:r>
         <w:t xml:space="preserve">, </w:t>
       </w:r>
@@ -1844,7 +2029,23 @@
         <w:t>n example of change commands</w:t>
       </w:r>
       <w:r>
-        <w:t xml:space="preserve"> (pyr_class_diagram and read_source_file commons)</w:t>
+        <w:t xml:space="preserve"> (</w:t>
+      </w:r>
+      <w:proofErr w:type="spellStart"/>
+      <w:r>
+        <w:t>pyr_class_diagram</w:t>
+      </w:r>
+      <w:proofErr w:type="spellEnd"/>
+      <w:r>
+        <w:t xml:space="preserve"> and </w:t>
+      </w:r>
+      <w:proofErr w:type="spellStart"/>
+      <w:r>
+        <w:t>read_source_file</w:t>
+      </w:r>
+      <w:proofErr w:type="spellEnd"/>
+      <w:r>
+        <w:t xml:space="preserve"> commons)</w:t>
       </w:r>
       <w:r>
         <w:t xml:space="preserve"> is below:</w:t>
@@ -1917,7 +2118,23 @@
         <w:ind w:left="1170"/>
       </w:pPr>
       <w:r>
-        <w:t>File: class_dia_cli.py and my_cli.py. They both have exception handling as shown below.</w:t>
+        <w:t xml:space="preserve">File: </w:t>
+      </w:r>
+      <w:proofErr w:type="spellStart"/>
+      <w:r>
+        <w:t>class_dia_cli.py</w:t>
+      </w:r>
+      <w:proofErr w:type="spellEnd"/>
+      <w:r>
+        <w:t xml:space="preserve"> and </w:t>
+      </w:r>
+      <w:proofErr w:type="spellStart"/>
+      <w:r>
+        <w:t>my_cli.py</w:t>
+      </w:r>
+      <w:proofErr w:type="spellEnd"/>
+      <w:r>
+        <w:t>. They both have exception handling as shown below.</w:t>
       </w:r>
     </w:p>
     <w:p>
@@ -1931,9 +2148,11 @@
       <w:r>
         <w:t xml:space="preserve">For </w:t>
       </w:r>
+      <w:proofErr w:type="spellStart"/>
       <w:r>
         <w:t>class_dia_cli.py</w:t>
       </w:r>
+      <w:proofErr w:type="spellEnd"/>
       <w:r>
         <w:t xml:space="preserve">, my program will tell the user what options (i.e. flags) are available if the user used a wrong option (i.e. </w:t>
       </w:r>
@@ -1998,10 +2217,18 @@
         </w:numPr>
       </w:pPr>
       <w:r>
-        <w:t>For my_</w:t>
-      </w:r>
-      <w:r>
-        <w:t>cli.py,</w:t>
+        <w:t xml:space="preserve">For </w:t>
+      </w:r>
+      <w:proofErr w:type="spellStart"/>
+      <w:r>
+        <w:t>my_</w:t>
+      </w:r>
+      <w:r>
+        <w:t>cli.py</w:t>
+      </w:r>
+      <w:proofErr w:type="spellEnd"/>
+      <w:r>
+        <w:t>,</w:t>
       </w:r>
       <w:r>
         <w:t xml:space="preserve"> my program will tell the user if the user used a wrong function</w:t>
@@ -2126,7 +2353,15 @@
         </w:numPr>
       </w:pPr>
       <w:r>
-        <w:t>There are either one or two blank lines between code blocks according to PEP8.</w:t>
+        <w:t xml:space="preserve">There are either one or two blank lines between code blocks according to </w:t>
+      </w:r>
+      <w:proofErr w:type="spellStart"/>
+      <w:r>
+        <w:t>PEP8</w:t>
+      </w:r>
+      <w:proofErr w:type="spellEnd"/>
+      <w:r>
+        <w:t>.</w:t>
       </w:r>
     </w:p>
     <w:bookmarkEnd w:id="4"/>
@@ -2154,19 +2389,91 @@
         <w:t xml:space="preserve">Data can be extracted from a python file through the </w:t>
       </w:r>
       <w:r>
-        <w:t>def read_file(self, file_name):</w:t>
+        <w:t xml:space="preserve">def </w:t>
+      </w:r>
+      <w:proofErr w:type="spellStart"/>
+      <w:r>
+        <w:t>read_file</w:t>
+      </w:r>
+      <w:proofErr w:type="spellEnd"/>
+      <w:r>
+        <w:t xml:space="preserve">(self, </w:t>
+      </w:r>
+      <w:proofErr w:type="spellStart"/>
+      <w:r>
+        <w:t>file_name</w:t>
+      </w:r>
+      <w:proofErr w:type="spellEnd"/>
+      <w:r>
+        <w:t>):</w:t>
       </w:r>
       <w:r>
         <w:t xml:space="preserve"> function in </w:t>
       </w:r>
       <w:r>
-        <w:t>class FileToData(ast.NodeVisitor):</w:t>
-      </w:r>
-      <w:r>
-        <w:t xml:space="preserve"> in file_to_data.py. This read_file function is used by few functions in the my_cli.py, for example </w:t>
-      </w:r>
-      <w:r>
-        <w:t>def do_read_source_file(self, file_name):</w:t>
+        <w:t xml:space="preserve">class </w:t>
+      </w:r>
+      <w:proofErr w:type="spellStart"/>
+      <w:r>
+        <w:t>FileToData</w:t>
+      </w:r>
+      <w:proofErr w:type="spellEnd"/>
+      <w:r>
+        <w:t>(</w:t>
+      </w:r>
+      <w:proofErr w:type="spellStart"/>
+      <w:r>
+        <w:t>ast.NodeVisitor</w:t>
+      </w:r>
+      <w:proofErr w:type="spellEnd"/>
+      <w:r>
+        <w:t>):</w:t>
+      </w:r>
+      <w:r>
+        <w:t xml:space="preserve"> in </w:t>
+      </w:r>
+      <w:proofErr w:type="spellStart"/>
+      <w:r>
+        <w:t>file_to_data.py</w:t>
+      </w:r>
+      <w:proofErr w:type="spellEnd"/>
+      <w:r>
+        <w:t xml:space="preserve">. This </w:t>
+      </w:r>
+      <w:proofErr w:type="spellStart"/>
+      <w:r>
+        <w:t>read_file</w:t>
+      </w:r>
+      <w:proofErr w:type="spellEnd"/>
+      <w:r>
+        <w:t xml:space="preserve"> function is used by few functions in the </w:t>
+      </w:r>
+      <w:proofErr w:type="spellStart"/>
+      <w:r>
+        <w:t>my_cli.py</w:t>
+      </w:r>
+      <w:proofErr w:type="spellEnd"/>
+      <w:r>
+        <w:t xml:space="preserve">, for example </w:t>
+      </w:r>
+      <w:r>
+        <w:t xml:space="preserve">def </w:t>
+      </w:r>
+      <w:proofErr w:type="spellStart"/>
+      <w:r>
+        <w:t>do_read_source_file</w:t>
+      </w:r>
+      <w:proofErr w:type="spellEnd"/>
+      <w:r>
+        <w:t xml:space="preserve">(self, </w:t>
+      </w:r>
+      <w:proofErr w:type="spellStart"/>
+      <w:r>
+        <w:t>file_name</w:t>
+      </w:r>
+      <w:proofErr w:type="spellEnd"/>
+      <w:r>
+        <w:t>):</w:t>
       </w:r>
       <w:r>
         <w:t>. The codes</w:t>
@@ -2294,13 +2601,45 @@
         <w:t xml:space="preserve">Both aforementioned </w:t>
       </w:r>
       <w:r>
-        <w:t>def read_file(self, file_name):</w:t>
+        <w:t xml:space="preserve">def </w:t>
+      </w:r>
+      <w:proofErr w:type="spellStart"/>
+      <w:r>
+        <w:t>read_file</w:t>
+      </w:r>
+      <w:proofErr w:type="spellEnd"/>
+      <w:r>
+        <w:t xml:space="preserve">(self, </w:t>
+      </w:r>
+      <w:proofErr w:type="spellStart"/>
+      <w:r>
+        <w:t>file_name</w:t>
+      </w:r>
+      <w:proofErr w:type="spellEnd"/>
+      <w:r>
+        <w:t>):</w:t>
       </w:r>
       <w:r>
         <w:t xml:space="preserve"> and </w:t>
       </w:r>
       <w:r>
-        <w:t>def do_read_source_file(self, file_name):</w:t>
+        <w:t xml:space="preserve">def </w:t>
+      </w:r>
+      <w:proofErr w:type="spellStart"/>
+      <w:r>
+        <w:t>do_read_source_file</w:t>
+      </w:r>
+      <w:proofErr w:type="spellEnd"/>
+      <w:r>
+        <w:t xml:space="preserve">(self, </w:t>
+      </w:r>
+      <w:proofErr w:type="spellStart"/>
+      <w:r>
+        <w:t>file_name</w:t>
+      </w:r>
+      <w:proofErr w:type="spellEnd"/>
+      <w:r>
+        <w:t>):</w:t>
       </w:r>
       <w:r>
         <w:t xml:space="preserve"> functions </w:t>
@@ -2383,7 +2722,15 @@
         </w:numPr>
       </w:pPr>
       <w:r>
-        <w:t>There are either one or two blank lines between code blocks according to PEP8.</w:t>
+        <w:t xml:space="preserve">There are either one or two blank lines between code blocks according to </w:t>
+      </w:r>
+      <w:proofErr w:type="spellStart"/>
+      <w:r>
+        <w:t>PEP8</w:t>
+      </w:r>
+      <w:proofErr w:type="spellEnd"/>
+      <w:r>
+        <w:t>.</w:t>
       </w:r>
     </w:p>
     <w:p>
@@ -2420,13 +2767,37 @@
         <w:ind w:left="1170"/>
       </w:pPr>
       <w:r>
-        <w:t xml:space="preserve">File: my_cli.py. </w:t>
+        <w:t xml:space="preserve">File: </w:t>
+      </w:r>
+      <w:proofErr w:type="spellStart"/>
+      <w:r>
+        <w:t>my_cli.py</w:t>
+      </w:r>
+      <w:proofErr w:type="spellEnd"/>
+      <w:r>
+        <w:t xml:space="preserve">. </w:t>
       </w:r>
       <w:r>
         <w:t xml:space="preserve">The </w:t>
       </w:r>
       <w:r>
-        <w:t>def do_validate_class_contents(self, file_name):</w:t>
+        <w:t xml:space="preserve">def </w:t>
+      </w:r>
+      <w:proofErr w:type="spellStart"/>
+      <w:r>
+        <w:t>do_validate_class_contents</w:t>
+      </w:r>
+      <w:proofErr w:type="spellEnd"/>
+      <w:r>
+        <w:t xml:space="preserve">(self, </w:t>
+      </w:r>
+      <w:proofErr w:type="spellStart"/>
+      <w:r>
+        <w:t>file_name</w:t>
+      </w:r>
+      <w:proofErr w:type="spellEnd"/>
+      <w:r>
+        <w:t>):</w:t>
       </w:r>
       <w:r>
         <w:t xml:space="preserve"> function validates class names, function names and the total numbers of them in the given python file, and display them in command lines and a graph as below:</w:t>
@@ -2547,7 +2918,23 @@
         <w:t xml:space="preserve">The </w:t>
       </w:r>
       <w:r>
-        <w:t>def do_validate_class_contents(self, file_name):</w:t>
+        <w:t xml:space="preserve">def </w:t>
+      </w:r>
+      <w:proofErr w:type="spellStart"/>
+      <w:r>
+        <w:t>do_validate_class_contents</w:t>
+      </w:r>
+      <w:proofErr w:type="spellEnd"/>
+      <w:r>
+        <w:t xml:space="preserve">(self, </w:t>
+      </w:r>
+      <w:proofErr w:type="spellStart"/>
+      <w:r>
+        <w:t>file_name</w:t>
+      </w:r>
+      <w:proofErr w:type="spellEnd"/>
+      <w:r>
+        <w:t>):</w:t>
       </w:r>
       <w:r>
         <w:t xml:space="preserve"> function </w:t>
@@ -2562,7 +2949,23 @@
         <w:t xml:space="preserve"> exception handling which checks if the file exists or not and if there is error or not. My program will tell the users if file does not exist in current directory or there are errors as shown in the codes </w:t>
       </w:r>
       <w:r>
-        <w:t>below. There are “try” and “if path.exists(file_name)”.</w:t>
+        <w:t xml:space="preserve">below. There are “try” and “if </w:t>
+      </w:r>
+      <w:proofErr w:type="spellStart"/>
+      <w:r>
+        <w:t>path.exists</w:t>
+      </w:r>
+      <w:proofErr w:type="spellEnd"/>
+      <w:r>
+        <w:t>(</w:t>
+      </w:r>
+      <w:proofErr w:type="spellStart"/>
+      <w:r>
+        <w:t>file_name</w:t>
+      </w:r>
+      <w:proofErr w:type="spellEnd"/>
+      <w:r>
+        <w:t>)”.</w:t>
       </w:r>
     </w:p>
     <w:p>
@@ -2677,7 +3080,15 @@
         </w:numPr>
       </w:pPr>
       <w:r>
-        <w:t>There are either one or two blank lines between code blocks according to PEP8.</w:t>
+        <w:t xml:space="preserve">There are either one or two blank lines between code blocks according to </w:t>
+      </w:r>
+      <w:proofErr w:type="spellStart"/>
+      <w:r>
+        <w:t>PEP8</w:t>
+      </w:r>
+      <w:proofErr w:type="spellEnd"/>
+      <w:r>
+        <w:t>.</w:t>
       </w:r>
     </w:p>
     <w:p>
@@ -2737,7 +3148,15 @@
         </w:numPr>
       </w:pPr>
       <w:r>
-        <w:t xml:space="preserve">File: file_to_data.py. </w:t>
+        <w:t xml:space="preserve">File: </w:t>
+      </w:r>
+      <w:proofErr w:type="spellStart"/>
+      <w:r>
+        <w:t>file_to_data.py</w:t>
+      </w:r>
+      <w:proofErr w:type="spellEnd"/>
+      <w:r>
+        <w:t xml:space="preserve">. </w:t>
       </w:r>
       <w:r>
         <w:t>Data can be loaded</w:t>
@@ -2746,7 +3165,23 @@
         <w:t xml:space="preserve"> from a python file through the </w:t>
       </w:r>
       <w:r>
-        <w:t>def read_file(self, file_name):</w:t>
+        <w:t xml:space="preserve">def </w:t>
+      </w:r>
+      <w:proofErr w:type="spellStart"/>
+      <w:r>
+        <w:t>read_file</w:t>
+      </w:r>
+      <w:proofErr w:type="spellEnd"/>
+      <w:r>
+        <w:t xml:space="preserve">(self, </w:t>
+      </w:r>
+      <w:proofErr w:type="spellStart"/>
+      <w:r>
+        <w:t>file_name</w:t>
+      </w:r>
+      <w:proofErr w:type="spellEnd"/>
+      <w:r>
+        <w:t>):</w:t>
       </w:r>
       <w:r>
         <w:t xml:space="preserve"> function</w:t>
@@ -2758,38 +3193,106 @@
         <w:t xml:space="preserve"> in </w:t>
       </w:r>
       <w:r>
-        <w:t>class FileToData(ast.NodeVisitor):</w:t>
-      </w:r>
-      <w:r>
-        <w:t xml:space="preserve"> in file_to_data.py</w:t>
-      </w:r>
+        <w:t xml:space="preserve">class </w:t>
+      </w:r>
+      <w:proofErr w:type="spellStart"/>
+      <w:r>
+        <w:t>FileToData</w:t>
+      </w:r>
+      <w:proofErr w:type="spellEnd"/>
+      <w:r>
+        <w:t>(</w:t>
+      </w:r>
+      <w:proofErr w:type="spellStart"/>
+      <w:r>
+        <w:t>ast.NodeVisitor</w:t>
+      </w:r>
+      <w:proofErr w:type="spellEnd"/>
+      <w:r>
+        <w:t>):</w:t>
+      </w:r>
+      <w:r>
+        <w:t xml:space="preserve"> in </w:t>
+      </w:r>
+      <w:proofErr w:type="spellStart"/>
+      <w:r>
+        <w:t>file_to_data.py</w:t>
+      </w:r>
+      <w:proofErr w:type="spellEnd"/>
       <w:r>
         <w:t xml:space="preserve"> file</w:t>
       </w:r>
       <w:r>
         <w:t xml:space="preserve">. This read file function is used by </w:t>
       </w:r>
-      <w:r>
-        <w:t>do_read_source_file(self, file_name):</w:t>
+      <w:proofErr w:type="spellStart"/>
+      <w:r>
+        <w:t>do_read_source_file</w:t>
+      </w:r>
+      <w:proofErr w:type="spellEnd"/>
+      <w:r>
+        <w:t xml:space="preserve">(self, </w:t>
+      </w:r>
+      <w:proofErr w:type="spellStart"/>
+      <w:r>
+        <w:t>file_name</w:t>
+      </w:r>
+      <w:proofErr w:type="spellEnd"/>
+      <w:r>
+        <w:t>):</w:t>
       </w:r>
       <w:r>
         <w:t xml:space="preserve"> function, </w:t>
       </w:r>
       <w:r>
-        <w:t>def do_validate_class_contents(self, file_name):</w:t>
+        <w:t xml:space="preserve">def </w:t>
+      </w:r>
+      <w:proofErr w:type="spellStart"/>
+      <w:r>
+        <w:t>do_validate_class_contents</w:t>
+      </w:r>
+      <w:proofErr w:type="spellEnd"/>
+      <w:r>
+        <w:t xml:space="preserve">(self, </w:t>
+      </w:r>
+      <w:proofErr w:type="spellStart"/>
+      <w:r>
+        <w:t>file_name</w:t>
+      </w:r>
+      <w:proofErr w:type="spellEnd"/>
+      <w:r>
+        <w:t>):</w:t>
       </w:r>
       <w:r>
         <w:t xml:space="preserve"> function, and </w:t>
       </w:r>
       <w:r>
-        <w:t>def do_validate_class_contents(self, file_name):</w:t>
+        <w:t xml:space="preserve">def </w:t>
+      </w:r>
+      <w:proofErr w:type="spellStart"/>
+      <w:r>
+        <w:t>do_validate_class_contents</w:t>
+      </w:r>
+      <w:proofErr w:type="spellEnd"/>
+      <w:r>
+        <w:t xml:space="preserve">(self, </w:t>
+      </w:r>
+      <w:proofErr w:type="spellStart"/>
+      <w:r>
+        <w:t>file_name</w:t>
+      </w:r>
+      <w:proofErr w:type="spellEnd"/>
+      <w:r>
+        <w:t>):</w:t>
       </w:r>
       <w:r>
         <w:t xml:space="preserve"> function in </w:t>
       </w:r>
+      <w:proofErr w:type="spellStart"/>
       <w:r>
         <w:t>my_cli.py</w:t>
       </w:r>
+      <w:proofErr w:type="spellEnd"/>
       <w:r>
         <w:t xml:space="preserve"> file.</w:t>
       </w:r>
@@ -2867,7 +3370,23 @@
         <w:t xml:space="preserve"> aforementioned </w:t>
       </w:r>
       <w:r>
-        <w:t>def read_file(self, file_name):</w:t>
+        <w:t xml:space="preserve">def </w:t>
+      </w:r>
+      <w:proofErr w:type="spellStart"/>
+      <w:r>
+        <w:t>read_file</w:t>
+      </w:r>
+      <w:proofErr w:type="spellEnd"/>
+      <w:r>
+        <w:t xml:space="preserve">(self, </w:t>
+      </w:r>
+      <w:proofErr w:type="spellStart"/>
+      <w:r>
+        <w:t>file_name</w:t>
+      </w:r>
+      <w:proofErr w:type="spellEnd"/>
+      <w:r>
+        <w:t>):</w:t>
       </w:r>
       <w:r>
         <w:t xml:space="preserve"> </w:t>
@@ -2952,7 +3471,15 @@
         </w:numPr>
       </w:pPr>
       <w:r>
-        <w:t>There are either one or two blank lines between code blocks according to PEP8.</w:t>
+        <w:t xml:space="preserve">There are either one or two blank lines between code blocks according to </w:t>
+      </w:r>
+      <w:proofErr w:type="spellStart"/>
+      <w:r>
+        <w:t>PEP8</w:t>
+      </w:r>
+      <w:proofErr w:type="spellEnd"/>
+      <w:r>
+        <w:t>.</w:t>
       </w:r>
     </w:p>
     <w:p>
@@ -2989,13 +3516,26 @@
         <w:ind w:left="1170"/>
       </w:pPr>
       <w:r>
-        <w:t>File: file_to_data.py.</w:t>
+        <w:t xml:space="preserve">File: </w:t>
+      </w:r>
+      <w:proofErr w:type="spellStart"/>
+      <w:r>
+        <w:t>file_to_data.py</w:t>
+      </w:r>
+      <w:proofErr w:type="spellEnd"/>
+      <w:r>
+        <w:t>.</w:t>
       </w:r>
       <w:r>
         <w:t xml:space="preserve"> The </w:t>
       </w:r>
-      <w:r>
-        <w:t>path.exists(</w:t>
+      <w:proofErr w:type="spellStart"/>
+      <w:r>
+        <w:t>path.exists</w:t>
+      </w:r>
+      <w:proofErr w:type="spellEnd"/>
+      <w:r>
+        <w:t>(</w:t>
       </w:r>
       <w:r>
         <w:t>) function is used</w:t>
@@ -3004,7 +3544,23 @@
         <w:t xml:space="preserve"> in </w:t>
       </w:r>
       <w:r>
-        <w:t>def read_file(self, file_name):</w:t>
+        <w:t xml:space="preserve">def </w:t>
+      </w:r>
+      <w:proofErr w:type="spellStart"/>
+      <w:r>
+        <w:t>read_file</w:t>
+      </w:r>
+      <w:proofErr w:type="spellEnd"/>
+      <w:r>
+        <w:t xml:space="preserve">(self, </w:t>
+      </w:r>
+      <w:proofErr w:type="spellStart"/>
+      <w:r>
+        <w:t>file_name</w:t>
+      </w:r>
+      <w:proofErr w:type="spellEnd"/>
+      <w:r>
+        <w:t>):</w:t>
       </w:r>
       <w:r>
         <w:t xml:space="preserve"> function</w:t>
@@ -3085,8 +3641,13 @@
       <w:r>
         <w:t xml:space="preserve">The aforementioned </w:t>
       </w:r>
-      <w:r>
-        <w:t>path.exists(</w:t>
+      <w:proofErr w:type="spellStart"/>
+      <w:r>
+        <w:t>path.exists</w:t>
+      </w:r>
+      <w:proofErr w:type="spellEnd"/>
+      <w:r>
+        <w:t>(</w:t>
       </w:r>
       <w:r>
         <w:t xml:space="preserve">) function is for exception handling which checks if the file is in current file directory or not. My program will tell </w:t>
@@ -3162,7 +3723,15 @@
         </w:numPr>
       </w:pPr>
       <w:r>
-        <w:t>There are either one or two blank lines between code blocks according to PEP8.</w:t>
+        <w:t xml:space="preserve">There are either one or two blank lines between code blocks according to </w:t>
+      </w:r>
+      <w:proofErr w:type="spellStart"/>
+      <w:r>
+        <w:t>PEP8</w:t>
+      </w:r>
+      <w:proofErr w:type="spellEnd"/>
+      <w:r>
+        <w:t>.</w:t>
       </w:r>
     </w:p>
     <w:p>
@@ -3212,10 +3781,26 @@
         </w:numPr>
       </w:pPr>
       <w:r>
-        <w:t>def run(args):</w:t>
-      </w:r>
-      <w:r>
-        <w:t xml:space="preserve"> function in class_dia_cli.py as shown below:</w:t>
+        <w:t>def run(</w:t>
+      </w:r>
+      <w:proofErr w:type="spellStart"/>
+      <w:r>
+        <w:t>args</w:t>
+      </w:r>
+      <w:proofErr w:type="spellEnd"/>
+      <w:r>
+        <w:t>):</w:t>
+      </w:r>
+      <w:r>
+        <w:t xml:space="preserve"> function in </w:t>
+      </w:r>
+      <w:proofErr w:type="spellStart"/>
+      <w:r>
+        <w:t>class_dia_cli.py</w:t>
+      </w:r>
+      <w:proofErr w:type="spellEnd"/>
+      <w:r>
+        <w:t xml:space="preserve"> as shown below:</w:t>
       </w:r>
     </w:p>
     <w:p>
@@ -3272,10 +3857,34 @@
         </w:numPr>
       </w:pPr>
       <w:r>
-        <w:t>def read_file(self, file_name):</w:t>
-      </w:r>
-      <w:r>
-        <w:t xml:space="preserve"> function in file_to_data.py as shown below:</w:t>
+        <w:t xml:space="preserve">def </w:t>
+      </w:r>
+      <w:proofErr w:type="spellStart"/>
+      <w:r>
+        <w:t>read_file</w:t>
+      </w:r>
+      <w:proofErr w:type="spellEnd"/>
+      <w:r>
+        <w:t xml:space="preserve">(self, </w:t>
+      </w:r>
+      <w:proofErr w:type="spellStart"/>
+      <w:r>
+        <w:t>file_name</w:t>
+      </w:r>
+      <w:proofErr w:type="spellEnd"/>
+      <w:r>
+        <w:t>):</w:t>
+      </w:r>
+      <w:r>
+        <w:t xml:space="preserve"> function in </w:t>
+      </w:r>
+      <w:proofErr w:type="spellStart"/>
+      <w:r>
+        <w:t>file_to_data.py</w:t>
+      </w:r>
+      <w:proofErr w:type="spellEnd"/>
+      <w:r>
+        <w:t xml:space="preserve"> as shown below:</w:t>
       </w:r>
     </w:p>
     <w:p>
@@ -3332,13 +3941,37 @@
         </w:numPr>
       </w:pPr>
       <w:r>
-        <w:t>def do_pyr_class_diagram(self, file_names):</w:t>
+        <w:t xml:space="preserve">def </w:t>
+      </w:r>
+      <w:proofErr w:type="spellStart"/>
+      <w:r>
+        <w:t>do_pyr_class_diagram</w:t>
+      </w:r>
+      <w:proofErr w:type="spellEnd"/>
+      <w:r>
+        <w:t xml:space="preserve">(self, </w:t>
+      </w:r>
+      <w:proofErr w:type="spellStart"/>
+      <w:r>
+        <w:t>file_names</w:t>
+      </w:r>
+      <w:proofErr w:type="spellEnd"/>
+      <w:r>
+        <w:t>):</w:t>
       </w:r>
       <w:r>
         <w:t>:</w:t>
       </w:r>
       <w:r>
-        <w:t xml:space="preserve"> function in my_cli.py as shown below:</w:t>
+        <w:t xml:space="preserve"> function in </w:t>
+      </w:r>
+      <w:proofErr w:type="spellStart"/>
+      <w:r>
+        <w:t>my_cli.py</w:t>
+      </w:r>
+      <w:proofErr w:type="spellEnd"/>
+      <w:r>
+        <w:t xml:space="preserve"> as shown below:</w:t>
       </w:r>
     </w:p>
     <w:p>
@@ -3395,19 +4028,40 @@
         </w:numPr>
       </w:pPr>
       <w:r>
-        <w:t>def do_</w:t>
+        <w:t xml:space="preserve">def </w:t>
+      </w:r>
+      <w:proofErr w:type="spellStart"/>
+      <w:r>
+        <w:t>do_</w:t>
       </w:r>
       <w:r>
         <w:t>read_source_file</w:t>
       </w:r>
-      <w:r>
-        <w:t>(self, file_names)</w:t>
+      <w:proofErr w:type="spellEnd"/>
+      <w:r>
+        <w:t xml:space="preserve">(self, </w:t>
+      </w:r>
+      <w:proofErr w:type="spellStart"/>
+      <w:r>
+        <w:t>file_names</w:t>
+      </w:r>
+      <w:proofErr w:type="spellEnd"/>
+      <w:r>
+        <w:t>)</w:t>
       </w:r>
       <w:r>
         <w:t>:</w:t>
       </w:r>
       <w:r>
-        <w:t xml:space="preserve"> function in my_cli.py as shown below:</w:t>
+        <w:t xml:space="preserve"> function in </w:t>
+      </w:r>
+      <w:proofErr w:type="spellStart"/>
+      <w:r>
+        <w:t>my_cli.py</w:t>
+      </w:r>
+      <w:proofErr w:type="spellEnd"/>
+      <w:r>
+        <w:t xml:space="preserve"> as shown below:</w:t>
       </w:r>
     </w:p>
     <w:p>
@@ -3464,10 +4118,34 @@
         </w:numPr>
       </w:pPr>
       <w:r>
-        <w:t>def do_validate_class_contents(self, file_name):</w:t>
-      </w:r>
-      <w:r>
-        <w:t xml:space="preserve"> function in my_cli.py as shown below:</w:t>
+        <w:t xml:space="preserve">def </w:t>
+      </w:r>
+      <w:proofErr w:type="spellStart"/>
+      <w:r>
+        <w:t>do_validate_class_contents</w:t>
+      </w:r>
+      <w:proofErr w:type="spellEnd"/>
+      <w:r>
+        <w:t xml:space="preserve">(self, </w:t>
+      </w:r>
+      <w:proofErr w:type="spellStart"/>
+      <w:r>
+        <w:t>file_name</w:t>
+      </w:r>
+      <w:proofErr w:type="spellEnd"/>
+      <w:r>
+        <w:t>):</w:t>
+      </w:r>
+      <w:r>
+        <w:t xml:space="preserve"> function in </w:t>
+      </w:r>
+      <w:proofErr w:type="spellStart"/>
+      <w:r>
+        <w:t>my_cli.py</w:t>
+      </w:r>
+      <w:proofErr w:type="spellEnd"/>
+      <w:r>
+        <w:t xml:space="preserve"> as shown below:</w:t>
       </w:r>
     </w:p>
     <w:p>
@@ -3524,10 +4202,34 @@
         </w:numPr>
       </w:pPr>
       <w:r>
-        <w:t>def do_dot_2_png(self, input_dot_file_name):</w:t>
-      </w:r>
-      <w:r>
-        <w:t xml:space="preserve"> function in my_cli.py as shown below:</w:t>
+        <w:t xml:space="preserve">def </w:t>
+      </w:r>
+      <w:proofErr w:type="spellStart"/>
+      <w:r>
+        <w:t>do_dot_2_png</w:t>
+      </w:r>
+      <w:proofErr w:type="spellEnd"/>
+      <w:r>
+        <w:t xml:space="preserve">(self, </w:t>
+      </w:r>
+      <w:proofErr w:type="spellStart"/>
+      <w:r>
+        <w:t>input_dot_file_name</w:t>
+      </w:r>
+      <w:proofErr w:type="spellEnd"/>
+      <w:r>
+        <w:t>):</w:t>
+      </w:r>
+      <w:r>
+        <w:t xml:space="preserve"> function in </w:t>
+      </w:r>
+      <w:proofErr w:type="spellStart"/>
+      <w:r>
+        <w:t>my_cli.py</w:t>
+      </w:r>
+      <w:proofErr w:type="spellEnd"/>
+      <w:r>
+        <w:t xml:space="preserve"> as shown below:</w:t>
       </w:r>
     </w:p>
     <w:p>
@@ -3669,7 +4371,15 @@
         </w:numPr>
       </w:pPr>
       <w:r>
-        <w:t>There are either one or two blank lines between code blocks according to PEP8.</w:t>
+        <w:t xml:space="preserve">There are either one or two blank lines between code blocks according to </w:t>
+      </w:r>
+      <w:proofErr w:type="spellStart"/>
+      <w:r>
+        <w:t>PEP8</w:t>
+      </w:r>
+      <w:proofErr w:type="spellEnd"/>
+      <w:r>
+        <w:t>.</w:t>
       </w:r>
     </w:p>
     <w:p>
@@ -3710,7 +4420,23 @@
         <w:ind w:left="1170"/>
       </w:pPr>
       <w:r>
-        <w:t xml:space="preserve">Flies: file_to_data.py and my_cli.py. </w:t>
+        <w:t xml:space="preserve">Flies: </w:t>
+      </w:r>
+      <w:proofErr w:type="spellStart"/>
+      <w:r>
+        <w:t>file_to_data.py</w:t>
+      </w:r>
+      <w:proofErr w:type="spellEnd"/>
+      <w:r>
+        <w:t xml:space="preserve"> and </w:t>
+      </w:r>
+      <w:proofErr w:type="spellStart"/>
+      <w:r>
+        <w:t>my_cli.py</w:t>
+      </w:r>
+      <w:proofErr w:type="spellEnd"/>
+      <w:r>
+        <w:t xml:space="preserve">. </w:t>
       </w:r>
     </w:p>
     <w:p>
@@ -3725,10 +4451,34 @@
         <w:t>The</w:t>
       </w:r>
       <w:r>
-        <w:t xml:space="preserve"> def read_file(self, file_name):</w:t>
-      </w:r>
-      <w:r>
-        <w:t xml:space="preserve">  function as shown below in file_to_data.py has check pre-condition which checks if the required file exists in the current directory before the file is opened.</w:t>
+        <w:t xml:space="preserve"> def </w:t>
+      </w:r>
+      <w:proofErr w:type="spellStart"/>
+      <w:r>
+        <w:t>read_file</w:t>
+      </w:r>
+      <w:proofErr w:type="spellEnd"/>
+      <w:r>
+        <w:t xml:space="preserve">(self, </w:t>
+      </w:r>
+      <w:proofErr w:type="spellStart"/>
+      <w:r>
+        <w:t>file_name</w:t>
+      </w:r>
+      <w:proofErr w:type="spellEnd"/>
+      <w:r>
+        <w:t>):</w:t>
+      </w:r>
+      <w:r>
+        <w:t xml:space="preserve">  function as shown below in </w:t>
+      </w:r>
+      <w:proofErr w:type="spellStart"/>
+      <w:r>
+        <w:t>file_to_data.py</w:t>
+      </w:r>
+      <w:proofErr w:type="spellEnd"/>
+      <w:r>
+        <w:t xml:space="preserve"> has check pre-condition which checks if the required file exists in the current directory before the file is opened.</w:t>
       </w:r>
     </w:p>
     <w:p>
@@ -3789,10 +4539,34 @@
         <w:t>The</w:t>
       </w:r>
       <w:r>
-        <w:t xml:space="preserve"> def do_pyr_class_diagram(self, file_names):</w:t>
-      </w:r>
-      <w:r>
-        <w:t xml:space="preserve"> function as shown below in my_cli.py has check both pre- and post- conditions which checks if both the required input file and the output file respectively as show below exist in the current directory before the files are opened.</w:t>
+        <w:t xml:space="preserve"> def </w:t>
+      </w:r>
+      <w:proofErr w:type="spellStart"/>
+      <w:r>
+        <w:t>do_pyr_class_diagram</w:t>
+      </w:r>
+      <w:proofErr w:type="spellEnd"/>
+      <w:r>
+        <w:t xml:space="preserve">(self, </w:t>
+      </w:r>
+      <w:proofErr w:type="spellStart"/>
+      <w:r>
+        <w:t>file_names</w:t>
+      </w:r>
+      <w:proofErr w:type="spellEnd"/>
+      <w:r>
+        <w:t>):</w:t>
+      </w:r>
+      <w:r>
+        <w:t xml:space="preserve"> function as shown below in </w:t>
+      </w:r>
+      <w:proofErr w:type="spellStart"/>
+      <w:r>
+        <w:t>my_cli.py</w:t>
+      </w:r>
+      <w:proofErr w:type="spellEnd"/>
+      <w:r>
+        <w:t xml:space="preserve"> has check both pre- and post- conditions which checks if both the required input file and the output file respectively as show below exist in the current directory before the files are opened.</w:t>
       </w:r>
     </w:p>
     <w:p>
@@ -3850,10 +4624,31 @@
         <w:jc w:val="both"/>
       </w:pPr>
       <w:r>
-        <w:t xml:space="preserve">The def do_read_source_file(self, file_name):  function as shown below in </w:t>
-      </w:r>
-      <w:r>
-        <w:t xml:space="preserve">my_cli.py </w:t>
+        <w:t xml:space="preserve">The def </w:t>
+      </w:r>
+      <w:proofErr w:type="spellStart"/>
+      <w:r>
+        <w:t>do_read_source_file</w:t>
+      </w:r>
+      <w:proofErr w:type="spellEnd"/>
+      <w:r>
+        <w:t xml:space="preserve">(self, </w:t>
+      </w:r>
+      <w:proofErr w:type="spellStart"/>
+      <w:r>
+        <w:t>file_name</w:t>
+      </w:r>
+      <w:proofErr w:type="spellEnd"/>
+      <w:r>
+        <w:t xml:space="preserve">):  function as shown below in </w:t>
+      </w:r>
+      <w:proofErr w:type="spellStart"/>
+      <w:r>
+        <w:t>my_cli.py</w:t>
+      </w:r>
+      <w:proofErr w:type="spellEnd"/>
+      <w:r>
+        <w:t xml:space="preserve"> </w:t>
       </w:r>
       <w:r>
         <w:t>has check pre-condition which checks if the required file exists in the current directory before the file is opened.</w:t>
@@ -3917,7 +4712,23 @@
         <w:t xml:space="preserve">The </w:t>
       </w:r>
       <w:r>
-        <w:t>def do_validate_class_contents(self, file_name):</w:t>
+        <w:t xml:space="preserve">def </w:t>
+      </w:r>
+      <w:proofErr w:type="spellStart"/>
+      <w:r>
+        <w:t>do_validate_class_contents</w:t>
+      </w:r>
+      <w:proofErr w:type="spellEnd"/>
+      <w:r>
+        <w:t xml:space="preserve">(self, </w:t>
+      </w:r>
+      <w:proofErr w:type="spellStart"/>
+      <w:r>
+        <w:t>file_name</w:t>
+      </w:r>
+      <w:proofErr w:type="spellEnd"/>
+      <w:r>
+        <w:t>):</w:t>
       </w:r>
       <w:r>
         <w:t xml:space="preserve"> </w:t>
@@ -3925,8 +4736,13 @@
       <w:r>
         <w:t xml:space="preserve">function as shown below in </w:t>
       </w:r>
-      <w:r>
-        <w:t xml:space="preserve">my_cli.py </w:t>
+      <w:proofErr w:type="spellStart"/>
+      <w:r>
+        <w:t>my_cli.py</w:t>
+      </w:r>
+      <w:proofErr w:type="spellEnd"/>
+      <w:r>
+        <w:t xml:space="preserve"> </w:t>
       </w:r>
       <w:r>
         <w:t>has check pre-condition which checks if the required file exists in the current directory before the file is opened.</w:t>
@@ -3987,13 +4803,37 @@
         </w:numPr>
       </w:pPr>
       <w:r>
-        <w:t>The def do_dot_2_png(self, input_dot_file_name):</w:t>
+        <w:t xml:space="preserve">The def </w:t>
+      </w:r>
+      <w:proofErr w:type="spellStart"/>
+      <w:r>
+        <w:t>do_dot_2_png</w:t>
+      </w:r>
+      <w:proofErr w:type="spellEnd"/>
+      <w:r>
+        <w:t xml:space="preserve">(self, </w:t>
+      </w:r>
+      <w:proofErr w:type="spellStart"/>
+      <w:r>
+        <w:t>input_dot_file_name</w:t>
+      </w:r>
+      <w:proofErr w:type="spellEnd"/>
+      <w:r>
+        <w:t>):</w:t>
       </w:r>
       <w:r>
         <w:t xml:space="preserve"> </w:t>
       </w:r>
       <w:r>
-        <w:t>function as shown below in my_cli.py has check both pre- and post- conditions which checks if both the required input file and the output file respectively as show below exist in the current directory before the files are opened.</w:t>
+        <w:t xml:space="preserve">function as shown below in </w:t>
+      </w:r>
+      <w:proofErr w:type="spellStart"/>
+      <w:r>
+        <w:t>my_cli.py</w:t>
+      </w:r>
+      <w:proofErr w:type="spellEnd"/>
+      <w:r>
+        <w:t xml:space="preserve"> has check both pre- and post- conditions which checks if both the required input file and the output file respectively as show below exist in the current directory before the files are opened.</w:t>
       </w:r>
     </w:p>
     <w:p>
@@ -4066,8 +4906,13 @@
       <w:r>
         <w:t xml:space="preserve">The </w:t>
       </w:r>
-      <w:r>
-        <w:t>path.exists(</w:t>
+      <w:proofErr w:type="spellStart"/>
+      <w:r>
+        <w:t>path.exists</w:t>
+      </w:r>
+      <w:proofErr w:type="spellEnd"/>
+      <w:r>
+        <w:t>(</w:t>
       </w:r>
       <w:r>
         <w:t>) function in the</w:t>
@@ -4147,7 +4992,15 @@
         </w:numPr>
       </w:pPr>
       <w:r>
-        <w:t>There are either one or two blank lines between code blocks according to PEP8.</w:t>
+        <w:t xml:space="preserve">There are either one or two blank lines between code blocks according to </w:t>
+      </w:r>
+      <w:proofErr w:type="spellStart"/>
+      <w:r>
+        <w:t>PEP8</w:t>
+      </w:r>
+      <w:proofErr w:type="spellEnd"/>
+      <w:r>
+        <w:t>.</w:t>
       </w:r>
     </w:p>
     <w:p>
@@ -4158,11 +5011,14 @@
           <w:numId w:val="2"/>
         </w:numPr>
       </w:pPr>
-      <w:bookmarkStart w:id="6" w:name="_GoBack"/>
-      <w:bookmarkEnd w:id="6"/>
-      <w:r>
-        <w:t>Provide doctests</w:t>
-      </w:r>
+      <w:r>
+        <w:t xml:space="preserve">Provide </w:t>
+      </w:r>
+      <w:proofErr w:type="spellStart"/>
+      <w:r>
+        <w:t>doctests</w:t>
+      </w:r>
+      <w:proofErr w:type="spellEnd"/>
     </w:p>
     <w:p>
       <w:pPr>
@@ -4187,19 +5043,32 @@
         <w:ind w:left="1170"/>
       </w:pPr>
       <w:r>
-        <w:t>File: file_to_data.py</w:t>
-      </w:r>
-    </w:p>
-    <w:p>
-      <w:pPr>
-        <w:pStyle w:val="ListParagraph"/>
-        <w:numPr>
-          <w:ilvl w:val="1"/>
-          <w:numId w:val="3"/>
-        </w:numPr>
-      </w:pPr>
-      <w:r>
-        <w:t>Two doctests are shown below:</w:t>
+        <w:t xml:space="preserve">File: </w:t>
+      </w:r>
+      <w:proofErr w:type="spellStart"/>
+      <w:r>
+        <w:t>file_to_data.py</w:t>
+      </w:r>
+      <w:proofErr w:type="spellEnd"/>
+    </w:p>
+    <w:p>
+      <w:pPr>
+        <w:pStyle w:val="ListParagraph"/>
+        <w:numPr>
+          <w:ilvl w:val="1"/>
+          <w:numId w:val="3"/>
+        </w:numPr>
+      </w:pPr>
+      <w:r>
+        <w:t xml:space="preserve">Two </w:t>
+      </w:r>
+      <w:proofErr w:type="spellStart"/>
+      <w:r>
+        <w:t>doctests</w:t>
+      </w:r>
+      <w:proofErr w:type="spellEnd"/>
+      <w:r>
+        <w:t xml:space="preserve"> are shown below:</w:t>
       </w:r>
     </w:p>
     <w:p>
@@ -4315,7 +5184,15 @@
         <w:ind w:left="1170"/>
       </w:pPr>
       <w:r>
-        <w:t>All doctests were passed as shown below</w:t>
+        <w:t xml:space="preserve">All </w:t>
+      </w:r>
+      <w:proofErr w:type="spellStart"/>
+      <w:r>
+        <w:t>doctests</w:t>
+      </w:r>
+      <w:proofErr w:type="spellEnd"/>
+      <w:r>
+        <w:t xml:space="preserve"> were passed as shown below</w:t>
       </w:r>
     </w:p>
     <w:p>
@@ -4386,8 +5263,13 @@
         <w:ind w:left="1170"/>
       </w:pPr>
       <w:r>
-        <w:t>Less than 10 different doctests</w:t>
-      </w:r>
+        <w:t xml:space="preserve">Less than 10 different </w:t>
+      </w:r>
+      <w:proofErr w:type="spellStart"/>
+      <w:r>
+        <w:t>doctests</w:t>
+      </w:r>
+      <w:proofErr w:type="spellEnd"/>
     </w:p>
     <w:p>
       <w:pPr>
@@ -4398,7 +5280,25 @@
         </w:numPr>
       </w:pPr>
       <w:r>
-        <w:t>Provide unittests</w:t>
+        <w:t xml:space="preserve">Provide </w:t>
+      </w:r>
+      <w:proofErr w:type="spellStart"/>
+      <w:r>
+        <w:t>unittests</w:t>
+      </w:r>
+      <w:proofErr w:type="spellEnd"/>
+    </w:p>
+    <w:p>
+      <w:pPr>
+        <w:pStyle w:val="ListParagraph"/>
+        <w:numPr>
+          <w:ilvl w:val="1"/>
+          <w:numId w:val="2"/>
+        </w:numPr>
+        <w:ind w:left="900" w:hanging="540"/>
+      </w:pPr>
+      <w:r>
+        <w:t>Used by peers</w:t>
       </w:r>
     </w:p>
     <w:p>
@@ -4408,9 +5308,219 @@
           <w:ilvl w:val="0"/>
           <w:numId w:val="3"/>
         </w:numPr>
-      </w:pPr>
-      <w:r>
-        <w:t xml:space="preserve">None </w:t>
+        <w:ind w:left="1170"/>
+      </w:pPr>
+      <w:r>
+        <w:t xml:space="preserve">File: </w:t>
+      </w:r>
+      <w:proofErr w:type="spellStart"/>
+      <w:r>
+        <w:t>test_file_to_data.py</w:t>
+      </w:r>
+      <w:proofErr w:type="spellEnd"/>
+    </w:p>
+    <w:p>
+      <w:pPr>
+        <w:pStyle w:val="ListParagraph"/>
+        <w:numPr>
+          <w:ilvl w:val="1"/>
+          <w:numId w:val="3"/>
+        </w:numPr>
+      </w:pPr>
+      <w:r>
+        <w:t>Two unit tests are shown below:</w:t>
+      </w:r>
+    </w:p>
+    <w:p>
+      <w:pPr>
+        <w:ind w:left="1800"/>
+      </w:pPr>
+      <w:r>
+        <w:rPr>
+          <w:noProof/>
+        </w:rPr>
+        <w:drawing>
+          <wp:inline distT="0" distB="0" distL="0" distR="0" wp14:anchorId="5B277163" wp14:editId="1335BBAF">
+            <wp:extent cx="4349277" cy="2933088"/>
+            <wp:effectExtent l="0" t="0" r="0" b="635"/>
+            <wp:docPr id="46" name="Picture 46"/>
+            <wp:cNvGraphicFramePr>
+              <a:graphicFrameLocks xmlns:a="http://schemas.openxmlformats.org/drawingml/2006/main" noChangeAspect="1"/>
+            </wp:cNvGraphicFramePr>
+            <a:graphic xmlns:a="http://schemas.openxmlformats.org/drawingml/2006/main">
+              <a:graphicData uri="http://schemas.openxmlformats.org/drawingml/2006/picture">
+                <pic:pic xmlns:pic="http://schemas.openxmlformats.org/drawingml/2006/picture">
+                  <pic:nvPicPr>
+                    <pic:cNvPr id="1" name=""/>
+                    <pic:cNvPicPr/>
+                  </pic:nvPicPr>
+                  <pic:blipFill>
+                    <a:blip r:embed="rId38"/>
+                    <a:stretch>
+                      <a:fillRect/>
+                    </a:stretch>
+                  </pic:blipFill>
+                  <pic:spPr>
+                    <a:xfrm>
+                      <a:off x="0" y="0"/>
+                      <a:ext cx="4372251" cy="2948581"/>
+                    </a:xfrm>
+                    <a:prstGeom prst="rect">
+                      <a:avLst/>
+                    </a:prstGeom>
+                  </pic:spPr>
+                </pic:pic>
+              </a:graphicData>
+            </a:graphic>
+          </wp:inline>
+        </w:drawing>
+      </w:r>
+    </w:p>
+    <w:p>
+      <w:pPr>
+        <w:ind w:left="1800"/>
+      </w:pPr>
+      <w:r>
+        <w:rPr>
+          <w:noProof/>
+        </w:rPr>
+        <w:drawing>
+          <wp:inline distT="0" distB="0" distL="0" distR="0" wp14:anchorId="0F6DDE73" wp14:editId="04FBAC43">
+            <wp:extent cx="4370542" cy="2970671"/>
+            <wp:effectExtent l="0" t="0" r="0" b="1270"/>
+            <wp:docPr id="47" name="Picture 47"/>
+            <wp:cNvGraphicFramePr>
+              <a:graphicFrameLocks xmlns:a="http://schemas.openxmlformats.org/drawingml/2006/main" noChangeAspect="1"/>
+            </wp:cNvGraphicFramePr>
+            <a:graphic xmlns:a="http://schemas.openxmlformats.org/drawingml/2006/main">
+              <a:graphicData uri="http://schemas.openxmlformats.org/drawingml/2006/picture">
+                <pic:pic xmlns:pic="http://schemas.openxmlformats.org/drawingml/2006/picture">
+                  <pic:nvPicPr>
+                    <pic:cNvPr id="1" name=""/>
+                    <pic:cNvPicPr/>
+                  </pic:nvPicPr>
+                  <pic:blipFill>
+                    <a:blip r:embed="rId39"/>
+                    <a:stretch>
+                      <a:fillRect/>
+                    </a:stretch>
+                  </pic:blipFill>
+                  <pic:spPr>
+                    <a:xfrm>
+                      <a:off x="0" y="0"/>
+                      <a:ext cx="4387748" cy="2982366"/>
+                    </a:xfrm>
+                    <a:prstGeom prst="rect">
+                      <a:avLst/>
+                    </a:prstGeom>
+                  </pic:spPr>
+                </pic:pic>
+              </a:graphicData>
+            </a:graphic>
+          </wp:inline>
+        </w:drawing>
+      </w:r>
+    </w:p>
+    <w:p>
+      <w:pPr>
+        <w:ind w:left="1800"/>
+      </w:pPr>
+    </w:p>
+    <w:p>
+      <w:pPr>
+        <w:pStyle w:val="ListParagraph"/>
+        <w:numPr>
+          <w:ilvl w:val="1"/>
+          <w:numId w:val="2"/>
+        </w:numPr>
+        <w:ind w:left="900" w:hanging="540"/>
+      </w:pPr>
+      <w:r>
+        <w:t>Robustness</w:t>
+      </w:r>
+    </w:p>
+    <w:p>
+      <w:pPr>
+        <w:pStyle w:val="ListParagraph"/>
+        <w:numPr>
+          <w:ilvl w:val="0"/>
+          <w:numId w:val="3"/>
+        </w:numPr>
+        <w:ind w:left="1170"/>
+      </w:pPr>
+      <w:r>
+        <w:t>All unit tests were passed as shown below</w:t>
+      </w:r>
+    </w:p>
+    <w:p>
+      <w:pPr>
+        <w:ind w:left="1890"/>
+      </w:pPr>
+      <w:r>
+        <w:rPr>
+          <w:noProof/>
+        </w:rPr>
+        <w:drawing>
+          <wp:inline distT="0" distB="0" distL="0" distR="0" wp14:anchorId="460C2895" wp14:editId="5B7DB657">
+            <wp:extent cx="4806477" cy="3049179"/>
+            <wp:effectExtent l="0" t="0" r="0" b="0"/>
+            <wp:docPr id="43" name="Picture 43"/>
+            <wp:cNvGraphicFramePr>
+              <a:graphicFrameLocks xmlns:a="http://schemas.openxmlformats.org/drawingml/2006/main" noChangeAspect="1"/>
+            </wp:cNvGraphicFramePr>
+            <a:graphic xmlns:a="http://schemas.openxmlformats.org/drawingml/2006/main">
+              <a:graphicData uri="http://schemas.openxmlformats.org/drawingml/2006/picture">
+                <pic:pic xmlns:pic="http://schemas.openxmlformats.org/drawingml/2006/picture">
+                  <pic:nvPicPr>
+                    <pic:cNvPr id="1" name=""/>
+                    <pic:cNvPicPr/>
+                  </pic:nvPicPr>
+                  <pic:blipFill>
+                    <a:blip r:embed="rId40"/>
+                    <a:stretch>
+                      <a:fillRect/>
+                    </a:stretch>
+                  </pic:blipFill>
+                  <pic:spPr>
+                    <a:xfrm>
+                      <a:off x="0" y="0"/>
+                      <a:ext cx="4818317" cy="3056690"/>
+                    </a:xfrm>
+                    <a:prstGeom prst="rect">
+                      <a:avLst/>
+                    </a:prstGeom>
+                  </pic:spPr>
+                </pic:pic>
+              </a:graphicData>
+            </a:graphic>
+          </wp:inline>
+        </w:drawing>
+      </w:r>
+    </w:p>
+    <w:p>
+      <w:pPr>
+        <w:pStyle w:val="ListParagraph"/>
+        <w:numPr>
+          <w:ilvl w:val="1"/>
+          <w:numId w:val="2"/>
+        </w:numPr>
+        <w:ind w:left="900" w:hanging="540"/>
+      </w:pPr>
+      <w:r>
+        <w:t>Complete and well implemented</w:t>
+      </w:r>
+    </w:p>
+    <w:p>
+      <w:pPr>
+        <w:pStyle w:val="ListParagraph"/>
+        <w:numPr>
+          <w:ilvl w:val="0"/>
+          <w:numId w:val="3"/>
+        </w:numPr>
+        <w:ind w:left="1170"/>
+      </w:pPr>
+      <w:r>
+        <w:t>Less than 10 different unit tests</w:t>
       </w:r>
     </w:p>
     <w:p>
@@ -4421,6 +5531,8 @@
           <w:numId w:val="2"/>
         </w:numPr>
       </w:pPr>
+      <w:bookmarkStart w:id="6" w:name="_GoBack"/>
+      <w:bookmarkEnd w:id="6"/>
       <w:r>
         <w:t>Pretty print, i.e., displaying data in chart / diagram, e.g., bar chart, pie chart, UML diagram, etc.</w:t>
       </w:r>
@@ -4451,8 +5563,13 @@
         <w:ind w:left="1170"/>
       </w:pPr>
       <w:r>
-        <w:t>File: my_cli.py</w:t>
-      </w:r>
+        <w:t xml:space="preserve">File: </w:t>
+      </w:r>
+      <w:proofErr w:type="spellStart"/>
+      <w:r>
+        <w:t>my_cli.py</w:t>
+      </w:r>
+      <w:proofErr w:type="spellEnd"/>
     </w:p>
     <w:p>
       <w:pPr>
@@ -4466,7 +5583,23 @@
         <w:t xml:space="preserve">The </w:t>
       </w:r>
       <w:r>
-        <w:t>def do_pyr_class_diagram(self, file_names):</w:t>
+        <w:t xml:space="preserve">def </w:t>
+      </w:r>
+      <w:proofErr w:type="spellStart"/>
+      <w:r>
+        <w:t>do_pyr_class_diagram</w:t>
+      </w:r>
+      <w:proofErr w:type="spellEnd"/>
+      <w:r>
+        <w:t xml:space="preserve">(self, </w:t>
+      </w:r>
+      <w:proofErr w:type="spellStart"/>
+      <w:r>
+        <w:t>file_names</w:t>
+      </w:r>
+      <w:proofErr w:type="spellEnd"/>
+      <w:r>
+        <w:t>):</w:t>
       </w:r>
       <w:r>
         <w:t xml:space="preserve"> function can display a class diagram based on a python file as shown below:</w:t>
@@ -4496,7 +5629,7 @@
                     <pic:cNvPicPr/>
                   </pic:nvPicPr>
                   <pic:blipFill>
-                    <a:blip r:embed="rId38"/>
+                    <a:blip r:embed="rId41"/>
                     <a:stretch>
                       <a:fillRect/>
                     </a:stretch>
@@ -4541,7 +5674,7 @@
                     <pic:cNvPicPr/>
                   </pic:nvPicPr>
                   <pic:blipFill>
-                    <a:blip r:embed="rId39"/>
+                    <a:blip r:embed="rId42"/>
                     <a:stretch>
                       <a:fillRect/>
                     </a:stretch>
@@ -4572,7 +5705,23 @@
         <w:ind w:left="1170"/>
       </w:pPr>
       <w:r>
-        <w:t>The def do_validate_class_contents(self, file_name):</w:t>
+        <w:t xml:space="preserve">The def </w:t>
+      </w:r>
+      <w:proofErr w:type="spellStart"/>
+      <w:r>
+        <w:t>do_validate_class_contents</w:t>
+      </w:r>
+      <w:proofErr w:type="spellEnd"/>
+      <w:r>
+        <w:t xml:space="preserve">(self, </w:t>
+      </w:r>
+      <w:proofErr w:type="spellStart"/>
+      <w:r>
+        <w:t>file_name</w:t>
+      </w:r>
+      <w:proofErr w:type="spellEnd"/>
+      <w:r>
+        <w:t>):</w:t>
       </w:r>
       <w:r>
         <w:t xml:space="preserve"> </w:t>
@@ -4617,7 +5766,7 @@
                     <pic:cNvPicPr/>
                   </pic:nvPicPr>
                   <pic:blipFill>
-                    <a:blip r:embed="rId40"/>
+                    <a:blip r:embed="rId43"/>
                     <a:stretch>
                       <a:fillRect/>
                     </a:stretch>
@@ -4662,7 +5811,7 @@
                     <pic:cNvPicPr/>
                   </pic:nvPicPr>
                   <pic:blipFill>
-                    <a:blip r:embed="rId41"/>
+                    <a:blip r:embed="rId44"/>
                     <a:stretch>
                       <a:fillRect/>
                     </a:stretch>
@@ -4695,7 +5844,23 @@
         <w:t xml:space="preserve">The </w:t>
       </w:r>
       <w:r>
-        <w:t>def do_dot_2_png(self, input_dot_file_name):</w:t>
+        <w:t xml:space="preserve">def </w:t>
+      </w:r>
+      <w:proofErr w:type="spellStart"/>
+      <w:r>
+        <w:t>do_dot_2_png</w:t>
+      </w:r>
+      <w:proofErr w:type="spellEnd"/>
+      <w:r>
+        <w:t xml:space="preserve">(self, </w:t>
+      </w:r>
+      <w:proofErr w:type="spellStart"/>
+      <w:r>
+        <w:t>input_dot_file_name</w:t>
+      </w:r>
+      <w:proofErr w:type="spellEnd"/>
+      <w:r>
+        <w:t>):</w:t>
       </w:r>
       <w:r>
         <w:t xml:space="preserve"> function can display a class diagram based on a dot file as shown below:</w:t>
@@ -4725,7 +5890,7 @@
                     <pic:cNvPicPr/>
                   </pic:nvPicPr>
                   <pic:blipFill>
-                    <a:blip r:embed="rId42"/>
+                    <a:blip r:embed="rId45"/>
                     <a:stretch>
                       <a:fillRect/>
                     </a:stretch>
@@ -4770,7 +5935,7 @@
                     <pic:cNvPicPr/>
                   </pic:nvPicPr>
                   <pic:blipFill>
-                    <a:blip r:embed="rId43"/>
+                    <a:blip r:embed="rId46"/>
                     <a:stretch>
                       <a:fillRect/>
                     </a:stretch>
@@ -4903,7 +6068,15 @@
         </w:numPr>
       </w:pPr>
       <w:r>
-        <w:t>There are either one or two blank lines between code blocks according to PEP8.</w:t>
+        <w:t xml:space="preserve">There are either one or two blank lines between code blocks according to </w:t>
+      </w:r>
+      <w:proofErr w:type="spellStart"/>
+      <w:r>
+        <w:t>PEP8</w:t>
+      </w:r>
+      <w:proofErr w:type="spellEnd"/>
+      <w:r>
+        <w:t>.</w:t>
       </w:r>
     </w:p>
     <w:p>
@@ -4951,13 +6124,49 @@
     </w:p>
     <w:p/>
     <w:p>
-      <w:hyperlink r:id="rId44" w:history="1">
+      <w:hyperlink r:id="rId47" w:history="1">
         <w:r>
           <w:rPr>
             <w:rStyle w:val="Hyperlink"/>
           </w:rPr>
-          <w:t>https://github.com/harrykhlo/BCDE321Ass2</w:t>
+          <w:t>https://</w:t>
         </w:r>
+        <w:proofErr w:type="spellStart"/>
+        <w:r>
+          <w:rPr>
+            <w:rStyle w:val="Hyperlink"/>
+          </w:rPr>
+          <w:t>github.com</w:t>
+        </w:r>
+        <w:proofErr w:type="spellEnd"/>
+        <w:r>
+          <w:rPr>
+            <w:rStyle w:val="Hyperlink"/>
+          </w:rPr>
+          <w:t>/</w:t>
+        </w:r>
+        <w:proofErr w:type="spellStart"/>
+        <w:r>
+          <w:rPr>
+            <w:rStyle w:val="Hyperlink"/>
+          </w:rPr>
+          <w:t>harrykhlo</w:t>
+        </w:r>
+        <w:proofErr w:type="spellEnd"/>
+        <w:r>
+          <w:rPr>
+            <w:rStyle w:val="Hyperlink"/>
+          </w:rPr>
+          <w:t>/</w:t>
+        </w:r>
+        <w:proofErr w:type="spellStart"/>
+        <w:r>
+          <w:rPr>
+            <w:rStyle w:val="Hyperlink"/>
+          </w:rPr>
+          <w:t>BCDE321Ass2</w:t>
+        </w:r>
+        <w:proofErr w:type="spellEnd"/>
       </w:hyperlink>
     </w:p>
     <w:sectPr>
@@ -6543,7 +7752,7 @@
 </file>
 
 <file path=customXml/itemProps1.xml><?xml version="1.0" encoding="utf-8"?>
-<ds:datastoreItem xmlns:ds="http://schemas.openxmlformats.org/officeDocument/2006/customXml" ds:itemID="{59824BF0-4933-451C-97D0-D87088AB35DC}">
+<ds:datastoreItem xmlns:ds="http://schemas.openxmlformats.org/officeDocument/2006/customXml" ds:itemID="{106A5B07-6A2F-4E7A-A79C-26ED07A5272A}">
   <ds:schemaRefs>
     <ds:schemaRef ds:uri="http://schemas.openxmlformats.org/officeDocument/2006/bibliography"/>
   </ds:schemaRefs>

</xml_diff>

<commit_message>
updated help file details in BCDE321AssDoc.docx
</commit_message>
<xml_diff>
--- a/BCDE321AssDoc.docx
+++ b/BCDE321AssDoc.docx
@@ -1123,10 +1123,18 @@
             </w:r>
             <w:proofErr w:type="spellEnd"/>
             <w:r>
-              <w:t xml:space="preserve"> [TABLE_NAME], creates a table with: </w:t>
+              <w:t xml:space="preserve"> [</w:t>
             </w:r>
             <w:proofErr w:type="spellStart"/>
             <w:r>
+              <w:t>TABLE_NAME</w:t>
+            </w:r>
+            <w:proofErr w:type="spellEnd"/>
+            <w:r>
+              <w:t xml:space="preserve">], creates a table with: </w:t>
+            </w:r>
+            <w:proofErr w:type="spellStart"/>
+            <w:r>
               <w:t>file_number</w:t>
             </w:r>
             <w:proofErr w:type="spellEnd"/>
@@ -1139,15 +1147,7 @@
             </w:r>
             <w:proofErr w:type="spellEnd"/>
             <w:r>
-              <w:t xml:space="preserve"> </w:t>
-            </w:r>
-            <w:proofErr w:type="gramStart"/>
-            <w:r>
-              <w:t>VARCHAR(</w:t>
-            </w:r>
-            <w:proofErr w:type="gramEnd"/>
-            <w:r>
-              <w:t>30),'</w:t>
+              <w:t xml:space="preserve"> VARCHAR(30),'</w:t>
             </w:r>
           </w:p>
           <w:p>
@@ -1161,15 +1161,7 @@
             </w:r>
             <w:proofErr w:type="spellEnd"/>
             <w:r>
-              <w:t xml:space="preserve"> </w:t>
-            </w:r>
-            <w:proofErr w:type="gramStart"/>
-            <w:r>
-              <w:t>VARCHAR(</w:t>
-            </w:r>
-            <w:proofErr w:type="gramEnd"/>
-            <w:r>
-              <w:t>999)</w:t>
+              <w:t xml:space="preserve"> VARCHAR(999)</w:t>
             </w:r>
           </w:p>
         </w:tc>
@@ -1210,7 +1202,15 @@
             </w:r>
             <w:proofErr w:type="spellEnd"/>
             <w:r>
-              <w:t xml:space="preserve"> [TABLE_NAME], adds data to specified table</w:t>
+              <w:t xml:space="preserve"> [</w:t>
+            </w:r>
+            <w:proofErr w:type="spellStart"/>
+            <w:r>
+              <w:t>TABLE_NAME</w:t>
+            </w:r>
+            <w:proofErr w:type="spellEnd"/>
+            <w:r>
+              <w:t>], adds data to specified table</w:t>
             </w:r>
           </w:p>
         </w:tc>
@@ -1250,7 +1250,15 @@
             </w:r>
             <w:proofErr w:type="spellEnd"/>
             <w:r>
-              <w:t xml:space="preserve"> [TABLE_NAME], shows data held within specified table</w:t>
+              <w:t xml:space="preserve"> [</w:t>
+            </w:r>
+            <w:proofErr w:type="spellStart"/>
+            <w:r>
+              <w:t>TABLE_NAME</w:t>
+            </w:r>
+            <w:proofErr w:type="spellEnd"/>
+            <w:r>
+              <w:t>], shows data held within specified table</w:t>
             </w:r>
           </w:p>
         </w:tc>
@@ -1290,7 +1298,15 @@
             </w:r>
             <w:proofErr w:type="spellEnd"/>
             <w:r>
-              <w:t xml:space="preserve"> [TABLE_NAME], deletes specified table</w:t>
+              <w:t xml:space="preserve"> [</w:t>
+            </w:r>
+            <w:proofErr w:type="spellStart"/>
+            <w:r>
+              <w:t>TABLE_NAME</w:t>
+            </w:r>
+            <w:proofErr w:type="spellEnd"/>
+            <w:r>
+              <w:t>], deletes specified table</w:t>
             </w:r>
           </w:p>
         </w:tc>
@@ -1366,36 +1382,412 @@
         </w:tc>
       </w:tr>
     </w:tbl>
-    <w:p>
-      <w:bookmarkStart w:id="3" w:name="_GoBack"/>
+    <w:p/>
+    <w:p>
+      <w:pPr>
+        <w:pStyle w:val="Heading1"/>
+      </w:pPr>
+      <w:bookmarkStart w:id="3" w:name="_Toc35801656"/>
+      <w:bookmarkStart w:id="4" w:name="_Toc35802815"/>
+      <w:r>
+        <w:t>John’s help file details</w:t>
+      </w:r>
       <w:bookmarkEnd w:id="3"/>
-    </w:p>
+      <w:bookmarkEnd w:id="4"/>
+    </w:p>
+    <w:p/>
     <w:p>
       <w:pPr>
         <w:pStyle w:val="Heading1"/>
       </w:pPr>
-      <w:bookmarkStart w:id="4" w:name="_Toc35801656"/>
-      <w:bookmarkStart w:id="5" w:name="_Toc35802815"/>
-      <w:r>
-        <w:t>John’s help file details</w:t>
-      </w:r>
-      <w:bookmarkEnd w:id="4"/>
+      <w:bookmarkStart w:id="5" w:name="_Toc35801657"/>
+      <w:bookmarkStart w:id="6" w:name="_Toc35802816"/>
+      <w:r>
+        <w:t>Harry’s help file details</w:t>
+      </w:r>
       <w:bookmarkEnd w:id="5"/>
-    </w:p>
-    <w:p/>
-    <w:p>
-      <w:pPr>
-        <w:pStyle w:val="Heading1"/>
-      </w:pPr>
-      <w:bookmarkStart w:id="6" w:name="_Toc35801657"/>
-      <w:bookmarkStart w:id="7" w:name="_Toc35802816"/>
-      <w:r>
-        <w:t>Harry’s help file details</w:t>
-      </w:r>
       <w:bookmarkEnd w:id="6"/>
+    </w:p>
+    <w:p>
+      <w:pPr>
+        <w:pStyle w:val="ListParagraph"/>
+        <w:numPr>
+          <w:ilvl w:val="0"/>
+          <w:numId w:val="7"/>
+        </w:numPr>
+      </w:pPr>
+      <w:r>
+        <w:t xml:space="preserve">python </w:t>
+      </w:r>
+      <w:proofErr w:type="spellStart"/>
+      <w:r>
+        <w:t>class_dia_cli.py</w:t>
+      </w:r>
+      <w:proofErr w:type="spellEnd"/>
+      <w:r>
+        <w:t xml:space="preserve"> --help (in the system command line)</w:t>
+      </w:r>
+    </w:p>
+    <w:p>
+      <w:pPr>
+        <w:ind w:left="990"/>
+      </w:pPr>
+      <w:r>
+        <w:t xml:space="preserve">usage: </w:t>
+      </w:r>
+      <w:proofErr w:type="spellStart"/>
+      <w:r>
+        <w:t>class_dia_cli.py</w:t>
+      </w:r>
+      <w:proofErr w:type="spellEnd"/>
+      <w:r>
+        <w:t xml:space="preserve"> [-h] [-l LETTER]</w:t>
+      </w:r>
+    </w:p>
+    <w:p>
+      <w:pPr>
+        <w:ind w:left="990"/>
+      </w:pPr>
+      <w:r>
+        <w:t>This is a program going to a CLI to generate UML class diagram from Source</w:t>
+      </w:r>
+    </w:p>
+    <w:p>
+      <w:pPr>
+        <w:ind w:left="990"/>
+      </w:pPr>
+      <w:r>
+        <w:t>Codes</w:t>
+      </w:r>
+    </w:p>
+    <w:p>
+      <w:pPr>
+        <w:ind w:left="990"/>
+      </w:pPr>
+      <w:r>
+        <w:t>optional arguments:</w:t>
+      </w:r>
+    </w:p>
+    <w:p>
+      <w:pPr>
+        <w:ind w:left="990"/>
+      </w:pPr>
+      <w:r>
+        <w:t xml:space="preserve">  -h, --help  show this help message and exit</w:t>
+      </w:r>
+    </w:p>
+    <w:p>
+      <w:pPr>
+        <w:ind w:left="990"/>
+      </w:pPr>
+      <w:r>
+        <w:t xml:space="preserve">  -l LETTER   optional: give a letter displaced at the beginning of each</w:t>
+      </w:r>
+    </w:p>
+    <w:p>
+      <w:pPr>
+        <w:ind w:left="990"/>
+      </w:pPr>
+      <w:r>
+        <w:t xml:space="preserve">              command line. If user enter a string, only first character will</w:t>
+      </w:r>
+    </w:p>
+    <w:p>
+      <w:pPr>
+        <w:ind w:left="990"/>
+      </w:pPr>
+      <w:r>
+        <w:t xml:space="preserve">              be shown.</w:t>
+      </w:r>
+    </w:p>
+    <w:p>
+      <w:pPr>
+        <w:pStyle w:val="ListParagraph"/>
+        <w:numPr>
+          <w:ilvl w:val="0"/>
+          <w:numId w:val="7"/>
+        </w:numPr>
+      </w:pPr>
+      <w:r>
+        <w:t xml:space="preserve">&gt;&gt;&gt;&gt;&gt; help </w:t>
+      </w:r>
+      <w:proofErr w:type="spellStart"/>
+      <w:r>
+        <w:t>pyr_class_diagram</w:t>
+      </w:r>
+      <w:proofErr w:type="spellEnd"/>
+      <w:r>
+        <w:t xml:space="preserve"> (in the line-oriented command interpreter)</w:t>
+      </w:r>
+    </w:p>
+    <w:p>
+      <w:pPr>
+        <w:ind w:left="990"/>
+      </w:pPr>
+      <w:r>
+        <w:t xml:space="preserve">Generate and display a class diagram in </w:t>
+      </w:r>
+      <w:proofErr w:type="spellStart"/>
+      <w:r>
+        <w:t>png</w:t>
+      </w:r>
+      <w:proofErr w:type="spellEnd"/>
+      <w:r>
+        <w:t xml:space="preserve"> format from a given python file</w:t>
+      </w:r>
+    </w:p>
+    <w:p>
+      <w:pPr>
+        <w:ind w:left="990"/>
+      </w:pPr>
+      <w:r>
+        <w:t xml:space="preserve">Syntax: </w:t>
+      </w:r>
+      <w:proofErr w:type="spellStart"/>
+      <w:r>
+        <w:t>pyr_class_diagram</w:t>
+      </w:r>
+      <w:proofErr w:type="spellEnd"/>
+      <w:r>
+        <w:t xml:space="preserve"> [output </w:t>
+      </w:r>
+      <w:proofErr w:type="spellStart"/>
+      <w:r>
+        <w:t>png</w:t>
+      </w:r>
+      <w:proofErr w:type="spellEnd"/>
+      <w:r>
+        <w:t xml:space="preserve"> file name suffix] [input source code file </w:t>
+      </w:r>
+      <w:proofErr w:type="spellStart"/>
+      <w:r>
+        <w:t>name.py</w:t>
+      </w:r>
+      <w:proofErr w:type="spellEnd"/>
+      <w:r>
+        <w:t>])</w:t>
+      </w:r>
+    </w:p>
+    <w:p>
+      <w:pPr>
+        <w:pStyle w:val="ListParagraph"/>
+        <w:numPr>
+          <w:ilvl w:val="0"/>
+          <w:numId w:val="7"/>
+        </w:numPr>
+      </w:pPr>
+      <w:r>
+        <w:t xml:space="preserve">&gt;&gt;&gt;&gt;&gt; help </w:t>
+      </w:r>
+      <w:proofErr w:type="spellStart"/>
+      <w:r>
+        <w:t>read_source_file</w:t>
+      </w:r>
+      <w:proofErr w:type="spellEnd"/>
+      <w:r>
+        <w:t xml:space="preserve"> (in the line-oriented command interpreter)</w:t>
+      </w:r>
+    </w:p>
+    <w:p>
+      <w:pPr>
+        <w:ind w:left="990"/>
+      </w:pPr>
+      <w:r>
+        <w:t xml:space="preserve">Extract data from the given python file to be an </w:t>
+      </w:r>
+      <w:proofErr w:type="spellStart"/>
+      <w:r>
+        <w:t>ast</w:t>
+      </w:r>
+      <w:proofErr w:type="spellEnd"/>
+      <w:r>
+        <w:t xml:space="preserve"> node</w:t>
+      </w:r>
+    </w:p>
+    <w:p>
+      <w:pPr>
+        <w:ind w:left="990"/>
+      </w:pPr>
+      <w:r>
+        <w:t xml:space="preserve">Syntax: </w:t>
+      </w:r>
+      <w:proofErr w:type="spellStart"/>
+      <w:r>
+        <w:t>read_source_file</w:t>
+      </w:r>
+      <w:proofErr w:type="spellEnd"/>
+      <w:r>
+        <w:t xml:space="preserve"> [input source code file </w:t>
+      </w:r>
+      <w:proofErr w:type="spellStart"/>
+      <w:r>
+        <w:t>name.py</w:t>
+      </w:r>
+      <w:proofErr w:type="spellEnd"/>
+      <w:r>
+        <w:t>]</w:t>
+      </w:r>
+    </w:p>
+    <w:p>
+      <w:pPr>
+        <w:pStyle w:val="ListParagraph"/>
+        <w:numPr>
+          <w:ilvl w:val="0"/>
+          <w:numId w:val="7"/>
+        </w:numPr>
+      </w:pPr>
+      <w:r>
+        <w:t xml:space="preserve">&gt;&gt;&gt;&gt;&gt; help </w:t>
+      </w:r>
+      <w:proofErr w:type="spellStart"/>
+      <w:r>
+        <w:t>validate_class_contents</w:t>
+      </w:r>
+      <w:proofErr w:type="spellEnd"/>
+      <w:r>
+        <w:t xml:space="preserve"> (in the line-oriented command interpreter)</w:t>
+      </w:r>
+    </w:p>
+    <w:p>
+      <w:pPr>
+        <w:ind w:left="990"/>
+      </w:pPr>
+      <w:r>
+        <w:t>Validate, list and display class names, function names and the total numbers of them in the given python file.</w:t>
+      </w:r>
+    </w:p>
+    <w:p>
+      <w:pPr>
+        <w:ind w:left="990"/>
+      </w:pPr>
+      <w:r>
+        <w:t>Class and function names are displayed in command line.</w:t>
+      </w:r>
+    </w:p>
+    <w:p>
+      <w:pPr>
+        <w:ind w:left="990"/>
+      </w:pPr>
+      <w:r>
+        <w:t>Total numbers of classes and functions are displayed in a bar graph.</w:t>
+      </w:r>
+    </w:p>
+    <w:p>
+      <w:pPr>
+        <w:ind w:left="990"/>
+      </w:pPr>
+      <w:r>
+        <w:t xml:space="preserve">Syntax: </w:t>
+      </w:r>
+      <w:proofErr w:type="spellStart"/>
+      <w:r>
+        <w:t>validate_class_contents</w:t>
+      </w:r>
+      <w:proofErr w:type="spellEnd"/>
+      <w:r>
+        <w:t xml:space="preserve"> [input source code file </w:t>
+      </w:r>
+      <w:proofErr w:type="spellStart"/>
+      <w:r>
+        <w:t>name.py</w:t>
+      </w:r>
+      <w:proofErr w:type="spellEnd"/>
+      <w:r>
+        <w:t>].</w:t>
+      </w:r>
+    </w:p>
+    <w:p>
+      <w:pPr>
+        <w:pStyle w:val="ListParagraph"/>
+        <w:numPr>
+          <w:ilvl w:val="0"/>
+          <w:numId w:val="7"/>
+        </w:numPr>
+      </w:pPr>
+      <w:r>
+        <w:t xml:space="preserve">&gt;&gt;&gt;&gt;&gt; help </w:t>
+      </w:r>
+      <w:proofErr w:type="spellStart"/>
+      <w:r>
+        <w:t>dot_2_png</w:t>
+      </w:r>
+      <w:proofErr w:type="spellEnd"/>
+      <w:r>
+        <w:t xml:space="preserve"> (in the line-oriented command interpreter)</w:t>
+      </w:r>
+    </w:p>
+    <w:p>
+      <w:pPr>
+        <w:ind w:left="990"/>
+      </w:pPr>
+      <w:r>
+        <w:t xml:space="preserve">Generate and display </w:t>
+      </w:r>
+      <w:proofErr w:type="spellStart"/>
+      <w:r>
+        <w:t>png</w:t>
+      </w:r>
+      <w:proofErr w:type="spellEnd"/>
+      <w:r>
+        <w:t xml:space="preserve"> file from the given dot file.</w:t>
+      </w:r>
+    </w:p>
+    <w:p>
+      <w:pPr>
+        <w:ind w:left="990"/>
+      </w:pPr>
+      <w:r>
+        <w:t xml:space="preserve">Syntax: </w:t>
+      </w:r>
+      <w:proofErr w:type="spellStart"/>
+      <w:r>
+        <w:t>dot_2_png</w:t>
+      </w:r>
+      <w:proofErr w:type="spellEnd"/>
+      <w:r>
+        <w:t xml:space="preserve"> [input dot file </w:t>
+      </w:r>
+      <w:proofErr w:type="spellStart"/>
+      <w:r>
+        <w:t>name.dot</w:t>
+      </w:r>
+      <w:proofErr w:type="spellEnd"/>
+      <w:r>
+        <w:t>].</w:t>
+      </w:r>
+    </w:p>
+    <w:p>
+      <w:pPr>
+        <w:pStyle w:val="ListParagraph"/>
+        <w:numPr>
+          <w:ilvl w:val="0"/>
+          <w:numId w:val="7"/>
+        </w:numPr>
+      </w:pPr>
+      <w:r>
+        <w:t>&gt;&gt;&gt;&gt;&gt; help quit (in the line-oriented command interpreter)</w:t>
+      </w:r>
+    </w:p>
+    <w:p>
+      <w:pPr>
+        <w:ind w:left="990"/>
+      </w:pPr>
+      <w:r>
+        <w:t>Quit from this CLI</w:t>
+      </w:r>
+    </w:p>
+    <w:p>
+      <w:pPr>
+        <w:ind w:left="990"/>
+      </w:pPr>
+      <w:r>
+        <w:t>:return: True</w:t>
+      </w:r>
+    </w:p>
+    <w:p>
+      <w:bookmarkStart w:id="7" w:name="_GoBack"/>
       <w:bookmarkEnd w:id="7"/>
     </w:p>
-    <w:p/>
     <w:p/>
     <w:p/>
     <w:p>
@@ -1811,11 +2203,7 @@
             </w:r>
             <w:r>
               <w:br/>
-              <w:t xml:space="preserve">? [COMMAND].  Code follows pep8 </w:t>
-            </w:r>
-            <w:r>
-              <w:lastRenderedPageBreak/>
-              <w:t>guidelines and is Pythonic</w:t>
+              <w:t>? [COMMAND].  Code follows pep8 guidelines and is Pythonic</w:t>
             </w:r>
           </w:p>
         </w:tc>
@@ -1825,7 +2213,6 @@
           </w:tcPr>
           <w:p>
             <w:r>
-              <w:lastRenderedPageBreak/>
               <w:t>6</w:t>
             </w:r>
           </w:p>
@@ -2506,11 +2893,7 @@
           </w:tcPr>
           <w:p>
             <w:r>
-              <w:t xml:space="preserve">Pretty print, i.e., displaying </w:t>
-            </w:r>
-            <w:r>
-              <w:lastRenderedPageBreak/>
-              <w:t>data in chart/ diagram, e.g., bar chart, pie chart, UML diagram, etc</w:t>
+              <w:t>Pretty print, i.e., displaying data in chart/ diagram, e.g., bar chart, pie chart, UML diagram, etc</w:t>
             </w:r>
           </w:p>
         </w:tc>
@@ -2520,7 +2903,6 @@
           </w:tcPr>
           <w:p>
             <w:r>
-              <w:lastRenderedPageBreak/>
               <w:t>DiagramCreator.py</w:t>
             </w:r>
           </w:p>
@@ -2541,11 +2923,7 @@
           </w:tcPr>
           <w:p>
             <w:r>
-              <w:t xml:space="preserve">2 marks. Encounters no </w:t>
-            </w:r>
-            <w:r>
-              <w:lastRenderedPageBreak/>
-              <w:t>unhandled exceptions</w:t>
+              <w:t>2 marks. Encounters no unhandled exceptions</w:t>
             </w:r>
           </w:p>
         </w:tc>
@@ -2555,12 +2933,7 @@
           </w:tcPr>
           <w:p>
             <w:r>
-              <w:lastRenderedPageBreak/>
-              <w:t xml:space="preserve">2 marks. Code creates a class </w:t>
-            </w:r>
-            <w:r>
-              <w:lastRenderedPageBreak/>
-              <w:t>diagram. Code follows pep8 guidelines and is Pythonic</w:t>
+              <w:t>2 marks. Code creates a class diagram. Code follows pep8 guidelines and is Pythonic</w:t>
             </w:r>
           </w:p>
         </w:tc>
@@ -2570,7 +2943,6 @@
           </w:tcPr>
           <w:p>
             <w:r>
-              <w:lastRenderedPageBreak/>
               <w:t>6</w:t>
             </w:r>
           </w:p>
@@ -2767,15 +3139,7 @@
         </w:numPr>
       </w:pPr>
       <w:r>
-        <w:t xml:space="preserve">def </w:t>
-      </w:r>
-      <w:proofErr w:type="gramStart"/>
-      <w:r>
-        <w:t>main(</w:t>
-      </w:r>
-      <w:proofErr w:type="gramEnd"/>
-      <w:r>
-        <w:t>):</w:t>
+        <w:t>def main():</w:t>
       </w:r>
     </w:p>
     <w:p>
@@ -2801,13 +3165,8 @@
       <w:r>
         <w:t>:</w:t>
       </w:r>
-      <w:proofErr w:type="gramStart"/>
-      <w:r>
-        <w:t xml:space="preserve">   (</w:t>
-      </w:r>
-      <w:proofErr w:type="gramEnd"/>
-      <w:r>
-        <w:t>note that: this is an entry point of the whole program)</w:t>
+      <w:r>
+        <w:t xml:space="preserve">   (note that: this is an entry point of the whole program)</w:t>
       </w:r>
     </w:p>
     <w:p>
@@ -3014,7 +3373,6 @@
         </w:numPr>
       </w:pPr>
       <w:r>
-        <w:lastRenderedPageBreak/>
         <w:t>There are two blank lines between functions.</w:t>
       </w:r>
     </w:p>
@@ -3035,13 +3393,8 @@
       </w:r>
       <w:proofErr w:type="spellEnd"/>
       <w:r>
-        <w:t xml:space="preserve"> or similar </w:t>
-      </w:r>
-      <w:proofErr w:type="gramStart"/>
-      <w:r>
-        <w:t>package</w:t>
-      </w:r>
-      <w:proofErr w:type="gramEnd"/>
+        <w:t xml:space="preserve"> or similar package</w:t>
+      </w:r>
     </w:p>
     <w:p>
       <w:pPr>
@@ -3089,15 +3442,7 @@
       </w:r>
       <w:proofErr w:type="spellEnd"/>
       <w:r>
-        <w:t>_</w:t>
-      </w:r>
-      <w:proofErr w:type="gramStart"/>
-      <w:r>
-        <w:t>_(</w:t>
-      </w:r>
-      <w:proofErr w:type="gramEnd"/>
-      <w:r>
-        <w:t xml:space="preserve">self, </w:t>
+        <w:t xml:space="preserve">__(self, </w:t>
       </w:r>
       <w:proofErr w:type="spellStart"/>
       <w:r>
@@ -3122,19 +3467,11 @@
       </w:r>
       <w:proofErr w:type="spellStart"/>
       <w:r>
-        <w:t>do_pyr_class_</w:t>
-      </w:r>
-      <w:proofErr w:type="gramStart"/>
-      <w:r>
-        <w:t>diagram</w:t>
-      </w:r>
-      <w:proofErr w:type="spellEnd"/>
-      <w:r>
-        <w:t>(</w:t>
-      </w:r>
-      <w:proofErr w:type="gramEnd"/>
-      <w:r>
-        <w:t xml:space="preserve">self, </w:t>
+        <w:t>do_pyr_class_diagram</w:t>
+      </w:r>
+      <w:proofErr w:type="spellEnd"/>
+      <w:r>
+        <w:t xml:space="preserve">(self, </w:t>
       </w:r>
       <w:proofErr w:type="spellStart"/>
       <w:r>
@@ -3180,19 +3517,11 @@
       </w:r>
       <w:proofErr w:type="spellStart"/>
       <w:r>
-        <w:t>do_read_source_</w:t>
-      </w:r>
-      <w:proofErr w:type="gramStart"/>
-      <w:r>
-        <w:t>file</w:t>
-      </w:r>
-      <w:proofErr w:type="spellEnd"/>
-      <w:r>
-        <w:t>(</w:t>
-      </w:r>
-      <w:proofErr w:type="gramEnd"/>
-      <w:r>
-        <w:t xml:space="preserve">self, </w:t>
+        <w:t>do_read_source_file</w:t>
+      </w:r>
+      <w:proofErr w:type="spellEnd"/>
+      <w:r>
+        <w:t xml:space="preserve">(self, </w:t>
       </w:r>
       <w:proofErr w:type="spellStart"/>
       <w:r>
@@ -3238,19 +3567,11 @@
       </w:r>
       <w:proofErr w:type="spellStart"/>
       <w:r>
-        <w:t>do_validate_class_</w:t>
-      </w:r>
-      <w:proofErr w:type="gramStart"/>
-      <w:r>
-        <w:t>contents</w:t>
-      </w:r>
-      <w:proofErr w:type="spellEnd"/>
-      <w:r>
-        <w:t>(</w:t>
-      </w:r>
-      <w:proofErr w:type="gramEnd"/>
-      <w:r>
-        <w:t xml:space="preserve">self, </w:t>
+        <w:t>do_validate_class_contents</w:t>
+      </w:r>
+      <w:proofErr w:type="spellEnd"/>
+      <w:r>
+        <w:t xml:space="preserve">(self, </w:t>
       </w:r>
       <w:proofErr w:type="spellStart"/>
       <w:r>
@@ -3292,15 +3613,15 @@
         <w:ind w:left="1440"/>
       </w:pPr>
       <w:r>
-        <w:t>def do_dot_2_</w:t>
-      </w:r>
-      <w:proofErr w:type="gramStart"/>
-      <w:r>
-        <w:t>png(</w:t>
-      </w:r>
-      <w:proofErr w:type="gramEnd"/>
-      <w:r>
-        <w:t xml:space="preserve">self, </w:t>
+        <w:t xml:space="preserve">def </w:t>
+      </w:r>
+      <w:proofErr w:type="spellStart"/>
+      <w:r>
+        <w:t>do_dot_2_png</w:t>
+      </w:r>
+      <w:proofErr w:type="spellEnd"/>
+      <w:r>
+        <w:t xml:space="preserve">(self, </w:t>
       </w:r>
       <w:proofErr w:type="spellStart"/>
       <w:r>
@@ -3338,19 +3659,11 @@
       </w:r>
       <w:proofErr w:type="spellStart"/>
       <w:r>
-        <w:t>do_</w:t>
-      </w:r>
-      <w:proofErr w:type="gramStart"/>
-      <w:r>
-        <w:t>quit</w:t>
-      </w:r>
-      <w:proofErr w:type="spellEnd"/>
-      <w:r>
-        <w:t>(</w:t>
-      </w:r>
-      <w:proofErr w:type="gramEnd"/>
-      <w:r>
-        <w:t>self, line):</w:t>
+        <w:t>do_quit</w:t>
+      </w:r>
+      <w:proofErr w:type="spellEnd"/>
+      <w:r>
+        <w:t>(self, line):</w:t>
       </w:r>
     </w:p>
     <w:p>
@@ -3423,19 +3736,11 @@
       </w:r>
       <w:proofErr w:type="spellStart"/>
       <w:r>
-        <w:t>generic_</w:t>
-      </w:r>
-      <w:proofErr w:type="gramStart"/>
-      <w:r>
-        <w:t>visit</w:t>
-      </w:r>
-      <w:proofErr w:type="spellEnd"/>
-      <w:r>
-        <w:t>(</w:t>
-      </w:r>
-      <w:proofErr w:type="gramEnd"/>
-      <w:r>
-        <w:t>self, node):</w:t>
+        <w:t>generic_visit</w:t>
+      </w:r>
+      <w:proofErr w:type="spellEnd"/>
+      <w:r>
+        <w:t>(self, node):</w:t>
       </w:r>
     </w:p>
     <w:p>
@@ -3452,19 +3757,11 @@
       </w:r>
       <w:proofErr w:type="spellStart"/>
       <w:r>
-        <w:t>read_</w:t>
-      </w:r>
-      <w:proofErr w:type="gramStart"/>
-      <w:r>
-        <w:t>file</w:t>
-      </w:r>
-      <w:proofErr w:type="spellEnd"/>
-      <w:r>
-        <w:t>(</w:t>
-      </w:r>
-      <w:proofErr w:type="gramEnd"/>
-      <w:r>
-        <w:t xml:space="preserve">self, </w:t>
+        <w:t>read_file</w:t>
+      </w:r>
+      <w:proofErr w:type="spellEnd"/>
+      <w:r>
+        <w:t xml:space="preserve">(self, </w:t>
       </w:r>
       <w:proofErr w:type="spellStart"/>
       <w:r>
@@ -3567,19 +3864,11 @@
       </w:r>
       <w:proofErr w:type="spellStart"/>
       <w:r>
-        <w:t>do_pyr_class_</w:t>
-      </w:r>
-      <w:proofErr w:type="gramStart"/>
-      <w:r>
-        <w:t>diagram</w:t>
-      </w:r>
-      <w:proofErr w:type="spellEnd"/>
-      <w:r>
-        <w:t>(</w:t>
-      </w:r>
-      <w:proofErr w:type="gramEnd"/>
-      <w:r>
-        <w:t xml:space="preserve">self, </w:t>
+        <w:t>do_pyr_class_diagram</w:t>
+      </w:r>
+      <w:proofErr w:type="spellEnd"/>
+      <w:r>
+        <w:t xml:space="preserve">(self, </w:t>
       </w:r>
       <w:proofErr w:type="spellStart"/>
       <w:r>
@@ -3610,7 +3899,15 @@
       </w:r>
       <w:proofErr w:type="spellEnd"/>
       <w:r>
-        <w:t xml:space="preserve"> py_file_name.py]. Please try again!</w:t>
+        <w:t xml:space="preserve"> </w:t>
+      </w:r>
+      <w:proofErr w:type="spellStart"/>
+      <w:r>
+        <w:t>py_file_name.py</w:t>
+      </w:r>
+      <w:proofErr w:type="spellEnd"/>
+      <w:r>
+        <w:t>]. Please try again!</w:t>
       </w:r>
       <w:r>
         <w:t xml:space="preserve"> The screenshot is shown below:</w:t>
@@ -3798,7 +4095,6 @@
         </w:numPr>
       </w:pPr>
       <w:r>
-        <w:lastRenderedPageBreak/>
         <w:t>Display command line help of available commands</w:t>
       </w:r>
     </w:p>
@@ -4173,7 +4469,6 @@
         </w:numPr>
       </w:pPr>
       <w:r>
-        <w:lastRenderedPageBreak/>
         <w:t>Complete and well implemented</w:t>
       </w:r>
     </w:p>
@@ -4554,7 +4849,6 @@
         <w:rPr>
           <w:noProof/>
         </w:rPr>
-        <w:lastRenderedPageBreak/>
         <w:drawing>
           <wp:inline distT="0" distB="0" distL="0" distR="0" wp14:anchorId="41544475" wp14:editId="58D31CEF">
             <wp:extent cx="4343400" cy="2695575"/>
@@ -4692,52 +4986,52 @@
       </w:r>
       <w:proofErr w:type="spellStart"/>
       <w:r>
-        <w:t>read_</w:t>
-      </w:r>
-      <w:proofErr w:type="gramStart"/>
-      <w:r>
-        <w:t>file</w:t>
+        <w:t>read_file</w:t>
+      </w:r>
+      <w:proofErr w:type="spellEnd"/>
+      <w:r>
+        <w:t xml:space="preserve">(self, </w:t>
+      </w:r>
+      <w:proofErr w:type="spellStart"/>
+      <w:r>
+        <w:t>file_name</w:t>
+      </w:r>
+      <w:proofErr w:type="spellEnd"/>
+      <w:r>
+        <w:t>):</w:t>
+      </w:r>
+      <w:r>
+        <w:t xml:space="preserve"> function in </w:t>
+      </w:r>
+      <w:r>
+        <w:t xml:space="preserve">class </w:t>
+      </w:r>
+      <w:proofErr w:type="spellStart"/>
+      <w:r>
+        <w:t>FileToData</w:t>
       </w:r>
       <w:proofErr w:type="spellEnd"/>
       <w:r>
         <w:t>(</w:t>
       </w:r>
-      <w:proofErr w:type="gramEnd"/>
-      <w:r>
-        <w:t xml:space="preserve">self, </w:t>
-      </w:r>
-      <w:proofErr w:type="spellStart"/>
-      <w:r>
-        <w:t>file_name</w:t>
+      <w:proofErr w:type="spellStart"/>
+      <w:r>
+        <w:t>ast.NodeVisitor</w:t>
       </w:r>
       <w:proofErr w:type="spellEnd"/>
       <w:r>
         <w:t>):</w:t>
       </w:r>
       <w:r>
-        <w:t xml:space="preserve"> function in </w:t>
-      </w:r>
-      <w:r>
-        <w:t xml:space="preserve">class </w:t>
-      </w:r>
-      <w:proofErr w:type="spellStart"/>
-      <w:r>
-        <w:t>FileToData</w:t>
-      </w:r>
-      <w:proofErr w:type="spellEnd"/>
-      <w:r>
-        <w:t>(</w:t>
-      </w:r>
-      <w:proofErr w:type="spellStart"/>
-      <w:r>
-        <w:t>ast.NodeVisitor</w:t>
-      </w:r>
-      <w:proofErr w:type="spellEnd"/>
-      <w:r>
-        <w:t>):</w:t>
-      </w:r>
-      <w:r>
-        <w:t xml:space="preserve"> in file_to_data.py. This </w:t>
+        <w:t xml:space="preserve"> in </w:t>
+      </w:r>
+      <w:proofErr w:type="spellStart"/>
+      <w:r>
+        <w:t>file_to_data.py</w:t>
+      </w:r>
+      <w:proofErr w:type="spellEnd"/>
+      <w:r>
+        <w:t xml:space="preserve">. This </w:t>
       </w:r>
       <w:proofErr w:type="spellStart"/>
       <w:r>
@@ -4752,19 +5046,11 @@
       </w:r>
       <w:proofErr w:type="spellStart"/>
       <w:r>
-        <w:t>do_read_source_</w:t>
-      </w:r>
-      <w:proofErr w:type="gramStart"/>
-      <w:r>
-        <w:t>file</w:t>
-      </w:r>
-      <w:proofErr w:type="spellEnd"/>
-      <w:r>
-        <w:t>(</w:t>
-      </w:r>
-      <w:proofErr w:type="gramEnd"/>
-      <w:r>
-        <w:t xml:space="preserve">self, </w:t>
+        <w:t>do_read_source_file</w:t>
+      </w:r>
+      <w:proofErr w:type="spellEnd"/>
+      <w:r>
+        <w:t xml:space="preserve">(self, </w:t>
       </w:r>
       <w:proofErr w:type="spellStart"/>
       <w:r>
@@ -4883,7 +5169,6 @@
         </w:numPr>
       </w:pPr>
       <w:r>
-        <w:lastRenderedPageBreak/>
         <w:t>Robustness</w:t>
       </w:r>
     </w:p>
@@ -4905,19 +5190,11 @@
       </w:r>
       <w:proofErr w:type="spellStart"/>
       <w:r>
-        <w:t>read_</w:t>
-      </w:r>
-      <w:proofErr w:type="gramStart"/>
-      <w:r>
-        <w:t>file</w:t>
-      </w:r>
-      <w:proofErr w:type="spellEnd"/>
-      <w:r>
-        <w:t>(</w:t>
-      </w:r>
-      <w:proofErr w:type="gramEnd"/>
-      <w:r>
-        <w:t xml:space="preserve">self, </w:t>
+        <w:t>read_file</w:t>
+      </w:r>
+      <w:proofErr w:type="spellEnd"/>
+      <w:r>
+        <w:t xml:space="preserve">(self, </w:t>
       </w:r>
       <w:proofErr w:type="spellStart"/>
       <w:r>
@@ -5077,19 +5354,11 @@
       </w:r>
       <w:proofErr w:type="spellStart"/>
       <w:r>
-        <w:t>do_validate_class_</w:t>
-      </w:r>
-      <w:proofErr w:type="gramStart"/>
-      <w:r>
-        <w:t>contents</w:t>
-      </w:r>
-      <w:proofErr w:type="spellEnd"/>
-      <w:r>
-        <w:t>(</w:t>
-      </w:r>
-      <w:proofErr w:type="gramEnd"/>
-      <w:r>
-        <w:t xml:space="preserve">self, </w:t>
+        <w:t>do_validate_class_contents</w:t>
+      </w:r>
+      <w:proofErr w:type="spellEnd"/>
+      <w:r>
+        <w:t xml:space="preserve">(self, </w:t>
       </w:r>
       <w:proofErr w:type="spellStart"/>
       <w:r>
@@ -5156,7 +5425,6 @@
         <w:rPr>
           <w:noProof/>
         </w:rPr>
-        <w:lastRenderedPageBreak/>
         <w:drawing>
           <wp:inline distT="0" distB="0" distL="0" distR="0" wp14:anchorId="3EE1FE0C" wp14:editId="627C0519">
             <wp:extent cx="4392346" cy="3940751"/>
@@ -5223,19 +5491,11 @@
       </w:r>
       <w:proofErr w:type="spellStart"/>
       <w:r>
-        <w:t>do_validate_class_</w:t>
-      </w:r>
-      <w:proofErr w:type="gramStart"/>
-      <w:r>
-        <w:t>contents</w:t>
-      </w:r>
-      <w:proofErr w:type="spellEnd"/>
-      <w:r>
-        <w:t>(</w:t>
-      </w:r>
-      <w:proofErr w:type="gramEnd"/>
-      <w:r>
-        <w:t xml:space="preserve">self, </w:t>
+        <w:t>do_validate_class_contents</w:t>
+      </w:r>
+      <w:proofErr w:type="spellEnd"/>
+      <w:r>
+        <w:t xml:space="preserve">(self, </w:t>
       </w:r>
       <w:proofErr w:type="spellStart"/>
       <w:r>
@@ -5261,12 +5521,10 @@
         <w:t xml:space="preserve">below. There are “try” and “if </w:t>
       </w:r>
       <w:proofErr w:type="spellStart"/>
-      <w:proofErr w:type="gramStart"/>
       <w:r>
         <w:t>path.exists</w:t>
       </w:r>
       <w:proofErr w:type="spellEnd"/>
-      <w:proofErr w:type="gramEnd"/>
       <w:r>
         <w:t>(</w:t>
       </w:r>
@@ -5391,7 +5649,6 @@
         </w:numPr>
       </w:pPr>
       <w:r>
-        <w:lastRenderedPageBreak/>
         <w:t>There are either one or two blank lines between code blocks according to PEP8.</w:t>
       </w:r>
     </w:p>
@@ -5465,59 +5722,56 @@
       </w:r>
       <w:proofErr w:type="spellStart"/>
       <w:r>
-        <w:t>read_</w:t>
-      </w:r>
-      <w:proofErr w:type="gramStart"/>
-      <w:r>
-        <w:t>file</w:t>
+        <w:t>read_file</w:t>
+      </w:r>
+      <w:proofErr w:type="spellEnd"/>
+      <w:r>
+        <w:t xml:space="preserve">(self, </w:t>
+      </w:r>
+      <w:proofErr w:type="spellStart"/>
+      <w:r>
+        <w:t>file_name</w:t>
+      </w:r>
+      <w:proofErr w:type="spellEnd"/>
+      <w:r>
+        <w:t>):</w:t>
+      </w:r>
+      <w:r>
+        <w:t xml:space="preserve"> function</w:t>
+      </w:r>
+      <w:r>
+        <w:t xml:space="preserve"> as shown below</w:t>
+      </w:r>
+      <w:r>
+        <w:t xml:space="preserve"> in </w:t>
+      </w:r>
+      <w:r>
+        <w:t xml:space="preserve">class </w:t>
+      </w:r>
+      <w:proofErr w:type="spellStart"/>
+      <w:r>
+        <w:t>FileToData</w:t>
       </w:r>
       <w:proofErr w:type="spellEnd"/>
       <w:r>
         <w:t>(</w:t>
       </w:r>
-      <w:proofErr w:type="gramEnd"/>
-      <w:r>
-        <w:t xml:space="preserve">self, </w:t>
-      </w:r>
-      <w:proofErr w:type="spellStart"/>
-      <w:r>
-        <w:t>file_name</w:t>
+      <w:proofErr w:type="spellStart"/>
+      <w:r>
+        <w:t>ast.NodeVisitor</w:t>
       </w:r>
       <w:proofErr w:type="spellEnd"/>
       <w:r>
         <w:t>):</w:t>
       </w:r>
       <w:r>
-        <w:t xml:space="preserve"> function</w:t>
-      </w:r>
-      <w:r>
-        <w:t xml:space="preserve"> as shown below</w:t>
-      </w:r>
-      <w:r>
         <w:t xml:space="preserve"> in </w:t>
       </w:r>
-      <w:r>
-        <w:t xml:space="preserve">class </w:t>
-      </w:r>
-      <w:proofErr w:type="spellStart"/>
-      <w:r>
-        <w:t>FileToData</w:t>
-      </w:r>
-      <w:proofErr w:type="spellEnd"/>
-      <w:r>
-        <w:t>(</w:t>
-      </w:r>
-      <w:proofErr w:type="spellStart"/>
-      <w:r>
-        <w:t>ast.NodeVisitor</w:t>
-      </w:r>
-      <w:proofErr w:type="spellEnd"/>
-      <w:r>
-        <w:t>):</w:t>
-      </w:r>
-      <w:r>
-        <w:t xml:space="preserve"> in file_to_data.py</w:t>
-      </w:r>
+      <w:proofErr w:type="spellStart"/>
+      <w:r>
+        <w:t>file_to_data.py</w:t>
+      </w:r>
+      <w:proofErr w:type="spellEnd"/>
       <w:r>
         <w:t xml:space="preserve"> file</w:t>
       </w:r>
@@ -5671,19 +5925,11 @@
       </w:r>
       <w:proofErr w:type="spellStart"/>
       <w:r>
-        <w:t>read_</w:t>
-      </w:r>
-      <w:proofErr w:type="gramStart"/>
-      <w:r>
-        <w:t>file</w:t>
-      </w:r>
-      <w:proofErr w:type="spellEnd"/>
-      <w:r>
-        <w:t>(</w:t>
-      </w:r>
-      <w:proofErr w:type="gramEnd"/>
-      <w:r>
-        <w:t xml:space="preserve">self, </w:t>
+        <w:t>read_file</w:t>
+      </w:r>
+      <w:proofErr w:type="spellEnd"/>
+      <w:r>
+        <w:t xml:space="preserve">(self, </w:t>
       </w:r>
       <w:proofErr w:type="spellStart"/>
       <w:r>
@@ -5819,12 +6065,10 @@
         <w:t xml:space="preserve"> The </w:t>
       </w:r>
       <w:proofErr w:type="spellStart"/>
-      <w:proofErr w:type="gramStart"/>
       <w:r>
         <w:t>path.exists</w:t>
       </w:r>
       <w:proofErr w:type="spellEnd"/>
-      <w:proofErr w:type="gramEnd"/>
       <w:r>
         <w:t>(</w:t>
       </w:r>
@@ -5933,12 +6177,10 @@
         <w:t xml:space="preserve">The aforementioned </w:t>
       </w:r>
       <w:proofErr w:type="spellStart"/>
-      <w:proofErr w:type="gramStart"/>
       <w:r>
         <w:t>path.exists</w:t>
       </w:r>
       <w:proofErr w:type="spellEnd"/>
-      <w:proofErr w:type="gramEnd"/>
       <w:r>
         <w:t>(</w:t>
       </w:r>
@@ -5958,7 +6200,6 @@
         </w:numPr>
       </w:pPr>
       <w:r>
-        <w:lastRenderedPageBreak/>
         <w:t>Complete and well implemented</w:t>
       </w:r>
     </w:p>
@@ -6078,7 +6319,15 @@
         <w:t>):</w:t>
       </w:r>
       <w:r>
-        <w:t xml:space="preserve"> function in class_dia_cli.py as shown below:</w:t>
+        <w:t xml:space="preserve"> function in </w:t>
+      </w:r>
+      <w:proofErr w:type="spellStart"/>
+      <w:r>
+        <w:t>class_dia_cli.py</w:t>
+      </w:r>
+      <w:proofErr w:type="spellEnd"/>
+      <w:r>
+        <w:t xml:space="preserve"> as shown below:</w:t>
       </w:r>
     </w:p>
     <w:p>
@@ -6139,19 +6388,11 @@
       </w:r>
       <w:proofErr w:type="spellStart"/>
       <w:r>
-        <w:t>read_</w:t>
-      </w:r>
-      <w:proofErr w:type="gramStart"/>
-      <w:r>
-        <w:t>file</w:t>
-      </w:r>
-      <w:proofErr w:type="spellEnd"/>
-      <w:r>
-        <w:t>(</w:t>
-      </w:r>
-      <w:proofErr w:type="gramEnd"/>
-      <w:r>
-        <w:t xml:space="preserve">self, </w:t>
+        <w:t>read_file</w:t>
+      </w:r>
+      <w:proofErr w:type="spellEnd"/>
+      <w:r>
+        <w:t xml:space="preserve">(self, </w:t>
       </w:r>
       <w:proofErr w:type="spellStart"/>
       <w:r>
@@ -6223,19 +6464,11 @@
       </w:r>
       <w:proofErr w:type="spellStart"/>
       <w:r>
-        <w:t>do_pyr_class_</w:t>
-      </w:r>
-      <w:proofErr w:type="gramStart"/>
-      <w:r>
-        <w:t>diagram</w:t>
-      </w:r>
-      <w:proofErr w:type="spellEnd"/>
-      <w:r>
-        <w:t>(</w:t>
-      </w:r>
-      <w:proofErr w:type="gramEnd"/>
-      <w:r>
-        <w:t xml:space="preserve">self, </w:t>
+        <w:t>do_pyr_class_diagram</w:t>
+      </w:r>
+      <w:proofErr w:type="spellEnd"/>
+      <w:r>
+        <w:t xml:space="preserve">(self, </w:t>
       </w:r>
       <w:proofErr w:type="spellStart"/>
       <w:r>
@@ -6306,7 +6539,6 @@
         </w:numPr>
       </w:pPr>
       <w:r>
-        <w:lastRenderedPageBreak/>
         <w:t xml:space="preserve">def </w:t>
       </w:r>
       <w:proofErr w:type="spellStart"/>
@@ -6314,19 +6546,11 @@
         <w:t>do_</w:t>
       </w:r>
       <w:r>
-        <w:t>read_source_</w:t>
-      </w:r>
-      <w:proofErr w:type="gramStart"/>
-      <w:r>
-        <w:t>file</w:t>
-      </w:r>
-      <w:proofErr w:type="spellEnd"/>
-      <w:r>
-        <w:t>(</w:t>
-      </w:r>
-      <w:proofErr w:type="gramEnd"/>
-      <w:r>
-        <w:t xml:space="preserve">self, </w:t>
+        <w:t>read_source_file</w:t>
+      </w:r>
+      <w:proofErr w:type="spellEnd"/>
+      <w:r>
+        <w:t xml:space="preserve">(self, </w:t>
       </w:r>
       <w:proofErr w:type="spellStart"/>
       <w:r>
@@ -6401,19 +6625,11 @@
       </w:r>
       <w:proofErr w:type="spellStart"/>
       <w:r>
-        <w:t>do_validate_class_</w:t>
-      </w:r>
-      <w:proofErr w:type="gramStart"/>
-      <w:r>
-        <w:t>contents</w:t>
-      </w:r>
-      <w:proofErr w:type="spellEnd"/>
-      <w:r>
-        <w:t>(</w:t>
-      </w:r>
-      <w:proofErr w:type="gramEnd"/>
-      <w:r>
-        <w:t xml:space="preserve">self, </w:t>
+        <w:t>do_validate_class_contents</w:t>
+      </w:r>
+      <w:proofErr w:type="spellEnd"/>
+      <w:r>
+        <w:t xml:space="preserve">(self, </w:t>
       </w:r>
       <w:proofErr w:type="spellStart"/>
       <w:r>
@@ -6481,15 +6697,15 @@
         </w:numPr>
       </w:pPr>
       <w:r>
-        <w:t>def do_dot_2_</w:t>
-      </w:r>
-      <w:proofErr w:type="gramStart"/>
-      <w:r>
-        <w:t>png(</w:t>
-      </w:r>
-      <w:proofErr w:type="gramEnd"/>
-      <w:r>
-        <w:t xml:space="preserve">self, </w:t>
+        <w:t xml:space="preserve">def </w:t>
+      </w:r>
+      <w:proofErr w:type="spellStart"/>
+      <w:r>
+        <w:t>do_dot_2_png</w:t>
+      </w:r>
+      <w:proofErr w:type="spellEnd"/>
+      <w:r>
+        <w:t xml:space="preserve">(self, </w:t>
       </w:r>
       <w:proofErr w:type="spellStart"/>
       <w:r>
@@ -6500,7 +6716,15 @@
         <w:t>):</w:t>
       </w:r>
       <w:r>
-        <w:t xml:space="preserve"> function in my_cli.py as shown below:</w:t>
+        <w:t xml:space="preserve"> function in </w:t>
+      </w:r>
+      <w:proofErr w:type="spellStart"/>
+      <w:r>
+        <w:t>my_cli.py</w:t>
+      </w:r>
+      <w:proofErr w:type="spellEnd"/>
+      <w:r>
+        <w:t xml:space="preserve"> as shown below:</w:t>
       </w:r>
     </w:p>
     <w:p>
@@ -6584,7 +6808,6 @@
         <w:ind w:left="900" w:hanging="540"/>
       </w:pPr>
       <w:r>
-        <w:lastRenderedPageBreak/>
         <w:t>Complete and well implemented</w:t>
       </w:r>
     </w:p>
@@ -6703,19 +6926,11 @@
       </w:r>
       <w:proofErr w:type="spellStart"/>
       <w:r>
-        <w:t>read_</w:t>
-      </w:r>
-      <w:proofErr w:type="gramStart"/>
-      <w:r>
-        <w:t>file</w:t>
-      </w:r>
-      <w:proofErr w:type="spellEnd"/>
-      <w:r>
-        <w:t>(</w:t>
-      </w:r>
-      <w:proofErr w:type="gramEnd"/>
-      <w:r>
-        <w:t xml:space="preserve">self, </w:t>
+        <w:t>read_file</w:t>
+      </w:r>
+      <w:proofErr w:type="spellEnd"/>
+      <w:r>
+        <w:t xml:space="preserve">(self, </w:t>
       </w:r>
       <w:proofErr w:type="spellStart"/>
       <w:r>
@@ -6791,19 +7006,11 @@
       </w:r>
       <w:proofErr w:type="spellStart"/>
       <w:r>
-        <w:t>do_pyr_class_</w:t>
-      </w:r>
-      <w:proofErr w:type="gramStart"/>
-      <w:r>
-        <w:t>diagram</w:t>
-      </w:r>
-      <w:proofErr w:type="spellEnd"/>
-      <w:r>
-        <w:t>(</w:t>
-      </w:r>
-      <w:proofErr w:type="gramEnd"/>
-      <w:r>
-        <w:t xml:space="preserve">self, </w:t>
+        <w:t>do_pyr_class_diagram</w:t>
+      </w:r>
+      <w:proofErr w:type="spellEnd"/>
+      <w:r>
+        <w:t xml:space="preserve">(self, </w:t>
       </w:r>
       <w:proofErr w:type="spellStart"/>
       <w:r>
@@ -6872,24 +7079,15 @@
         <w:jc w:val="both"/>
       </w:pPr>
       <w:r>
-        <w:lastRenderedPageBreak/>
         <w:t xml:space="preserve">The def </w:t>
       </w:r>
       <w:proofErr w:type="spellStart"/>
       <w:r>
-        <w:t>do_read_source_</w:t>
-      </w:r>
-      <w:proofErr w:type="gramStart"/>
-      <w:r>
-        <w:t>file</w:t>
-      </w:r>
-      <w:proofErr w:type="spellEnd"/>
-      <w:r>
-        <w:t>(</w:t>
-      </w:r>
-      <w:proofErr w:type="gramEnd"/>
-      <w:r>
-        <w:t xml:space="preserve">self, </w:t>
+        <w:t>do_read_source_file</w:t>
+      </w:r>
+      <w:proofErr w:type="spellEnd"/>
+      <w:r>
+        <w:t xml:space="preserve">(self, </w:t>
       </w:r>
       <w:proofErr w:type="spellStart"/>
       <w:r>
@@ -6968,19 +7166,11 @@
       </w:r>
       <w:proofErr w:type="spellStart"/>
       <w:r>
-        <w:t>do_validate_class_</w:t>
-      </w:r>
-      <w:proofErr w:type="gramStart"/>
-      <w:r>
-        <w:t>contents</w:t>
-      </w:r>
-      <w:proofErr w:type="spellEnd"/>
-      <w:r>
-        <w:t>(</w:t>
-      </w:r>
-      <w:proofErr w:type="gramEnd"/>
-      <w:r>
-        <w:t xml:space="preserve">self, </w:t>
+        <w:t>do_validate_class_contents</w:t>
+      </w:r>
+      <w:proofErr w:type="spellEnd"/>
+      <w:r>
+        <w:t xml:space="preserve">(self, </w:t>
       </w:r>
       <w:proofErr w:type="spellStart"/>
       <w:r>
@@ -7058,7 +7248,15 @@
         </w:numPr>
       </w:pPr>
       <w:r>
-        <w:t xml:space="preserve">The def do_dot_2_png(self, </w:t>
+        <w:t xml:space="preserve">The def </w:t>
+      </w:r>
+      <w:proofErr w:type="spellStart"/>
+      <w:r>
+        <w:t>do_dot_2_png</w:t>
+      </w:r>
+      <w:proofErr w:type="spellEnd"/>
+      <w:r>
+        <w:t xml:space="preserve">(self, </w:t>
       </w:r>
       <w:proofErr w:type="spellStart"/>
       <w:r>
@@ -7083,7 +7281,6 @@
         <w:rPr>
           <w:noProof/>
         </w:rPr>
-        <w:lastRenderedPageBreak/>
         <w:drawing>
           <wp:inline distT="0" distB="0" distL="0" distR="0" wp14:anchorId="642A5B75" wp14:editId="480395AF">
             <wp:extent cx="5125454" cy="3277656"/>
@@ -7147,12 +7344,10 @@
         <w:t xml:space="preserve">The </w:t>
       </w:r>
       <w:proofErr w:type="spellStart"/>
-      <w:proofErr w:type="gramStart"/>
       <w:r>
         <w:t>path.exists</w:t>
       </w:r>
       <w:proofErr w:type="spellEnd"/>
-      <w:proofErr w:type="gramEnd"/>
       <w:r>
         <w:t>(</w:t>
       </w:r>
@@ -7413,7 +7608,6 @@
         <w:ind w:left="1170"/>
       </w:pPr>
       <w:r>
-        <w:lastRenderedPageBreak/>
         <w:t xml:space="preserve">All </w:t>
       </w:r>
       <w:proofErr w:type="spellStart"/>
@@ -7555,13 +7749,8 @@
         </w:numPr>
         <w:spacing w:line="256" w:lineRule="auto"/>
       </w:pPr>
-      <w:proofErr w:type="gramStart"/>
-      <w:r>
-        <w:t>Two unit</w:t>
-      </w:r>
-      <w:proofErr w:type="gramEnd"/>
-      <w:r>
-        <w:t xml:space="preserve"> tests are shown below:</w:t>
+      <w:r>
+        <w:t>Two unit tests are shown below:</w:t>
       </w:r>
     </w:p>
     <w:p>
@@ -7630,7 +7819,6 @@
         <w:rPr>
           <w:noProof/>
         </w:rPr>
-        <w:lastRenderedPageBreak/>
         <w:drawing>
           <wp:inline distT="0" distB="0" distL="0" distR="0" wp14:anchorId="005A0AF7" wp14:editId="03030604">
             <wp:extent cx="4371975" cy="2971800"/>
@@ -7857,19 +8045,11 @@
       </w:r>
       <w:proofErr w:type="spellStart"/>
       <w:r>
-        <w:t>do_pyr_class_</w:t>
-      </w:r>
-      <w:proofErr w:type="gramStart"/>
-      <w:r>
-        <w:t>diagram</w:t>
-      </w:r>
-      <w:proofErr w:type="spellEnd"/>
-      <w:r>
-        <w:t>(</w:t>
-      </w:r>
-      <w:proofErr w:type="gramEnd"/>
-      <w:r>
-        <w:t xml:space="preserve">self, </w:t>
+        <w:t>do_pyr_class_diagram</w:t>
+      </w:r>
+      <w:proofErr w:type="spellEnd"/>
+      <w:r>
+        <w:t xml:space="preserve">(self, </w:t>
       </w:r>
       <w:proofErr w:type="spellStart"/>
       <w:r>
@@ -7891,7 +8071,6 @@
         <w:rPr>
           <w:noProof/>
         </w:rPr>
-        <w:lastRenderedPageBreak/>
         <w:drawing>
           <wp:inline distT="0" distB="0" distL="0" distR="0" wp14:anchorId="4C922FEB" wp14:editId="1F451FF1">
             <wp:extent cx="4698556" cy="3675660"/>
@@ -7988,19 +8167,11 @@
       </w:r>
       <w:proofErr w:type="spellStart"/>
       <w:r>
-        <w:t>do_validate_class_</w:t>
-      </w:r>
-      <w:proofErr w:type="gramStart"/>
-      <w:r>
-        <w:t>contents</w:t>
-      </w:r>
-      <w:proofErr w:type="spellEnd"/>
-      <w:r>
-        <w:t>(</w:t>
-      </w:r>
-      <w:proofErr w:type="gramEnd"/>
-      <w:r>
-        <w:t xml:space="preserve">self, </w:t>
+        <w:t>do_validate_class_contents</w:t>
+      </w:r>
+      <w:proofErr w:type="spellEnd"/>
+      <w:r>
+        <w:t xml:space="preserve">(self, </w:t>
       </w:r>
       <w:proofErr w:type="spellStart"/>
       <w:r>
@@ -8037,7 +8208,6 @@
         <w:rPr>
           <w:noProof/>
         </w:rPr>
-        <w:lastRenderedPageBreak/>
         <w:drawing>
           <wp:inline distT="0" distB="0" distL="0" distR="0" wp14:anchorId="1B55451A" wp14:editId="3148A4D4">
             <wp:extent cx="5189250" cy="3048814"/>
@@ -8132,15 +8302,15 @@
         <w:t xml:space="preserve">The </w:t>
       </w:r>
       <w:r>
-        <w:t>def do_dot_2_</w:t>
-      </w:r>
-      <w:proofErr w:type="gramStart"/>
-      <w:r>
-        <w:t>png(</w:t>
-      </w:r>
-      <w:proofErr w:type="gramEnd"/>
-      <w:r>
-        <w:t xml:space="preserve">self, </w:t>
+        <w:t xml:space="preserve">def </w:t>
+      </w:r>
+      <w:proofErr w:type="spellStart"/>
+      <w:r>
+        <w:t>do_dot_2_png</w:t>
+      </w:r>
+      <w:proofErr w:type="spellEnd"/>
+      <w:r>
+        <w:t xml:space="preserve">(self, </w:t>
       </w:r>
       <w:proofErr w:type="spellStart"/>
       <w:r>
@@ -8162,7 +8332,6 @@
         <w:rPr>
           <w:noProof/>
         </w:rPr>
-        <w:lastRenderedPageBreak/>
         <w:drawing>
           <wp:inline distT="0" distB="0" distL="0" distR="0" wp14:anchorId="4E979F6C" wp14:editId="29CBC748">
             <wp:extent cx="4835600" cy="2838893"/>
@@ -8369,15 +8538,7 @@
         </w:numPr>
       </w:pPr>
       <w:r>
-        <w:t xml:space="preserve">Can save and read data from a </w:t>
-      </w:r>
-      <w:proofErr w:type="gramStart"/>
-      <w:r>
-        <w:t>database ,</w:t>
-      </w:r>
-      <w:proofErr w:type="gramEnd"/>
-      <w:r>
-        <w:t>e.g., from a database, e.g., SQLite, MySQL and MongoDB.</w:t>
+        <w:t>Can save and read data from a database ,e.g., from a database, e.g., SQLite, MySQL and MongoDB.</w:t>
       </w:r>
     </w:p>
     <w:p>
@@ -8407,7 +8568,6 @@
       </w:pPr>
       <w:bookmarkStart w:id="14" w:name="_Toc35802820"/>
       <w:r>
-        <w:lastRenderedPageBreak/>
         <w:t>Location of GitHub repository</w:t>
       </w:r>
       <w:bookmarkEnd w:id="14"/>
@@ -8839,6 +8999,92 @@
       <w:lvlJc w:val="left"/>
       <w:pPr>
         <w:ind w:left="4320" w:hanging="1440"/>
+      </w:pPr>
+    </w:lvl>
+  </w:abstractNum>
+  <w:abstractNum w:abstractNumId="4" w15:restartNumberingAfterBreak="0">
+    <w:nsid w:val="717B4CF2"/>
+    <w:multiLevelType w:val="hybridMultilevel"/>
+    <w:tmpl w:val="2C621D2C"/>
+    <w:lvl w:ilvl="0" w:tplc="14090011">
+      <w:start w:val="1"/>
+      <w:numFmt w:val="decimal"/>
+      <w:lvlText w:val="%1)"/>
+      <w:lvlJc w:val="left"/>
+      <w:pPr>
+        <w:ind w:left="720" w:hanging="360"/>
+      </w:pPr>
+    </w:lvl>
+    <w:lvl w:ilvl="1" w:tplc="14090019" w:tentative="1">
+      <w:start w:val="1"/>
+      <w:numFmt w:val="lowerLetter"/>
+      <w:lvlText w:val="%2."/>
+      <w:lvlJc w:val="left"/>
+      <w:pPr>
+        <w:ind w:left="1440" w:hanging="360"/>
+      </w:pPr>
+    </w:lvl>
+    <w:lvl w:ilvl="2" w:tplc="1409001B" w:tentative="1">
+      <w:start w:val="1"/>
+      <w:numFmt w:val="lowerRoman"/>
+      <w:lvlText w:val="%3."/>
+      <w:lvlJc w:val="right"/>
+      <w:pPr>
+        <w:ind w:left="2160" w:hanging="180"/>
+      </w:pPr>
+    </w:lvl>
+    <w:lvl w:ilvl="3" w:tplc="1409000F" w:tentative="1">
+      <w:start w:val="1"/>
+      <w:numFmt w:val="decimal"/>
+      <w:lvlText w:val="%4."/>
+      <w:lvlJc w:val="left"/>
+      <w:pPr>
+        <w:ind w:left="2880" w:hanging="360"/>
+      </w:pPr>
+    </w:lvl>
+    <w:lvl w:ilvl="4" w:tplc="14090019" w:tentative="1">
+      <w:start w:val="1"/>
+      <w:numFmt w:val="lowerLetter"/>
+      <w:lvlText w:val="%5."/>
+      <w:lvlJc w:val="left"/>
+      <w:pPr>
+        <w:ind w:left="3600" w:hanging="360"/>
+      </w:pPr>
+    </w:lvl>
+    <w:lvl w:ilvl="5" w:tplc="1409001B" w:tentative="1">
+      <w:start w:val="1"/>
+      <w:numFmt w:val="lowerRoman"/>
+      <w:lvlText w:val="%6."/>
+      <w:lvlJc w:val="right"/>
+      <w:pPr>
+        <w:ind w:left="4320" w:hanging="180"/>
+      </w:pPr>
+    </w:lvl>
+    <w:lvl w:ilvl="6" w:tplc="1409000F" w:tentative="1">
+      <w:start w:val="1"/>
+      <w:numFmt w:val="decimal"/>
+      <w:lvlText w:val="%7."/>
+      <w:lvlJc w:val="left"/>
+      <w:pPr>
+        <w:ind w:left="5040" w:hanging="360"/>
+      </w:pPr>
+    </w:lvl>
+    <w:lvl w:ilvl="7" w:tplc="14090019" w:tentative="1">
+      <w:start w:val="1"/>
+      <w:numFmt w:val="lowerLetter"/>
+      <w:lvlText w:val="%8."/>
+      <w:lvlJc w:val="left"/>
+      <w:pPr>
+        <w:ind w:left="5760" w:hanging="360"/>
+      </w:pPr>
+    </w:lvl>
+    <w:lvl w:ilvl="8" w:tplc="1409001B" w:tentative="1">
+      <w:start w:val="1"/>
+      <w:numFmt w:val="lowerRoman"/>
+      <w:lvlText w:val="%9."/>
+      <w:lvlJc w:val="right"/>
+      <w:pPr>
+        <w:ind w:left="6480" w:hanging="180"/>
       </w:pPr>
     </w:lvl>
   </w:abstractNum>
@@ -8886,6 +9132,9 @@
   </w:num>
   <w:num w:numId="6">
     <w:abstractNumId w:val="0"/>
+  </w:num>
+  <w:num w:numId="7">
+    <w:abstractNumId w:val="4"/>
   </w:num>
 </w:numbering>
 </file>
@@ -10058,7 +10307,7 @@
 </file>
 
 <file path=customXml/itemProps1.xml><?xml version="1.0" encoding="utf-8"?>
-<ds:datastoreItem xmlns:ds="http://schemas.openxmlformats.org/officeDocument/2006/customXml" ds:itemID="{451B4958-C986-4599-AE58-2B76B19C3F05}">
+<ds:datastoreItem xmlns:ds="http://schemas.openxmlformats.org/officeDocument/2006/customXml" ds:itemID="{50CC7797-FDB3-472E-9D46-7853262BFBCB}">
   <ds:schemaRefs>
     <ds:schemaRef ds:uri="http://schemas.openxmlformats.org/officeDocument/2006/bibliography"/>
   </ds:schemaRefs>

</xml_diff>

<commit_message>
made BCDE321AssDoc.pdf from word file; and created a zip folder for Harry's submission
</commit_message>
<xml_diff>
--- a/BCDE321AssDoc.docx
+++ b/BCDE321AssDoc.docx
@@ -175,13 +175,142 @@
           <w:r>
             <w:fldChar w:fldCharType="separate"/>
           </w:r>
-          <w:hyperlink w:anchor="_Toc35816887" w:history="1">
+          <w:bookmarkStart w:id="0" w:name="_GoBack"/>
+          <w:bookmarkEnd w:id="0"/>
+          <w:r>
+            <w:rPr>
+              <w:rStyle w:val="Hyperlink"/>
+              <w:noProof/>
+            </w:rPr>
+            <w:fldChar w:fldCharType="begin"/>
+          </w:r>
+          <w:r>
+            <w:rPr>
+              <w:rStyle w:val="Hyperlink"/>
+              <w:noProof/>
+            </w:rPr>
+            <w:instrText xml:space="preserve"> </w:instrText>
+          </w:r>
+          <w:r>
+            <w:rPr>
+              <w:noProof/>
+            </w:rPr>
+            <w:instrText>HYPERLINK \l "_Toc35849762"</w:instrText>
+          </w:r>
+          <w:r>
+            <w:rPr>
+              <w:rStyle w:val="Hyperlink"/>
+              <w:noProof/>
+            </w:rPr>
+            <w:instrText xml:space="preserve"> </w:instrText>
+          </w:r>
+          <w:r>
+            <w:rPr>
+              <w:rStyle w:val="Hyperlink"/>
+              <w:noProof/>
+            </w:rPr>
+          </w:r>
+          <w:r>
+            <w:rPr>
+              <w:rStyle w:val="Hyperlink"/>
+              <w:noProof/>
+            </w:rPr>
+            <w:fldChar w:fldCharType="separate"/>
+          </w:r>
+          <w:r>
+            <w:rPr>
+              <w:rStyle w:val="Hyperlink"/>
+              <w:noProof/>
+            </w:rPr>
+            <w:t>1</w:t>
+          </w:r>
+          <w:r>
+            <w:rPr>
+              <w:noProof/>
+            </w:rPr>
+            <w:tab/>
+          </w:r>
+          <w:r>
+            <w:rPr>
+              <w:rStyle w:val="Hyperlink"/>
+              <w:noProof/>
+            </w:rPr>
+            <w:t>Class Diagram</w:t>
+          </w:r>
+          <w:r>
+            <w:rPr>
+              <w:noProof/>
+              <w:webHidden/>
+            </w:rPr>
+            <w:tab/>
+          </w:r>
+          <w:r>
+            <w:rPr>
+              <w:noProof/>
+              <w:webHidden/>
+            </w:rPr>
+            <w:fldChar w:fldCharType="begin"/>
+          </w:r>
+          <w:r>
+            <w:rPr>
+              <w:noProof/>
+              <w:webHidden/>
+            </w:rPr>
+            <w:instrText xml:space="preserve"> PAGEREF _Toc35849762 \h </w:instrText>
+          </w:r>
+          <w:r>
+            <w:rPr>
+              <w:noProof/>
+              <w:webHidden/>
+            </w:rPr>
+          </w:r>
+          <w:r>
+            <w:rPr>
+              <w:noProof/>
+              <w:webHidden/>
+            </w:rPr>
+            <w:fldChar w:fldCharType="separate"/>
+          </w:r>
+          <w:r>
+            <w:rPr>
+              <w:noProof/>
+              <w:webHidden/>
+            </w:rPr>
+            <w:t>2</w:t>
+          </w:r>
+          <w:r>
+            <w:rPr>
+              <w:noProof/>
+              <w:webHidden/>
+            </w:rPr>
+            <w:fldChar w:fldCharType="end"/>
+          </w:r>
+          <w:r>
+            <w:rPr>
+              <w:rStyle w:val="Hyperlink"/>
+              <w:noProof/>
+            </w:rPr>
+            <w:fldChar w:fldCharType="end"/>
+          </w:r>
+        </w:p>
+        <w:p>
+          <w:pPr>
+            <w:pStyle w:val="TOC1"/>
+            <w:tabs>
+              <w:tab w:val="left" w:pos="440"/>
+              <w:tab w:val="right" w:leader="dot" w:pos="9710"/>
+            </w:tabs>
+            <w:rPr>
+              <w:noProof/>
+            </w:rPr>
+          </w:pPr>
+          <w:hyperlink w:anchor="_Toc35849763" w:history="1">
             <w:r>
               <w:rPr>
                 <w:rStyle w:val="Hyperlink"/>
                 <w:noProof/>
               </w:rPr>
-              <w:t>1</w:t>
+              <w:t>2</w:t>
             </w:r>
             <w:r>
               <w:rPr>
@@ -194,7 +323,7 @@
                 <w:rStyle w:val="Hyperlink"/>
                 <w:noProof/>
               </w:rPr>
-              <w:t>Class Diagram</w:t>
+              <w:t>Matthew’s help file details</w:t>
             </w:r>
             <w:r>
               <w:rPr>
@@ -215,7 +344,7 @@
                 <w:noProof/>
                 <w:webHidden/>
               </w:rPr>
-              <w:instrText xml:space="preserve"> PAGEREF _Toc35816887 \h </w:instrText>
+              <w:instrText xml:space="preserve"> PAGEREF _Toc35849763 \h </w:instrText>
             </w:r>
             <w:r>
               <w:rPr>
@@ -235,7 +364,7 @@
                 <w:noProof/>
                 <w:webHidden/>
               </w:rPr>
-              <w:t>2</w:t>
+              <w:t>3</w:t>
             </w:r>
             <w:r>
               <w:rPr>
@@ -257,13 +386,13 @@
               <w:noProof/>
             </w:rPr>
           </w:pPr>
-          <w:hyperlink w:anchor="_Toc35816888" w:history="1">
+          <w:hyperlink w:anchor="_Toc35849764" w:history="1">
             <w:r>
               <w:rPr>
                 <w:rStyle w:val="Hyperlink"/>
                 <w:noProof/>
               </w:rPr>
-              <w:t>2</w:t>
+              <w:t>3</w:t>
             </w:r>
             <w:r>
               <w:rPr>
@@ -276,7 +405,7 @@
                 <w:rStyle w:val="Hyperlink"/>
                 <w:noProof/>
               </w:rPr>
-              <w:t>Matthew’s help file details</w:t>
+              <w:t>John’s help file details</w:t>
             </w:r>
             <w:r>
               <w:rPr>
@@ -297,7 +426,7 @@
                 <w:noProof/>
                 <w:webHidden/>
               </w:rPr>
-              <w:instrText xml:space="preserve"> PAGEREF _Toc35816888 \h </w:instrText>
+              <w:instrText xml:space="preserve"> PAGEREF _Toc35849764 \h </w:instrText>
             </w:r>
             <w:r>
               <w:rPr>
@@ -339,13 +468,13 @@
               <w:noProof/>
             </w:rPr>
           </w:pPr>
-          <w:hyperlink w:anchor="_Toc35816889" w:history="1">
+          <w:hyperlink w:anchor="_Toc35849765" w:history="1">
             <w:r>
               <w:rPr>
                 <w:rStyle w:val="Hyperlink"/>
                 <w:noProof/>
               </w:rPr>
-              <w:t>3</w:t>
+              <w:t>4</w:t>
             </w:r>
             <w:r>
               <w:rPr>
@@ -358,7 +487,7 @@
                 <w:rStyle w:val="Hyperlink"/>
                 <w:noProof/>
               </w:rPr>
-              <w:t>John’s help file details</w:t>
+              <w:t>Harry’s help file details</w:t>
             </w:r>
             <w:r>
               <w:rPr>
@@ -379,7 +508,7 @@
                 <w:noProof/>
                 <w:webHidden/>
               </w:rPr>
-              <w:instrText xml:space="preserve"> PAGEREF _Toc35816889 \h </w:instrText>
+              <w:instrText xml:space="preserve"> PAGEREF _Toc35849765 \h </w:instrText>
             </w:r>
             <w:r>
               <w:rPr>
@@ -421,13 +550,13 @@
               <w:noProof/>
             </w:rPr>
           </w:pPr>
-          <w:hyperlink w:anchor="_Toc35816890" w:history="1">
+          <w:hyperlink w:anchor="_Toc35849766" w:history="1">
             <w:r>
               <w:rPr>
                 <w:rStyle w:val="Hyperlink"/>
                 <w:noProof/>
               </w:rPr>
-              <w:t>4</w:t>
+              <w:t>5</w:t>
             </w:r>
             <w:r>
               <w:rPr>
@@ -440,7 +569,7 @@
                 <w:rStyle w:val="Hyperlink"/>
                 <w:noProof/>
               </w:rPr>
-              <w:t>Harry’s help file details</w:t>
+              <w:t>Lists of Matthew’s own work, self-reflection on robustness, and self-reflection on the completeness and implement</w:t>
             </w:r>
             <w:r>
               <w:rPr>
@@ -461,7 +590,7 @@
                 <w:noProof/>
                 <w:webHidden/>
               </w:rPr>
-              <w:instrText xml:space="preserve"> PAGEREF _Toc35816890 \h </w:instrText>
+              <w:instrText xml:space="preserve"> PAGEREF _Toc35849766 \h </w:instrText>
             </w:r>
             <w:r>
               <w:rPr>
@@ -481,7 +610,7 @@
                 <w:noProof/>
                 <w:webHidden/>
               </w:rPr>
-              <w:t>3</w:t>
+              <w:t>4</w:t>
             </w:r>
             <w:r>
               <w:rPr>
@@ -503,13 +632,13 @@
               <w:noProof/>
             </w:rPr>
           </w:pPr>
-          <w:hyperlink w:anchor="_Toc35816891" w:history="1">
+          <w:hyperlink w:anchor="_Toc35849767" w:history="1">
             <w:r>
               <w:rPr>
                 <w:rStyle w:val="Hyperlink"/>
                 <w:noProof/>
               </w:rPr>
-              <w:t>5</w:t>
+              <w:t>6</w:t>
             </w:r>
             <w:r>
               <w:rPr>
@@ -522,7 +651,7 @@
                 <w:rStyle w:val="Hyperlink"/>
                 <w:noProof/>
               </w:rPr>
-              <w:t>Lists of Matthew’s own work, self-reflection on robustness, and self-reflection on the completeness and implement</w:t>
+              <w:t>List of John’s own work, self-reflection on robustness, and self-reflection on the completeness and implement</w:t>
             </w:r>
             <w:r>
               <w:rPr>
@@ -543,7 +672,7 @@
                 <w:noProof/>
                 <w:webHidden/>
               </w:rPr>
-              <w:instrText xml:space="preserve"> PAGEREF _Toc35816891 \h </w:instrText>
+              <w:instrText xml:space="preserve"> PAGEREF _Toc35849767 \h </w:instrText>
             </w:r>
             <w:r>
               <w:rPr>
@@ -563,7 +692,7 @@
                 <w:noProof/>
                 <w:webHidden/>
               </w:rPr>
-              <w:t>4</w:t>
+              <w:t>6</w:t>
             </w:r>
             <w:r>
               <w:rPr>
@@ -585,13 +714,13 @@
               <w:noProof/>
             </w:rPr>
           </w:pPr>
-          <w:hyperlink w:anchor="_Toc35816892" w:history="1">
+          <w:hyperlink w:anchor="_Toc35849768" w:history="1">
             <w:r>
               <w:rPr>
                 <w:rStyle w:val="Hyperlink"/>
                 <w:noProof/>
               </w:rPr>
-              <w:t>6</w:t>
+              <w:t>7</w:t>
             </w:r>
             <w:r>
               <w:rPr>
@@ -604,7 +733,7 @@
                 <w:rStyle w:val="Hyperlink"/>
                 <w:noProof/>
               </w:rPr>
-              <w:t>List of John’s own work, self-reflection on robustness, and self-reflection on the completeness and implement</w:t>
+              <w:t>List of Harry’s own work, self-reflection on robustness, and self-reflection on the completeness and implement</w:t>
             </w:r>
             <w:r>
               <w:rPr>
@@ -625,7 +754,7 @@
                 <w:noProof/>
                 <w:webHidden/>
               </w:rPr>
-              <w:instrText xml:space="preserve"> PAGEREF _Toc35816892 \h </w:instrText>
+              <w:instrText xml:space="preserve"> PAGEREF _Toc35849768 \h </w:instrText>
             </w:r>
             <w:r>
               <w:rPr>
@@ -667,13 +796,13 @@
               <w:noProof/>
             </w:rPr>
           </w:pPr>
-          <w:hyperlink w:anchor="_Toc35816893" w:history="1">
+          <w:hyperlink w:anchor="_Toc35849769" w:history="1">
             <w:r>
               <w:rPr>
                 <w:rStyle w:val="Hyperlink"/>
                 <w:noProof/>
               </w:rPr>
-              <w:t>7</w:t>
+              <w:t>8</w:t>
             </w:r>
             <w:r>
               <w:rPr>
@@ -686,7 +815,7 @@
                 <w:rStyle w:val="Hyperlink"/>
                 <w:noProof/>
               </w:rPr>
-              <w:t>List of Harry’s own work, self-reflection on robustness, and self-reflection on the completeness and implement</w:t>
+              <w:t>Location of GitHub repository</w:t>
             </w:r>
             <w:r>
               <w:rPr>
@@ -707,89 +836,7 @@
                 <w:noProof/>
                 <w:webHidden/>
               </w:rPr>
-              <w:instrText xml:space="preserve"> PAGEREF _Toc35816893 \h </w:instrText>
-            </w:r>
-            <w:r>
-              <w:rPr>
-                <w:noProof/>
-                <w:webHidden/>
-              </w:rPr>
-            </w:r>
-            <w:r>
-              <w:rPr>
-                <w:noProof/>
-                <w:webHidden/>
-              </w:rPr>
-              <w:fldChar w:fldCharType="separate"/>
-            </w:r>
-            <w:r>
-              <w:rPr>
-                <w:noProof/>
-                <w:webHidden/>
-              </w:rPr>
-              <w:t>6</w:t>
-            </w:r>
-            <w:r>
-              <w:rPr>
-                <w:noProof/>
-                <w:webHidden/>
-              </w:rPr>
-              <w:fldChar w:fldCharType="end"/>
-            </w:r>
-          </w:hyperlink>
-        </w:p>
-        <w:p>
-          <w:pPr>
-            <w:pStyle w:val="TOC1"/>
-            <w:tabs>
-              <w:tab w:val="left" w:pos="440"/>
-              <w:tab w:val="right" w:leader="dot" w:pos="9710"/>
-            </w:tabs>
-            <w:rPr>
-              <w:noProof/>
-            </w:rPr>
-          </w:pPr>
-          <w:hyperlink w:anchor="_Toc35816894" w:history="1">
-            <w:r>
-              <w:rPr>
-                <w:rStyle w:val="Hyperlink"/>
-                <w:noProof/>
-              </w:rPr>
-              <w:t>8</w:t>
-            </w:r>
-            <w:r>
-              <w:rPr>
-                <w:noProof/>
-              </w:rPr>
-              <w:tab/>
-            </w:r>
-            <w:r>
-              <w:rPr>
-                <w:rStyle w:val="Hyperlink"/>
-                <w:noProof/>
-              </w:rPr>
-              <w:t>Location of GitHub repository</w:t>
-            </w:r>
-            <w:r>
-              <w:rPr>
-                <w:noProof/>
-                <w:webHidden/>
-              </w:rPr>
-              <w:tab/>
-            </w:r>
-            <w:r>
-              <w:rPr>
-                <w:noProof/>
-                <w:webHidden/>
-              </w:rPr>
-              <w:fldChar w:fldCharType="begin"/>
-            </w:r>
-            <w:r>
-              <w:rPr>
-                <w:noProof/>
-                <w:webHidden/>
-              </w:rPr>
-              <w:instrText xml:space="preserve"> PAGEREF _Toc35816894 \h </w:instrText>
+              <w:instrText xml:space="preserve"> PAGEREF _Toc35849769 \h </w:instrText>
             </w:r>
             <w:r>
               <w:rPr>
@@ -846,12 +893,12 @@
       <w:pPr>
         <w:pStyle w:val="Heading1"/>
       </w:pPr>
-      <w:bookmarkStart w:id="0" w:name="_Toc35816887"/>
+      <w:bookmarkStart w:id="1" w:name="_Toc35849762"/>
       <w:r>
         <w:lastRenderedPageBreak/>
         <w:t>Class Diagram</w:t>
       </w:r>
-      <w:bookmarkEnd w:id="0"/>
+      <w:bookmarkEnd w:id="1"/>
     </w:p>
     <w:p>
       <w:r>
@@ -1096,7 +1143,27 @@
                                     <w:sz w:val="16"/>
                                     <w:szCs w:val="16"/>
                                   </w:rPr>
-                                  <w:t>+main()</w:t>
+                                  <w:t>+</w:t>
+                                </w:r>
+                                <w:proofErr w:type="gramStart"/>
+                                <w:r>
+                                  <w:rPr>
+                                    <w:rFonts w:ascii="Consolas" w:hAnsi="Consolas"/>
+                                    <w:color w:val="000000"/>
+                                    <w:sz w:val="16"/>
+                                    <w:szCs w:val="16"/>
+                                  </w:rPr>
+                                  <w:t>main(</w:t>
+                                </w:r>
+                                <w:proofErr w:type="gramEnd"/>
+                                <w:r>
+                                  <w:rPr>
+                                    <w:rFonts w:ascii="Consolas" w:hAnsi="Consolas"/>
+                                    <w:color w:val="000000"/>
+                                    <w:sz w:val="16"/>
+                                    <w:szCs w:val="16"/>
+                                  </w:rPr>
+                                  <w:t>)</w:t>
                                 </w:r>
                               </w:p>
                               <w:p>
@@ -1414,7 +1481,25 @@
                                     <w:sz w:val="16"/>
                                     <w:szCs w:val="16"/>
                                   </w:rPr>
-                                  <w:t xml:space="preserve">__(self, </w:t>
+                                  <w:t>_</w:t>
+                                </w:r>
+                                <w:proofErr w:type="gramStart"/>
+                                <w:r>
+                                  <w:rPr>
+                                    <w:rFonts w:ascii="Consolas" w:hAnsi="Consolas"/>
+                                    <w:sz w:val="16"/>
+                                    <w:szCs w:val="16"/>
+                                  </w:rPr>
+                                  <w:t>_(</w:t>
+                                </w:r>
+                                <w:proofErr w:type="gramEnd"/>
+                                <w:r>
+                                  <w:rPr>
+                                    <w:rFonts w:ascii="Consolas" w:hAnsi="Consolas"/>
+                                    <w:sz w:val="16"/>
+                                    <w:szCs w:val="16"/>
+                                  </w:rPr>
+                                  <w:t xml:space="preserve">self, </w:t>
                                 </w:r>
                                 <w:proofErr w:type="spellStart"/>
                                 <w:r>
@@ -1591,7 +1676,16 @@
                                     <w:sz w:val="16"/>
                                     <w:szCs w:val="16"/>
                                   </w:rPr>
-                                  <w:t>do_diagram</w:t>
+                                  <w:t>do_</w:t>
+                                </w:r>
+                                <w:proofErr w:type="gramStart"/>
+                                <w:r>
+                                  <w:rPr>
+                                    <w:rFonts w:ascii="Consolas" w:eastAsia="Times New Roman" w:hAnsi="Consolas" w:cs="Courier New"/>
+                                    <w:sz w:val="16"/>
+                                    <w:szCs w:val="16"/>
+                                  </w:rPr>
+                                  <w:t>diagram</w:t>
                                 </w:r>
                                 <w:proofErr w:type="spellEnd"/>
                                 <w:r>
@@ -1600,7 +1694,16 @@
                                     <w:sz w:val="16"/>
                                     <w:szCs w:val="16"/>
                                   </w:rPr>
-                                  <w:t xml:space="preserve">(self, </w:t>
+                                  <w:t>(</w:t>
+                                </w:r>
+                                <w:proofErr w:type="gramEnd"/>
+                                <w:r>
+                                  <w:rPr>
+                                    <w:rFonts w:ascii="Consolas" w:eastAsia="Times New Roman" w:hAnsi="Consolas" w:cs="Courier New"/>
+                                    <w:sz w:val="16"/>
+                                    <w:szCs w:val="16"/>
+                                  </w:rPr>
+                                  <w:t xml:space="preserve">self, </w:t>
                                 </w:r>
                                 <w:proofErr w:type="spellStart"/>
                                 <w:r>
@@ -1677,7 +1780,15 @@
                                     <w:sz w:val="16"/>
                                     <w:szCs w:val="16"/>
                                   </w:rPr>
-                                  <w:t>do_deletediagram</w:t>
+                                  <w:t>do_</w:t>
+                                </w:r>
+                                <w:proofErr w:type="gramStart"/>
+                                <w:r>
+                                  <w:rPr>
+                                    <w:sz w:val="16"/>
+                                    <w:szCs w:val="16"/>
+                                  </w:rPr>
+                                  <w:t>deletediagram</w:t>
                                 </w:r>
                                 <w:proofErr w:type="spellEnd"/>
                                 <w:r>
@@ -1685,7 +1796,15 @@
                                     <w:sz w:val="16"/>
                                     <w:szCs w:val="16"/>
                                   </w:rPr>
-                                  <w:t xml:space="preserve">(self, </w:t>
+                                  <w:t>(</w:t>
+                                </w:r>
+                                <w:proofErr w:type="gramEnd"/>
+                                <w:r>
+                                  <w:rPr>
+                                    <w:sz w:val="16"/>
+                                    <w:szCs w:val="16"/>
+                                  </w:rPr>
+                                  <w:t xml:space="preserve">self, </w:t>
                                 </w:r>
                                 <w:proofErr w:type="spellStart"/>
                                 <w:r>
@@ -1759,7 +1878,15 @@
                                     <w:sz w:val="16"/>
                                     <w:szCs w:val="16"/>
                                   </w:rPr>
-                                  <w:t>do_pickle</w:t>
+                                  <w:t>do_</w:t>
+                                </w:r>
+                                <w:proofErr w:type="gramStart"/>
+                                <w:r>
+                                  <w:rPr>
+                                    <w:sz w:val="16"/>
+                                    <w:szCs w:val="16"/>
+                                  </w:rPr>
+                                  <w:t>pickle</w:t>
                                 </w:r>
                                 <w:proofErr w:type="spellEnd"/>
                                 <w:r>
@@ -1767,7 +1894,15 @@
                                     <w:sz w:val="16"/>
                                     <w:szCs w:val="16"/>
                                   </w:rPr>
-                                  <w:t xml:space="preserve">(self, </w:t>
+                                  <w:t>(</w:t>
+                                </w:r>
+                                <w:proofErr w:type="gramEnd"/>
+                                <w:r>
+                                  <w:rPr>
+                                    <w:sz w:val="16"/>
+                                    <w:szCs w:val="16"/>
+                                  </w:rPr>
+                                  <w:t xml:space="preserve">self, </w:t>
                                 </w:r>
                                 <w:proofErr w:type="spellStart"/>
                                 <w:r>
@@ -1841,7 +1976,15 @@
                                     <w:sz w:val="16"/>
                                     <w:szCs w:val="16"/>
                                   </w:rPr>
-                                  <w:t>do_unpickle</w:t>
+                                  <w:t>do_</w:t>
+                                </w:r>
+                                <w:proofErr w:type="gramStart"/>
+                                <w:r>
+                                  <w:rPr>
+                                    <w:sz w:val="16"/>
+                                    <w:szCs w:val="16"/>
+                                  </w:rPr>
+                                  <w:t>unpickle</w:t>
                                 </w:r>
                                 <w:proofErr w:type="spellEnd"/>
                                 <w:r>
@@ -1849,7 +1992,15 @@
                                     <w:sz w:val="16"/>
                                     <w:szCs w:val="16"/>
                                   </w:rPr>
-                                  <w:t xml:space="preserve">(self, </w:t>
+                                  <w:t>(</w:t>
+                                </w:r>
+                                <w:proofErr w:type="gramEnd"/>
+                                <w:r>
+                                  <w:rPr>
+                                    <w:sz w:val="16"/>
+                                    <w:szCs w:val="16"/>
+                                  </w:rPr>
+                                  <w:t xml:space="preserve">self, </w:t>
                                 </w:r>
                                 <w:proofErr w:type="spellStart"/>
                                 <w:r>
@@ -1923,7 +2074,15 @@
                                     <w:sz w:val="16"/>
                                     <w:szCs w:val="16"/>
                                   </w:rPr>
-                                  <w:t>do_deletepickle</w:t>
+                                  <w:t>do_</w:t>
+                                </w:r>
+                                <w:proofErr w:type="gramStart"/>
+                                <w:r>
+                                  <w:rPr>
+                                    <w:sz w:val="16"/>
+                                    <w:szCs w:val="16"/>
+                                  </w:rPr>
+                                  <w:t>deletepickle</w:t>
                                 </w:r>
                                 <w:proofErr w:type="spellEnd"/>
                                 <w:r>
@@ -1931,7 +2090,15 @@
                                     <w:sz w:val="16"/>
                                     <w:szCs w:val="16"/>
                                   </w:rPr>
-                                  <w:t xml:space="preserve">(self, </w:t>
+                                  <w:t>(</w:t>
+                                </w:r>
+                                <w:proofErr w:type="gramEnd"/>
+                                <w:r>
+                                  <w:rPr>
+                                    <w:sz w:val="16"/>
+                                    <w:szCs w:val="16"/>
+                                  </w:rPr>
+                                  <w:t xml:space="preserve">self, </w:t>
                                 </w:r>
                                 <w:proofErr w:type="spellStart"/>
                                 <w:r>
@@ -2005,7 +2172,15 @@
                                     <w:sz w:val="16"/>
                                     <w:szCs w:val="16"/>
                                   </w:rPr>
-                                  <w:t>do_createtable</w:t>
+                                  <w:t>do_</w:t>
+                                </w:r>
+                                <w:proofErr w:type="gramStart"/>
+                                <w:r>
+                                  <w:rPr>
+                                    <w:sz w:val="16"/>
+                                    <w:szCs w:val="16"/>
+                                  </w:rPr>
+                                  <w:t>createtable</w:t>
                                 </w:r>
                                 <w:proofErr w:type="spellEnd"/>
                                 <w:r>
@@ -2013,7 +2188,15 @@
                                     <w:sz w:val="16"/>
                                     <w:szCs w:val="16"/>
                                   </w:rPr>
-                                  <w:t xml:space="preserve">(self, </w:t>
+                                  <w:t>(</w:t>
+                                </w:r>
+                                <w:proofErr w:type="gramEnd"/>
+                                <w:r>
+                                  <w:rPr>
+                                    <w:sz w:val="16"/>
+                                    <w:szCs w:val="16"/>
+                                  </w:rPr>
+                                  <w:t xml:space="preserve">self, </w:t>
                                 </w:r>
                                 <w:proofErr w:type="spellStart"/>
                                 <w:r>
@@ -2087,7 +2270,15 @@
                                     <w:sz w:val="16"/>
                                     <w:szCs w:val="16"/>
                                   </w:rPr>
-                                  <w:t>do_addtotable</w:t>
+                                  <w:t>do_</w:t>
+                                </w:r>
+                                <w:proofErr w:type="gramStart"/>
+                                <w:r>
+                                  <w:rPr>
+                                    <w:sz w:val="16"/>
+                                    <w:szCs w:val="16"/>
+                                  </w:rPr>
+                                  <w:t>addtotable</w:t>
                                 </w:r>
                                 <w:proofErr w:type="spellEnd"/>
                                 <w:r>
@@ -2095,7 +2286,15 @@
                                     <w:sz w:val="16"/>
                                     <w:szCs w:val="16"/>
                                   </w:rPr>
-                                  <w:t xml:space="preserve">(self, </w:t>
+                                  <w:t>(</w:t>
+                                </w:r>
+                                <w:proofErr w:type="gramEnd"/>
+                                <w:r>
+                                  <w:rPr>
+                                    <w:sz w:val="16"/>
+                                    <w:szCs w:val="16"/>
+                                  </w:rPr>
+                                  <w:t xml:space="preserve">self, </w:t>
                                 </w:r>
                                 <w:proofErr w:type="spellStart"/>
                                 <w:r>
@@ -2169,7 +2368,15 @@
                                     <w:sz w:val="16"/>
                                     <w:szCs w:val="16"/>
                                   </w:rPr>
-                                  <w:t>do_showtable</w:t>
+                                  <w:t>do_</w:t>
+                                </w:r>
+                                <w:proofErr w:type="gramStart"/>
+                                <w:r>
+                                  <w:rPr>
+                                    <w:sz w:val="16"/>
+                                    <w:szCs w:val="16"/>
+                                  </w:rPr>
+                                  <w:t>showtable</w:t>
                                 </w:r>
                                 <w:proofErr w:type="spellEnd"/>
                                 <w:r>
@@ -2177,7 +2384,15 @@
                                     <w:sz w:val="16"/>
                                     <w:szCs w:val="16"/>
                                   </w:rPr>
-                                  <w:t xml:space="preserve">(self, </w:t>
+                                  <w:t>(</w:t>
+                                </w:r>
+                                <w:proofErr w:type="gramEnd"/>
+                                <w:r>
+                                  <w:rPr>
+                                    <w:sz w:val="16"/>
+                                    <w:szCs w:val="16"/>
+                                  </w:rPr>
+                                  <w:t xml:space="preserve">self, </w:t>
                                 </w:r>
                                 <w:proofErr w:type="spellStart"/>
                                 <w:r>
@@ -2251,7 +2466,15 @@
                                     <w:sz w:val="16"/>
                                     <w:szCs w:val="16"/>
                                   </w:rPr>
-                                  <w:t>do_deletetable</w:t>
+                                  <w:t>do_</w:t>
+                                </w:r>
+                                <w:proofErr w:type="gramStart"/>
+                                <w:r>
+                                  <w:rPr>
+                                    <w:sz w:val="16"/>
+                                    <w:szCs w:val="16"/>
+                                  </w:rPr>
+                                  <w:t>deletetable</w:t>
                                 </w:r>
                                 <w:proofErr w:type="spellEnd"/>
                                 <w:r>
@@ -2259,7 +2482,15 @@
                                     <w:sz w:val="16"/>
                                     <w:szCs w:val="16"/>
                                   </w:rPr>
-                                  <w:t xml:space="preserve">(self, </w:t>
+                                  <w:t>(</w:t>
+                                </w:r>
+                                <w:proofErr w:type="gramEnd"/>
+                                <w:r>
+                                  <w:rPr>
+                                    <w:sz w:val="16"/>
+                                    <w:szCs w:val="16"/>
+                                  </w:rPr>
+                                  <w:t xml:space="preserve">self, </w:t>
                                 </w:r>
                                 <w:proofErr w:type="spellStart"/>
                                 <w:r>
@@ -2459,12 +2690,21 @@
                                   </w:rPr>
                                   <w:t>+</w:t>
                                 </w:r>
-                                <w:r>
-                                  <w:rPr>
-                                    <w:sz w:val="16"/>
-                                    <w:szCs w:val="16"/>
-                                  </w:rPr>
-                                  <w:t xml:space="preserve">default(self, </w:t>
+                                <w:proofErr w:type="gramStart"/>
+                                <w:r>
+                                  <w:rPr>
+                                    <w:sz w:val="16"/>
+                                    <w:szCs w:val="16"/>
+                                  </w:rPr>
+                                  <w:t>default(</w:t>
+                                </w:r>
+                                <w:proofErr w:type="gramEnd"/>
+                                <w:r>
+                                  <w:rPr>
+                                    <w:sz w:val="16"/>
+                                    <w:szCs w:val="16"/>
+                                  </w:rPr>
+                                  <w:t xml:space="preserve">self, </w:t>
                                 </w:r>
                                 <w:proofErr w:type="spellStart"/>
                                 <w:r>
@@ -2547,6 +2787,7 @@
                                   <w:t>__</w:t>
                                 </w:r>
                                 <w:proofErr w:type="spellStart"/>
+                                <w:proofErr w:type="gramStart"/>
                                 <w:r>
                                   <w:rPr>
                                     <w:sz w:val="16"/>
@@ -2560,7 +2801,15 @@
                                     <w:sz w:val="16"/>
                                     <w:szCs w:val="16"/>
                                   </w:rPr>
-                                  <w:t>(self, value)</w:t>
+                                  <w:t>(</w:t>
+                                </w:r>
+                                <w:proofErr w:type="gramEnd"/>
+                                <w:r>
+                                  <w:rPr>
+                                    <w:sz w:val="16"/>
+                                    <w:szCs w:val="16"/>
+                                  </w:rPr>
+                                  <w:t>self, value)</w:t>
                                 </w:r>
                               </w:p>
                               <w:p>
@@ -2684,7 +2933,15 @@
                                     <w:sz w:val="16"/>
                                     <w:szCs w:val="16"/>
                                   </w:rPr>
-                                  <w:t>do_exit</w:t>
+                                  <w:t>do_</w:t>
+                                </w:r>
+                                <w:proofErr w:type="gramStart"/>
+                                <w:r>
+                                  <w:rPr>
+                                    <w:sz w:val="16"/>
+                                    <w:szCs w:val="16"/>
+                                  </w:rPr>
+                                  <w:t>exit</w:t>
                                 </w:r>
                                 <w:proofErr w:type="spellEnd"/>
                                 <w:r>
@@ -2692,7 +2949,15 @@
                                     <w:sz w:val="16"/>
                                     <w:szCs w:val="16"/>
                                   </w:rPr>
-                                  <w:t xml:space="preserve">(self, </w:t>
+                                  <w:t>(</w:t>
+                                </w:r>
+                                <w:proofErr w:type="gramEnd"/>
+                                <w:r>
+                                  <w:rPr>
+                                    <w:sz w:val="16"/>
+                                    <w:szCs w:val="16"/>
+                                  </w:rPr>
+                                  <w:t xml:space="preserve">self, </w:t>
                                 </w:r>
                                 <w:proofErr w:type="spellStart"/>
                                 <w:r>
@@ -2733,7 +2998,15 @@
                                     <w:sz w:val="16"/>
                                     <w:szCs w:val="16"/>
                                   </w:rPr>
-                                  <w:t>do_EOF</w:t>
+                                  <w:t>do_</w:t>
+                                </w:r>
+                                <w:proofErr w:type="gramStart"/>
+                                <w:r>
+                                  <w:rPr>
+                                    <w:sz w:val="16"/>
+                                    <w:szCs w:val="16"/>
+                                  </w:rPr>
+                                  <w:t>EOF</w:t>
                                 </w:r>
                                 <w:proofErr w:type="spellEnd"/>
                                 <w:r>
@@ -2741,7 +3014,15 @@
                                     <w:sz w:val="16"/>
                                     <w:szCs w:val="16"/>
                                   </w:rPr>
-                                  <w:t xml:space="preserve">(self, </w:t>
+                                  <w:t>(</w:t>
+                                </w:r>
+                                <w:proofErr w:type="gramEnd"/>
+                                <w:r>
+                                  <w:rPr>
+                                    <w:sz w:val="16"/>
+                                    <w:szCs w:val="16"/>
+                                  </w:rPr>
+                                  <w:t xml:space="preserve">self, </w:t>
                                 </w:r>
                                 <w:proofErr w:type="spellStart"/>
                                 <w:r>
@@ -2782,7 +3063,15 @@
                                     <w:sz w:val="16"/>
                                     <w:szCs w:val="16"/>
                                   </w:rPr>
-                                  <w:t>do_shell</w:t>
+                                  <w:t>do_</w:t>
+                                </w:r>
+                                <w:proofErr w:type="gramStart"/>
+                                <w:r>
+                                  <w:rPr>
+                                    <w:sz w:val="16"/>
+                                    <w:szCs w:val="16"/>
+                                  </w:rPr>
+                                  <w:t>shell</w:t>
                                 </w:r>
                                 <w:proofErr w:type="spellEnd"/>
                                 <w:r>
@@ -2790,7 +3079,15 @@
                                     <w:sz w:val="16"/>
                                     <w:szCs w:val="16"/>
                                   </w:rPr>
-                                  <w:t xml:space="preserve">(self, </w:t>
+                                  <w:t>(</w:t>
+                                </w:r>
+                                <w:proofErr w:type="gramEnd"/>
+                                <w:r>
+                                  <w:rPr>
+                                    <w:sz w:val="16"/>
+                                    <w:szCs w:val="16"/>
+                                  </w:rPr>
+                                  <w:t xml:space="preserve">self, </w:t>
                                 </w:r>
                                 <w:proofErr w:type="spellStart"/>
                                 <w:r>
@@ -2831,7 +3128,15 @@
                                     <w:sz w:val="16"/>
                                     <w:szCs w:val="16"/>
                                   </w:rPr>
-                                  <w:t>do_help</w:t>
+                                  <w:t>do_</w:t>
+                                </w:r>
+                                <w:proofErr w:type="gramStart"/>
+                                <w:r>
+                                  <w:rPr>
+                                    <w:sz w:val="16"/>
+                                    <w:szCs w:val="16"/>
+                                  </w:rPr>
+                                  <w:t>help</w:t>
                                 </w:r>
                                 <w:proofErr w:type="spellEnd"/>
                                 <w:r>
@@ -2839,7 +3144,15 @@
                                     <w:sz w:val="16"/>
                                     <w:szCs w:val="16"/>
                                   </w:rPr>
-                                  <w:t xml:space="preserve">(self, </w:t>
+                                  <w:t>(</w:t>
+                                </w:r>
+                                <w:proofErr w:type="gramEnd"/>
+                                <w:r>
+                                  <w:rPr>
+                                    <w:sz w:val="16"/>
+                                    <w:szCs w:val="16"/>
+                                  </w:rPr>
+                                  <w:t xml:space="preserve">self, </w:t>
                                 </w:r>
                                 <w:proofErr w:type="spellStart"/>
                                 <w:r>
@@ -2880,7 +3193,15 @@
                                     <w:sz w:val="16"/>
                                     <w:szCs w:val="16"/>
                                   </w:rPr>
-                                  <w:t>do_create</w:t>
+                                  <w:t>do_</w:t>
+                                </w:r>
+                                <w:proofErr w:type="gramStart"/>
+                                <w:r>
+                                  <w:rPr>
+                                    <w:sz w:val="16"/>
+                                    <w:szCs w:val="16"/>
+                                  </w:rPr>
+                                  <w:t>create</w:t>
                                 </w:r>
                                 <w:proofErr w:type="spellEnd"/>
                                 <w:r>
@@ -2888,7 +3209,15 @@
                                     <w:sz w:val="16"/>
                                     <w:szCs w:val="16"/>
                                   </w:rPr>
-                                  <w:t xml:space="preserve">(self, </w:t>
+                                  <w:t>(</w:t>
+                                </w:r>
+                                <w:proofErr w:type="gramEnd"/>
+                                <w:r>
+                                  <w:rPr>
+                                    <w:sz w:val="16"/>
+                                    <w:szCs w:val="16"/>
+                                  </w:rPr>
+                                  <w:t xml:space="preserve">self, </w:t>
                                 </w:r>
                                 <w:proofErr w:type="spellStart"/>
                                 <w:r>
@@ -2962,7 +3291,15 @@
                                     <w:sz w:val="16"/>
                                     <w:szCs w:val="16"/>
                                   </w:rPr>
-                                  <w:t>do_pyr_class_diagram</w:t>
+                                  <w:t>do_pyr_class_</w:t>
+                                </w:r>
+                                <w:proofErr w:type="gramStart"/>
+                                <w:r>
+                                  <w:rPr>
+                                    <w:sz w:val="16"/>
+                                    <w:szCs w:val="16"/>
+                                  </w:rPr>
+                                  <w:t>diagram</w:t>
                                 </w:r>
                                 <w:proofErr w:type="spellEnd"/>
                                 <w:r>
@@ -2970,7 +3307,15 @@
                                     <w:sz w:val="16"/>
                                     <w:szCs w:val="16"/>
                                   </w:rPr>
-                                  <w:t xml:space="preserve">(self, </w:t>
+                                  <w:t>(</w:t>
+                                </w:r>
+                                <w:proofErr w:type="gramEnd"/>
+                                <w:r>
+                                  <w:rPr>
+                                    <w:sz w:val="16"/>
+                                    <w:szCs w:val="16"/>
+                                  </w:rPr>
+                                  <w:t xml:space="preserve">self, </w:t>
                                 </w:r>
                                 <w:proofErr w:type="spellStart"/>
                                 <w:r>
@@ -3044,7 +3389,15 @@
                                     <w:sz w:val="16"/>
                                     <w:szCs w:val="16"/>
                                   </w:rPr>
-                                  <w:t>do_read_source_file</w:t>
+                                  <w:t>do_read_source_</w:t>
+                                </w:r>
+                                <w:proofErr w:type="gramStart"/>
+                                <w:r>
+                                  <w:rPr>
+                                    <w:sz w:val="16"/>
+                                    <w:szCs w:val="16"/>
+                                  </w:rPr>
+                                  <w:t>file</w:t>
                                 </w:r>
                                 <w:proofErr w:type="spellEnd"/>
                                 <w:r>
@@ -3052,7 +3405,15 @@
                                     <w:sz w:val="16"/>
                                     <w:szCs w:val="16"/>
                                   </w:rPr>
-                                  <w:t xml:space="preserve">(self, </w:t>
+                                  <w:t>(</w:t>
+                                </w:r>
+                                <w:proofErr w:type="gramEnd"/>
+                                <w:r>
+                                  <w:rPr>
+                                    <w:sz w:val="16"/>
+                                    <w:szCs w:val="16"/>
+                                  </w:rPr>
+                                  <w:t xml:space="preserve">self, </w:t>
                                 </w:r>
                                 <w:proofErr w:type="spellStart"/>
                                 <w:r>
@@ -3126,7 +3487,15 @@
                                     <w:sz w:val="16"/>
                                     <w:szCs w:val="16"/>
                                   </w:rPr>
-                                  <w:t>do_validate_class_contents</w:t>
+                                  <w:t>do_validate_class_</w:t>
+                                </w:r>
+                                <w:proofErr w:type="gramStart"/>
+                                <w:r>
+                                  <w:rPr>
+                                    <w:sz w:val="16"/>
+                                    <w:szCs w:val="16"/>
+                                  </w:rPr>
+                                  <w:t>contents</w:t>
                                 </w:r>
                                 <w:proofErr w:type="spellEnd"/>
                                 <w:r>
@@ -3134,7 +3503,15 @@
                                     <w:sz w:val="16"/>
                                     <w:szCs w:val="16"/>
                                   </w:rPr>
-                                  <w:t xml:space="preserve">(self, </w:t>
+                                  <w:t>(</w:t>
+                                </w:r>
+                                <w:proofErr w:type="gramEnd"/>
+                                <w:r>
+                                  <w:rPr>
+                                    <w:sz w:val="16"/>
+                                    <w:szCs w:val="16"/>
+                                  </w:rPr>
+                                  <w:t xml:space="preserve">self, </w:t>
                                 </w:r>
                                 <w:proofErr w:type="spellStart"/>
                                 <w:r>
@@ -3208,7 +3585,15 @@
                                     <w:sz w:val="16"/>
                                     <w:szCs w:val="16"/>
                                   </w:rPr>
-                                  <w:t>do_dot_2_png</w:t>
+                                  <w:t>do_dot_2_</w:t>
+                                </w:r>
+                                <w:proofErr w:type="gramStart"/>
+                                <w:r>
+                                  <w:rPr>
+                                    <w:sz w:val="16"/>
+                                    <w:szCs w:val="16"/>
+                                  </w:rPr>
+                                  <w:t>png</w:t>
                                 </w:r>
                                 <w:proofErr w:type="spellEnd"/>
                                 <w:r>
@@ -3216,7 +3601,15 @@
                                     <w:sz w:val="16"/>
                                     <w:szCs w:val="16"/>
                                   </w:rPr>
-                                  <w:t xml:space="preserve">(self, </w:t>
+                                  <w:t>(</w:t>
+                                </w:r>
+                                <w:proofErr w:type="gramEnd"/>
+                                <w:r>
+                                  <w:rPr>
+                                    <w:sz w:val="16"/>
+                                    <w:szCs w:val="16"/>
+                                  </w:rPr>
+                                  <w:t xml:space="preserve">self, </w:t>
                                 </w:r>
                                 <w:proofErr w:type="spellStart"/>
                                 <w:r>
@@ -3290,7 +3683,15 @@
                                     <w:sz w:val="16"/>
                                     <w:szCs w:val="16"/>
                                   </w:rPr>
-                                  <w:t>do_quit</w:t>
+                                  <w:t>do_</w:t>
+                                </w:r>
+                                <w:proofErr w:type="gramStart"/>
+                                <w:r>
+                                  <w:rPr>
+                                    <w:sz w:val="16"/>
+                                    <w:szCs w:val="16"/>
+                                  </w:rPr>
+                                  <w:t>quit</w:t>
                                 </w:r>
                                 <w:proofErr w:type="spellEnd"/>
                                 <w:r>
@@ -3298,7 +3699,15 @@
                                     <w:sz w:val="16"/>
                                     <w:szCs w:val="16"/>
                                   </w:rPr>
-                                  <w:t>(self, line)</w:t>
+                                  <w:t>(</w:t>
+                                </w:r>
+                                <w:proofErr w:type="gramEnd"/>
+                                <w:r>
+                                  <w:rPr>
+                                    <w:sz w:val="16"/>
+                                    <w:szCs w:val="16"/>
+                                  </w:rPr>
+                                  <w:t>self, line)</w:t>
                                 </w:r>
                               </w:p>
                               <w:p>
@@ -3575,9 +3984,9 @@
                                     <w:sz w:val="16"/>
                                     <w:szCs w:val="16"/>
                                   </w:rPr>
-                                  <w:t>generic_visit</w:t>
-                                </w:r>
-                                <w:proofErr w:type="spellEnd"/>
+                                  <w:t>generic_</w:t>
+                                </w:r>
+                                <w:proofErr w:type="gramStart"/>
                                 <w:r>
                                   <w:rPr>
                                     <w:rFonts w:ascii="Consolas" w:eastAsia="Times New Roman" w:hAnsi="Consolas" w:cs="Courier New"/>
@@ -3585,7 +3994,27 @@
                                     <w:sz w:val="16"/>
                                     <w:szCs w:val="16"/>
                                   </w:rPr>
-                                  <w:t>(self, node)</w:t>
+                                  <w:t>visit</w:t>
+                                </w:r>
+                                <w:proofErr w:type="spellEnd"/>
+                                <w:r>
+                                  <w:rPr>
+                                    <w:rFonts w:ascii="Consolas" w:eastAsia="Times New Roman" w:hAnsi="Consolas" w:cs="Courier New"/>
+                                    <w:color w:val="000000"/>
+                                    <w:sz w:val="16"/>
+                                    <w:szCs w:val="16"/>
+                                  </w:rPr>
+                                  <w:t>(</w:t>
+                                </w:r>
+                                <w:proofErr w:type="gramEnd"/>
+                                <w:r>
+                                  <w:rPr>
+                                    <w:rFonts w:ascii="Consolas" w:eastAsia="Times New Roman" w:hAnsi="Consolas" w:cs="Courier New"/>
+                                    <w:color w:val="000000"/>
+                                    <w:sz w:val="16"/>
+                                    <w:szCs w:val="16"/>
+                                  </w:rPr>
+                                  <w:t>self, node)</w:t>
                                 </w:r>
                               </w:p>
                               <w:p>
@@ -3616,9 +4045,9 @@
                                     <w:sz w:val="16"/>
                                     <w:szCs w:val="16"/>
                                   </w:rPr>
-                                  <w:t>read_file</w:t>
-                                </w:r>
-                                <w:proofErr w:type="spellEnd"/>
+                                  <w:t>read_</w:t>
+                                </w:r>
+                                <w:proofErr w:type="gramStart"/>
                                 <w:r>
                                   <w:rPr>
                                     <w:rFonts w:ascii="Consolas" w:hAnsi="Consolas"/>
@@ -3626,7 +4055,27 @@
                                     <w:sz w:val="16"/>
                                     <w:szCs w:val="16"/>
                                   </w:rPr>
-                                  <w:t xml:space="preserve">(self, </w:t>
+                                  <w:t>file</w:t>
+                                </w:r>
+                                <w:proofErr w:type="spellEnd"/>
+                                <w:r>
+                                  <w:rPr>
+                                    <w:rFonts w:ascii="Consolas" w:hAnsi="Consolas"/>
+                                    <w:color w:val="000000"/>
+                                    <w:sz w:val="16"/>
+                                    <w:szCs w:val="16"/>
+                                  </w:rPr>
+                                  <w:t>(</w:t>
+                                </w:r>
+                                <w:proofErr w:type="gramEnd"/>
+                                <w:r>
+                                  <w:rPr>
+                                    <w:rFonts w:ascii="Consolas" w:hAnsi="Consolas"/>
+                                    <w:color w:val="000000"/>
+                                    <w:sz w:val="16"/>
+                                    <w:szCs w:val="16"/>
+                                  </w:rPr>
+                                  <w:t xml:space="preserve">self, </w:t>
                                 </w:r>
                                 <w:proofErr w:type="spellStart"/>
                                 <w:r>
@@ -4015,7 +4464,27 @@
                                     <w:sz w:val="16"/>
                                     <w:szCs w:val="16"/>
                                   </w:rPr>
-                                  <w:t xml:space="preserve">__(self, </w:t>
+                                  <w:t>_</w:t>
+                                </w:r>
+                                <w:proofErr w:type="gramStart"/>
+                                <w:r>
+                                  <w:rPr>
+                                    <w:rFonts w:ascii="Consolas" w:eastAsia="Times New Roman" w:hAnsi="Consolas" w:cs="Courier New"/>
+                                    <w:color w:val="000000"/>
+                                    <w:sz w:val="16"/>
+                                    <w:szCs w:val="16"/>
+                                  </w:rPr>
+                                  <w:t>_(</w:t>
+                                </w:r>
+                                <w:proofErr w:type="gramEnd"/>
+                                <w:r>
+                                  <w:rPr>
+                                    <w:rFonts w:ascii="Consolas" w:eastAsia="Times New Roman" w:hAnsi="Consolas" w:cs="Courier New"/>
+                                    <w:color w:val="000000"/>
+                                    <w:sz w:val="16"/>
+                                    <w:szCs w:val="16"/>
+                                  </w:rPr>
+                                  <w:t xml:space="preserve">self, </w:t>
                                 </w:r>
                                 <w:proofErr w:type="spellStart"/>
                                 <w:r>
@@ -4506,7 +4975,27 @@
                                     <w:sz w:val="16"/>
                                     <w:szCs w:val="16"/>
                                   </w:rPr>
-                                  <w:t xml:space="preserve">__(self, </w:t>
+                                  <w:t>_</w:t>
+                                </w:r>
+                                <w:proofErr w:type="gramStart"/>
+                                <w:r>
+                                  <w:rPr>
+                                    <w:rFonts w:ascii="Consolas" w:eastAsia="Times New Roman" w:hAnsi="Consolas" w:cs="Courier New"/>
+                                    <w:color w:val="000000"/>
+                                    <w:sz w:val="16"/>
+                                    <w:szCs w:val="16"/>
+                                  </w:rPr>
+                                  <w:t>_(</w:t>
+                                </w:r>
+                                <w:proofErr w:type="gramEnd"/>
+                                <w:r>
+                                  <w:rPr>
+                                    <w:rFonts w:ascii="Consolas" w:eastAsia="Times New Roman" w:hAnsi="Consolas" w:cs="Courier New"/>
+                                    <w:color w:val="000000"/>
+                                    <w:sz w:val="16"/>
+                                    <w:szCs w:val="16"/>
+                                  </w:rPr>
+                                  <w:t xml:space="preserve">self, </w:t>
                                 </w:r>
                                 <w:proofErr w:type="spellStart"/>
                                 <w:r>
@@ -4977,9 +5466,9 @@
                                     <w:sz w:val="16"/>
                                     <w:szCs w:val="16"/>
                                   </w:rPr>
-                                  <w:t>create_table</w:t>
-                                </w:r>
-                                <w:proofErr w:type="spellEnd"/>
+                                  <w:t>create_</w:t>
+                                </w:r>
+                                <w:proofErr w:type="gramStart"/>
                                 <w:r>
                                   <w:rPr>
                                     <w:rFonts w:ascii="Consolas" w:hAnsi="Consolas"/>
@@ -4987,7 +5476,27 @@
                                     <w:sz w:val="16"/>
                                     <w:szCs w:val="16"/>
                                   </w:rPr>
-                                  <w:t xml:space="preserve">(self, </w:t>
+                                  <w:t>table</w:t>
+                                </w:r>
+                                <w:proofErr w:type="spellEnd"/>
+                                <w:r>
+                                  <w:rPr>
+                                    <w:rFonts w:ascii="Consolas" w:hAnsi="Consolas"/>
+                                    <w:color w:val="000000"/>
+                                    <w:sz w:val="16"/>
+                                    <w:szCs w:val="16"/>
+                                  </w:rPr>
+                                  <w:t>(</w:t>
+                                </w:r>
+                                <w:proofErr w:type="gramEnd"/>
+                                <w:r>
+                                  <w:rPr>
+                                    <w:rFonts w:ascii="Consolas" w:hAnsi="Consolas"/>
+                                    <w:color w:val="000000"/>
+                                    <w:sz w:val="16"/>
+                                    <w:szCs w:val="16"/>
+                                  </w:rPr>
+                                  <w:t xml:space="preserve">self, </w:t>
                                 </w:r>
                                 <w:proofErr w:type="spellStart"/>
                                 <w:r>
@@ -5039,9 +5548,9 @@
                                     <w:sz w:val="16"/>
                                     <w:szCs w:val="16"/>
                                   </w:rPr>
-                                  <w:t>add_data</w:t>
-                                </w:r>
-                                <w:proofErr w:type="spellEnd"/>
+                                  <w:t>add_</w:t>
+                                </w:r>
+                                <w:proofErr w:type="gramStart"/>
                                 <w:r>
                                   <w:rPr>
                                     <w:rFonts w:ascii="Consolas" w:hAnsi="Consolas"/>
@@ -5049,7 +5558,27 @@
                                     <w:sz w:val="16"/>
                                     <w:szCs w:val="16"/>
                                   </w:rPr>
-                                  <w:t xml:space="preserve">(self, </w:t>
+                                  <w:t>data</w:t>
+                                </w:r>
+                                <w:proofErr w:type="spellEnd"/>
+                                <w:r>
+                                  <w:rPr>
+                                    <w:rFonts w:ascii="Consolas" w:hAnsi="Consolas"/>
+                                    <w:color w:val="000000"/>
+                                    <w:sz w:val="16"/>
+                                    <w:szCs w:val="16"/>
+                                  </w:rPr>
+                                  <w:t>(</w:t>
+                                </w:r>
+                                <w:proofErr w:type="gramEnd"/>
+                                <w:r>
+                                  <w:rPr>
+                                    <w:rFonts w:ascii="Consolas" w:hAnsi="Consolas"/>
+                                    <w:color w:val="000000"/>
+                                    <w:sz w:val="16"/>
+                                    <w:szCs w:val="16"/>
+                                  </w:rPr>
+                                  <w:t xml:space="preserve">self, </w:t>
                                 </w:r>
                                 <w:proofErr w:type="spellStart"/>
                                 <w:r>
@@ -5161,9 +5690,9 @@
                                     <w:sz w:val="16"/>
                                     <w:szCs w:val="16"/>
                                   </w:rPr>
-                                  <w:t>show_data</w:t>
-                                </w:r>
-                                <w:proofErr w:type="spellEnd"/>
+                                  <w:t>show_</w:t>
+                                </w:r>
+                                <w:proofErr w:type="gramStart"/>
                                 <w:r>
                                   <w:rPr>
                                     <w:rFonts w:ascii="Consolas" w:hAnsi="Consolas"/>
@@ -5171,7 +5700,27 @@
                                     <w:sz w:val="16"/>
                                     <w:szCs w:val="16"/>
                                   </w:rPr>
-                                  <w:t xml:space="preserve">(self, </w:t>
+                                  <w:t>data</w:t>
+                                </w:r>
+                                <w:proofErr w:type="spellEnd"/>
+                                <w:r>
+                                  <w:rPr>
+                                    <w:rFonts w:ascii="Consolas" w:hAnsi="Consolas"/>
+                                    <w:color w:val="000000"/>
+                                    <w:sz w:val="16"/>
+                                    <w:szCs w:val="16"/>
+                                  </w:rPr>
+                                  <w:t>(</w:t>
+                                </w:r>
+                                <w:proofErr w:type="gramEnd"/>
+                                <w:r>
+                                  <w:rPr>
+                                    <w:rFonts w:ascii="Consolas" w:hAnsi="Consolas"/>
+                                    <w:color w:val="000000"/>
+                                    <w:sz w:val="16"/>
+                                    <w:szCs w:val="16"/>
+                                  </w:rPr>
+                                  <w:t xml:space="preserve">self, </w:t>
                                 </w:r>
                                 <w:proofErr w:type="spellStart"/>
                                 <w:r>
@@ -5223,9 +5772,9 @@
                                     <w:sz w:val="16"/>
                                     <w:szCs w:val="16"/>
                                   </w:rPr>
-                                  <w:t>check_table</w:t>
-                                </w:r>
-                                <w:proofErr w:type="spellEnd"/>
+                                  <w:t>check_</w:t>
+                                </w:r>
+                                <w:proofErr w:type="gramStart"/>
                                 <w:r>
                                   <w:rPr>
                                     <w:rFonts w:ascii="Consolas" w:hAnsi="Consolas"/>
@@ -5233,7 +5782,27 @@
                                     <w:sz w:val="16"/>
                                     <w:szCs w:val="16"/>
                                   </w:rPr>
-                                  <w:t xml:space="preserve">(self, </w:t>
+                                  <w:t>table</w:t>
+                                </w:r>
+                                <w:proofErr w:type="spellEnd"/>
+                                <w:r>
+                                  <w:rPr>
+                                    <w:rFonts w:ascii="Consolas" w:hAnsi="Consolas"/>
+                                    <w:color w:val="000000"/>
+                                    <w:sz w:val="16"/>
+                                    <w:szCs w:val="16"/>
+                                  </w:rPr>
+                                  <w:t>(</w:t>
+                                </w:r>
+                                <w:proofErr w:type="gramEnd"/>
+                                <w:r>
+                                  <w:rPr>
+                                    <w:rFonts w:ascii="Consolas" w:hAnsi="Consolas"/>
+                                    <w:color w:val="000000"/>
+                                    <w:sz w:val="16"/>
+                                    <w:szCs w:val="16"/>
+                                  </w:rPr>
+                                  <w:t xml:space="preserve">self, </w:t>
                                 </w:r>
                                 <w:proofErr w:type="spellStart"/>
                                 <w:r>
@@ -6304,7 +6873,27 @@
                               <w:sz w:val="16"/>
                               <w:szCs w:val="16"/>
                             </w:rPr>
-                            <w:t>+main()</w:t>
+                            <w:t>+</w:t>
+                          </w:r>
+                          <w:proofErr w:type="gramStart"/>
+                          <w:r>
+                            <w:rPr>
+                              <w:rFonts w:ascii="Consolas" w:hAnsi="Consolas"/>
+                              <w:color w:val="000000"/>
+                              <w:sz w:val="16"/>
+                              <w:szCs w:val="16"/>
+                            </w:rPr>
+                            <w:t>main(</w:t>
+                          </w:r>
+                          <w:proofErr w:type="gramEnd"/>
+                          <w:r>
+                            <w:rPr>
+                              <w:rFonts w:ascii="Consolas" w:hAnsi="Consolas"/>
+                              <w:color w:val="000000"/>
+                              <w:sz w:val="16"/>
+                              <w:szCs w:val="16"/>
+                            </w:rPr>
+                            <w:t>)</w:t>
                           </w:r>
                         </w:p>
                         <w:p>
@@ -6537,7 +7126,25 @@
                               <w:sz w:val="16"/>
                               <w:szCs w:val="16"/>
                             </w:rPr>
-                            <w:t xml:space="preserve">__(self, </w:t>
+                            <w:t>_</w:t>
+                          </w:r>
+                          <w:proofErr w:type="gramStart"/>
+                          <w:r>
+                            <w:rPr>
+                              <w:rFonts w:ascii="Consolas" w:hAnsi="Consolas"/>
+                              <w:sz w:val="16"/>
+                              <w:szCs w:val="16"/>
+                            </w:rPr>
+                            <w:t>_(</w:t>
+                          </w:r>
+                          <w:proofErr w:type="gramEnd"/>
+                          <w:r>
+                            <w:rPr>
+                              <w:rFonts w:ascii="Consolas" w:hAnsi="Consolas"/>
+                              <w:sz w:val="16"/>
+                              <w:szCs w:val="16"/>
+                            </w:rPr>
+                            <w:t xml:space="preserve">self, </w:t>
                           </w:r>
                           <w:proofErr w:type="spellStart"/>
                           <w:r>
@@ -6714,7 +7321,16 @@
                               <w:sz w:val="16"/>
                               <w:szCs w:val="16"/>
                             </w:rPr>
-                            <w:t>do_diagram</w:t>
+                            <w:t>do_</w:t>
+                          </w:r>
+                          <w:proofErr w:type="gramStart"/>
+                          <w:r>
+                            <w:rPr>
+                              <w:rFonts w:ascii="Consolas" w:eastAsia="Times New Roman" w:hAnsi="Consolas" w:cs="Courier New"/>
+                              <w:sz w:val="16"/>
+                              <w:szCs w:val="16"/>
+                            </w:rPr>
+                            <w:t>diagram</w:t>
                           </w:r>
                           <w:proofErr w:type="spellEnd"/>
                           <w:r>
@@ -6723,7 +7339,16 @@
                               <w:sz w:val="16"/>
                               <w:szCs w:val="16"/>
                             </w:rPr>
-                            <w:t xml:space="preserve">(self, </w:t>
+                            <w:t>(</w:t>
+                          </w:r>
+                          <w:proofErr w:type="gramEnd"/>
+                          <w:r>
+                            <w:rPr>
+                              <w:rFonts w:ascii="Consolas" w:eastAsia="Times New Roman" w:hAnsi="Consolas" w:cs="Courier New"/>
+                              <w:sz w:val="16"/>
+                              <w:szCs w:val="16"/>
+                            </w:rPr>
+                            <w:t xml:space="preserve">self, </w:t>
                           </w:r>
                           <w:proofErr w:type="spellStart"/>
                           <w:r>
@@ -6800,7 +7425,15 @@
                               <w:sz w:val="16"/>
                               <w:szCs w:val="16"/>
                             </w:rPr>
-                            <w:t>do_deletediagram</w:t>
+                            <w:t>do_</w:t>
+                          </w:r>
+                          <w:proofErr w:type="gramStart"/>
+                          <w:r>
+                            <w:rPr>
+                              <w:sz w:val="16"/>
+                              <w:szCs w:val="16"/>
+                            </w:rPr>
+                            <w:t>deletediagram</w:t>
                           </w:r>
                           <w:proofErr w:type="spellEnd"/>
                           <w:r>
@@ -6808,7 +7441,15 @@
                               <w:sz w:val="16"/>
                               <w:szCs w:val="16"/>
                             </w:rPr>
-                            <w:t xml:space="preserve">(self, </w:t>
+                            <w:t>(</w:t>
+                          </w:r>
+                          <w:proofErr w:type="gramEnd"/>
+                          <w:r>
+                            <w:rPr>
+                              <w:sz w:val="16"/>
+                              <w:szCs w:val="16"/>
+                            </w:rPr>
+                            <w:t xml:space="preserve">self, </w:t>
                           </w:r>
                           <w:proofErr w:type="spellStart"/>
                           <w:r>
@@ -6882,7 +7523,15 @@
                               <w:sz w:val="16"/>
                               <w:szCs w:val="16"/>
                             </w:rPr>
-                            <w:t>do_pickle</w:t>
+                            <w:t>do_</w:t>
+                          </w:r>
+                          <w:proofErr w:type="gramStart"/>
+                          <w:r>
+                            <w:rPr>
+                              <w:sz w:val="16"/>
+                              <w:szCs w:val="16"/>
+                            </w:rPr>
+                            <w:t>pickle</w:t>
                           </w:r>
                           <w:proofErr w:type="spellEnd"/>
                           <w:r>
@@ -6890,7 +7539,15 @@
                               <w:sz w:val="16"/>
                               <w:szCs w:val="16"/>
                             </w:rPr>
-                            <w:t xml:space="preserve">(self, </w:t>
+                            <w:t>(</w:t>
+                          </w:r>
+                          <w:proofErr w:type="gramEnd"/>
+                          <w:r>
+                            <w:rPr>
+                              <w:sz w:val="16"/>
+                              <w:szCs w:val="16"/>
+                            </w:rPr>
+                            <w:t xml:space="preserve">self, </w:t>
                           </w:r>
                           <w:proofErr w:type="spellStart"/>
                           <w:r>
@@ -6964,7 +7621,15 @@
                               <w:sz w:val="16"/>
                               <w:szCs w:val="16"/>
                             </w:rPr>
-                            <w:t>do_unpickle</w:t>
+                            <w:t>do_</w:t>
+                          </w:r>
+                          <w:proofErr w:type="gramStart"/>
+                          <w:r>
+                            <w:rPr>
+                              <w:sz w:val="16"/>
+                              <w:szCs w:val="16"/>
+                            </w:rPr>
+                            <w:t>unpickle</w:t>
                           </w:r>
                           <w:proofErr w:type="spellEnd"/>
                           <w:r>
@@ -6972,7 +7637,15 @@
                               <w:sz w:val="16"/>
                               <w:szCs w:val="16"/>
                             </w:rPr>
-                            <w:t xml:space="preserve">(self, </w:t>
+                            <w:t>(</w:t>
+                          </w:r>
+                          <w:proofErr w:type="gramEnd"/>
+                          <w:r>
+                            <w:rPr>
+                              <w:sz w:val="16"/>
+                              <w:szCs w:val="16"/>
+                            </w:rPr>
+                            <w:t xml:space="preserve">self, </w:t>
                           </w:r>
                           <w:proofErr w:type="spellStart"/>
                           <w:r>
@@ -7046,7 +7719,15 @@
                               <w:sz w:val="16"/>
                               <w:szCs w:val="16"/>
                             </w:rPr>
-                            <w:t>do_deletepickle</w:t>
+                            <w:t>do_</w:t>
+                          </w:r>
+                          <w:proofErr w:type="gramStart"/>
+                          <w:r>
+                            <w:rPr>
+                              <w:sz w:val="16"/>
+                              <w:szCs w:val="16"/>
+                            </w:rPr>
+                            <w:t>deletepickle</w:t>
                           </w:r>
                           <w:proofErr w:type="spellEnd"/>
                           <w:r>
@@ -7054,7 +7735,15 @@
                               <w:sz w:val="16"/>
                               <w:szCs w:val="16"/>
                             </w:rPr>
-                            <w:t xml:space="preserve">(self, </w:t>
+                            <w:t>(</w:t>
+                          </w:r>
+                          <w:proofErr w:type="gramEnd"/>
+                          <w:r>
+                            <w:rPr>
+                              <w:sz w:val="16"/>
+                              <w:szCs w:val="16"/>
+                            </w:rPr>
+                            <w:t xml:space="preserve">self, </w:t>
                           </w:r>
                           <w:proofErr w:type="spellStart"/>
                           <w:r>
@@ -7128,7 +7817,15 @@
                               <w:sz w:val="16"/>
                               <w:szCs w:val="16"/>
                             </w:rPr>
-                            <w:t>do_createtable</w:t>
+                            <w:t>do_</w:t>
+                          </w:r>
+                          <w:proofErr w:type="gramStart"/>
+                          <w:r>
+                            <w:rPr>
+                              <w:sz w:val="16"/>
+                              <w:szCs w:val="16"/>
+                            </w:rPr>
+                            <w:t>createtable</w:t>
                           </w:r>
                           <w:proofErr w:type="spellEnd"/>
                           <w:r>
@@ -7136,7 +7833,15 @@
                               <w:sz w:val="16"/>
                               <w:szCs w:val="16"/>
                             </w:rPr>
-                            <w:t xml:space="preserve">(self, </w:t>
+                            <w:t>(</w:t>
+                          </w:r>
+                          <w:proofErr w:type="gramEnd"/>
+                          <w:r>
+                            <w:rPr>
+                              <w:sz w:val="16"/>
+                              <w:szCs w:val="16"/>
+                            </w:rPr>
+                            <w:t xml:space="preserve">self, </w:t>
                           </w:r>
                           <w:proofErr w:type="spellStart"/>
                           <w:r>
@@ -7210,7 +7915,15 @@
                               <w:sz w:val="16"/>
                               <w:szCs w:val="16"/>
                             </w:rPr>
-                            <w:t>do_addtotable</w:t>
+                            <w:t>do_</w:t>
+                          </w:r>
+                          <w:proofErr w:type="gramStart"/>
+                          <w:r>
+                            <w:rPr>
+                              <w:sz w:val="16"/>
+                              <w:szCs w:val="16"/>
+                            </w:rPr>
+                            <w:t>addtotable</w:t>
                           </w:r>
                           <w:proofErr w:type="spellEnd"/>
                           <w:r>
@@ -7218,7 +7931,15 @@
                               <w:sz w:val="16"/>
                               <w:szCs w:val="16"/>
                             </w:rPr>
-                            <w:t xml:space="preserve">(self, </w:t>
+                            <w:t>(</w:t>
+                          </w:r>
+                          <w:proofErr w:type="gramEnd"/>
+                          <w:r>
+                            <w:rPr>
+                              <w:sz w:val="16"/>
+                              <w:szCs w:val="16"/>
+                            </w:rPr>
+                            <w:t xml:space="preserve">self, </w:t>
                           </w:r>
                           <w:proofErr w:type="spellStart"/>
                           <w:r>
@@ -7292,7 +8013,15 @@
                               <w:sz w:val="16"/>
                               <w:szCs w:val="16"/>
                             </w:rPr>
-                            <w:t>do_showtable</w:t>
+                            <w:t>do_</w:t>
+                          </w:r>
+                          <w:proofErr w:type="gramStart"/>
+                          <w:r>
+                            <w:rPr>
+                              <w:sz w:val="16"/>
+                              <w:szCs w:val="16"/>
+                            </w:rPr>
+                            <w:t>showtable</w:t>
                           </w:r>
                           <w:proofErr w:type="spellEnd"/>
                           <w:r>
@@ -7300,7 +8029,15 @@
                               <w:sz w:val="16"/>
                               <w:szCs w:val="16"/>
                             </w:rPr>
-                            <w:t xml:space="preserve">(self, </w:t>
+                            <w:t>(</w:t>
+                          </w:r>
+                          <w:proofErr w:type="gramEnd"/>
+                          <w:r>
+                            <w:rPr>
+                              <w:sz w:val="16"/>
+                              <w:szCs w:val="16"/>
+                            </w:rPr>
+                            <w:t xml:space="preserve">self, </w:t>
                           </w:r>
                           <w:proofErr w:type="spellStart"/>
                           <w:r>
@@ -7374,7 +8111,15 @@
                               <w:sz w:val="16"/>
                               <w:szCs w:val="16"/>
                             </w:rPr>
-                            <w:t>do_deletetable</w:t>
+                            <w:t>do_</w:t>
+                          </w:r>
+                          <w:proofErr w:type="gramStart"/>
+                          <w:r>
+                            <w:rPr>
+                              <w:sz w:val="16"/>
+                              <w:szCs w:val="16"/>
+                            </w:rPr>
+                            <w:t>deletetable</w:t>
                           </w:r>
                           <w:proofErr w:type="spellEnd"/>
                           <w:r>
@@ -7382,7 +8127,15 @@
                               <w:sz w:val="16"/>
                               <w:szCs w:val="16"/>
                             </w:rPr>
-                            <w:t xml:space="preserve">(self, </w:t>
+                            <w:t>(</w:t>
+                          </w:r>
+                          <w:proofErr w:type="gramEnd"/>
+                          <w:r>
+                            <w:rPr>
+                              <w:sz w:val="16"/>
+                              <w:szCs w:val="16"/>
+                            </w:rPr>
+                            <w:t xml:space="preserve">self, </w:t>
                           </w:r>
                           <w:proofErr w:type="spellStart"/>
                           <w:r>
@@ -7582,12 +8335,21 @@
                             </w:rPr>
                             <w:t>+</w:t>
                           </w:r>
-                          <w:r>
-                            <w:rPr>
-                              <w:sz w:val="16"/>
-                              <w:szCs w:val="16"/>
-                            </w:rPr>
-                            <w:t xml:space="preserve">default(self, </w:t>
+                          <w:proofErr w:type="gramStart"/>
+                          <w:r>
+                            <w:rPr>
+                              <w:sz w:val="16"/>
+                              <w:szCs w:val="16"/>
+                            </w:rPr>
+                            <w:t>default(</w:t>
+                          </w:r>
+                          <w:proofErr w:type="gramEnd"/>
+                          <w:r>
+                            <w:rPr>
+                              <w:sz w:val="16"/>
+                              <w:szCs w:val="16"/>
+                            </w:rPr>
+                            <w:t xml:space="preserve">self, </w:t>
                           </w:r>
                           <w:proofErr w:type="spellStart"/>
                           <w:r>
@@ -7670,6 +8432,7 @@
                             <w:t>__</w:t>
                           </w:r>
                           <w:proofErr w:type="spellStart"/>
+                          <w:proofErr w:type="gramStart"/>
                           <w:r>
                             <w:rPr>
                               <w:sz w:val="16"/>
@@ -7683,7 +8446,15 @@
                               <w:sz w:val="16"/>
                               <w:szCs w:val="16"/>
                             </w:rPr>
-                            <w:t>(self, value)</w:t>
+                            <w:t>(</w:t>
+                          </w:r>
+                          <w:proofErr w:type="gramEnd"/>
+                          <w:r>
+                            <w:rPr>
+                              <w:sz w:val="16"/>
+                              <w:szCs w:val="16"/>
+                            </w:rPr>
+                            <w:t>self, value)</w:t>
                           </w:r>
                         </w:p>
                         <w:p>
@@ -7807,7 +8578,15 @@
                               <w:sz w:val="16"/>
                               <w:szCs w:val="16"/>
                             </w:rPr>
-                            <w:t>do_exit</w:t>
+                            <w:t>do_</w:t>
+                          </w:r>
+                          <w:proofErr w:type="gramStart"/>
+                          <w:r>
+                            <w:rPr>
+                              <w:sz w:val="16"/>
+                              <w:szCs w:val="16"/>
+                            </w:rPr>
+                            <w:t>exit</w:t>
                           </w:r>
                           <w:proofErr w:type="spellEnd"/>
                           <w:r>
@@ -7815,7 +8594,15 @@
                               <w:sz w:val="16"/>
                               <w:szCs w:val="16"/>
                             </w:rPr>
-                            <w:t xml:space="preserve">(self, </w:t>
+                            <w:t>(</w:t>
+                          </w:r>
+                          <w:proofErr w:type="gramEnd"/>
+                          <w:r>
+                            <w:rPr>
+                              <w:sz w:val="16"/>
+                              <w:szCs w:val="16"/>
+                            </w:rPr>
+                            <w:t xml:space="preserve">self, </w:t>
                           </w:r>
                           <w:proofErr w:type="spellStart"/>
                           <w:r>
@@ -7856,7 +8643,15 @@
                               <w:sz w:val="16"/>
                               <w:szCs w:val="16"/>
                             </w:rPr>
-                            <w:t>do_EOF</w:t>
+                            <w:t>do_</w:t>
+                          </w:r>
+                          <w:proofErr w:type="gramStart"/>
+                          <w:r>
+                            <w:rPr>
+                              <w:sz w:val="16"/>
+                              <w:szCs w:val="16"/>
+                            </w:rPr>
+                            <w:t>EOF</w:t>
                           </w:r>
                           <w:proofErr w:type="spellEnd"/>
                           <w:r>
@@ -7864,7 +8659,15 @@
                               <w:sz w:val="16"/>
                               <w:szCs w:val="16"/>
                             </w:rPr>
-                            <w:t xml:space="preserve">(self, </w:t>
+                            <w:t>(</w:t>
+                          </w:r>
+                          <w:proofErr w:type="gramEnd"/>
+                          <w:r>
+                            <w:rPr>
+                              <w:sz w:val="16"/>
+                              <w:szCs w:val="16"/>
+                            </w:rPr>
+                            <w:t xml:space="preserve">self, </w:t>
                           </w:r>
                           <w:proofErr w:type="spellStart"/>
                           <w:r>
@@ -7905,7 +8708,15 @@
                               <w:sz w:val="16"/>
                               <w:szCs w:val="16"/>
                             </w:rPr>
-                            <w:t>do_shell</w:t>
+                            <w:t>do_</w:t>
+                          </w:r>
+                          <w:proofErr w:type="gramStart"/>
+                          <w:r>
+                            <w:rPr>
+                              <w:sz w:val="16"/>
+                              <w:szCs w:val="16"/>
+                            </w:rPr>
+                            <w:t>shell</w:t>
                           </w:r>
                           <w:proofErr w:type="spellEnd"/>
                           <w:r>
@@ -7913,7 +8724,15 @@
                               <w:sz w:val="16"/>
                               <w:szCs w:val="16"/>
                             </w:rPr>
-                            <w:t xml:space="preserve">(self, </w:t>
+                            <w:t>(</w:t>
+                          </w:r>
+                          <w:proofErr w:type="gramEnd"/>
+                          <w:r>
+                            <w:rPr>
+                              <w:sz w:val="16"/>
+                              <w:szCs w:val="16"/>
+                            </w:rPr>
+                            <w:t xml:space="preserve">self, </w:t>
                           </w:r>
                           <w:proofErr w:type="spellStart"/>
                           <w:r>
@@ -7954,7 +8773,15 @@
                               <w:sz w:val="16"/>
                               <w:szCs w:val="16"/>
                             </w:rPr>
-                            <w:t>do_help</w:t>
+                            <w:t>do_</w:t>
+                          </w:r>
+                          <w:proofErr w:type="gramStart"/>
+                          <w:r>
+                            <w:rPr>
+                              <w:sz w:val="16"/>
+                              <w:szCs w:val="16"/>
+                            </w:rPr>
+                            <w:t>help</w:t>
                           </w:r>
                           <w:proofErr w:type="spellEnd"/>
                           <w:r>
@@ -7962,7 +8789,15 @@
                               <w:sz w:val="16"/>
                               <w:szCs w:val="16"/>
                             </w:rPr>
-                            <w:t xml:space="preserve">(self, </w:t>
+                            <w:t>(</w:t>
+                          </w:r>
+                          <w:proofErr w:type="gramEnd"/>
+                          <w:r>
+                            <w:rPr>
+                              <w:sz w:val="16"/>
+                              <w:szCs w:val="16"/>
+                            </w:rPr>
+                            <w:t xml:space="preserve">self, </w:t>
                           </w:r>
                           <w:proofErr w:type="spellStart"/>
                           <w:r>
@@ -8003,7 +8838,15 @@
                               <w:sz w:val="16"/>
                               <w:szCs w:val="16"/>
                             </w:rPr>
-                            <w:t>do_create</w:t>
+                            <w:t>do_</w:t>
+                          </w:r>
+                          <w:proofErr w:type="gramStart"/>
+                          <w:r>
+                            <w:rPr>
+                              <w:sz w:val="16"/>
+                              <w:szCs w:val="16"/>
+                            </w:rPr>
+                            <w:t>create</w:t>
                           </w:r>
                           <w:proofErr w:type="spellEnd"/>
                           <w:r>
@@ -8011,7 +8854,15 @@
                               <w:sz w:val="16"/>
                               <w:szCs w:val="16"/>
                             </w:rPr>
-                            <w:t xml:space="preserve">(self, </w:t>
+                            <w:t>(</w:t>
+                          </w:r>
+                          <w:proofErr w:type="gramEnd"/>
+                          <w:r>
+                            <w:rPr>
+                              <w:sz w:val="16"/>
+                              <w:szCs w:val="16"/>
+                            </w:rPr>
+                            <w:t xml:space="preserve">self, </w:t>
                           </w:r>
                           <w:proofErr w:type="spellStart"/>
                           <w:r>
@@ -8085,7 +8936,15 @@
                               <w:sz w:val="16"/>
                               <w:szCs w:val="16"/>
                             </w:rPr>
-                            <w:t>do_pyr_class_diagram</w:t>
+                            <w:t>do_pyr_class_</w:t>
+                          </w:r>
+                          <w:proofErr w:type="gramStart"/>
+                          <w:r>
+                            <w:rPr>
+                              <w:sz w:val="16"/>
+                              <w:szCs w:val="16"/>
+                            </w:rPr>
+                            <w:t>diagram</w:t>
                           </w:r>
                           <w:proofErr w:type="spellEnd"/>
                           <w:r>
@@ -8093,7 +8952,15 @@
                               <w:sz w:val="16"/>
                               <w:szCs w:val="16"/>
                             </w:rPr>
-                            <w:t xml:space="preserve">(self, </w:t>
+                            <w:t>(</w:t>
+                          </w:r>
+                          <w:proofErr w:type="gramEnd"/>
+                          <w:r>
+                            <w:rPr>
+                              <w:sz w:val="16"/>
+                              <w:szCs w:val="16"/>
+                            </w:rPr>
+                            <w:t xml:space="preserve">self, </w:t>
                           </w:r>
                           <w:proofErr w:type="spellStart"/>
                           <w:r>
@@ -8167,7 +9034,15 @@
                               <w:sz w:val="16"/>
                               <w:szCs w:val="16"/>
                             </w:rPr>
-                            <w:t>do_read_source_file</w:t>
+                            <w:t>do_read_source_</w:t>
+                          </w:r>
+                          <w:proofErr w:type="gramStart"/>
+                          <w:r>
+                            <w:rPr>
+                              <w:sz w:val="16"/>
+                              <w:szCs w:val="16"/>
+                            </w:rPr>
+                            <w:t>file</w:t>
                           </w:r>
                           <w:proofErr w:type="spellEnd"/>
                           <w:r>
@@ -8175,7 +9050,15 @@
                               <w:sz w:val="16"/>
                               <w:szCs w:val="16"/>
                             </w:rPr>
-                            <w:t xml:space="preserve">(self, </w:t>
+                            <w:t>(</w:t>
+                          </w:r>
+                          <w:proofErr w:type="gramEnd"/>
+                          <w:r>
+                            <w:rPr>
+                              <w:sz w:val="16"/>
+                              <w:szCs w:val="16"/>
+                            </w:rPr>
+                            <w:t xml:space="preserve">self, </w:t>
                           </w:r>
                           <w:proofErr w:type="spellStart"/>
                           <w:r>
@@ -8249,7 +9132,15 @@
                               <w:sz w:val="16"/>
                               <w:szCs w:val="16"/>
                             </w:rPr>
-                            <w:t>do_validate_class_contents</w:t>
+                            <w:t>do_validate_class_</w:t>
+                          </w:r>
+                          <w:proofErr w:type="gramStart"/>
+                          <w:r>
+                            <w:rPr>
+                              <w:sz w:val="16"/>
+                              <w:szCs w:val="16"/>
+                            </w:rPr>
+                            <w:t>contents</w:t>
                           </w:r>
                           <w:proofErr w:type="spellEnd"/>
                           <w:r>
@@ -8257,7 +9148,15 @@
                               <w:sz w:val="16"/>
                               <w:szCs w:val="16"/>
                             </w:rPr>
-                            <w:t xml:space="preserve">(self, </w:t>
+                            <w:t>(</w:t>
+                          </w:r>
+                          <w:proofErr w:type="gramEnd"/>
+                          <w:r>
+                            <w:rPr>
+                              <w:sz w:val="16"/>
+                              <w:szCs w:val="16"/>
+                            </w:rPr>
+                            <w:t xml:space="preserve">self, </w:t>
                           </w:r>
                           <w:proofErr w:type="spellStart"/>
                           <w:r>
@@ -8331,7 +9230,15 @@
                               <w:sz w:val="16"/>
                               <w:szCs w:val="16"/>
                             </w:rPr>
-                            <w:t>do_dot_2_png</w:t>
+                            <w:t>do_dot_2_</w:t>
+                          </w:r>
+                          <w:proofErr w:type="gramStart"/>
+                          <w:r>
+                            <w:rPr>
+                              <w:sz w:val="16"/>
+                              <w:szCs w:val="16"/>
+                            </w:rPr>
+                            <w:t>png</w:t>
                           </w:r>
                           <w:proofErr w:type="spellEnd"/>
                           <w:r>
@@ -8339,7 +9246,15 @@
                               <w:sz w:val="16"/>
                               <w:szCs w:val="16"/>
                             </w:rPr>
-                            <w:t xml:space="preserve">(self, </w:t>
+                            <w:t>(</w:t>
+                          </w:r>
+                          <w:proofErr w:type="gramEnd"/>
+                          <w:r>
+                            <w:rPr>
+                              <w:sz w:val="16"/>
+                              <w:szCs w:val="16"/>
+                            </w:rPr>
+                            <w:t xml:space="preserve">self, </w:t>
                           </w:r>
                           <w:proofErr w:type="spellStart"/>
                           <w:r>
@@ -8413,7 +9328,15 @@
                               <w:sz w:val="16"/>
                               <w:szCs w:val="16"/>
                             </w:rPr>
-                            <w:t>do_quit</w:t>
+                            <w:t>do_</w:t>
+                          </w:r>
+                          <w:proofErr w:type="gramStart"/>
+                          <w:r>
+                            <w:rPr>
+                              <w:sz w:val="16"/>
+                              <w:szCs w:val="16"/>
+                            </w:rPr>
+                            <w:t>quit</w:t>
                           </w:r>
                           <w:proofErr w:type="spellEnd"/>
                           <w:r>
@@ -8421,7 +9344,15 @@
                               <w:sz w:val="16"/>
                               <w:szCs w:val="16"/>
                             </w:rPr>
-                            <w:t>(self, line)</w:t>
+                            <w:t>(</w:t>
+                          </w:r>
+                          <w:proofErr w:type="gramEnd"/>
+                          <w:r>
+                            <w:rPr>
+                              <w:sz w:val="16"/>
+                              <w:szCs w:val="16"/>
+                            </w:rPr>
+                            <w:t>self, line)</w:t>
                           </w:r>
                         </w:p>
                         <w:p>
@@ -8559,9 +9490,9 @@
                               <w:sz w:val="16"/>
                               <w:szCs w:val="16"/>
                             </w:rPr>
-                            <w:t>generic_visit</w:t>
-                          </w:r>
-                          <w:proofErr w:type="spellEnd"/>
+                            <w:t>generic_</w:t>
+                          </w:r>
+                          <w:proofErr w:type="gramStart"/>
                           <w:r>
                             <w:rPr>
                               <w:rFonts w:ascii="Consolas" w:eastAsia="Times New Roman" w:hAnsi="Consolas" w:cs="Courier New"/>
@@ -8569,7 +9500,27 @@
                               <w:sz w:val="16"/>
                               <w:szCs w:val="16"/>
                             </w:rPr>
-                            <w:t>(self, node)</w:t>
+                            <w:t>visit</w:t>
+                          </w:r>
+                          <w:proofErr w:type="spellEnd"/>
+                          <w:r>
+                            <w:rPr>
+                              <w:rFonts w:ascii="Consolas" w:eastAsia="Times New Roman" w:hAnsi="Consolas" w:cs="Courier New"/>
+                              <w:color w:val="000000"/>
+                              <w:sz w:val="16"/>
+                              <w:szCs w:val="16"/>
+                            </w:rPr>
+                            <w:t>(</w:t>
+                          </w:r>
+                          <w:proofErr w:type="gramEnd"/>
+                          <w:r>
+                            <w:rPr>
+                              <w:rFonts w:ascii="Consolas" w:eastAsia="Times New Roman" w:hAnsi="Consolas" w:cs="Courier New"/>
+                              <w:color w:val="000000"/>
+                              <w:sz w:val="16"/>
+                              <w:szCs w:val="16"/>
+                            </w:rPr>
+                            <w:t>self, node)</w:t>
                           </w:r>
                         </w:p>
                         <w:p>
@@ -8600,9 +9551,9 @@
                               <w:sz w:val="16"/>
                               <w:szCs w:val="16"/>
                             </w:rPr>
-                            <w:t>read_file</w:t>
-                          </w:r>
-                          <w:proofErr w:type="spellEnd"/>
+                            <w:t>read_</w:t>
+                          </w:r>
+                          <w:proofErr w:type="gramStart"/>
                           <w:r>
                             <w:rPr>
                               <w:rFonts w:ascii="Consolas" w:hAnsi="Consolas"/>
@@ -8610,7 +9561,27 @@
                               <w:sz w:val="16"/>
                               <w:szCs w:val="16"/>
                             </w:rPr>
-                            <w:t xml:space="preserve">(self, </w:t>
+                            <w:t>file</w:t>
+                          </w:r>
+                          <w:proofErr w:type="spellEnd"/>
+                          <w:r>
+                            <w:rPr>
+                              <w:rFonts w:ascii="Consolas" w:hAnsi="Consolas"/>
+                              <w:color w:val="000000"/>
+                              <w:sz w:val="16"/>
+                              <w:szCs w:val="16"/>
+                            </w:rPr>
+                            <w:t>(</w:t>
+                          </w:r>
+                          <w:proofErr w:type="gramEnd"/>
+                          <w:r>
+                            <w:rPr>
+                              <w:rFonts w:ascii="Consolas" w:hAnsi="Consolas"/>
+                              <w:color w:val="000000"/>
+                              <w:sz w:val="16"/>
+                              <w:szCs w:val="16"/>
+                            </w:rPr>
+                            <w:t xml:space="preserve">self, </w:t>
                           </w:r>
                           <w:proofErr w:type="spellStart"/>
                           <w:r>
@@ -8914,7 +9885,27 @@
                               <w:sz w:val="16"/>
                               <w:szCs w:val="16"/>
                             </w:rPr>
-                            <w:t xml:space="preserve">__(self, </w:t>
+                            <w:t>_</w:t>
+                          </w:r>
+                          <w:proofErr w:type="gramStart"/>
+                          <w:r>
+                            <w:rPr>
+                              <w:rFonts w:ascii="Consolas" w:eastAsia="Times New Roman" w:hAnsi="Consolas" w:cs="Courier New"/>
+                              <w:color w:val="000000"/>
+                              <w:sz w:val="16"/>
+                              <w:szCs w:val="16"/>
+                            </w:rPr>
+                            <w:t>_(</w:t>
+                          </w:r>
+                          <w:proofErr w:type="gramEnd"/>
+                          <w:r>
+                            <w:rPr>
+                              <w:rFonts w:ascii="Consolas" w:eastAsia="Times New Roman" w:hAnsi="Consolas" w:cs="Courier New"/>
+                              <w:color w:val="000000"/>
+                              <w:sz w:val="16"/>
+                              <w:szCs w:val="16"/>
+                            </w:rPr>
+                            <w:t xml:space="preserve">self, </w:t>
                           </w:r>
                           <w:proofErr w:type="spellStart"/>
                           <w:r>
@@ -9320,7 +10311,27 @@
                               <w:sz w:val="16"/>
                               <w:szCs w:val="16"/>
                             </w:rPr>
-                            <w:t xml:space="preserve">__(self, </w:t>
+                            <w:t>_</w:t>
+                          </w:r>
+                          <w:proofErr w:type="gramStart"/>
+                          <w:r>
+                            <w:rPr>
+                              <w:rFonts w:ascii="Consolas" w:eastAsia="Times New Roman" w:hAnsi="Consolas" w:cs="Courier New"/>
+                              <w:color w:val="000000"/>
+                              <w:sz w:val="16"/>
+                              <w:szCs w:val="16"/>
+                            </w:rPr>
+                            <w:t>_(</w:t>
+                          </w:r>
+                          <w:proofErr w:type="gramEnd"/>
+                          <w:r>
+                            <w:rPr>
+                              <w:rFonts w:ascii="Consolas" w:eastAsia="Times New Roman" w:hAnsi="Consolas" w:cs="Courier New"/>
+                              <w:color w:val="000000"/>
+                              <w:sz w:val="16"/>
+                              <w:szCs w:val="16"/>
+                            </w:rPr>
+                            <w:t xml:space="preserve">self, </w:t>
                           </w:r>
                           <w:proofErr w:type="spellStart"/>
                           <w:r>
@@ -9706,9 +10717,9 @@
                               <w:sz w:val="16"/>
                               <w:szCs w:val="16"/>
                             </w:rPr>
-                            <w:t>create_table</w:t>
-                          </w:r>
-                          <w:proofErr w:type="spellEnd"/>
+                            <w:t>create_</w:t>
+                          </w:r>
+                          <w:proofErr w:type="gramStart"/>
                           <w:r>
                             <w:rPr>
                               <w:rFonts w:ascii="Consolas" w:hAnsi="Consolas"/>
@@ -9716,7 +10727,27 @@
                               <w:sz w:val="16"/>
                               <w:szCs w:val="16"/>
                             </w:rPr>
-                            <w:t xml:space="preserve">(self, </w:t>
+                            <w:t>table</w:t>
+                          </w:r>
+                          <w:proofErr w:type="spellEnd"/>
+                          <w:r>
+                            <w:rPr>
+                              <w:rFonts w:ascii="Consolas" w:hAnsi="Consolas"/>
+                              <w:color w:val="000000"/>
+                              <w:sz w:val="16"/>
+                              <w:szCs w:val="16"/>
+                            </w:rPr>
+                            <w:t>(</w:t>
+                          </w:r>
+                          <w:proofErr w:type="gramEnd"/>
+                          <w:r>
+                            <w:rPr>
+                              <w:rFonts w:ascii="Consolas" w:hAnsi="Consolas"/>
+                              <w:color w:val="000000"/>
+                              <w:sz w:val="16"/>
+                              <w:szCs w:val="16"/>
+                            </w:rPr>
+                            <w:t xml:space="preserve">self, </w:t>
                           </w:r>
                           <w:proofErr w:type="spellStart"/>
                           <w:r>
@@ -9768,9 +10799,9 @@
                               <w:sz w:val="16"/>
                               <w:szCs w:val="16"/>
                             </w:rPr>
-                            <w:t>add_data</w:t>
-                          </w:r>
-                          <w:proofErr w:type="spellEnd"/>
+                            <w:t>add_</w:t>
+                          </w:r>
+                          <w:proofErr w:type="gramStart"/>
                           <w:r>
                             <w:rPr>
                               <w:rFonts w:ascii="Consolas" w:hAnsi="Consolas"/>
@@ -9778,7 +10809,27 @@
                               <w:sz w:val="16"/>
                               <w:szCs w:val="16"/>
                             </w:rPr>
-                            <w:t xml:space="preserve">(self, </w:t>
+                            <w:t>data</w:t>
+                          </w:r>
+                          <w:proofErr w:type="spellEnd"/>
+                          <w:r>
+                            <w:rPr>
+                              <w:rFonts w:ascii="Consolas" w:hAnsi="Consolas"/>
+                              <w:color w:val="000000"/>
+                              <w:sz w:val="16"/>
+                              <w:szCs w:val="16"/>
+                            </w:rPr>
+                            <w:t>(</w:t>
+                          </w:r>
+                          <w:proofErr w:type="gramEnd"/>
+                          <w:r>
+                            <w:rPr>
+                              <w:rFonts w:ascii="Consolas" w:hAnsi="Consolas"/>
+                              <w:color w:val="000000"/>
+                              <w:sz w:val="16"/>
+                              <w:szCs w:val="16"/>
+                            </w:rPr>
+                            <w:t xml:space="preserve">self, </w:t>
                           </w:r>
                           <w:proofErr w:type="spellStart"/>
                           <w:r>
@@ -9890,9 +10941,9 @@
                               <w:sz w:val="16"/>
                               <w:szCs w:val="16"/>
                             </w:rPr>
-                            <w:t>show_data</w:t>
-                          </w:r>
-                          <w:proofErr w:type="spellEnd"/>
+                            <w:t>show_</w:t>
+                          </w:r>
+                          <w:proofErr w:type="gramStart"/>
                           <w:r>
                             <w:rPr>
                               <w:rFonts w:ascii="Consolas" w:hAnsi="Consolas"/>
@@ -9900,7 +10951,27 @@
                               <w:sz w:val="16"/>
                               <w:szCs w:val="16"/>
                             </w:rPr>
-                            <w:t xml:space="preserve">(self, </w:t>
+                            <w:t>data</w:t>
+                          </w:r>
+                          <w:proofErr w:type="spellEnd"/>
+                          <w:r>
+                            <w:rPr>
+                              <w:rFonts w:ascii="Consolas" w:hAnsi="Consolas"/>
+                              <w:color w:val="000000"/>
+                              <w:sz w:val="16"/>
+                              <w:szCs w:val="16"/>
+                            </w:rPr>
+                            <w:t>(</w:t>
+                          </w:r>
+                          <w:proofErr w:type="gramEnd"/>
+                          <w:r>
+                            <w:rPr>
+                              <w:rFonts w:ascii="Consolas" w:hAnsi="Consolas"/>
+                              <w:color w:val="000000"/>
+                              <w:sz w:val="16"/>
+                              <w:szCs w:val="16"/>
+                            </w:rPr>
+                            <w:t xml:space="preserve">self, </w:t>
                           </w:r>
                           <w:proofErr w:type="spellStart"/>
                           <w:r>
@@ -9952,9 +11023,9 @@
                               <w:sz w:val="16"/>
                               <w:szCs w:val="16"/>
                             </w:rPr>
-                            <w:t>check_table</w:t>
-                          </w:r>
-                          <w:proofErr w:type="spellEnd"/>
+                            <w:t>check_</w:t>
+                          </w:r>
+                          <w:proofErr w:type="gramStart"/>
                           <w:r>
                             <w:rPr>
                               <w:rFonts w:ascii="Consolas" w:hAnsi="Consolas"/>
@@ -9962,7 +11033,27 @@
                               <w:sz w:val="16"/>
                               <w:szCs w:val="16"/>
                             </w:rPr>
-                            <w:t xml:space="preserve">(self, </w:t>
+                            <w:t>table</w:t>
+                          </w:r>
+                          <w:proofErr w:type="spellEnd"/>
+                          <w:r>
+                            <w:rPr>
+                              <w:rFonts w:ascii="Consolas" w:hAnsi="Consolas"/>
+                              <w:color w:val="000000"/>
+                              <w:sz w:val="16"/>
+                              <w:szCs w:val="16"/>
+                            </w:rPr>
+                            <w:t>(</w:t>
+                          </w:r>
+                          <w:proofErr w:type="gramEnd"/>
+                          <w:r>
+                            <w:rPr>
+                              <w:rFonts w:ascii="Consolas" w:hAnsi="Consolas"/>
+                              <w:color w:val="000000"/>
+                              <w:sz w:val="16"/>
+                              <w:szCs w:val="16"/>
+                            </w:rPr>
+                            <w:t xml:space="preserve">self, </w:t>
                           </w:r>
                           <w:proofErr w:type="spellStart"/>
                           <w:r>
@@ -10586,16 +11677,16 @@
       <w:pPr>
         <w:pStyle w:val="Heading1"/>
       </w:pPr>
-      <w:bookmarkStart w:id="1" w:name="_Toc35801655"/>
-      <w:bookmarkStart w:id="2" w:name="_Toc35816888"/>
+      <w:bookmarkStart w:id="2" w:name="_Toc35801655"/>
+      <w:bookmarkStart w:id="3" w:name="_Toc35849763"/>
       <w:r>
         <w:t>Matthew’s</w:t>
       </w:r>
       <w:r>
         <w:t xml:space="preserve"> help file details</w:t>
       </w:r>
-      <w:bookmarkEnd w:id="1"/>
       <w:bookmarkEnd w:id="2"/>
+      <w:bookmarkEnd w:id="3"/>
     </w:p>
     <w:tbl>
       <w:tblPr>
@@ -10884,7 +11975,15 @@
             </w:r>
             <w:proofErr w:type="spellEnd"/>
             <w:r>
-              <w:t xml:space="preserve"> VARCHAR(30),'</w:t>
+              <w:t xml:space="preserve"> </w:t>
+            </w:r>
+            <w:proofErr w:type="gramStart"/>
+            <w:r>
+              <w:t>VARCHAR(</w:t>
+            </w:r>
+            <w:proofErr w:type="gramEnd"/>
+            <w:r>
+              <w:t>30),'</w:t>
             </w:r>
           </w:p>
           <w:p>
@@ -10897,7 +11996,15 @@
             </w:r>
             <w:proofErr w:type="spellEnd"/>
             <w:r>
-              <w:t xml:space="preserve"> VARCHAR(999)</w:t>
+              <w:t xml:space="preserve"> </w:t>
+            </w:r>
+            <w:proofErr w:type="gramStart"/>
+            <w:r>
+              <w:t>VARCHAR(</w:t>
+            </w:r>
+            <w:proofErr w:type="gramEnd"/>
+            <w:r>
+              <w:t>999)</w:t>
             </w:r>
           </w:p>
         </w:tc>
@@ -11122,26 +12229,26 @@
       <w:pPr>
         <w:pStyle w:val="Heading1"/>
       </w:pPr>
-      <w:bookmarkStart w:id="3" w:name="_Toc35801656"/>
-      <w:bookmarkStart w:id="4" w:name="_Toc35816889"/>
+      <w:bookmarkStart w:id="4" w:name="_Toc35801656"/>
+      <w:bookmarkStart w:id="5" w:name="_Toc35849764"/>
       <w:r>
         <w:t>John’s help file details</w:t>
       </w:r>
-      <w:bookmarkEnd w:id="3"/>
       <w:bookmarkEnd w:id="4"/>
+      <w:bookmarkEnd w:id="5"/>
     </w:p>
     <w:p/>
     <w:p>
       <w:pPr>
         <w:pStyle w:val="Heading1"/>
       </w:pPr>
-      <w:bookmarkStart w:id="5" w:name="_Toc35801657"/>
-      <w:bookmarkStart w:id="6" w:name="_Toc35816890"/>
+      <w:bookmarkStart w:id="6" w:name="_Toc35801657"/>
+      <w:bookmarkStart w:id="7" w:name="_Toc35849765"/>
       <w:r>
         <w:t>Harry’s help file details</w:t>
       </w:r>
-      <w:bookmarkEnd w:id="5"/>
       <w:bookmarkEnd w:id="6"/>
+      <w:bookmarkEnd w:id="7"/>
     </w:p>
     <w:p>
       <w:pPr>
@@ -11208,7 +12315,15 @@
         <w:ind w:left="990"/>
       </w:pPr>
       <w:r>
-        <w:t xml:space="preserve">  -h, --help  show this help message and exit</w:t>
+        <w:t xml:space="preserve">  -h, --</w:t>
+      </w:r>
+      <w:proofErr w:type="gramStart"/>
+      <w:r>
+        <w:t>help  show</w:t>
+      </w:r>
+      <w:proofErr w:type="gramEnd"/>
+      <w:r>
+        <w:t xml:space="preserve"> this help message and exit</w:t>
       </w:r>
     </w:p>
     <w:p>
@@ -11515,19 +12630,21 @@
       <w:pPr>
         <w:ind w:left="990"/>
       </w:pPr>
-      <w:r>
-        <w:t>:return: True</w:t>
-      </w:r>
-    </w:p>
-    <w:p>
-      <w:bookmarkStart w:id="7" w:name="_GoBack"/>
-      <w:bookmarkEnd w:id="7"/>
-    </w:p>
+      <w:proofErr w:type="gramStart"/>
+      <w:r>
+        <w:t>:return</w:t>
+      </w:r>
+      <w:proofErr w:type="gramEnd"/>
+      <w:r>
+        <w:t>: True</w:t>
+      </w:r>
+    </w:p>
+    <w:p/>
     <w:p>
       <w:pPr>
         <w:pStyle w:val="Heading1"/>
       </w:pPr>
-      <w:bookmarkStart w:id="8" w:name="_Toc35816891"/>
+      <w:bookmarkStart w:id="8" w:name="_Toc35849766"/>
       <w:r>
         <w:t xml:space="preserve">Lists of </w:t>
       </w:r>
@@ -12763,7 +13880,7 @@
       <w:pPr>
         <w:pStyle w:val="Heading1"/>
       </w:pPr>
-      <w:bookmarkStart w:id="9" w:name="_Toc35816892"/>
+      <w:bookmarkStart w:id="9" w:name="_Toc35849767"/>
       <w:r>
         <w:t xml:space="preserve">List of John’s </w:t>
       </w:r>
@@ -12778,7 +13895,7 @@
       <w:pPr>
         <w:pStyle w:val="Heading1"/>
       </w:pPr>
-      <w:bookmarkStart w:id="10" w:name="_Toc35816893"/>
+      <w:bookmarkStart w:id="10" w:name="_Toc35849768"/>
       <w:r>
         <w:t xml:space="preserve">List of Harry’s </w:t>
       </w:r>
@@ -12872,7 +13989,15 @@
         </w:numPr>
       </w:pPr>
       <w:r>
-        <w:t>def main():</w:t>
+        <w:t xml:space="preserve">def </w:t>
+      </w:r>
+      <w:proofErr w:type="gramStart"/>
+      <w:r>
+        <w:t>main(</w:t>
+      </w:r>
+      <w:proofErr w:type="gramEnd"/>
+      <w:r>
+        <w:t>):</w:t>
       </w:r>
     </w:p>
     <w:p>
@@ -12898,8 +14023,13 @@
       <w:r>
         <w:t>:</w:t>
       </w:r>
-      <w:r>
-        <w:t xml:space="preserve">   (note that: this is an entry point of the whole program)</w:t>
+      <w:proofErr w:type="gramStart"/>
+      <w:r>
+        <w:t xml:space="preserve">   (</w:t>
+      </w:r>
+      <w:proofErr w:type="gramEnd"/>
+      <w:r>
+        <w:t>note that: this is an entry point of the whole program)</w:t>
       </w:r>
     </w:p>
     <w:p>
@@ -13126,8 +14256,13 @@
       </w:r>
       <w:proofErr w:type="spellEnd"/>
       <w:r>
-        <w:t xml:space="preserve"> or similar package</w:t>
-      </w:r>
+        <w:t xml:space="preserve"> or similar </w:t>
+      </w:r>
+      <w:proofErr w:type="gramStart"/>
+      <w:r>
+        <w:t>package</w:t>
+      </w:r>
+      <w:proofErr w:type="gramEnd"/>
     </w:p>
     <w:p>
       <w:pPr>
@@ -13175,7 +14310,15 @@
       </w:r>
       <w:proofErr w:type="spellEnd"/>
       <w:r>
-        <w:t xml:space="preserve">__(self, </w:t>
+        <w:t>_</w:t>
+      </w:r>
+      <w:proofErr w:type="gramStart"/>
+      <w:r>
+        <w:t>_(</w:t>
+      </w:r>
+      <w:proofErr w:type="gramEnd"/>
+      <w:r>
+        <w:t xml:space="preserve">self, </w:t>
       </w:r>
       <w:proofErr w:type="spellStart"/>
       <w:r>
@@ -13200,11 +14343,19 @@
       </w:r>
       <w:proofErr w:type="spellStart"/>
       <w:r>
-        <w:t>do_pyr_class_diagram</w:t>
+        <w:t>do_pyr_class_</w:t>
+      </w:r>
+      <w:proofErr w:type="gramStart"/>
+      <w:r>
+        <w:t>diagram</w:t>
       </w:r>
       <w:proofErr w:type="spellEnd"/>
       <w:r>
-        <w:t xml:space="preserve">(self, </w:t>
+        <w:t>(</w:t>
+      </w:r>
+      <w:proofErr w:type="gramEnd"/>
+      <w:r>
+        <w:t xml:space="preserve">self, </w:t>
       </w:r>
       <w:proofErr w:type="spellStart"/>
       <w:r>
@@ -13250,11 +14401,19 @@
       </w:r>
       <w:proofErr w:type="spellStart"/>
       <w:r>
-        <w:t>do_read_source_file</w:t>
+        <w:t>do_read_source_</w:t>
+      </w:r>
+      <w:proofErr w:type="gramStart"/>
+      <w:r>
+        <w:t>file</w:t>
       </w:r>
       <w:proofErr w:type="spellEnd"/>
       <w:r>
-        <w:t xml:space="preserve">(self, </w:t>
+        <w:t>(</w:t>
+      </w:r>
+      <w:proofErr w:type="gramEnd"/>
+      <w:r>
+        <w:t xml:space="preserve">self, </w:t>
       </w:r>
       <w:proofErr w:type="spellStart"/>
       <w:r>
@@ -13300,11 +14459,19 @@
       </w:r>
       <w:proofErr w:type="spellStart"/>
       <w:r>
-        <w:t>do_validate_class_contents</w:t>
+        <w:t>do_validate_class_</w:t>
+      </w:r>
+      <w:proofErr w:type="gramStart"/>
+      <w:r>
+        <w:t>contents</w:t>
       </w:r>
       <w:proofErr w:type="spellEnd"/>
       <w:r>
-        <w:t xml:space="preserve">(self, </w:t>
+        <w:t>(</w:t>
+      </w:r>
+      <w:proofErr w:type="gramEnd"/>
+      <w:r>
+        <w:t xml:space="preserve">self, </w:t>
       </w:r>
       <w:proofErr w:type="spellStart"/>
       <w:r>
@@ -13350,11 +14517,19 @@
       </w:r>
       <w:proofErr w:type="spellStart"/>
       <w:r>
-        <w:t>do_dot_2_png</w:t>
+        <w:t>do_dot_2_</w:t>
+      </w:r>
+      <w:proofErr w:type="gramStart"/>
+      <w:r>
+        <w:t>png</w:t>
       </w:r>
       <w:proofErr w:type="spellEnd"/>
       <w:r>
-        <w:t xml:space="preserve">(self, </w:t>
+        <w:t>(</w:t>
+      </w:r>
+      <w:proofErr w:type="gramEnd"/>
+      <w:r>
+        <w:t xml:space="preserve">self, </w:t>
       </w:r>
       <w:proofErr w:type="spellStart"/>
       <w:r>
@@ -13392,11 +14567,19 @@
       </w:r>
       <w:proofErr w:type="spellStart"/>
       <w:r>
-        <w:t>do_quit</w:t>
+        <w:t>do_</w:t>
+      </w:r>
+      <w:proofErr w:type="gramStart"/>
+      <w:r>
+        <w:t>quit</w:t>
       </w:r>
       <w:proofErr w:type="spellEnd"/>
       <w:r>
-        <w:t>(self, line):</w:t>
+        <w:t>(</w:t>
+      </w:r>
+      <w:proofErr w:type="gramEnd"/>
+      <w:r>
+        <w:t>self, line):</w:t>
       </w:r>
     </w:p>
     <w:p>
@@ -13469,11 +14652,19 @@
       </w:r>
       <w:proofErr w:type="spellStart"/>
       <w:r>
-        <w:t>generic_visit</w:t>
+        <w:t>generic_</w:t>
+      </w:r>
+      <w:proofErr w:type="gramStart"/>
+      <w:r>
+        <w:t>visit</w:t>
       </w:r>
       <w:proofErr w:type="spellEnd"/>
       <w:r>
-        <w:t>(self, node):</w:t>
+        <w:t>(</w:t>
+      </w:r>
+      <w:proofErr w:type="gramEnd"/>
+      <w:r>
+        <w:t>self, node):</w:t>
       </w:r>
     </w:p>
     <w:p>
@@ -13490,11 +14681,19 @@
       </w:r>
       <w:proofErr w:type="spellStart"/>
       <w:r>
-        <w:t>read_file</w:t>
+        <w:t>read_</w:t>
+      </w:r>
+      <w:proofErr w:type="gramStart"/>
+      <w:r>
+        <w:t>file</w:t>
       </w:r>
       <w:proofErr w:type="spellEnd"/>
       <w:r>
-        <w:t xml:space="preserve">(self, </w:t>
+        <w:t>(</w:t>
+      </w:r>
+      <w:proofErr w:type="gramEnd"/>
+      <w:r>
+        <w:t xml:space="preserve">self, </w:t>
       </w:r>
       <w:proofErr w:type="spellStart"/>
       <w:r>
@@ -13597,11 +14796,19 @@
       </w:r>
       <w:proofErr w:type="spellStart"/>
       <w:r>
-        <w:t>do_pyr_class_diagram</w:t>
+        <w:t>do_pyr_class_</w:t>
+      </w:r>
+      <w:proofErr w:type="gramStart"/>
+      <w:r>
+        <w:t>diagram</w:t>
       </w:r>
       <w:proofErr w:type="spellEnd"/>
       <w:r>
-        <w:t xml:space="preserve">(self, </w:t>
+        <w:t>(</w:t>
+      </w:r>
+      <w:proofErr w:type="gramEnd"/>
+      <w:r>
+        <w:t xml:space="preserve">self, </w:t>
       </w:r>
       <w:proofErr w:type="spellStart"/>
       <w:r>
@@ -14719,71 +15926,87 @@
       </w:r>
       <w:proofErr w:type="spellStart"/>
       <w:r>
+        <w:t>read_</w:t>
+      </w:r>
+      <w:proofErr w:type="gramStart"/>
+      <w:r>
+        <w:t>file</w:t>
+      </w:r>
+      <w:proofErr w:type="spellEnd"/>
+      <w:r>
+        <w:t>(</w:t>
+      </w:r>
+      <w:proofErr w:type="gramEnd"/>
+      <w:r>
+        <w:t xml:space="preserve">self, </w:t>
+      </w:r>
+      <w:proofErr w:type="spellStart"/>
+      <w:r>
+        <w:t>file_name</w:t>
+      </w:r>
+      <w:proofErr w:type="spellEnd"/>
+      <w:r>
+        <w:t>):</w:t>
+      </w:r>
+      <w:r>
+        <w:t xml:space="preserve"> function in </w:t>
+      </w:r>
+      <w:r>
+        <w:t xml:space="preserve">class </w:t>
+      </w:r>
+      <w:proofErr w:type="spellStart"/>
+      <w:r>
+        <w:t>FileToData</w:t>
+      </w:r>
+      <w:proofErr w:type="spellEnd"/>
+      <w:r>
+        <w:t>(</w:t>
+      </w:r>
+      <w:proofErr w:type="spellStart"/>
+      <w:r>
+        <w:t>ast.NodeVisitor</w:t>
+      </w:r>
+      <w:proofErr w:type="spellEnd"/>
+      <w:r>
+        <w:t>):</w:t>
+      </w:r>
+      <w:r>
+        <w:t xml:space="preserve"> in </w:t>
+      </w:r>
+      <w:proofErr w:type="spellStart"/>
+      <w:r>
+        <w:t>file_to_data.py</w:t>
+      </w:r>
+      <w:proofErr w:type="spellEnd"/>
+      <w:r>
+        <w:t xml:space="preserve">. This </w:t>
+      </w:r>
+      <w:proofErr w:type="spellStart"/>
+      <w:r>
         <w:t>read_file</w:t>
       </w:r>
       <w:proofErr w:type="spellEnd"/>
       <w:r>
-        <w:t xml:space="preserve">(self, </w:t>
+        <w:t xml:space="preserve"> function is used by few functions in the my_cli.py, for example </w:t>
+      </w:r>
+      <w:r>
+        <w:t xml:space="preserve">def </w:t>
       </w:r>
       <w:proofErr w:type="spellStart"/>
       <w:r>
-        <w:t>file_name</w:t>
+        <w:t>do_read_source_</w:t>
+      </w:r>
+      <w:proofErr w:type="gramStart"/>
+      <w:r>
+        <w:t>file</w:t>
       </w:r>
       <w:proofErr w:type="spellEnd"/>
       <w:r>
-        <w:t>):</w:t>
-      </w:r>
-      <w:r>
-        <w:t xml:space="preserve"> function in </w:t>
-      </w:r>
-      <w:r>
-        <w:t xml:space="preserve">class </w:t>
-      </w:r>
-      <w:proofErr w:type="spellStart"/>
-      <w:r>
-        <w:t>FileToData</w:t>
-      </w:r>
-      <w:proofErr w:type="spellEnd"/>
-      <w:r>
         <w:t>(</w:t>
       </w:r>
-      <w:proofErr w:type="spellStart"/>
-      <w:r>
-        <w:t>ast.NodeVisitor</w:t>
-      </w:r>
-      <w:proofErr w:type="spellEnd"/>
-      <w:r>
-        <w:t>):</w:t>
-      </w:r>
-      <w:r>
-        <w:t xml:space="preserve"> in </w:t>
-      </w:r>
-      <w:proofErr w:type="spellStart"/>
-      <w:r>
-        <w:t>file_to_data.py</w:t>
-      </w:r>
-      <w:proofErr w:type="spellEnd"/>
-      <w:r>
-        <w:t xml:space="preserve">. This </w:t>
-      </w:r>
-      <w:proofErr w:type="spellStart"/>
-      <w:r>
-        <w:t>read_file</w:t>
-      </w:r>
-      <w:proofErr w:type="spellEnd"/>
-      <w:r>
-        <w:t xml:space="preserve"> function is used by few functions in the my_cli.py, for example </w:t>
-      </w:r>
-      <w:r>
-        <w:t xml:space="preserve">def </w:t>
-      </w:r>
-      <w:proofErr w:type="spellStart"/>
-      <w:r>
-        <w:t>do_read_source_file</w:t>
-      </w:r>
-      <w:proofErr w:type="spellEnd"/>
-      <w:r>
-        <w:t xml:space="preserve">(self, </w:t>
+      <w:proofErr w:type="gramEnd"/>
+      <w:r>
+        <w:t xml:space="preserve">self, </w:t>
       </w:r>
       <w:proofErr w:type="spellStart"/>
       <w:r>
@@ -14923,11 +16146,19 @@
       </w:r>
       <w:proofErr w:type="spellStart"/>
       <w:r>
-        <w:t>read_file</w:t>
+        <w:t>read_</w:t>
+      </w:r>
+      <w:proofErr w:type="gramStart"/>
+      <w:r>
+        <w:t>file</w:t>
       </w:r>
       <w:proofErr w:type="spellEnd"/>
       <w:r>
-        <w:t xml:space="preserve">(self, </w:t>
+        <w:t>(</w:t>
+      </w:r>
+      <w:proofErr w:type="gramEnd"/>
+      <w:r>
+        <w:t xml:space="preserve">self, </w:t>
       </w:r>
       <w:proofErr w:type="spellStart"/>
       <w:r>
@@ -15087,11 +16318,19 @@
       </w:r>
       <w:proofErr w:type="spellStart"/>
       <w:r>
-        <w:t>do_validate_class_contents</w:t>
+        <w:t>do_validate_class_</w:t>
+      </w:r>
+      <w:proofErr w:type="gramStart"/>
+      <w:r>
+        <w:t>contents</w:t>
       </w:r>
       <w:proofErr w:type="spellEnd"/>
       <w:r>
-        <w:t xml:space="preserve">(self, </w:t>
+        <w:t>(</w:t>
+      </w:r>
+      <w:proofErr w:type="gramEnd"/>
+      <w:r>
+        <w:t xml:space="preserve">self, </w:t>
       </w:r>
       <w:proofErr w:type="spellStart"/>
       <w:r>
@@ -15224,11 +16463,19 @@
       </w:r>
       <w:proofErr w:type="spellStart"/>
       <w:r>
-        <w:t>do_validate_class_contents</w:t>
+        <w:t>do_validate_class_</w:t>
+      </w:r>
+      <w:proofErr w:type="gramStart"/>
+      <w:r>
+        <w:t>contents</w:t>
       </w:r>
       <w:proofErr w:type="spellEnd"/>
       <w:r>
-        <w:t xml:space="preserve">(self, </w:t>
+        <w:t>(</w:t>
+      </w:r>
+      <w:proofErr w:type="gramEnd"/>
+      <w:r>
+        <w:t xml:space="preserve">self, </w:t>
       </w:r>
       <w:proofErr w:type="spellStart"/>
       <w:r>
@@ -15254,10 +16501,12 @@
         <w:t xml:space="preserve">below. There are “try” and “if </w:t>
       </w:r>
       <w:proofErr w:type="spellStart"/>
+      <w:proofErr w:type="gramStart"/>
       <w:r>
         <w:t>path.exists</w:t>
       </w:r>
       <w:proofErr w:type="spellEnd"/>
+      <w:proofErr w:type="gramEnd"/>
       <w:r>
         <w:t>(</w:t>
       </w:r>
@@ -15455,11 +16704,19 @@
       </w:r>
       <w:proofErr w:type="spellStart"/>
       <w:r>
-        <w:t>read_file</w:t>
+        <w:t>read_</w:t>
+      </w:r>
+      <w:proofErr w:type="gramStart"/>
+      <w:r>
+        <w:t>file</w:t>
       </w:r>
       <w:proofErr w:type="spellEnd"/>
       <w:r>
-        <w:t xml:space="preserve">(self, </w:t>
+        <w:t>(</w:t>
+      </w:r>
+      <w:proofErr w:type="gramEnd"/>
+      <w:r>
+        <w:t xml:space="preserve">self, </w:t>
       </w:r>
       <w:proofErr w:type="spellStart"/>
       <w:r>
@@ -15658,11 +16915,19 @@
       </w:r>
       <w:proofErr w:type="spellStart"/>
       <w:r>
-        <w:t>read_file</w:t>
+        <w:t>read_</w:t>
+      </w:r>
+      <w:proofErr w:type="gramStart"/>
+      <w:r>
+        <w:t>file</w:t>
       </w:r>
       <w:proofErr w:type="spellEnd"/>
       <w:r>
-        <w:t xml:space="preserve">(self, </w:t>
+        <w:t>(</w:t>
+      </w:r>
+      <w:proofErr w:type="gramEnd"/>
+      <w:r>
+        <w:t xml:space="preserve">self, </w:t>
       </w:r>
       <w:proofErr w:type="spellStart"/>
       <w:r>
@@ -15798,10 +17063,12 @@
         <w:t xml:space="preserve"> The </w:t>
       </w:r>
       <w:proofErr w:type="spellStart"/>
+      <w:proofErr w:type="gramStart"/>
       <w:r>
         <w:t>path.exists</w:t>
       </w:r>
       <w:proofErr w:type="spellEnd"/>
+      <w:proofErr w:type="gramEnd"/>
       <w:r>
         <w:t>(</w:t>
       </w:r>
@@ -15910,10 +17177,12 @@
         <w:t xml:space="preserve">The aforementioned </w:t>
       </w:r>
       <w:proofErr w:type="spellStart"/>
+      <w:proofErr w:type="gramStart"/>
       <w:r>
         <w:t>path.exists</w:t>
       </w:r>
       <w:proofErr w:type="spellEnd"/>
+      <w:proofErr w:type="gramEnd"/>
       <w:r>
         <w:t>(</w:t>
       </w:r>
@@ -16121,11 +17390,19 @@
       </w:r>
       <w:proofErr w:type="spellStart"/>
       <w:r>
-        <w:t>read_file</w:t>
+        <w:t>read_</w:t>
+      </w:r>
+      <w:proofErr w:type="gramStart"/>
+      <w:r>
+        <w:t>file</w:t>
       </w:r>
       <w:proofErr w:type="spellEnd"/>
       <w:r>
-        <w:t xml:space="preserve">(self, </w:t>
+        <w:t>(</w:t>
+      </w:r>
+      <w:proofErr w:type="gramEnd"/>
+      <w:r>
+        <w:t xml:space="preserve">self, </w:t>
       </w:r>
       <w:proofErr w:type="spellStart"/>
       <w:r>
@@ -16197,11 +17474,19 @@
       </w:r>
       <w:proofErr w:type="spellStart"/>
       <w:r>
-        <w:t>do_pyr_class_diagram</w:t>
+        <w:t>do_pyr_class_</w:t>
+      </w:r>
+      <w:proofErr w:type="gramStart"/>
+      <w:r>
+        <w:t>diagram</w:t>
       </w:r>
       <w:proofErr w:type="spellEnd"/>
       <w:r>
-        <w:t xml:space="preserve">(self, </w:t>
+        <w:t>(</w:t>
+      </w:r>
+      <w:proofErr w:type="gramEnd"/>
+      <w:r>
+        <w:t xml:space="preserve">self, </w:t>
       </w:r>
       <w:proofErr w:type="spellStart"/>
       <w:r>
@@ -16279,11 +17564,19 @@
         <w:t>do_</w:t>
       </w:r>
       <w:r>
-        <w:t>read_source_file</w:t>
+        <w:t>read_source_</w:t>
+      </w:r>
+      <w:proofErr w:type="gramStart"/>
+      <w:r>
+        <w:t>file</w:t>
       </w:r>
       <w:proofErr w:type="spellEnd"/>
       <w:r>
-        <w:t xml:space="preserve">(self, </w:t>
+        <w:t>(</w:t>
+      </w:r>
+      <w:proofErr w:type="gramEnd"/>
+      <w:r>
+        <w:t xml:space="preserve">self, </w:t>
       </w:r>
       <w:proofErr w:type="spellStart"/>
       <w:r>
@@ -16358,11 +17651,19 @@
       </w:r>
       <w:proofErr w:type="spellStart"/>
       <w:r>
-        <w:t>do_validate_class_contents</w:t>
+        <w:t>do_validate_class_</w:t>
+      </w:r>
+      <w:proofErr w:type="gramStart"/>
+      <w:r>
+        <w:t>contents</w:t>
       </w:r>
       <w:proofErr w:type="spellEnd"/>
       <w:r>
-        <w:t xml:space="preserve">(self, </w:t>
+        <w:t>(</w:t>
+      </w:r>
+      <w:proofErr w:type="gramEnd"/>
+      <w:r>
+        <w:t xml:space="preserve">self, </w:t>
       </w:r>
       <w:proofErr w:type="spellStart"/>
       <w:r>
@@ -16434,11 +17735,19 @@
       </w:r>
       <w:proofErr w:type="spellStart"/>
       <w:r>
-        <w:t>do_dot_2_png</w:t>
+        <w:t>do_dot_2_</w:t>
+      </w:r>
+      <w:proofErr w:type="gramStart"/>
+      <w:r>
+        <w:t>png</w:t>
       </w:r>
       <w:proofErr w:type="spellEnd"/>
       <w:r>
-        <w:t xml:space="preserve">(self, </w:t>
+        <w:t>(</w:t>
+      </w:r>
+      <w:proofErr w:type="gramEnd"/>
+      <w:r>
+        <w:t xml:space="preserve">self, </w:t>
       </w:r>
       <w:proofErr w:type="spellStart"/>
       <w:r>
@@ -16659,11 +17968,19 @@
       </w:r>
       <w:proofErr w:type="spellStart"/>
       <w:r>
-        <w:t>read_file</w:t>
+        <w:t>read_</w:t>
+      </w:r>
+      <w:proofErr w:type="gramStart"/>
+      <w:r>
+        <w:t>file</w:t>
       </w:r>
       <w:proofErr w:type="spellEnd"/>
       <w:r>
-        <w:t xml:space="preserve">(self, </w:t>
+        <w:t>(</w:t>
+      </w:r>
+      <w:proofErr w:type="gramEnd"/>
+      <w:r>
+        <w:t xml:space="preserve">self, </w:t>
       </w:r>
       <w:proofErr w:type="spellStart"/>
       <w:r>
@@ -16739,11 +18056,19 @@
       </w:r>
       <w:proofErr w:type="spellStart"/>
       <w:r>
-        <w:t>do_pyr_class_diagram</w:t>
+        <w:t>do_pyr_class_</w:t>
+      </w:r>
+      <w:proofErr w:type="gramStart"/>
+      <w:r>
+        <w:t>diagram</w:t>
       </w:r>
       <w:proofErr w:type="spellEnd"/>
       <w:r>
-        <w:t xml:space="preserve">(self, </w:t>
+        <w:t>(</w:t>
+      </w:r>
+      <w:proofErr w:type="gramEnd"/>
+      <w:r>
+        <w:t xml:space="preserve">self, </w:t>
       </w:r>
       <w:proofErr w:type="spellStart"/>
       <w:r>
@@ -16816,11 +18141,19 @@
       </w:r>
       <w:proofErr w:type="spellStart"/>
       <w:r>
-        <w:t>do_read_source_file</w:t>
+        <w:t>do_read_source_</w:t>
+      </w:r>
+      <w:proofErr w:type="gramStart"/>
+      <w:r>
+        <w:t>file</w:t>
       </w:r>
       <w:proofErr w:type="spellEnd"/>
       <w:r>
-        <w:t xml:space="preserve">(self, </w:t>
+        <w:t>(</w:t>
+      </w:r>
+      <w:proofErr w:type="gramEnd"/>
+      <w:r>
+        <w:t xml:space="preserve">self, </w:t>
       </w:r>
       <w:proofErr w:type="spellStart"/>
       <w:r>
@@ -16899,11 +18232,19 @@
       </w:r>
       <w:proofErr w:type="spellStart"/>
       <w:r>
-        <w:t>do_validate_class_contents</w:t>
+        <w:t>do_validate_class_</w:t>
+      </w:r>
+      <w:proofErr w:type="gramStart"/>
+      <w:r>
+        <w:t>contents</w:t>
       </w:r>
       <w:proofErr w:type="spellEnd"/>
       <w:r>
-        <w:t xml:space="preserve">(self, </w:t>
+        <w:t>(</w:t>
+      </w:r>
+      <w:proofErr w:type="gramEnd"/>
+      <w:r>
+        <w:t xml:space="preserve">self, </w:t>
       </w:r>
       <w:proofErr w:type="spellStart"/>
       <w:r>
@@ -17077,10 +18418,12 @@
         <w:t xml:space="preserve">The </w:t>
       </w:r>
       <w:proofErr w:type="spellStart"/>
+      <w:proofErr w:type="gramStart"/>
       <w:r>
         <w:t>path.exists</w:t>
       </w:r>
       <w:proofErr w:type="spellEnd"/>
+      <w:proofErr w:type="gramEnd"/>
       <w:r>
         <w:t>(</w:t>
       </w:r>
@@ -17482,8 +18825,13 @@
         </w:numPr>
         <w:spacing w:line="256" w:lineRule="auto"/>
       </w:pPr>
-      <w:r>
-        <w:t>Two unit tests are shown below:</w:t>
+      <w:proofErr w:type="gramStart"/>
+      <w:r>
+        <w:t>Two unit</w:t>
+      </w:r>
+      <w:proofErr w:type="gramEnd"/>
+      <w:r>
+        <w:t xml:space="preserve"> tests are shown below:</w:t>
       </w:r>
     </w:p>
     <w:p>
@@ -17778,11 +19126,19 @@
       </w:r>
       <w:proofErr w:type="spellStart"/>
       <w:r>
-        <w:t>do_pyr_class_diagram</w:t>
+        <w:t>do_pyr_class_</w:t>
+      </w:r>
+      <w:proofErr w:type="gramStart"/>
+      <w:r>
+        <w:t>diagram</w:t>
       </w:r>
       <w:proofErr w:type="spellEnd"/>
       <w:r>
-        <w:t xml:space="preserve">(self, </w:t>
+        <w:t>(</w:t>
+      </w:r>
+      <w:proofErr w:type="gramEnd"/>
+      <w:r>
+        <w:t xml:space="preserve">self, </w:t>
       </w:r>
       <w:proofErr w:type="spellStart"/>
       <w:r>
@@ -17900,11 +19256,19 @@
       </w:r>
       <w:proofErr w:type="spellStart"/>
       <w:r>
-        <w:t>do_validate_class_contents</w:t>
+        <w:t>do_validate_class_</w:t>
+      </w:r>
+      <w:proofErr w:type="gramStart"/>
+      <w:r>
+        <w:t>contents</w:t>
       </w:r>
       <w:proofErr w:type="spellEnd"/>
       <w:r>
-        <w:t xml:space="preserve">(self, </w:t>
+        <w:t>(</w:t>
+      </w:r>
+      <w:proofErr w:type="gramEnd"/>
+      <w:r>
+        <w:t xml:space="preserve">self, </w:t>
       </w:r>
       <w:proofErr w:type="spellStart"/>
       <w:r>
@@ -18039,11 +19403,19 @@
       </w:r>
       <w:proofErr w:type="spellStart"/>
       <w:r>
-        <w:t>do_dot_2_png</w:t>
+        <w:t>do_dot_2_</w:t>
+      </w:r>
+      <w:proofErr w:type="gramStart"/>
+      <w:r>
+        <w:t>png</w:t>
       </w:r>
       <w:proofErr w:type="spellEnd"/>
       <w:r>
-        <w:t xml:space="preserve">(self, </w:t>
+        <w:t>(</w:t>
+      </w:r>
+      <w:proofErr w:type="gramEnd"/>
+      <w:r>
+        <w:t xml:space="preserve">self, </w:t>
       </w:r>
       <w:proofErr w:type="spellStart"/>
       <w:r>
@@ -18271,7 +19643,15 @@
         </w:numPr>
       </w:pPr>
       <w:r>
-        <w:t>Can save and read data from a database ,e.g., from a database, e.g., SQLite, MySQL and MongoDB.</w:t>
+        <w:t xml:space="preserve">Can save and read data from a </w:t>
+      </w:r>
+      <w:proofErr w:type="gramStart"/>
+      <w:r>
+        <w:t>database ,</w:t>
+      </w:r>
+      <w:proofErr w:type="gramEnd"/>
+      <w:r>
+        <w:t>e.g., from a database, e.g., SQLite, MySQL and MongoDB.</w:t>
       </w:r>
     </w:p>
     <w:p>
@@ -18299,7 +19679,7 @@
       <w:pPr>
         <w:pStyle w:val="Heading1"/>
       </w:pPr>
-      <w:bookmarkStart w:id="14" w:name="_Toc35816894"/>
+      <w:bookmarkStart w:id="14" w:name="_Toc35849769"/>
       <w:r>
         <w:t>Location of GitHub repository</w:t>
       </w:r>
@@ -20086,7 +21466,7 @@
 </file>
 
 <file path=customXml/itemProps1.xml><?xml version="1.0" encoding="utf-8"?>
-<ds:datastoreItem xmlns:ds="http://schemas.openxmlformats.org/officeDocument/2006/customXml" ds:itemID="{87AF40E0-ECC2-4221-AE28-04C5046A29DE}">
+<ds:datastoreItem xmlns:ds="http://schemas.openxmlformats.org/officeDocument/2006/customXml" ds:itemID="{594F7D4F-D178-48DB-B560-D3248334A628}">
   <ds:schemaRefs>
     <ds:schemaRef ds:uri="http://schemas.openxmlformats.org/officeDocument/2006/bibliography"/>
   </ds:schemaRefs>

</xml_diff>